<commit_message>
docx* add smart wheelchair literature analysis
</commit_message>
<xml_diff>
--- a/Tadas_Ivanovas_Magistras.docx
+++ b/Tadas_Ivanovas_Magistras.docx
@@ -82,7 +82,7 @@
       <w:bookmarkStart w:id="4" w:name="_Toc61805847"/>
       <w:bookmarkStart w:id="5" w:name="_Toc61822670"/>
       <w:bookmarkStart w:id="6" w:name="_Toc61951534"/>
-      <w:bookmarkStart w:id="7" w:name="_Toc70263291"/>
+      <w:bookmarkStart w:id="7" w:name="_Toc70372794"/>
       <w:r>
         <w:rPr>
           <w:b/>
@@ -118,7 +118,7 @@
       <w:bookmarkStart w:id="12" w:name="_Toc61805848"/>
       <w:bookmarkStart w:id="13" w:name="_Toc61822671"/>
       <w:bookmarkStart w:id="14" w:name="_Toc61951535"/>
-      <w:bookmarkStart w:id="15" w:name="_Toc70263292"/>
+      <w:bookmarkStart w:id="15" w:name="_Toc70372795"/>
       <w:r>
         <w:rPr>
           <w:b/>
@@ -162,7 +162,7 @@
       <w:bookmarkStart w:id="20" w:name="_Toc61805849"/>
       <w:bookmarkStart w:id="21" w:name="_Toc61822672"/>
       <w:bookmarkStart w:id="22" w:name="_Toc61951536"/>
-      <w:bookmarkStart w:id="23" w:name="_Toc70263293"/>
+      <w:bookmarkStart w:id="23" w:name="_Toc70372796"/>
       <w:r>
         <w:rPr>
           <w:b/>
@@ -198,7 +198,7 @@
       <w:bookmarkStart w:id="28" w:name="_Toc61805850"/>
       <w:bookmarkStart w:id="29" w:name="_Toc61822673"/>
       <w:bookmarkStart w:id="30" w:name="_Toc61951537"/>
-      <w:bookmarkStart w:id="31" w:name="_Toc70263294"/>
+      <w:bookmarkStart w:id="31" w:name="_Toc70372797"/>
       <w:r>
         <w:rPr>
           <w:b/>
@@ -487,11 +487,11 @@
         <w:br w:type="page"/>
       </w:r>
     </w:p>
-    <w:bookmarkStart w:id="32" w:name="_Toc42630923" w:displacedByCustomXml="next"/>
-    <w:bookmarkStart w:id="33" w:name="_Toc42626077" w:displacedByCustomXml="next"/>
-    <w:bookmarkStart w:id="34" w:name="_Toc30113695" w:displacedByCustomXml="next"/>
-    <w:bookmarkStart w:id="35" w:name="_Toc43032741" w:displacedByCustomXml="next"/>
-    <w:bookmarkStart w:id="36" w:name="_Toc70263295" w:displacedByCustomXml="next"/>
+    <w:bookmarkStart w:id="32" w:name="_Toc70372798" w:displacedByCustomXml="next"/>
+    <w:bookmarkStart w:id="33" w:name="_Toc42630923" w:displacedByCustomXml="next"/>
+    <w:bookmarkStart w:id="34" w:name="_Toc42626077" w:displacedByCustomXml="next"/>
+    <w:bookmarkStart w:id="35" w:name="_Toc30113695" w:displacedByCustomXml="next"/>
+    <w:bookmarkStart w:id="36" w:name="_Toc43032741" w:displacedByCustomXml="next"/>
     <w:sdt>
       <w:sdtPr>
         <w:rPr>
@@ -559,7 +559,7 @@
               <w:lang w:val="en-US"/>
             </w:rPr>
           </w:pPr>
-          <w:hyperlink w:anchor="_Toc70263291" w:history="1">
+          <w:hyperlink w:anchor="_Toc70372794" w:history="1">
             <w:r>
               <w:rPr>
                 <w:rStyle w:val="Hyperlink"/>
@@ -583,7 +583,7 @@
               <w:rPr>
                 <w:webHidden/>
               </w:rPr>
-              <w:instrText xml:space="preserve"> PAGEREF _Toc70263291 \h </w:instrText>
+              <w:instrText xml:space="preserve"> PAGEREF _Toc70372794 \h </w:instrText>
             </w:r>
             <w:r>
               <w:rPr>
@@ -621,7 +621,7 @@
               <w:lang w:val="en-US"/>
             </w:rPr>
           </w:pPr>
-          <w:hyperlink w:anchor="_Toc70263292" w:history="1">
+          <w:hyperlink w:anchor="_Toc70372795" w:history="1">
             <w:r>
               <w:rPr>
                 <w:rStyle w:val="Hyperlink"/>
@@ -645,7 +645,7 @@
               <w:rPr>
                 <w:webHidden/>
               </w:rPr>
-              <w:instrText xml:space="preserve"> PAGEREF _Toc70263292 \h </w:instrText>
+              <w:instrText xml:space="preserve"> PAGEREF _Toc70372795 \h </w:instrText>
             </w:r>
             <w:r>
               <w:rPr>
@@ -683,7 +683,7 @@
               <w:lang w:val="en-US"/>
             </w:rPr>
           </w:pPr>
-          <w:hyperlink w:anchor="_Toc70263293" w:history="1">
+          <w:hyperlink w:anchor="_Toc70372796" w:history="1">
             <w:r>
               <w:rPr>
                 <w:rStyle w:val="Hyperlink"/>
@@ -707,7 +707,7 @@
               <w:rPr>
                 <w:webHidden/>
               </w:rPr>
-              <w:instrText xml:space="preserve"> PAGEREF _Toc70263293 \h </w:instrText>
+              <w:instrText xml:space="preserve"> PAGEREF _Toc70372796 \h </w:instrText>
             </w:r>
             <w:r>
               <w:rPr>
@@ -745,7 +745,7 @@
               <w:lang w:val="en-US"/>
             </w:rPr>
           </w:pPr>
-          <w:hyperlink w:anchor="_Toc70263294" w:history="1">
+          <w:hyperlink w:anchor="_Toc70372797" w:history="1">
             <w:r>
               <w:rPr>
                 <w:rStyle w:val="Hyperlink"/>
@@ -769,7 +769,7 @@
               <w:rPr>
                 <w:webHidden/>
               </w:rPr>
-              <w:instrText xml:space="preserve"> PAGEREF _Toc70263294 \h </w:instrText>
+              <w:instrText xml:space="preserve"> PAGEREF _Toc70372797 \h </w:instrText>
             </w:r>
             <w:r>
               <w:rPr>
@@ -807,7 +807,7 @@
               <w:lang w:val="en-US"/>
             </w:rPr>
           </w:pPr>
-          <w:hyperlink w:anchor="_Toc70263295" w:history="1">
+          <w:hyperlink w:anchor="_Toc70372798" w:history="1">
             <w:r>
               <w:rPr>
                 <w:rStyle w:val="Hyperlink"/>
@@ -830,7 +830,7 @@
               <w:rPr>
                 <w:webHidden/>
               </w:rPr>
-              <w:instrText xml:space="preserve"> PAGEREF _Toc70263295 \h </w:instrText>
+              <w:instrText xml:space="preserve"> PAGEREF _Toc70372798 \h </w:instrText>
             </w:r>
             <w:r>
               <w:rPr>
@@ -868,7 +868,7 @@
               <w:lang w:val="en-US"/>
             </w:rPr>
           </w:pPr>
-          <w:hyperlink w:anchor="_Toc70263296" w:history="1">
+          <w:hyperlink w:anchor="_Toc70372799" w:history="1">
             <w:r>
               <w:rPr>
                 <w:rStyle w:val="Hyperlink"/>
@@ -891,7 +891,7 @@
               <w:rPr>
                 <w:webHidden/>
               </w:rPr>
-              <w:instrText xml:space="preserve"> PAGEREF _Toc70263296 \h </w:instrText>
+              <w:instrText xml:space="preserve"> PAGEREF _Toc70372799 \h </w:instrText>
             </w:r>
             <w:r>
               <w:rPr>
@@ -929,7 +929,7 @@
               <w:lang w:val="en-US"/>
             </w:rPr>
           </w:pPr>
-          <w:hyperlink w:anchor="_Toc70263297" w:history="1">
+          <w:hyperlink w:anchor="_Toc70372800" w:history="1">
             <w:r>
               <w:rPr>
                 <w:rStyle w:val="Hyperlink"/>
@@ -968,7 +968,7 @@
               <w:rPr>
                 <w:webHidden/>
               </w:rPr>
-              <w:instrText xml:space="preserve"> PAGEREF _Toc70263297 \h </w:instrText>
+              <w:instrText xml:space="preserve"> PAGEREF _Toc70372800 \h </w:instrText>
             </w:r>
             <w:r>
               <w:rPr>
@@ -1005,7 +1005,7 @@
               <w:lang w:val="en-US"/>
             </w:rPr>
           </w:pPr>
-          <w:hyperlink w:anchor="_Toc70263298" w:history="1">
+          <w:hyperlink w:anchor="_Toc70372801" w:history="1">
             <w:r>
               <w:rPr>
                 <w:rStyle w:val="Hyperlink"/>
@@ -1025,6 +1025,231 @@
               <w:rPr>
                 <w:rStyle w:val="Hyperlink"/>
               </w:rPr>
+              <w:t>Kelio linijų aptikimo algoritmas</w:t>
+            </w:r>
+            <w:r>
+              <w:rPr>
+                <w:webHidden/>
+              </w:rPr>
+              <w:tab/>
+            </w:r>
+            <w:r>
+              <w:rPr>
+                <w:webHidden/>
+              </w:rPr>
+              <w:fldChar w:fldCharType="begin"/>
+            </w:r>
+            <w:r>
+              <w:rPr>
+                <w:webHidden/>
+              </w:rPr>
+              <w:instrText xml:space="preserve"> PAGEREF _Toc70372801 \h </w:instrText>
+            </w:r>
+            <w:r>
+              <w:rPr>
+                <w:webHidden/>
+              </w:rPr>
+            </w:r>
+            <w:r>
+              <w:rPr>
+                <w:webHidden/>
+              </w:rPr>
+              <w:fldChar w:fldCharType="separate"/>
+            </w:r>
+            <w:r>
+              <w:rPr>
+                <w:webHidden/>
+              </w:rPr>
+              <w:t>4</w:t>
+            </w:r>
+            <w:r>
+              <w:rPr>
+                <w:webHidden/>
+              </w:rPr>
+              <w:fldChar w:fldCharType="end"/>
+            </w:r>
+          </w:hyperlink>
+        </w:p>
+        <w:p>
+          <w:pPr>
+            <w:pStyle w:val="TOC2"/>
+            <w:rPr>
+              <w:rFonts w:asciiTheme="minorHAnsi" w:eastAsiaTheme="minorEastAsia" w:hAnsiTheme="minorHAnsi" w:cstheme="minorBidi"/>
+              <w:sz w:val="22"/>
+              <w:szCs w:val="22"/>
+              <w:lang w:val="en-US"/>
+            </w:rPr>
+          </w:pPr>
+          <w:hyperlink w:anchor="_Toc70372802" w:history="1">
+            <w:r>
+              <w:rPr>
+                <w:rStyle w:val="Hyperlink"/>
+              </w:rPr>
+              <w:t>1.2.</w:t>
+            </w:r>
+            <w:r>
+              <w:rPr>
+                <w:rFonts w:asciiTheme="minorHAnsi" w:eastAsiaTheme="minorEastAsia" w:hAnsiTheme="minorHAnsi" w:cstheme="minorBidi"/>
+                <w:sz w:val="22"/>
+                <w:szCs w:val="22"/>
+                <w:lang w:val="en-US"/>
+              </w:rPr>
+              <w:tab/>
+            </w:r>
+            <w:r>
+              <w:rPr>
+                <w:rStyle w:val="Hyperlink"/>
+              </w:rPr>
+              <w:t>Lazerio linijos aptikimas skirtas suvirinimo linijų nustatymui</w:t>
+            </w:r>
+            <w:r>
+              <w:rPr>
+                <w:webHidden/>
+              </w:rPr>
+              <w:tab/>
+            </w:r>
+            <w:r>
+              <w:rPr>
+                <w:webHidden/>
+              </w:rPr>
+              <w:fldChar w:fldCharType="begin"/>
+            </w:r>
+            <w:r>
+              <w:rPr>
+                <w:webHidden/>
+              </w:rPr>
+              <w:instrText xml:space="preserve"> PAGEREF _Toc70372802 \h </w:instrText>
+            </w:r>
+            <w:r>
+              <w:rPr>
+                <w:webHidden/>
+              </w:rPr>
+            </w:r>
+            <w:r>
+              <w:rPr>
+                <w:webHidden/>
+              </w:rPr>
+              <w:fldChar w:fldCharType="separate"/>
+            </w:r>
+            <w:r>
+              <w:rPr>
+                <w:webHidden/>
+              </w:rPr>
+              <w:t>6</w:t>
+            </w:r>
+            <w:r>
+              <w:rPr>
+                <w:webHidden/>
+              </w:rPr>
+              <w:fldChar w:fldCharType="end"/>
+            </w:r>
+          </w:hyperlink>
+        </w:p>
+        <w:p>
+          <w:pPr>
+            <w:pStyle w:val="TOC2"/>
+            <w:rPr>
+              <w:rFonts w:asciiTheme="minorHAnsi" w:eastAsiaTheme="minorEastAsia" w:hAnsiTheme="minorHAnsi" w:cstheme="minorBidi"/>
+              <w:sz w:val="22"/>
+              <w:szCs w:val="22"/>
+              <w:lang w:val="en-US"/>
+            </w:rPr>
+          </w:pPr>
+          <w:hyperlink w:anchor="_Toc70372803" w:history="1">
+            <w:r>
+              <w:rPr>
+                <w:rStyle w:val="Hyperlink"/>
+              </w:rPr>
+              <w:t>1.3.</w:t>
+            </w:r>
+            <w:r>
+              <w:rPr>
+                <w:rFonts w:asciiTheme="minorHAnsi" w:eastAsiaTheme="minorEastAsia" w:hAnsiTheme="minorHAnsi" w:cstheme="minorBidi"/>
+                <w:sz w:val="22"/>
+                <w:szCs w:val="22"/>
+                <w:lang w:val="en-US"/>
+              </w:rPr>
+              <w:tab/>
+            </w:r>
+            <w:r>
+              <w:rPr>
+                <w:rStyle w:val="Hyperlink"/>
+              </w:rPr>
+              <w:t>Kliūčių aptikimas naudojant lazerio liniją</w:t>
+            </w:r>
+            <w:r>
+              <w:rPr>
+                <w:webHidden/>
+              </w:rPr>
+              <w:tab/>
+            </w:r>
+            <w:r>
+              <w:rPr>
+                <w:webHidden/>
+              </w:rPr>
+              <w:fldChar w:fldCharType="begin"/>
+            </w:r>
+            <w:r>
+              <w:rPr>
+                <w:webHidden/>
+              </w:rPr>
+              <w:instrText xml:space="preserve"> PAGEREF _Toc70372803 \h </w:instrText>
+            </w:r>
+            <w:r>
+              <w:rPr>
+                <w:webHidden/>
+              </w:rPr>
+            </w:r>
+            <w:r>
+              <w:rPr>
+                <w:webHidden/>
+              </w:rPr>
+              <w:fldChar w:fldCharType="separate"/>
+            </w:r>
+            <w:r>
+              <w:rPr>
+                <w:webHidden/>
+              </w:rPr>
+              <w:t>8</w:t>
+            </w:r>
+            <w:r>
+              <w:rPr>
+                <w:webHidden/>
+              </w:rPr>
+              <w:fldChar w:fldCharType="end"/>
+            </w:r>
+          </w:hyperlink>
+        </w:p>
+        <w:p>
+          <w:pPr>
+            <w:pStyle w:val="TOC2"/>
+            <w:rPr>
+              <w:rFonts w:asciiTheme="minorHAnsi" w:eastAsiaTheme="minorEastAsia" w:hAnsiTheme="minorHAnsi" w:cstheme="minorBidi"/>
+              <w:sz w:val="22"/>
+              <w:szCs w:val="22"/>
+              <w:lang w:val="en-US"/>
+            </w:rPr>
+          </w:pPr>
+          <w:hyperlink w:anchor="_Toc70372804" w:history="1">
+            <w:r>
+              <w:rPr>
+                <w:rStyle w:val="Hyperlink"/>
+              </w:rPr>
+              <w:t>1.4.</w:t>
+            </w:r>
+            <w:r>
+              <w:rPr>
+                <w:rFonts w:asciiTheme="minorHAnsi" w:eastAsiaTheme="minorEastAsia" w:hAnsiTheme="minorHAnsi" w:cstheme="minorBidi"/>
+                <w:sz w:val="22"/>
+                <w:szCs w:val="22"/>
+                <w:lang w:val="en-US"/>
+              </w:rPr>
+              <w:tab/>
+            </w:r>
+            <w:r>
+              <w:rPr>
+                <w:rStyle w:val="Hyperlink"/>
+              </w:rPr>
               <w:t>Lazerio linijos aptikimas paremtas spalvų segmentavimu</w:t>
             </w:r>
             <w:r>
@@ -1043,7 +1268,7 @@
               <w:rPr>
                 <w:webHidden/>
               </w:rPr>
-              <w:instrText xml:space="preserve"> PAGEREF _Toc70263298 \h </w:instrText>
+              <w:instrText xml:space="preserve"> PAGEREF _Toc70372804 \h </w:instrText>
             </w:r>
             <w:r>
               <w:rPr>
@@ -1060,7 +1285,7 @@
               <w:rPr>
                 <w:webHidden/>
               </w:rPr>
-              <w:t>4</w:t>
+              <w:t>9</w:t>
             </w:r>
             <w:r>
               <w:rPr>
@@ -1081,12 +1306,12 @@
               <w:lang w:val="en-US"/>
             </w:rPr>
           </w:pPr>
-          <w:hyperlink w:anchor="_Toc70263299" w:history="1">
+          <w:hyperlink w:anchor="_Toc70372805" w:history="1">
             <w:r>
               <w:rPr>
                 <w:rStyle w:val="Hyperlink"/>
               </w:rPr>
-              <w:t>1.1.1.</w:t>
+              <w:t>1.4.1.</w:t>
             </w:r>
             <w:r>
               <w:rPr>
@@ -1120,7 +1345,7 @@
               <w:rPr>
                 <w:webHidden/>
               </w:rPr>
-              <w:instrText xml:space="preserve"> PAGEREF _Toc70263299 \h </w:instrText>
+              <w:instrText xml:space="preserve"> PAGEREF _Toc70372805 \h </w:instrText>
             </w:r>
             <w:r>
               <w:rPr>
@@ -1137,7 +1362,7 @@
               <w:rPr>
                 <w:webHidden/>
               </w:rPr>
-              <w:t>4</w:t>
+              <w:t>9</w:t>
             </w:r>
             <w:r>
               <w:rPr>
@@ -1158,12 +1383,12 @@
               <w:lang w:val="en-US"/>
             </w:rPr>
           </w:pPr>
-          <w:hyperlink w:anchor="_Toc70263300" w:history="1">
+          <w:hyperlink w:anchor="_Toc70372806" w:history="1">
             <w:r>
               <w:rPr>
                 <w:rStyle w:val="Hyperlink"/>
               </w:rPr>
-              <w:t>1.1.2.</w:t>
+              <w:t>1.4.2.</w:t>
             </w:r>
             <w:r>
               <w:rPr>
@@ -1197,7 +1422,7 @@
               <w:rPr>
                 <w:webHidden/>
               </w:rPr>
-              <w:instrText xml:space="preserve"> PAGEREF _Toc70263300 \h </w:instrText>
+              <w:instrText xml:space="preserve"> PAGEREF _Toc70372806 \h </w:instrText>
             </w:r>
             <w:r>
               <w:rPr>
@@ -1214,7 +1439,7 @@
               <w:rPr>
                 <w:webHidden/>
               </w:rPr>
-              <w:t>4</w:t>
+              <w:t>10</w:t>
             </w:r>
             <w:r>
               <w:rPr>
@@ -1235,12 +1460,12 @@
               <w:lang w:val="en-US"/>
             </w:rPr>
           </w:pPr>
-          <w:hyperlink w:anchor="_Toc70263301" w:history="1">
+          <w:hyperlink w:anchor="_Toc70372807" w:history="1">
             <w:r>
               <w:rPr>
                 <w:rStyle w:val="Hyperlink"/>
               </w:rPr>
-              <w:t>1.1.3.</w:t>
+              <w:t>1.4.3.</w:t>
             </w:r>
             <w:r>
               <w:rPr>
@@ -1274,7 +1499,7 @@
               <w:rPr>
                 <w:webHidden/>
               </w:rPr>
-              <w:instrText xml:space="preserve"> PAGEREF _Toc70263301 \h </w:instrText>
+              <w:instrText xml:space="preserve"> PAGEREF _Toc70372807 \h </w:instrText>
             </w:r>
             <w:r>
               <w:rPr>
@@ -1291,7 +1516,7 @@
               <w:rPr>
                 <w:webHidden/>
               </w:rPr>
-              <w:t>5</w:t>
+              <w:t>11</w:t>
             </w:r>
             <w:r>
               <w:rPr>
@@ -1311,12 +1536,12 @@
               <w:lang w:val="en-US"/>
             </w:rPr>
           </w:pPr>
-          <w:hyperlink w:anchor="_Toc70263302" w:history="1">
+          <w:hyperlink w:anchor="_Toc70372808" w:history="1">
             <w:r>
               <w:rPr>
                 <w:rStyle w:val="Hyperlink"/>
               </w:rPr>
-              <w:t>1.2.</w:t>
+              <w:t>1.5.</w:t>
             </w:r>
             <w:r>
               <w:rPr>
@@ -1349,7 +1574,7 @@
               <w:rPr>
                 <w:webHidden/>
               </w:rPr>
-              <w:instrText xml:space="preserve"> PAGEREF _Toc70263302 \h </w:instrText>
+              <w:instrText xml:space="preserve"> PAGEREF _Toc70372808 \h </w:instrText>
             </w:r>
             <w:r>
               <w:rPr>
@@ -1366,7 +1591,7 @@
               <w:rPr>
                 <w:webHidden/>
               </w:rPr>
-              <w:t>6</w:t>
+              <w:t>12</w:t>
             </w:r>
             <w:r>
               <w:rPr>
@@ -1387,12 +1612,12 @@
               <w:lang w:val="en-US"/>
             </w:rPr>
           </w:pPr>
-          <w:hyperlink w:anchor="_Toc70263303" w:history="1">
+          <w:hyperlink w:anchor="_Toc70372809" w:history="1">
             <w:r>
               <w:rPr>
                 <w:rStyle w:val="Hyperlink"/>
               </w:rPr>
-              <w:t>1.2.1.</w:t>
+              <w:t>1.5.1.</w:t>
             </w:r>
             <w:r>
               <w:rPr>
@@ -1426,7 +1651,7 @@
               <w:rPr>
                 <w:webHidden/>
               </w:rPr>
-              <w:instrText xml:space="preserve"> PAGEREF _Toc70263303 \h </w:instrText>
+              <w:instrText xml:space="preserve"> PAGEREF _Toc70372809 \h </w:instrText>
             </w:r>
             <w:r>
               <w:rPr>
@@ -1443,7 +1668,7 @@
               <w:rPr>
                 <w:webHidden/>
               </w:rPr>
-              <w:t>7</w:t>
+              <w:t>13</w:t>
             </w:r>
             <w:r>
               <w:rPr>
@@ -1464,12 +1689,12 @@
               <w:lang w:val="en-US"/>
             </w:rPr>
           </w:pPr>
-          <w:hyperlink w:anchor="_Toc70263304" w:history="1">
+          <w:hyperlink w:anchor="_Toc70372810" w:history="1">
             <w:r>
               <w:rPr>
                 <w:rStyle w:val="Hyperlink"/>
               </w:rPr>
-              <w:t>1.2.2.</w:t>
+              <w:t>1.5.2.</w:t>
             </w:r>
             <w:r>
               <w:rPr>
@@ -1503,7 +1728,7 @@
               <w:rPr>
                 <w:webHidden/>
               </w:rPr>
-              <w:instrText xml:space="preserve"> PAGEREF _Toc70263304 \h </w:instrText>
+              <w:instrText xml:space="preserve"> PAGEREF _Toc70372810 \h </w:instrText>
             </w:r>
             <w:r>
               <w:rPr>
@@ -1520,7 +1745,7 @@
               <w:rPr>
                 <w:webHidden/>
               </w:rPr>
-              <w:t>7</w:t>
+              <w:t>13</w:t>
             </w:r>
             <w:r>
               <w:rPr>
@@ -1540,12 +1765,12 @@
               <w:lang w:val="en-US"/>
             </w:rPr>
           </w:pPr>
-          <w:hyperlink w:anchor="_Toc70263305" w:history="1">
+          <w:hyperlink w:anchor="_Toc70372811" w:history="1">
             <w:r>
               <w:rPr>
                 <w:rStyle w:val="Hyperlink"/>
               </w:rPr>
-              <w:t>1.3.</w:t>
+              <w:t>1.6.</w:t>
             </w:r>
             <w:r>
               <w:rPr>
@@ -1578,7 +1803,7 @@
               <w:rPr>
                 <w:webHidden/>
               </w:rPr>
-              <w:instrText xml:space="preserve"> PAGEREF _Toc70263305 \h </w:instrText>
+              <w:instrText xml:space="preserve"> PAGEREF _Toc70372811 \h </w:instrText>
             </w:r>
             <w:r>
               <w:rPr>
@@ -1595,7 +1820,7 @@
               <w:rPr>
                 <w:webHidden/>
               </w:rPr>
-              <w:t>8</w:t>
+              <w:t>14</w:t>
             </w:r>
             <w:r>
               <w:rPr>
@@ -1615,12 +1840,12 @@
               <w:lang w:val="en-US"/>
             </w:rPr>
           </w:pPr>
-          <w:hyperlink w:anchor="_Toc70263306" w:history="1">
+          <w:hyperlink w:anchor="_Toc70372812" w:history="1">
             <w:r>
               <w:rPr>
                 <w:rStyle w:val="Hyperlink"/>
               </w:rPr>
-              <w:t>1.4.</w:t>
+              <w:t>1.7.</w:t>
             </w:r>
             <w:r>
               <w:rPr>
@@ -1653,7 +1878,7 @@
               <w:rPr>
                 <w:webHidden/>
               </w:rPr>
-              <w:instrText xml:space="preserve"> PAGEREF _Toc70263306 \h </w:instrText>
+              <w:instrText xml:space="preserve"> PAGEREF _Toc70372812 \h </w:instrText>
             </w:r>
             <w:r>
               <w:rPr>
@@ -1670,7 +1895,7 @@
               <w:rPr>
                 <w:webHidden/>
               </w:rPr>
-              <w:t>9</w:t>
+              <w:t>15</w:t>
             </w:r>
             <w:r>
               <w:rPr>
@@ -1691,12 +1916,12 @@
               <w:lang w:val="en-US"/>
             </w:rPr>
           </w:pPr>
-          <w:hyperlink w:anchor="_Toc70263307" w:history="1">
+          <w:hyperlink w:anchor="_Toc70372813" w:history="1">
             <w:r>
               <w:rPr>
                 <w:rStyle w:val="Hyperlink"/>
               </w:rPr>
-              <w:t>1.4.1.</w:t>
+              <w:t>1.7.1.</w:t>
             </w:r>
             <w:r>
               <w:rPr>
@@ -1730,7 +1955,7 @@
               <w:rPr>
                 <w:webHidden/>
               </w:rPr>
-              <w:instrText xml:space="preserve"> PAGEREF _Toc70263307 \h </w:instrText>
+              <w:instrText xml:space="preserve"> PAGEREF _Toc70372813 \h </w:instrText>
             </w:r>
             <w:r>
               <w:rPr>
@@ -1747,7 +1972,7 @@
               <w:rPr>
                 <w:webHidden/>
               </w:rPr>
-              <w:t>11</w:t>
+              <w:t>17</w:t>
             </w:r>
             <w:r>
               <w:rPr>
@@ -1767,12 +1992,12 @@
               <w:lang w:val="en-US"/>
             </w:rPr>
           </w:pPr>
-          <w:hyperlink w:anchor="_Toc70263308" w:history="1">
+          <w:hyperlink w:anchor="_Toc70372814" w:history="1">
             <w:r>
               <w:rPr>
                 <w:rStyle w:val="Hyperlink"/>
               </w:rPr>
-              <w:t>1.5.</w:t>
+              <w:t>1.8.</w:t>
             </w:r>
             <w:r>
               <w:rPr>
@@ -1805,7 +2030,7 @@
               <w:rPr>
                 <w:webHidden/>
               </w:rPr>
-              <w:instrText xml:space="preserve"> PAGEREF _Toc70263308 \h </w:instrText>
+              <w:instrText xml:space="preserve"> PAGEREF _Toc70372814 \h </w:instrText>
             </w:r>
             <w:r>
               <w:rPr>
@@ -1822,7 +2047,7 @@
               <w:rPr>
                 <w:webHidden/>
               </w:rPr>
-              <w:t>12</w:t>
+              <w:t>18</w:t>
             </w:r>
             <w:r>
               <w:rPr>
@@ -1843,12 +2068,12 @@
               <w:lang w:val="en-US"/>
             </w:rPr>
           </w:pPr>
-          <w:hyperlink w:anchor="_Toc70263309" w:history="1">
+          <w:hyperlink w:anchor="_Toc70372815" w:history="1">
             <w:r>
               <w:rPr>
                 <w:rStyle w:val="Hyperlink"/>
               </w:rPr>
-              <w:t>1.5.1.</w:t>
+              <w:t>1.8.1.</w:t>
             </w:r>
             <w:r>
               <w:rPr>
@@ -1882,7 +2107,7 @@
               <w:rPr>
                 <w:webHidden/>
               </w:rPr>
-              <w:instrText xml:space="preserve"> PAGEREF _Toc70263309 \h </w:instrText>
+              <w:instrText xml:space="preserve"> PAGEREF _Toc70372815 \h </w:instrText>
             </w:r>
             <w:r>
               <w:rPr>
@@ -1899,7 +2124,7 @@
               <w:rPr>
                 <w:webHidden/>
               </w:rPr>
-              <w:t>13</w:t>
+              <w:t>19</w:t>
             </w:r>
             <w:r>
               <w:rPr>
@@ -1920,12 +2145,12 @@
               <w:lang w:val="en-US"/>
             </w:rPr>
           </w:pPr>
-          <w:hyperlink w:anchor="_Toc70263310" w:history="1">
+          <w:hyperlink w:anchor="_Toc70372816" w:history="1">
             <w:r>
               <w:rPr>
                 <w:rStyle w:val="Hyperlink"/>
               </w:rPr>
-              <w:t>1.5.2.</w:t>
+              <w:t>1.8.2.</w:t>
             </w:r>
             <w:r>
               <w:rPr>
@@ -1959,7 +2184,7 @@
               <w:rPr>
                 <w:webHidden/>
               </w:rPr>
-              <w:instrText xml:space="preserve"> PAGEREF _Toc70263310 \h </w:instrText>
+              <w:instrText xml:space="preserve"> PAGEREF _Toc70372816 \h </w:instrText>
             </w:r>
             <w:r>
               <w:rPr>
@@ -1976,7 +2201,7 @@
               <w:rPr>
                 <w:webHidden/>
               </w:rPr>
-              <w:t>13</w:t>
+              <w:t>19</w:t>
             </w:r>
             <w:r>
               <w:rPr>
@@ -1997,12 +2222,12 @@
               <w:lang w:val="en-US"/>
             </w:rPr>
           </w:pPr>
-          <w:hyperlink w:anchor="_Toc70263311" w:history="1">
+          <w:hyperlink w:anchor="_Toc70372817" w:history="1">
             <w:r>
               <w:rPr>
                 <w:rStyle w:val="Hyperlink"/>
               </w:rPr>
-              <w:t>1.5.3.</w:t>
+              <w:t>1.8.3.</w:t>
             </w:r>
             <w:r>
               <w:rPr>
@@ -2036,7 +2261,7 @@
               <w:rPr>
                 <w:webHidden/>
               </w:rPr>
-              <w:instrText xml:space="preserve"> PAGEREF _Toc70263311 \h </w:instrText>
+              <w:instrText xml:space="preserve"> PAGEREF _Toc70372817 \h </w:instrText>
             </w:r>
             <w:r>
               <w:rPr>
@@ -2053,7 +2278,7 @@
               <w:rPr>
                 <w:webHidden/>
               </w:rPr>
-              <w:t>14</w:t>
+              <w:t>20</w:t>
             </w:r>
             <w:r>
               <w:rPr>
@@ -2074,7 +2299,7 @@
               <w:lang w:val="en-US"/>
             </w:rPr>
           </w:pPr>
-          <w:hyperlink w:anchor="_Toc70263312" w:history="1">
+          <w:hyperlink w:anchor="_Toc70372818" w:history="1">
             <w:r>
               <w:rPr>
                 <w:rStyle w:val="Hyperlink"/>
@@ -2113,7 +2338,7 @@
               <w:rPr>
                 <w:webHidden/>
               </w:rPr>
-              <w:instrText xml:space="preserve"> PAGEREF _Toc70263312 \h </w:instrText>
+              <w:instrText xml:space="preserve"> PAGEREF _Toc70372818 \h </w:instrText>
             </w:r>
             <w:r>
               <w:rPr>
@@ -2130,7 +2355,7 @@
               <w:rPr>
                 <w:webHidden/>
               </w:rPr>
-              <w:t>16</w:t>
+              <w:t>22</w:t>
             </w:r>
             <w:r>
               <w:rPr>
@@ -2151,7 +2376,7 @@
               <w:lang w:val="en-US"/>
             </w:rPr>
           </w:pPr>
-          <w:hyperlink w:anchor="_Toc70263313" w:history="1">
+          <w:hyperlink w:anchor="_Toc70372819" w:history="1">
             <w:r>
               <w:rPr>
                 <w:rStyle w:val="Hyperlink"/>
@@ -2190,7 +2415,7 @@
               <w:rPr>
                 <w:webHidden/>
               </w:rPr>
-              <w:instrText xml:space="preserve"> PAGEREF _Toc70263313 \h </w:instrText>
+              <w:instrText xml:space="preserve"> PAGEREF _Toc70372819 \h </w:instrText>
             </w:r>
             <w:r>
               <w:rPr>
@@ -2207,7 +2432,7 @@
               <w:rPr>
                 <w:webHidden/>
               </w:rPr>
-              <w:t>16</w:t>
+              <w:t>22</w:t>
             </w:r>
             <w:r>
               <w:rPr>
@@ -2228,7 +2453,7 @@
               <w:lang w:val="en-US"/>
             </w:rPr>
           </w:pPr>
-          <w:hyperlink w:anchor="_Toc70263314" w:history="1">
+          <w:hyperlink w:anchor="_Toc70372820" w:history="1">
             <w:r>
               <w:rPr>
                 <w:rStyle w:val="Hyperlink"/>
@@ -2267,7 +2492,7 @@
               <w:rPr>
                 <w:webHidden/>
               </w:rPr>
-              <w:instrText xml:space="preserve"> PAGEREF _Toc70263314 \h </w:instrText>
+              <w:instrText xml:space="preserve"> PAGEREF _Toc70372820 \h </w:instrText>
             </w:r>
             <w:r>
               <w:rPr>
@@ -2284,7 +2509,7 @@
               <w:rPr>
                 <w:webHidden/>
               </w:rPr>
-              <w:t>22</w:t>
+              <w:t>28</w:t>
             </w:r>
             <w:r>
               <w:rPr>
@@ -2304,7 +2529,7 @@
               <w:lang w:val="en-US"/>
             </w:rPr>
           </w:pPr>
-          <w:hyperlink w:anchor="_Toc70263315" w:history="1">
+          <w:hyperlink w:anchor="_Toc70372821" w:history="1">
             <w:r>
               <w:rPr>
                 <w:rStyle w:val="Hyperlink"/>
@@ -2342,7 +2567,7 @@
               <w:rPr>
                 <w:webHidden/>
               </w:rPr>
-              <w:instrText xml:space="preserve"> PAGEREF _Toc70263315 \h </w:instrText>
+              <w:instrText xml:space="preserve"> PAGEREF _Toc70372821 \h </w:instrText>
             </w:r>
             <w:r>
               <w:rPr>
@@ -2359,7 +2584,7 @@
               <w:rPr>
                 <w:webHidden/>
               </w:rPr>
-              <w:t>24</w:t>
+              <w:t>30</w:t>
             </w:r>
             <w:r>
               <w:rPr>
@@ -2380,7 +2605,7 @@
               <w:lang w:val="en-US"/>
             </w:rPr>
           </w:pPr>
-          <w:hyperlink w:anchor="_Toc70263316" w:history="1">
+          <w:hyperlink w:anchor="_Toc70372822" w:history="1">
             <w:r>
               <w:rPr>
                 <w:rStyle w:val="Hyperlink"/>
@@ -2403,7 +2628,7 @@
               <w:rPr>
                 <w:webHidden/>
               </w:rPr>
-              <w:instrText xml:space="preserve"> PAGEREF _Toc70263316 \h </w:instrText>
+              <w:instrText xml:space="preserve"> PAGEREF _Toc70372822 \h </w:instrText>
             </w:r>
             <w:r>
               <w:rPr>
@@ -2420,7 +2645,7 @@
               <w:rPr>
                 <w:webHidden/>
               </w:rPr>
-              <w:t>27</w:t>
+              <w:t>33</w:t>
             </w:r>
             <w:r>
               <w:rPr>
@@ -2441,7 +2666,7 @@
               <w:lang w:val="en-US"/>
             </w:rPr>
           </w:pPr>
-          <w:hyperlink w:anchor="_Toc70263317" w:history="1">
+          <w:hyperlink w:anchor="_Toc70372823" w:history="1">
             <w:r>
               <w:rPr>
                 <w:rStyle w:val="Hyperlink"/>
@@ -2464,7 +2689,7 @@
               <w:rPr>
                 <w:webHidden/>
               </w:rPr>
-              <w:instrText xml:space="preserve"> PAGEREF _Toc70263317 \h </w:instrText>
+              <w:instrText xml:space="preserve"> PAGEREF _Toc70372823 \h </w:instrText>
             </w:r>
             <w:r>
               <w:rPr>
@@ -2481,7 +2706,7 @@
               <w:rPr>
                 <w:webHidden/>
               </w:rPr>
-              <w:t>28</w:t>
+              <w:t>34</w:t>
             </w:r>
             <w:r>
               <w:rPr>
@@ -2533,7 +2758,7 @@
       <w:bookmarkStart w:id="39" w:name="_Toc503651300"/>
       <w:bookmarkStart w:id="40" w:name="_Toc505346876"/>
       <w:bookmarkStart w:id="41" w:name="_Toc536789818"/>
-      <w:bookmarkStart w:id="42" w:name="_Toc70263296"/>
+      <w:bookmarkStart w:id="42" w:name="_Toc70372799"/>
       <w:r>
         <w:lastRenderedPageBreak/>
         <w:t>Įvadas</w:t>
@@ -2846,8 +3071,8 @@
       <w:pPr>
         <w:pStyle w:val="Heading1"/>
       </w:pPr>
-      <w:bookmarkStart w:id="43" w:name="_Toc70263297"/>
-      <w:bookmarkStart w:id="44" w:name="_Hlk70263448"/>
+      <w:bookmarkStart w:id="43" w:name="_Hlk70263448"/>
+      <w:bookmarkStart w:id="44" w:name="_Toc70372800"/>
       <w:r>
         <w:lastRenderedPageBreak/>
         <w:t xml:space="preserve">Lazerio linijos aptikimo metodų </w:t>
@@ -2855,7 +3080,7 @@
       <w:r>
         <w:t>apžvalga</w:t>
       </w:r>
-      <w:bookmarkEnd w:id="43"/>
+      <w:bookmarkEnd w:id="44"/>
     </w:p>
     <w:p>
       <w:pPr>
@@ -2912,10 +3137,12 @@
         <w:pStyle w:val="Heading2"/>
       </w:pPr>
       <w:bookmarkStart w:id="45" w:name="_Ref70282342"/>
+      <w:bookmarkStart w:id="46" w:name="_Toc70372801"/>
       <w:r>
         <w:t>Kelio linijų aptikimo algoritmas</w:t>
       </w:r>
       <w:bookmarkEnd w:id="45"/>
+      <w:bookmarkEnd w:id="46"/>
     </w:p>
     <w:p>
       <w:pPr>
@@ -3219,7 +3446,7 @@
         </w:drawing>
       </w:r>
     </w:p>
-    <w:bookmarkStart w:id="46" w:name="_Ref70286887"/>
+    <w:bookmarkStart w:id="47" w:name="_Ref70286887"/>
     <w:p>
       <w:pPr>
         <w:pStyle w:val="Caption"/>
@@ -3298,7 +3525,7 @@
       <w:r>
         <w:t xml:space="preserve"> pav.</w:t>
       </w:r>
-      <w:bookmarkEnd w:id="46"/>
+      <w:bookmarkEnd w:id="47"/>
       <w:r>
         <w:t xml:space="preserve"> Juostų aptikimo algoritmo struktūrinė schema</w:t>
       </w:r>
@@ -3545,7 +3772,7 @@
         </w:drawing>
       </w:r>
     </w:p>
-    <w:bookmarkStart w:id="47" w:name="_Ref70286918"/>
+    <w:bookmarkStart w:id="48" w:name="_Ref70286918"/>
     <w:p>
       <w:pPr>
         <w:pStyle w:val="Caption"/>
@@ -3592,7 +3819,7 @@
       <w:r>
         <w:t xml:space="preserve"> pav.</w:t>
       </w:r>
-      <w:bookmarkEnd w:id="47"/>
+      <w:bookmarkEnd w:id="48"/>
       <w:r>
         <w:t xml:space="preserve"> </w:t>
       </w:r>
@@ -3857,7 +4084,7 @@
         </w:drawing>
       </w:r>
     </w:p>
-    <w:bookmarkStart w:id="48" w:name="_Ref70290208"/>
+    <w:bookmarkStart w:id="49" w:name="_Ref70290208"/>
     <w:p>
       <w:pPr>
         <w:pStyle w:val="Caption"/>
@@ -3904,7 +4131,7 @@
       <w:r>
         <w:t xml:space="preserve"> pav.</w:t>
       </w:r>
-      <w:bookmarkEnd w:id="48"/>
+      <w:bookmarkEnd w:id="49"/>
       <w:r>
         <w:t xml:space="preserve"> Aptiktos linijos vaizde (a) </w:t>
       </w:r>
@@ -4003,6 +4230,7 @@
       <w:pPr>
         <w:pStyle w:val="Heading2"/>
       </w:pPr>
+      <w:bookmarkStart w:id="50" w:name="_Toc70372802"/>
       <w:r>
         <w:lastRenderedPageBreak/>
         <w:t>Lazerio linijos aptikimas</w:t>
@@ -4010,6 +4238,7 @@
       <w:r>
         <w:t xml:space="preserve"> skirtas suvirinimo linijų nustatymui</w:t>
       </w:r>
+      <w:bookmarkEnd w:id="50"/>
     </w:p>
     <w:p>
       <w:pPr>
@@ -4591,7 +4820,7 @@
               <w:spacing w:line="240" w:lineRule="auto"/>
               <w:jc w:val="right"/>
             </w:pPr>
-            <w:bookmarkStart w:id="49" w:name="_Ref70351914"/>
+            <w:bookmarkStart w:id="51" w:name="_Ref70351914"/>
             <w:r>
               <w:t>(</w:t>
             </w:r>
@@ -4637,7 +4866,7 @@
             <w:r>
               <w:t>)</w:t>
             </w:r>
-            <w:bookmarkEnd w:id="49"/>
+            <w:bookmarkEnd w:id="51"/>
           </w:p>
         </w:tc>
       </w:tr>
@@ -5187,7 +5416,7 @@
         </w:drawing>
       </w:r>
     </w:p>
-    <w:bookmarkStart w:id="50" w:name="_Ref70354988"/>
+    <w:bookmarkStart w:id="52" w:name="_Ref70354988"/>
     <w:p>
       <w:pPr>
         <w:pStyle w:val="Caption"/>
@@ -5234,7 +5463,7 @@
       <w:r>
         <w:t xml:space="preserve"> pav.</w:t>
       </w:r>
-      <w:bookmarkEnd w:id="50"/>
+      <w:bookmarkEnd w:id="52"/>
       <w:r>
         <w:t xml:space="preserve"> </w:t>
       </w:r>
@@ -5739,7 +5968,7 @@
               <w:spacing w:line="240" w:lineRule="auto"/>
               <w:jc w:val="right"/>
             </w:pPr>
-            <w:bookmarkStart w:id="51" w:name="_Ref70357310"/>
+            <w:bookmarkStart w:id="53" w:name="_Ref70357310"/>
             <w:r>
               <w:t>(</w:t>
             </w:r>
@@ -5785,7 +6014,7 @@
             <w:r>
               <w:t>)</w:t>
             </w:r>
-            <w:bookmarkEnd w:id="51"/>
+            <w:bookmarkEnd w:id="53"/>
           </w:p>
         </w:tc>
       </w:tr>
@@ -6031,7 +6260,7 @@
         </w:drawing>
       </w:r>
     </w:p>
-    <w:bookmarkStart w:id="52" w:name="_Ref70357400"/>
+    <w:bookmarkStart w:id="54" w:name="_Ref70357400"/>
     <w:p>
       <w:pPr>
         <w:pStyle w:val="Caption"/>
@@ -6078,7 +6307,7 @@
       <w:r>
         <w:t xml:space="preserve"> pav.</w:t>
       </w:r>
-      <w:bookmarkEnd w:id="52"/>
+      <w:bookmarkEnd w:id="54"/>
       <w:r>
         <w:t xml:space="preserve"> </w:t>
       </w:r>
@@ -6091,6 +6320,27 @@
       <w:r>
         <w:t xml:space="preserve"> centrai</w:t>
       </w:r>
+      <w:r>
+        <w:t xml:space="preserve"> [</w:t>
+      </w:r>
+      <w:r>
+        <w:fldChar w:fldCharType="begin"/>
+      </w:r>
+      <w:r>
+        <w:instrText xml:space="preserve"> REF _Ref70349505 \r \h </w:instrText>
+      </w:r>
+      <w:r>
+        <w:fldChar w:fldCharType="separate"/>
+      </w:r>
+      <w:r>
+        <w:t>6</w:t>
+      </w:r>
+      <w:r>
+        <w:fldChar w:fldCharType="end"/>
+      </w:r>
+      <w:r>
+        <w:t>]</w:t>
+      </w:r>
     </w:p>
     <w:p/>
     <w:p>
@@ -6125,25 +6375,1284 @@
         <w:t>. Esant šioms prielaidoms algoritmas geba aptikti lazerio linijas.</w:t>
       </w:r>
     </w:p>
+    <w:p/>
+    <w:p/>
+    <w:p>
+      <w:pPr>
+        <w:pStyle w:val="Heading2"/>
+        <w:rPr>
+          <w:rFonts w:eastAsiaTheme="minorEastAsia"/>
+        </w:rPr>
+      </w:pPr>
+      <w:bookmarkStart w:id="55" w:name="_Toc70372803"/>
+      <w:r>
+        <w:rPr>
+          <w:rFonts w:eastAsiaTheme="minorEastAsia"/>
+        </w:rPr>
+        <w:lastRenderedPageBreak/>
+        <w:t>Kliūčių aptikimas naudojant lazerio liniją</w:t>
+      </w:r>
+      <w:bookmarkEnd w:id="55"/>
+    </w:p>
     <w:p>
       <w:pPr>
         <w:pStyle w:val="Tekstas"/>
-        <w:rPr>
+      </w:pPr>
+      <w:r>
+        <w:t>Automatizuoti judantys objektai, tokie kaip, pavyzdžiui, išmanieji neįgaliųjų vežimėliai</w:t>
+      </w:r>
+      <w:r>
+        <w:t xml:space="preserve"> privalo turėti atstumų nustatymo ir kliūčių aptikimo sistemas.</w:t>
+      </w:r>
+      <w:r>
+        <w:t xml:space="preserve"> Dėl to toliau yra pateikiamas </w:t>
+      </w:r>
+      <w:r>
+        <w:t>lazerio linijos aptikimo metodas, kuris yra naudojamas būtent tokiose aplikacijose</w:t>
+      </w:r>
+      <w:r>
+        <w:t xml:space="preserve"> [</w:t>
+      </w:r>
+      <w:r>
+        <w:fldChar w:fldCharType="begin"/>
+      </w:r>
+      <w:r>
+        <w:instrText xml:space="preserve"> REF _Ref70371175 \r \h </w:instrText>
+      </w:r>
+      <w:r>
+        <w:fldChar w:fldCharType="separate"/>
+      </w:r>
+      <w:r>
+        <w:t>9</w:t>
+      </w:r>
+      <w:r>
+        <w:fldChar w:fldCharType="end"/>
+      </w:r>
+      <w:r>
+        <w:t>]</w:t>
+      </w:r>
+      <w:r>
+        <w:t xml:space="preserve">. </w:t>
+      </w:r>
+      <w:r>
+        <w:t xml:space="preserve">Naudojant ant kelio projektuojamą lazerio liniją ir CCD vaizdo kamerą </w:t>
+      </w:r>
+      <w:proofErr w:type="spellStart"/>
+      <w:r>
+        <w:t>trianguliacijos</w:t>
+      </w:r>
+      <w:proofErr w:type="spellEnd"/>
+      <w:r>
+        <w:t xml:space="preserve"> [</w:t>
+      </w:r>
+      <w:r>
+        <w:fldChar w:fldCharType="begin"/>
+      </w:r>
+      <w:r>
+        <w:instrText xml:space="preserve"> REF _Ref70364222 \r \h </w:instrText>
+      </w:r>
+      <w:r>
+        <w:fldChar w:fldCharType="separate"/>
+      </w:r>
+      <w:r>
+        <w:t>10</w:t>
+      </w:r>
+      <w:r>
+        <w:fldChar w:fldCharType="end"/>
+      </w:r>
+      <w:r>
+        <w:t>]</w:t>
+      </w:r>
+      <w:r>
+        <w:t xml:space="preserve"> principu galima nustatyti atstumą iki objekto, ant kurio yra projektuojama lazerio linija.</w:t>
+      </w:r>
+      <w:r>
+        <w:t xml:space="preserve"> Šiuo atveju bus nagrinėjamas tik lazerio aptikimo algoritmas </w:t>
+      </w:r>
+      <w:r>
+        <w:t>nekreipiant dėmesio į atstumo nustatymo metodiką.</w:t>
+      </w:r>
+    </w:p>
+    <w:p>
+      <w:r>
+        <w:t xml:space="preserve">Pateiktas algoritmas (žr. </w:t>
+      </w:r>
+      <w:r>
+        <w:fldChar w:fldCharType="begin"/>
+      </w:r>
+      <w:r>
+        <w:instrText xml:space="preserve"> REF _Ref70365310 \h </w:instrText>
+      </w:r>
+      <w:r>
+        <w:fldChar w:fldCharType="separate"/>
+      </w:r>
+      <w:r>
+        <w:rPr>
+          <w:noProof/>
+        </w:rPr>
+        <w:t>1</w:t>
+      </w:r>
+      <w:r>
+        <w:t>.</w:t>
+      </w:r>
+      <w:r>
+        <w:rPr>
+          <w:noProof/>
+        </w:rPr>
+        <w:t>7</w:t>
+      </w:r>
+      <w:r>
+        <w:t xml:space="preserve"> pav.</w:t>
+      </w:r>
+      <w:r>
+        <w:fldChar w:fldCharType="end"/>
+      </w:r>
+      <w:r>
+        <w:t>) naudoja RGB spalvų schemos vaizdus, kur</w:t>
+      </w:r>
+      <w:r>
+        <w:t xml:space="preserve">ių rezoliucija yra 320x240 pikseliai. </w:t>
+      </w:r>
+      <w:r>
+        <w:t>Priešlaikinio apdorojimo metu vaizdo RGB spalvų schema yra konvertuojama į HSV</w:t>
+      </w:r>
+      <w:r>
+        <w:t xml:space="preserve"> (angl. </w:t>
+      </w:r>
+      <w:proofErr w:type="spellStart"/>
+      <w:r>
+        <w:rPr>
+          <w:i/>
+          <w:iCs/>
+        </w:rPr>
+        <w:t>Hue</w:t>
+      </w:r>
+      <w:proofErr w:type="spellEnd"/>
+      <w:r>
+        <w:rPr>
+          <w:i/>
+          <w:iCs/>
+        </w:rPr>
+        <w:t xml:space="preserve">, </w:t>
+      </w:r>
+      <w:proofErr w:type="spellStart"/>
+      <w:r>
+        <w:rPr>
+          <w:i/>
+          <w:iCs/>
+        </w:rPr>
+        <w:t>Saturation</w:t>
+      </w:r>
+      <w:proofErr w:type="spellEnd"/>
+      <w:r>
+        <w:rPr>
+          <w:i/>
+          <w:iCs/>
+        </w:rPr>
+        <w:t xml:space="preserve">, </w:t>
+      </w:r>
+      <w:proofErr w:type="spellStart"/>
+      <w:r>
+        <w:rPr>
+          <w:i/>
+          <w:iCs/>
+        </w:rPr>
+        <w:t>Value</w:t>
+      </w:r>
+      <w:proofErr w:type="spellEnd"/>
+      <w:r>
+        <w:t>).</w:t>
+      </w:r>
+      <w:r>
+        <w:t xml:space="preserve"> </w:t>
+      </w:r>
+      <w:r>
+        <w:t>Tokia konversija pasitelkta dėl labai paprastos priežasties – dominantis aptikimo objektas, šiuo atveju lazerio linija, turi raudoną spalvą</w:t>
+      </w:r>
+      <w:r>
+        <w:t xml:space="preserve">. Kaip žinoma, </w:t>
+      </w:r>
+      <w:r>
+        <w:t xml:space="preserve">HSV spalvų schemoje H (angl. </w:t>
+      </w:r>
+      <w:proofErr w:type="spellStart"/>
+      <w:r>
+        <w:rPr>
+          <w:i/>
+          <w:iCs/>
+        </w:rPr>
+        <w:t>Hue</w:t>
+      </w:r>
+      <w:proofErr w:type="spellEnd"/>
+      <w:r>
+        <w:t xml:space="preserve">) kanalo vertė nurodo būtent pikselio spalvą, dėl to tolimesniame vaizdo apdorojime spalvų segmentavimas tampa </w:t>
+      </w:r>
+      <w:r>
+        <w:t xml:space="preserve">kiek </w:t>
+      </w:r>
+      <w:r>
+        <w:t xml:space="preserve">paprastesnis, nei </w:t>
+      </w:r>
+      <w:r>
+        <w:t>naudojant RGB spalvų schemą.</w:t>
+      </w:r>
+      <w:r>
+        <w:t xml:space="preserve"> </w:t>
+      </w:r>
+      <w:r>
+        <w:t xml:space="preserve">Šią spalvų schemą naudojo M. </w:t>
+      </w:r>
+      <w:proofErr w:type="spellStart"/>
+      <w:r>
+        <w:t>Mesko‘as</w:t>
+      </w:r>
+      <w:proofErr w:type="spellEnd"/>
+      <w:r>
+        <w:t xml:space="preserve"> </w:t>
+      </w:r>
+      <w:r>
+        <w:t xml:space="preserve">ir P. </w:t>
+      </w:r>
+      <w:proofErr w:type="spellStart"/>
+      <w:r>
+        <w:t>Chmelar‘as</w:t>
+      </w:r>
+      <w:proofErr w:type="spellEnd"/>
+      <w:r>
+        <w:t xml:space="preserve"> aptinkant raudono lazerio linijos projekciją[</w:t>
+      </w:r>
+      <w:r>
+        <w:fldChar w:fldCharType="begin"/>
+      </w:r>
+      <w:r>
+        <w:instrText xml:space="preserve"> REF _Ref70366368 \r \h </w:instrText>
+      </w:r>
+      <w:r>
+        <w:fldChar w:fldCharType="separate"/>
+      </w:r>
+      <w:r>
+        <w:t>11</w:t>
+      </w:r>
+      <w:r>
+        <w:fldChar w:fldCharType="end"/>
+      </w:r>
+      <w:r>
+        <w:t xml:space="preserve">, </w:t>
+      </w:r>
+      <w:r>
+        <w:fldChar w:fldCharType="begin"/>
+      </w:r>
+      <w:r>
+        <w:instrText xml:space="preserve"> REF _Ref70366371 \r \h </w:instrText>
+      </w:r>
+      <w:r>
+        <w:fldChar w:fldCharType="separate"/>
+      </w:r>
+      <w:r>
+        <w:t>1</w:t>
+      </w:r>
+      <w:r>
+        <w:t>2</w:t>
+      </w:r>
+      <w:r>
+        <w:fldChar w:fldCharType="end"/>
+      </w:r>
+      <w:r>
+        <w:t>].</w:t>
+      </w:r>
+    </w:p>
+    <w:p/>
+    <w:p>
+      <w:pPr>
+        <w:keepNext/>
+        <w:jc w:val="center"/>
+      </w:pPr>
+      <w:r>
+        <w:rPr>
+          <w:noProof/>
+        </w:rPr>
+        <w:drawing>
+          <wp:inline distT="0" distB="0" distL="0" distR="0" wp14:anchorId="2E111F4E" wp14:editId="61EAB14D">
+            <wp:extent cx="1314450" cy="2847975"/>
+            <wp:effectExtent l="0" t="0" r="0" b="9525"/>
+            <wp:docPr id="31" name="Picture 31"/>
+            <wp:cNvGraphicFramePr>
+              <a:graphicFrameLocks xmlns:a="http://schemas.openxmlformats.org/drawingml/2006/main" noChangeAspect="1"/>
+            </wp:cNvGraphicFramePr>
+            <a:graphic xmlns:a="http://schemas.openxmlformats.org/drawingml/2006/main">
+              <a:graphicData uri="http://schemas.openxmlformats.org/drawingml/2006/picture">
+                <pic:pic xmlns:pic="http://schemas.openxmlformats.org/drawingml/2006/picture">
+                  <pic:nvPicPr>
+                    <pic:cNvPr id="1" name=""/>
+                    <pic:cNvPicPr/>
+                  </pic:nvPicPr>
+                  <pic:blipFill>
+                    <a:blip r:embed="rId19"/>
+                    <a:stretch>
+                      <a:fillRect/>
+                    </a:stretch>
+                  </pic:blipFill>
+                  <pic:spPr>
+                    <a:xfrm>
+                      <a:off x="0" y="0"/>
+                      <a:ext cx="1314450" cy="2847975"/>
+                    </a:xfrm>
+                    <a:prstGeom prst="rect">
+                      <a:avLst/>
+                    </a:prstGeom>
+                  </pic:spPr>
+                </pic:pic>
+              </a:graphicData>
+            </a:graphic>
+          </wp:inline>
+        </w:drawing>
+      </w:r>
+    </w:p>
+    <w:bookmarkStart w:id="56" w:name="_Ref70365310"/>
+    <w:p>
+      <w:pPr>
+        <w:pStyle w:val="Caption"/>
+      </w:pPr>
+      <w:r>
+        <w:fldChar w:fldCharType="begin"/>
+      </w:r>
+      <w:r>
+        <w:instrText xml:space="preserve"> STYLEREF 1 \s </w:instrText>
+      </w:r>
+      <w:r>
+        <w:fldChar w:fldCharType="separate"/>
+      </w:r>
+      <w:r>
+        <w:rPr>
+          <w:noProof/>
+        </w:rPr>
+        <w:t>1</w:t>
+      </w:r>
+      <w:r>
+        <w:fldChar w:fldCharType="end"/>
+      </w:r>
+      <w:r>
+        <w:t>.</w:t>
+      </w:r>
+      <w:r>
+        <w:fldChar w:fldCharType="begin"/>
+      </w:r>
+      <w:r>
+        <w:instrText xml:space="preserve"> SEQ pav. \* ARABIC \s 1 </w:instrText>
+      </w:r>
+      <w:r>
+        <w:fldChar w:fldCharType="separate"/>
+      </w:r>
+      <w:r>
+        <w:rPr>
+          <w:noProof/>
+        </w:rPr>
+        <w:t>7</w:t>
+      </w:r>
+      <w:r>
+        <w:fldChar w:fldCharType="end"/>
+      </w:r>
+      <w:r>
+        <w:t xml:space="preserve"> pav.</w:t>
+      </w:r>
+      <w:bookmarkEnd w:id="56"/>
+      <w:r>
+        <w:t xml:space="preserve"> </w:t>
+      </w:r>
+      <w:r>
+        <w:t xml:space="preserve">Lazerio linijos </w:t>
+      </w:r>
+      <w:r>
+        <w:t>aptikimo algoritmo struktūrinė schema</w:t>
+      </w:r>
+    </w:p>
+    <w:p/>
+    <w:p>
+      <w:pPr>
+        <w:pStyle w:val="Tekstas"/>
+      </w:pPr>
+      <w:r>
+        <w:t xml:space="preserve">Lazerio linijos </w:t>
+      </w:r>
+      <w:r>
+        <w:t xml:space="preserve">segmentavimas toliau yra vykdomas </w:t>
+      </w:r>
+      <w:r>
+        <w:t>paprasčiausiai naudojant statines slenkstines ribas.</w:t>
+      </w:r>
+      <w:r>
+        <w:t xml:space="preserve"> Formuojamas binarinis vaizdas pagal </w:t>
+      </w:r>
+      <w:r>
+        <w:t xml:space="preserve">nustatytus rėžius HSV spalvų schemoje. </w:t>
+      </w:r>
+      <w:r>
+        <w:t>Apatinė riba yra (0, 70, 70), o viršutinė – (255, 255, 255). Visi pikseliai esantys vaizde, kurie patenka į šiuos rėžius yra pažymimi</w:t>
+      </w:r>
+      <w:r>
+        <w:t xml:space="preserve"> 1, visi likę – 0. </w:t>
+      </w:r>
+      <w:r>
+        <w:t>Po to sudarytas binarinis vaizdas yra apdorojamas įvairiomis morfologinėmis operacijomis</w:t>
+      </w:r>
+      <w:r>
+        <w:t xml:space="preserve">, tokiomis </w:t>
+      </w:r>
+      <w:r>
+        <w:t>kaip</w:t>
+      </w:r>
+      <w:r>
+        <w:t xml:space="preserve"> uždarymas, skaitmeninis auginimas ir skaitmeninė erozija.</w:t>
+      </w:r>
+      <w:r>
+        <w:t xml:space="preserve"> Šių operacijų struktūriniai elementų dydžiai yra taip pat iš anksto numatyti. Uždarymo operacija yra kartojama 2 kartus su skirtingų dydžių elementais: 2x2 </w:t>
+      </w:r>
+      <w:r>
+        <w:t xml:space="preserve">pikseliai </w:t>
+      </w:r>
+      <w:r>
+        <w:t>ir</w:t>
+      </w:r>
+      <w:r>
+        <w:t xml:space="preserve"> 3x15 pikseli</w:t>
+      </w:r>
+      <w:r>
+        <w:t>ai</w:t>
+      </w:r>
+      <w:r>
+        <w:t>.</w:t>
+      </w:r>
+      <w:r>
+        <w:t xml:space="preserve"> Visos kitos operacijos atliekamos su 2x2</w:t>
+      </w:r>
+      <w:r>
+        <w:t xml:space="preserve"> pikselių dydžio</w:t>
+      </w:r>
+      <w:r>
+        <w:t xml:space="preserve"> struktūriniu elementu.</w:t>
+      </w:r>
+    </w:p>
+    <w:p/>
+    <w:p>
+      <w:pPr>
+        <w:pStyle w:val="Tekstas"/>
+        <w:keepNext/>
+        <w:jc w:val="center"/>
+      </w:pPr>
+      <w:r>
+        <w:rPr>
+          <w:noProof/>
+        </w:rPr>
+        <w:lastRenderedPageBreak/>
+        <w:drawing>
+          <wp:inline distT="0" distB="0" distL="0" distR="0" wp14:anchorId="2C3A7D14" wp14:editId="2A72A177">
+            <wp:extent cx="4718649" cy="2019970"/>
+            <wp:effectExtent l="0" t="0" r="6350" b="0"/>
+            <wp:docPr id="42" name="Picture 42"/>
+            <wp:cNvGraphicFramePr>
+              <a:graphicFrameLocks xmlns:a="http://schemas.openxmlformats.org/drawingml/2006/main" noChangeAspect="1"/>
+            </wp:cNvGraphicFramePr>
+            <a:graphic xmlns:a="http://schemas.openxmlformats.org/drawingml/2006/main">
+              <a:graphicData uri="http://schemas.openxmlformats.org/drawingml/2006/picture">
+                <pic:pic xmlns:pic="http://schemas.openxmlformats.org/drawingml/2006/picture">
+                  <pic:nvPicPr>
+                    <pic:cNvPr id="1" name=""/>
+                    <pic:cNvPicPr/>
+                  </pic:nvPicPr>
+                  <pic:blipFill>
+                    <a:blip r:embed="rId20"/>
+                    <a:stretch>
+                      <a:fillRect/>
+                    </a:stretch>
+                  </pic:blipFill>
+                  <pic:spPr>
+                    <a:xfrm>
+                      <a:off x="0" y="0"/>
+                      <a:ext cx="4741958" cy="2029948"/>
+                    </a:xfrm>
+                    <a:prstGeom prst="rect">
+                      <a:avLst/>
+                    </a:prstGeom>
+                  </pic:spPr>
+                </pic:pic>
+              </a:graphicData>
+            </a:graphic>
+          </wp:inline>
+        </w:drawing>
+      </w:r>
+    </w:p>
+    <w:bookmarkStart w:id="57" w:name="_Ref70372671"/>
+    <w:p>
+      <w:pPr>
+        <w:pStyle w:val="Caption"/>
+      </w:pPr>
+      <w:r>
+        <w:fldChar w:fldCharType="begin"/>
+      </w:r>
+      <w:r>
+        <w:instrText xml:space="preserve"> STYLEREF 1 \s </w:instrText>
+      </w:r>
+      <w:r>
+        <w:fldChar w:fldCharType="separate"/>
+      </w:r>
+      <w:r>
+        <w:rPr>
+          <w:noProof/>
+        </w:rPr>
+        <w:t>1</w:t>
+      </w:r>
+      <w:r>
+        <w:fldChar w:fldCharType="end"/>
+      </w:r>
+      <w:r>
+        <w:t>.</w:t>
+      </w:r>
+      <w:r>
+        <w:fldChar w:fldCharType="begin"/>
+      </w:r>
+      <w:r>
+        <w:instrText xml:space="preserve"> SEQ pav. \* ARABIC \s 1 </w:instrText>
+      </w:r>
+      <w:r>
+        <w:fldChar w:fldCharType="separate"/>
+      </w:r>
+      <w:r>
+        <w:rPr>
+          <w:noProof/>
+        </w:rPr>
+        <w:t>8</w:t>
+      </w:r>
+      <w:r>
+        <w:fldChar w:fldCharType="end"/>
+      </w:r>
+      <w:r>
+        <w:t xml:space="preserve"> pav.</w:t>
+      </w:r>
+      <w:bookmarkEnd w:id="57"/>
+      <w:r>
+        <w:t xml:space="preserve"> Lazerio linijų aptikimo pavyzdys (a) originali nuotrauka (b) aptiktos linijos su pažymėtais centrais</w:t>
+      </w:r>
+      <w:r>
+        <w:t xml:space="preserve"> [</w:t>
+      </w:r>
+      <w:r>
+        <w:fldChar w:fldCharType="begin"/>
+      </w:r>
+      <w:r>
+        <w:instrText xml:space="preserve"> REF _Ref70371175 \r \h </w:instrText>
+      </w:r>
+      <w:r>
+        <w:fldChar w:fldCharType="separate"/>
+      </w:r>
+      <w:r>
+        <w:t>9</w:t>
+      </w:r>
+      <w:r>
+        <w:fldChar w:fldCharType="end"/>
+      </w:r>
+      <w:r>
+        <w:t>]</w:t>
+      </w:r>
+    </w:p>
+    <w:p>
+      <w:pPr>
+        <w:pStyle w:val="Tekstas"/>
+      </w:pPr>
+      <w:r>
+        <w:t xml:space="preserve">Tada yra pažymimi atskiri linijos segmentai. Tai yra atliekama pagal 8 pikselių kaimynystę (angl. </w:t>
+      </w:r>
+      <w:r>
+        <w:rPr>
+          <w:i/>
+          <w:iCs/>
+        </w:rPr>
+        <w:t xml:space="preserve">8-pixel </w:t>
+      </w:r>
+      <w:proofErr w:type="spellStart"/>
+      <w:r>
+        <w:rPr>
+          <w:i/>
+          <w:iCs/>
+        </w:rPr>
+        <w:t>connectivity</w:t>
+      </w:r>
+      <w:proofErr w:type="spellEnd"/>
+      <w:r>
+        <w:t>)</w:t>
+      </w:r>
+      <w:r>
+        <w:t xml:space="preserve">. Reiškia, jeigu binariniame vaizde esantis vienetas </w:t>
+      </w:r>
+      <w:r>
+        <w:t xml:space="preserve">bet kokia kryptimi (vertikaliai, horizontaliai ar įstrižai) ribojasi su kitu vienetu, tada tas pikselis priklauso tam pačiam linijos segmentui. </w:t>
+      </w:r>
+      <w:r>
+        <w:t xml:space="preserve">Po to yra skaičiuojamas kiekvieno segmento centras naudojant masės centrą pagal </w:t>
+      </w:r>
+      <w:r>
+        <w:t>lygtis:</w:t>
+      </w:r>
+    </w:p>
+    <w:tbl>
+      <w:tblPr>
+        <w:tblStyle w:val="TableGrid"/>
+        <w:tblW w:w="0" w:type="auto"/>
+        <w:tblBorders>
+          <w:top w:val="none" w:sz="0" w:space="0" w:color="auto"/>
+          <w:left w:val="none" w:sz="0" w:space="0" w:color="auto"/>
+          <w:bottom w:val="none" w:sz="0" w:space="0" w:color="auto"/>
+          <w:right w:val="none" w:sz="0" w:space="0" w:color="auto"/>
+          <w:insideH w:val="none" w:sz="0" w:space="0" w:color="auto"/>
+          <w:insideV w:val="none" w:sz="0" w:space="0" w:color="auto"/>
+        </w:tblBorders>
+        <w:tblLook w:val="04A0" w:firstRow="1" w:lastRow="0" w:firstColumn="1" w:lastColumn="0" w:noHBand="0" w:noVBand="1"/>
+      </w:tblPr>
+      <w:tblGrid>
+        <w:gridCol w:w="8647"/>
+        <w:gridCol w:w="702"/>
+      </w:tblGrid>
+      <w:tr>
+        <w:tc>
+          <w:tcPr>
+            <w:tcW w:w="8647" w:type="dxa"/>
+          </w:tcPr>
+          <w:p>
+            <w:pPr>
+              <w:spacing w:line="240" w:lineRule="auto"/>
+              <w:jc w:val="center"/>
+            </w:pPr>
+            <m:oMath>
+              <m:sSub>
+                <m:sSubPr>
+                  <m:ctrlPr>
+                    <w:rPr>
+                      <w:rFonts w:ascii="Cambria Math" w:hAnsi="Cambria Math"/>
+                      <w:i/>
+                    </w:rPr>
+                  </m:ctrlPr>
+                </m:sSubPr>
+                <m:e>
+                  <m:r>
+                    <m:rPr>
+                      <m:sty m:val="p"/>
+                    </m:rPr>
+                    <w:rPr>
+                      <w:rFonts w:ascii="Cambria Math" w:hAnsi="Cambria Math"/>
+                    </w:rPr>
+                    <m:t>center</m:t>
+                  </m:r>
+                </m:e>
+                <m:sub>
+                  <m:r>
+                    <w:rPr>
+                      <w:rFonts w:ascii="Cambria Math" w:hAnsi="Cambria Math"/>
+                    </w:rPr>
+                    <m:t>x</m:t>
+                  </m:r>
+                </m:sub>
+              </m:sSub>
+              <m:r>
+                <w:rPr>
+                  <w:rFonts w:ascii="Cambria Math" w:hAnsi="Cambria Math"/>
+                </w:rPr>
+                <m:t xml:space="preserve">= </m:t>
+              </m:r>
+              <m:f>
+                <m:fPr>
+                  <m:ctrlPr>
+                    <w:rPr>
+                      <w:rFonts w:ascii="Cambria Math" w:hAnsi="Cambria Math"/>
+                      <w:i/>
+                    </w:rPr>
+                  </m:ctrlPr>
+                </m:fPr>
+                <m:num>
+                  <m:r>
+                    <w:rPr>
+                      <w:rFonts w:ascii="Cambria Math" w:hAnsi="Cambria Math"/>
+                    </w:rPr>
+                    <m:t>1</m:t>
+                  </m:r>
+                </m:num>
+                <m:den>
+                  <m:r>
+                    <w:rPr>
+                      <w:rFonts w:ascii="Cambria Math" w:hAnsi="Cambria Math"/>
+                    </w:rPr>
+                    <m:t>n</m:t>
+                  </m:r>
+                </m:den>
+              </m:f>
+              <m:nary>
+                <m:naryPr>
+                  <m:chr m:val="∑"/>
+                  <m:limLoc m:val="undOvr"/>
+                  <m:ctrlPr>
+                    <w:rPr>
+                      <w:rFonts w:ascii="Cambria Math" w:hAnsi="Cambria Math"/>
+                      <w:i/>
+                    </w:rPr>
+                  </m:ctrlPr>
+                </m:naryPr>
+                <m:sub>
+                  <m:r>
+                    <w:rPr>
+                      <w:rFonts w:ascii="Cambria Math" w:hAnsi="Cambria Math"/>
+                    </w:rPr>
+                    <m:t>k</m:t>
+                  </m:r>
+                  <m:r>
+                    <w:rPr>
+                      <w:rFonts w:ascii="Cambria Math" w:hAnsi="Cambria Math"/>
+                      <w:lang w:val="en-US"/>
+                    </w:rPr>
+                    <m:t>=1</m:t>
+                  </m:r>
+                </m:sub>
+                <m:sup>
+                  <m:r>
+                    <w:rPr>
+                      <w:rFonts w:ascii="Cambria Math" w:hAnsi="Cambria Math"/>
+                    </w:rPr>
+                    <m:t>n</m:t>
+                  </m:r>
+                </m:sup>
+                <m:e>
+                  <m:sSub>
+                    <m:sSubPr>
+                      <m:ctrlPr>
+                        <w:rPr>
+                          <w:rFonts w:ascii="Cambria Math" w:hAnsi="Cambria Math"/>
+                          <w:i/>
+                        </w:rPr>
+                      </m:ctrlPr>
+                    </m:sSubPr>
+                    <m:e>
+                      <m:r>
+                        <w:rPr>
+                          <w:rFonts w:ascii="Cambria Math" w:hAnsi="Cambria Math"/>
+                        </w:rPr>
+                        <m:t>x</m:t>
+                      </m:r>
+                    </m:e>
+                    <m:sub>
+                      <m:r>
+                        <w:rPr>
+                          <w:rFonts w:ascii="Cambria Math" w:hAnsi="Cambria Math"/>
+                        </w:rPr>
+                        <m:t>k</m:t>
+                      </m:r>
+                    </m:sub>
+                  </m:sSub>
+                </m:e>
+              </m:nary>
+            </m:oMath>
+            <w:r>
+              <w:rPr>
+                <w:rFonts w:eastAsiaTheme="minorEastAsia"/>
+              </w:rPr>
+              <w:t>,</w:t>
+            </w:r>
+          </w:p>
+        </w:tc>
+        <w:tc>
+          <w:tcPr>
+            <w:tcW w:w="702" w:type="dxa"/>
+          </w:tcPr>
+          <w:p>
+            <w:pPr>
+              <w:pStyle w:val="Caption"/>
+              <w:keepNext/>
+            </w:pPr>
+            <w:r>
+              <w:t>(</w:t>
+            </w:r>
+            <w:r>
+              <w:fldChar w:fldCharType="begin"/>
+            </w:r>
+            <w:r>
+              <w:instrText xml:space="preserve"> STYLEREF 1 \s </w:instrText>
+            </w:r>
+            <w:r>
+              <w:fldChar w:fldCharType="separate"/>
+            </w:r>
+            <w:r>
+              <w:rPr>
+                <w:noProof/>
+              </w:rPr>
+              <w:t>1</w:t>
+            </w:r>
+            <w:r>
+              <w:fldChar w:fldCharType="end"/>
+            </w:r>
+            <w:r>
+              <w:t>.</w:t>
+            </w:r>
+            <w:r>
+              <w:fldChar w:fldCharType="begin"/>
+            </w:r>
+            <w:r>
+              <w:instrText xml:space="preserve"> SEQ Equation \* ARABIC \s 1 </w:instrText>
+            </w:r>
+            <w:r>
+              <w:fldChar w:fldCharType="separate"/>
+            </w:r>
+            <w:r>
+              <w:rPr>
+                <w:noProof/>
+              </w:rPr>
+              <w:t>3</w:t>
+            </w:r>
+            <w:r>
+              <w:fldChar w:fldCharType="end"/>
+            </w:r>
+            <w:r>
+              <w:t>)</w:t>
+            </w:r>
+          </w:p>
+        </w:tc>
+      </w:tr>
+      <w:tr>
+        <w:tc>
+          <w:tcPr>
+            <w:tcW w:w="8647" w:type="dxa"/>
+          </w:tcPr>
+          <w:p>
+            <w:pPr>
+              <w:spacing w:line="240" w:lineRule="auto"/>
+              <w:jc w:val="center"/>
+              <w:rPr>
+                <w:rFonts w:eastAsiaTheme="minorEastAsia"/>
+              </w:rPr>
+            </w:pPr>
+          </w:p>
+          <w:p>
+            <w:pPr>
+              <w:spacing w:line="240" w:lineRule="auto"/>
+              <w:jc w:val="center"/>
+            </w:pPr>
+            <m:oMath>
+              <m:sSub>
+                <m:sSubPr>
+                  <m:ctrlPr>
+                    <w:rPr>
+                      <w:rFonts w:ascii="Cambria Math" w:hAnsi="Cambria Math"/>
+                      <w:i/>
+                    </w:rPr>
+                  </m:ctrlPr>
+                </m:sSubPr>
+                <m:e>
+                  <m:r>
+                    <m:rPr>
+                      <m:sty m:val="p"/>
+                    </m:rPr>
+                    <w:rPr>
+                      <w:rFonts w:ascii="Cambria Math" w:hAnsi="Cambria Math"/>
+                    </w:rPr>
+                    <m:t>center</m:t>
+                  </m:r>
+                </m:e>
+                <m:sub>
+                  <m:r>
+                    <w:rPr>
+                      <w:rFonts w:ascii="Cambria Math" w:hAnsi="Cambria Math"/>
+                    </w:rPr>
+                    <m:t>y</m:t>
+                  </m:r>
+                </m:sub>
+              </m:sSub>
+              <m:r>
+                <w:rPr>
+                  <w:rFonts w:ascii="Cambria Math" w:hAnsi="Cambria Math"/>
+                </w:rPr>
+                <m:t xml:space="preserve">= </m:t>
+              </m:r>
+              <m:f>
+                <m:fPr>
+                  <m:ctrlPr>
+                    <w:rPr>
+                      <w:rFonts w:ascii="Cambria Math" w:hAnsi="Cambria Math"/>
+                      <w:i/>
+                    </w:rPr>
+                  </m:ctrlPr>
+                </m:fPr>
+                <m:num>
+                  <m:r>
+                    <w:rPr>
+                      <w:rFonts w:ascii="Cambria Math" w:hAnsi="Cambria Math"/>
+                    </w:rPr>
+                    <m:t>1</m:t>
+                  </m:r>
+                </m:num>
+                <m:den>
+                  <m:r>
+                    <w:rPr>
+                      <w:rFonts w:ascii="Cambria Math" w:hAnsi="Cambria Math"/>
+                    </w:rPr>
+                    <m:t>n</m:t>
+                  </m:r>
+                </m:den>
+              </m:f>
+              <m:nary>
+                <m:naryPr>
+                  <m:chr m:val="∑"/>
+                  <m:limLoc m:val="undOvr"/>
+                  <m:ctrlPr>
+                    <w:rPr>
+                      <w:rFonts w:ascii="Cambria Math" w:hAnsi="Cambria Math"/>
+                      <w:i/>
+                    </w:rPr>
+                  </m:ctrlPr>
+                </m:naryPr>
+                <m:sub>
+                  <m:r>
+                    <w:rPr>
+                      <w:rFonts w:ascii="Cambria Math" w:hAnsi="Cambria Math"/>
+                    </w:rPr>
+                    <m:t>k</m:t>
+                  </m:r>
+                  <m:r>
+                    <w:rPr>
+                      <w:rFonts w:ascii="Cambria Math" w:hAnsi="Cambria Math"/>
+                      <w:lang w:val="en-US"/>
+                    </w:rPr>
+                    <m:t>=1</m:t>
+                  </m:r>
+                </m:sub>
+                <m:sup>
+                  <m:r>
+                    <w:rPr>
+                      <w:rFonts w:ascii="Cambria Math" w:hAnsi="Cambria Math"/>
+                    </w:rPr>
+                    <m:t>n</m:t>
+                  </m:r>
+                </m:sup>
+                <m:e>
+                  <m:sSub>
+                    <m:sSubPr>
+                      <m:ctrlPr>
+                        <w:rPr>
+                          <w:rFonts w:ascii="Cambria Math" w:hAnsi="Cambria Math"/>
+                          <w:i/>
+                        </w:rPr>
+                      </m:ctrlPr>
+                    </m:sSubPr>
+                    <m:e>
+                      <m:r>
+                        <w:rPr>
+                          <w:rFonts w:ascii="Cambria Math" w:hAnsi="Cambria Math"/>
+                        </w:rPr>
+                        <m:t>y</m:t>
+                      </m:r>
+                    </m:e>
+                    <m:sub>
+                      <m:r>
+                        <w:rPr>
+                          <w:rFonts w:ascii="Cambria Math" w:hAnsi="Cambria Math"/>
+                        </w:rPr>
+                        <m:t>k</m:t>
+                      </m:r>
+                    </m:sub>
+                  </m:sSub>
+                </m:e>
+              </m:nary>
+            </m:oMath>
+            <w:r>
+              <w:rPr>
+                <w:rFonts w:eastAsiaTheme="minorEastAsia"/>
+              </w:rPr>
+              <w:t>,</w:t>
+            </w:r>
+          </w:p>
+        </w:tc>
+        <w:tc>
+          <w:tcPr>
+            <w:tcW w:w="702" w:type="dxa"/>
+          </w:tcPr>
+          <w:p>
+            <w:pPr>
+              <w:spacing w:line="240" w:lineRule="auto"/>
+            </w:pPr>
+          </w:p>
+          <w:p>
+            <w:pPr>
+              <w:spacing w:line="240" w:lineRule="auto"/>
+            </w:pPr>
+            <w:r>
+              <w:t>(</w:t>
+            </w:r>
+            <w:r>
+              <w:fldChar w:fldCharType="begin"/>
+            </w:r>
+            <w:r>
+              <w:instrText xml:space="preserve"> STYLEREF 1 \s </w:instrText>
+            </w:r>
+            <w:r>
+              <w:fldChar w:fldCharType="separate"/>
+            </w:r>
+            <w:r>
+              <w:rPr>
+                <w:noProof/>
+              </w:rPr>
+              <w:t>1</w:t>
+            </w:r>
+            <w:r>
+              <w:fldChar w:fldCharType="end"/>
+            </w:r>
+            <w:r>
+              <w:t>.</w:t>
+            </w:r>
+            <w:r>
+              <w:fldChar w:fldCharType="begin"/>
+            </w:r>
+            <w:r>
+              <w:instrText xml:space="preserve"> SEQ Equation \* ARABIC \s 1 </w:instrText>
+            </w:r>
+            <w:r>
+              <w:fldChar w:fldCharType="separate"/>
+            </w:r>
+            <w:r>
+              <w:rPr>
+                <w:noProof/>
+              </w:rPr>
+              <w:t>4</w:t>
+            </w:r>
+            <w:r>
+              <w:fldChar w:fldCharType="end"/>
+            </w:r>
+            <w:r>
+              <w:t>)</w:t>
+            </w:r>
+          </w:p>
+        </w:tc>
+      </w:tr>
+      <w:tr>
+        <w:tc>
+          <w:tcPr>
+            <w:tcW w:w="8647" w:type="dxa"/>
+          </w:tcPr>
+          <w:p>
+            <w:pPr>
+              <w:spacing w:line="240" w:lineRule="auto"/>
+              <w:jc w:val="center"/>
+              <w:rPr>
+                <w:rFonts w:eastAsia="Calibri"/>
+              </w:rPr>
+            </w:pPr>
+          </w:p>
+        </w:tc>
+        <w:tc>
+          <w:tcPr>
+            <w:tcW w:w="702" w:type="dxa"/>
+          </w:tcPr>
+          <w:p>
+            <w:pPr>
+              <w:spacing w:line="240" w:lineRule="auto"/>
+            </w:pPr>
+          </w:p>
+        </w:tc>
+      </w:tr>
+    </w:tbl>
+    <w:p>
+      <w:pPr>
+        <w:pStyle w:val="Tekstas"/>
+      </w:pPr>
+      <w:r>
+        <w:t>č</w:t>
+      </w:r>
+      <w:r>
+        <w:t>ia</w:t>
+      </w:r>
+      <w:r>
+        <w:t xml:space="preserve"> </w:t>
+      </w:r>
+      <w:proofErr w:type="spellStart"/>
+      <w:r>
+        <w:rPr>
+          <w:i/>
+          <w:iCs/>
+        </w:rPr>
+        <w:t>center</w:t>
+      </w:r>
+      <w:r>
+        <w:rPr>
+          <w:i/>
+          <w:iCs/>
           <w:vertAlign w:val="subscript"/>
         </w:rPr>
-      </w:pPr>
-    </w:p>
-    <w:p/>
+        <w:t>x</w:t>
+      </w:r>
+      <w:proofErr w:type="spellEnd"/>
+      <w:r>
+        <w:rPr>
+          <w:i/>
+          <w:iCs/>
+          <w:vertAlign w:val="subscript"/>
+        </w:rPr>
+        <w:t xml:space="preserve"> </w:t>
+      </w:r>
+      <w:r>
+        <w:t>ir</w:t>
+      </w:r>
+      <w:r>
+        <w:rPr>
+          <w:vertAlign w:val="subscript"/>
+        </w:rPr>
+        <w:t xml:space="preserve"> </w:t>
+      </w:r>
+      <w:proofErr w:type="spellStart"/>
+      <w:r>
+        <w:rPr>
+          <w:i/>
+          <w:iCs/>
+        </w:rPr>
+        <w:t>center</w:t>
+      </w:r>
+      <w:r>
+        <w:rPr>
+          <w:i/>
+          <w:iCs/>
+          <w:vertAlign w:val="subscript"/>
+        </w:rPr>
+        <w:t>y</w:t>
+      </w:r>
+      <w:proofErr w:type="spellEnd"/>
+      <w:r>
+        <w:rPr>
+          <w:vertAlign w:val="subscript"/>
+        </w:rPr>
+        <w:t xml:space="preserve"> </w:t>
+      </w:r>
+      <w:r>
+        <w:t>yra x ir y centro koordinatės, n – pikselių, kurie priklauso vienam linijos segmentui skaičius</w:t>
+      </w:r>
+      <w:r>
+        <w:t xml:space="preserve">, o </w:t>
+      </w:r>
+      <w:proofErr w:type="spellStart"/>
+      <w:r>
+        <w:rPr>
+          <w:i/>
+          <w:iCs/>
+        </w:rPr>
+        <w:t>x</w:t>
+      </w:r>
+      <w:r>
+        <w:rPr>
+          <w:i/>
+          <w:iCs/>
+          <w:vertAlign w:val="subscript"/>
+        </w:rPr>
+        <w:t>k</w:t>
+      </w:r>
+      <w:proofErr w:type="spellEnd"/>
+      <w:r>
+        <w:t xml:space="preserve"> ir </w:t>
+      </w:r>
+      <w:proofErr w:type="spellStart"/>
+      <w:r>
+        <w:rPr>
+          <w:i/>
+          <w:iCs/>
+        </w:rPr>
+        <w:t>y</w:t>
+      </w:r>
+      <w:r>
+        <w:rPr>
+          <w:i/>
+          <w:iCs/>
+          <w:vertAlign w:val="subscript"/>
+        </w:rPr>
+        <w:t>k</w:t>
+      </w:r>
+      <w:proofErr w:type="spellEnd"/>
+      <w:r>
+        <w:rPr>
+          <w:i/>
+          <w:iCs/>
+          <w:vertAlign w:val="subscript"/>
+        </w:rPr>
+        <w:t xml:space="preserve"> </w:t>
+      </w:r>
+      <w:r>
+        <w:t>– atitinkamai pikselių koordinatės.</w:t>
+      </w:r>
+      <w:r>
+        <w:t xml:space="preserve"> Galutinis algoritmo rezultatas pavaizduotas (žr. </w:t>
+      </w:r>
+      <w:r>
+        <w:fldChar w:fldCharType="begin"/>
+      </w:r>
+      <w:r>
+        <w:instrText xml:space="preserve"> REF _Ref70372671 \h </w:instrText>
+      </w:r>
+      <w:r>
+        <w:fldChar w:fldCharType="separate"/>
+      </w:r>
+      <w:r>
+        <w:rPr>
+          <w:noProof/>
+        </w:rPr>
+        <w:t>1</w:t>
+      </w:r>
+      <w:r>
+        <w:t>.</w:t>
+      </w:r>
+      <w:r>
+        <w:rPr>
+          <w:noProof/>
+        </w:rPr>
+        <w:t>8</w:t>
+      </w:r>
+      <w:r>
+        <w:t xml:space="preserve"> pav.</w:t>
+      </w:r>
+      <w:r>
+        <w:fldChar w:fldCharType="end"/>
+      </w:r>
+      <w:r>
+        <w:t>).</w:t>
+      </w:r>
+    </w:p>
+    <w:p>
+      <w:r>
+        <w:t xml:space="preserve">Taigi, </w:t>
+      </w:r>
+      <w:r>
+        <w:t>šis algoritmas yra išties ganėtinai paprastas. Pagrindinis lazerio linijos aptikimo principas iš esmės yra paremtas tiesiog slenkstinių ribų segmentavimo metodu</w:t>
+      </w:r>
+      <w:r>
+        <w:t xml:space="preserve"> taip iš vaizdo </w:t>
+      </w:r>
+      <w:r>
+        <w:t>išskiriant raudoną spalvą pagal pakankamai platų pikselių intensyvumo diapazoną (nuo (0, 70, 70) iki (255, 255, 255) pagal HSV spalvų schemą)</w:t>
+      </w:r>
+      <w:r>
+        <w:t xml:space="preserve">. Remiantis tuo, galima daryti prielaidą, jog bet koks raudonai ryškesnis objektas vaizde gali </w:t>
+      </w:r>
+      <w:r>
+        <w:t xml:space="preserve">daryti neigiamą įtaką lazerio aptikimui, jei </w:t>
+      </w:r>
+      <w:r>
+        <w:t>to objekto pikselių reikšmės atitiks nurodytą diapazoną.</w:t>
+      </w:r>
+    </w:p>
+    <w:p>
+      <w:pPr>
+        <w:rPr>
+          <w:lang w:val="en-US"/>
+        </w:rPr>
+      </w:pPr>
+    </w:p>
     <w:p>
       <w:pPr>
         <w:pStyle w:val="Heading2"/>
       </w:pPr>
-      <w:bookmarkStart w:id="53" w:name="_Toc70263298"/>
-      <w:r>
-        <w:lastRenderedPageBreak/>
+      <w:bookmarkStart w:id="58" w:name="_Toc70372804"/>
+      <w:r>
         <w:t>Lazerio linijos aptikimas paremtas spalvų segmentavimu</w:t>
       </w:r>
-      <w:bookmarkEnd w:id="53"/>
+      <w:bookmarkEnd w:id="58"/>
     </w:p>
     <w:p>
       <w:pPr>
@@ -6196,7 +7705,7 @@
                     </pic:cNvPicPr>
                   </pic:nvPicPr>
                   <pic:blipFill>
-                    <a:blip r:embed="rId19" cstate="print">
+                    <a:blip r:embed="rId21" cstate="print">
                       <a:extLst>
                         <a:ext uri="{28A0092B-C50C-407E-A947-70E740481C1C}">
                           <a14:useLocalDpi xmlns:a14="http://schemas.microsoft.com/office/drawing/2010/main" val="0"/>
@@ -6267,7 +7776,7 @@
         <w:rPr>
           <w:noProof/>
         </w:rPr>
-        <w:t>7</w:t>
+        <w:t>9</w:t>
       </w:r>
       <w:r>
         <w:fldChar w:fldCharType="end"/>
@@ -6280,11 +7789,12 @@
       <w:pPr>
         <w:pStyle w:val="Heading3"/>
       </w:pPr>
-      <w:bookmarkStart w:id="54" w:name="_Toc70263299"/>
-      <w:r>
+      <w:bookmarkStart w:id="59" w:name="_Toc70372805"/>
+      <w:r>
+        <w:lastRenderedPageBreak/>
         <w:t>Vaizdo normalizavimas</w:t>
       </w:r>
-      <w:bookmarkEnd w:id="54"/>
+      <w:bookmarkEnd w:id="59"/>
     </w:p>
     <w:p>
       <w:pPr>
@@ -6588,7 +8098,7 @@
                     </pic:cNvPicPr>
                   </pic:nvPicPr>
                   <pic:blipFill>
-                    <a:blip r:embed="rId20" cstate="print">
+                    <a:blip r:embed="rId22" cstate="print">
                       <a:extLst>
                         <a:ext uri="{28A0092B-C50C-407E-A947-70E740481C1C}">
                           <a14:useLocalDpi xmlns:a14="http://schemas.microsoft.com/office/drawing/2010/main" val="0"/>
@@ -6659,7 +8169,7 @@
         <w:rPr>
           <w:noProof/>
         </w:rPr>
-        <w:t>8</w:t>
+        <w:t>10</w:t>
       </w:r>
       <w:r>
         <w:fldChar w:fldCharType="end"/>
@@ -6695,11 +8205,11 @@
       <w:pPr>
         <w:pStyle w:val="Heading3"/>
       </w:pPr>
-      <w:bookmarkStart w:id="55" w:name="_Toc70263300"/>
+      <w:bookmarkStart w:id="60" w:name="_Toc70372806"/>
       <w:r>
         <w:t>RGB segmentavimas</w:t>
       </w:r>
-      <w:bookmarkEnd w:id="55"/>
+      <w:bookmarkEnd w:id="60"/>
     </w:p>
     <w:p>
       <w:pPr>
@@ -7026,7 +8536,6 @@
         <w:rPr>
           <w:i/>
         </w:rPr>
-        <w:lastRenderedPageBreak/>
         <w:t>I</w:t>
       </w:r>
       <w:r>
@@ -7106,6 +8615,7 @@
         <w:rPr>
           <w:noProof/>
         </w:rPr>
+        <w:lastRenderedPageBreak/>
         <w:drawing>
           <wp:inline distT="0" distB="0" distL="0" distR="0" wp14:anchorId="22B2DE82" wp14:editId="208066A0">
             <wp:extent cx="5017273" cy="2180015"/>
@@ -7124,7 +8634,7 @@
                     </pic:cNvPicPr>
                   </pic:nvPicPr>
                   <pic:blipFill>
-                    <a:blip r:embed="rId21">
+                    <a:blip r:embed="rId23">
                       <a:extLst>
                         <a:ext uri="{28A0092B-C50C-407E-A947-70E740481C1C}">
                           <a14:useLocalDpi xmlns:a14="http://schemas.microsoft.com/office/drawing/2010/main" val="0"/>
@@ -7195,7 +8705,7 @@
         <w:rPr>
           <w:noProof/>
         </w:rPr>
-        <w:t>9</w:t>
+        <w:t>11</w:t>
       </w:r>
       <w:r>
         <w:fldChar w:fldCharType="end"/>
@@ -7228,11 +8738,11 @@
       <w:pPr>
         <w:pStyle w:val="Heading3"/>
       </w:pPr>
-      <w:bookmarkStart w:id="56" w:name="_Toc70263301"/>
+      <w:bookmarkStart w:id="61" w:name="_Toc70372807"/>
       <w:r>
         <w:t>Komponentų žymėjimas</w:t>
       </w:r>
-      <w:bookmarkEnd w:id="56"/>
+      <w:bookmarkEnd w:id="61"/>
     </w:p>
     <w:p>
       <w:pPr>
@@ -7306,7 +8816,7 @@
                     </pic:cNvPicPr>
                   </pic:nvPicPr>
                   <pic:blipFill>
-                    <a:blip r:embed="rId22">
+                    <a:blip r:embed="rId24">
                       <a:extLst>
                         <a:ext uri="{28A0092B-C50C-407E-A947-70E740481C1C}">
                           <a14:useLocalDpi xmlns:a14="http://schemas.microsoft.com/office/drawing/2010/main" val="0"/>
@@ -7377,7 +8887,7 @@
         <w:rPr>
           <w:noProof/>
         </w:rPr>
-        <w:t>10</w:t>
+        <w:t>12</w:t>
       </w:r>
       <w:r>
         <w:fldChar w:fldCharType="end"/>
@@ -7439,11 +8949,7 @@
         <w:t xml:space="preserve"> Aštuonių pikselių sąryšio būdas </w:t>
       </w:r>
       <w:r>
-        <w:t xml:space="preserve">taip pat prideda </w:t>
-      </w:r>
-      <w:r>
-        <w:lastRenderedPageBreak/>
-        <w:t xml:space="preserve">pikselius, kurie yra įstrižai </w:t>
+        <w:t xml:space="preserve">taip pat prideda pikselius, kurie yra įstrižai </w:t>
       </w:r>
       <w:r>
         <w:t>vienas kitam. Šiam algoritmui yra naudojamas keturių pikselių sąryšio būdas.</w:t>
@@ -7459,6 +8965,7 @@
         <w:rPr>
           <w:noProof/>
         </w:rPr>
+        <w:lastRenderedPageBreak/>
         <w:drawing>
           <wp:inline distT="0" distB="0" distL="0" distR="0" wp14:anchorId="1138E277" wp14:editId="00E7486F">
             <wp:extent cx="3405283" cy="2536466"/>
@@ -7477,7 +8984,7 @@
                     </pic:cNvPicPr>
                   </pic:nvPicPr>
                   <pic:blipFill>
-                    <a:blip r:embed="rId23">
+                    <a:blip r:embed="rId25">
                       <a:extLst>
                         <a:ext uri="{28A0092B-C50C-407E-A947-70E740481C1C}">
                           <a14:useLocalDpi xmlns:a14="http://schemas.microsoft.com/office/drawing/2010/main" val="0"/>
@@ -7548,7 +9055,7 @@
         <w:rPr>
           <w:noProof/>
         </w:rPr>
-        <w:t>11</w:t>
+        <w:t>13</w:t>
       </w:r>
       <w:r>
         <w:fldChar w:fldCharType="end"/>
@@ -7575,14 +9082,14 @@
       <w:pPr>
         <w:pStyle w:val="Heading2"/>
       </w:pPr>
-      <w:bookmarkStart w:id="57" w:name="_Toc70263302"/>
+      <w:bookmarkStart w:id="62" w:name="_Toc70372808"/>
       <w:r>
         <w:t xml:space="preserve">Lazerio linijos </w:t>
       </w:r>
       <w:r>
         <w:t>aptikimas ieškant pikselių intensyvumo pikų.</w:t>
       </w:r>
-      <w:bookmarkEnd w:id="57"/>
+      <w:bookmarkEnd w:id="62"/>
     </w:p>
     <w:p>
       <w:pPr>
@@ -7620,7 +9127,7 @@
                     </pic:cNvPicPr>
                   </pic:nvPicPr>
                   <pic:blipFill>
-                    <a:blip r:embed="rId24" cstate="print">
+                    <a:blip r:embed="rId26" cstate="print">
                       <a:extLst>
                         <a:ext uri="{28A0092B-C50C-407E-A947-70E740481C1C}">
                           <a14:useLocalDpi xmlns:a14="http://schemas.microsoft.com/office/drawing/2010/main" val="0"/>
@@ -7691,7 +9198,7 @@
         <w:rPr>
           <w:noProof/>
         </w:rPr>
-        <w:t>12</w:t>
+        <w:t>14</w:t>
       </w:r>
       <w:r>
         <w:fldChar w:fldCharType="end"/>
@@ -7708,22 +9215,19 @@
         <w:pStyle w:val="Tekstas"/>
       </w:pPr>
       <w:r>
-        <w:t xml:space="preserve">Siekiant padidinti lazerio linijos aptikimo patikimumą ir sumažinti aplinkos keliamus pikselių intensyvumo pikus, galim pasinaudoti faktu, jog raudona lazerio šviesa ryškiausiai bus atspindima </w:t>
-      </w:r>
+        <w:t>Siekiant padidinti lazerio linijos aptikimo patikimumą ir sumažinti aplinkos keliamus pikselių intensyvumo pikus, galim pasinaudoti faktu, jog raudona lazerio šviesa ryškiausiai bus atspindima raudoname kanale. Tokiu atveju, siekiant aptikti liniją, algoritmui galima naudoti tik vieno kanalo reikšmes.</w:t>
+      </w:r>
+    </w:p>
+    <w:p>
+      <w:pPr>
+        <w:pStyle w:val="Heading3"/>
+      </w:pPr>
+      <w:bookmarkStart w:id="63" w:name="_Toc70372809"/>
       <w:r>
         <w:lastRenderedPageBreak/>
-        <w:t>raudoname kanale. Tokiu atveju, siekiant aptikti liniją, algoritmui galima naudoti tik vieno kanalo reikšmes.</w:t>
-      </w:r>
-    </w:p>
-    <w:p>
-      <w:pPr>
-        <w:pStyle w:val="Heading3"/>
-      </w:pPr>
-      <w:bookmarkStart w:id="58" w:name="_Toc70263303"/>
-      <w:r>
         <w:t>Baltos šviesos filtravimas</w:t>
       </w:r>
-      <w:bookmarkEnd w:id="58"/>
+      <w:bookmarkEnd w:id="63"/>
     </w:p>
     <w:p>
       <w:pPr>
@@ -8086,7 +9590,7 @@
                     </pic:cNvPicPr>
                   </pic:nvPicPr>
                   <pic:blipFill>
-                    <a:blip r:embed="rId25">
+                    <a:blip r:embed="rId27">
                       <a:extLst>
                         <a:ext uri="{28A0092B-C50C-407E-A947-70E740481C1C}">
                           <a14:useLocalDpi xmlns:a14="http://schemas.microsoft.com/office/drawing/2010/main" val="0"/>
@@ -8157,7 +9661,7 @@
         <w:rPr>
           <w:noProof/>
         </w:rPr>
-        <w:t>13</w:t>
+        <w:t>15</w:t>
       </w:r>
       <w:r>
         <w:fldChar w:fldCharType="end"/>
@@ -8205,31 +9709,51 @@
       <w:pPr>
         <w:pStyle w:val="Heading3"/>
       </w:pPr>
-      <w:bookmarkStart w:id="59" w:name="_Toc70263304"/>
+      <w:bookmarkStart w:id="64" w:name="_Toc70372810"/>
+      <w:r>
+        <w:t xml:space="preserve">Lazerio linijos taškų </w:t>
+      </w:r>
+      <w:r>
+        <w:t>radimas</w:t>
+      </w:r>
+      <w:bookmarkEnd w:id="64"/>
+    </w:p>
+    <w:p>
+      <w:pPr>
+        <w:pStyle w:val="Tekstas"/>
+      </w:pPr>
+      <w:r>
+        <w:t xml:space="preserve">Ieškant lazerio linijos taškų, </w:t>
+      </w:r>
+      <w:r>
+        <w:t xml:space="preserve">kiekvienas nuotraukos pikselių stulpelis yra skanuojamas paeiliui. Siekiant surasti </w:t>
+      </w:r>
+      <w:r>
+        <w:t xml:space="preserve">taškus, turi būti randami pikselių intensyvumo kitimo pikai. Yra skirtingų būdų, </w:t>
+      </w:r>
       <w:r>
         <w:lastRenderedPageBreak/>
-        <w:t xml:space="preserve">Lazerio linijos taškų </w:t>
-      </w:r>
-      <w:r>
-        <w:t>radimas</w:t>
-      </w:r>
-      <w:bookmarkEnd w:id="59"/>
+        <w:t xml:space="preserve">norint aptikti pikus, tačiau algoritmas turi būti pakankamai optimalus, nes tai </w:t>
+      </w:r>
+      <w:r>
+        <w:t>smarkiai įtakos aptikimo algoritmo veikimo trukmę.</w:t>
+      </w:r>
     </w:p>
     <w:p>
       <w:pPr>
         <w:pStyle w:val="Tekstas"/>
       </w:pPr>
       <w:r>
-        <w:t xml:space="preserve">Ieškant lazerio linijos taškų, </w:t>
-      </w:r>
-      <w:r>
-        <w:t xml:space="preserve">kiekvienas nuotraukos pikselių stulpelis yra skanuojamas paeiliui. Siekiant surasti </w:t>
-      </w:r>
-      <w:r>
-        <w:t xml:space="preserve">taškus, turi būti randami pikselių intensyvumo kitimo pikai. Yra skirtingų būdų, norint aptikti pikus, tačiau algoritmas turi būti pakankamai optimalus, nes tai </w:t>
-      </w:r>
-      <w:r>
-        <w:t>smarkiai įtakos aptikimo algoritmo veikimo trukmę.</w:t>
+        <w:t>Šiam algoritmui anksčiau buvo taikomas statinės slenkstinės ribos</w:t>
+      </w:r>
+      <w:r>
+        <w:t>[8]</w:t>
+      </w:r>
+      <w:r>
+        <w:t xml:space="preserve"> metodas.</w:t>
+      </w:r>
+      <w:r>
+        <w:t xml:space="preserve"> Kadangi skanavimo metu aplinkos apšvieta yra kintama, šis metodas nėra tinkamas patikimam pikų radimo algoritmui įgyvendinti. </w:t>
       </w:r>
     </w:p>
     <w:p>
@@ -8237,23 +9761,6 @@
         <w:pStyle w:val="Tekstas"/>
       </w:pPr>
       <w:r>
-        <w:t>Šiam algoritmui anksčiau buvo taikomas statinės slenkstinės ribos</w:t>
-      </w:r>
-      <w:r>
-        <w:t>[8]</w:t>
-      </w:r>
-      <w:r>
-        <w:t xml:space="preserve"> metodas.</w:t>
-      </w:r>
-      <w:r>
-        <w:t xml:space="preserve"> Kadangi skanavimo metu aplinkos apšvieta yra kintama, šis metodas nėra tinkamas patikimam pikų radimo algoritmui įgyvendinti. </w:t>
-      </w:r>
-    </w:p>
-    <w:p>
-      <w:pPr>
-        <w:pStyle w:val="Tekstas"/>
-      </w:pPr>
-      <w:r>
         <w:t xml:space="preserve">Norint pakelti pikų radimo patikimumą, buvo pritaikytas sudėtinis vidurkis (angl. </w:t>
       </w:r>
       <w:r>
@@ -8295,7 +9802,7 @@
       <w:pPr>
         <w:pStyle w:val="Heading2"/>
       </w:pPr>
-      <w:bookmarkStart w:id="60" w:name="_Toc70263305"/>
+      <w:bookmarkStart w:id="65" w:name="_Toc70372811"/>
       <w:r>
         <w:t>„</w:t>
       </w:r>
@@ -8307,7 +9814,7 @@
       <w:r>
         <w:t>“ transformacija</w:t>
       </w:r>
-      <w:bookmarkEnd w:id="60"/>
+      <w:bookmarkEnd w:id="65"/>
       <w:r>
         <w:t xml:space="preserve"> </w:t>
       </w:r>
@@ -8404,7 +9911,7 @@
               <w:pStyle w:val="Caption"/>
               <w:jc w:val="right"/>
             </w:pPr>
-            <w:bookmarkStart w:id="61" w:name="_Ref42102525"/>
+            <w:bookmarkStart w:id="66" w:name="_Ref42102525"/>
           </w:p>
           <w:p>
             <w:pPr>
@@ -8448,7 +9955,7 @@
               <w:rPr>
                 <w:noProof/>
               </w:rPr>
-              <w:t>4</w:t>
+              <w:t>5</w:t>
             </w:r>
             <w:r>
               <w:fldChar w:fldCharType="end"/>
@@ -8456,7 +9963,7 @@
             <w:r>
               <w:t>)</w:t>
             </w:r>
-            <w:bookmarkEnd w:id="61"/>
+            <w:bookmarkEnd w:id="66"/>
           </w:p>
           <w:p>
             <w:pPr>
@@ -8560,7 +10067,7 @@
                     </pic:cNvPicPr>
                   </pic:nvPicPr>
                   <pic:blipFill>
-                    <a:blip r:embed="rId26"/>
+                    <a:blip r:embed="rId28"/>
                     <a:stretch>
                       <a:fillRect/>
                     </a:stretch>
@@ -8592,6 +10099,7 @@
     <w:p/>
     <w:p>
       <w:r>
+        <w:lastRenderedPageBreak/>
         <w:t>Įvestis į šį algoritmą turi būti dvejetainis vaizdas. Jį nesunkiai galima gauti išfiltruotai nuotraukai pritaikius paprastos slenkstinės ribos metodą. Tada algoritmas iš dvejetainio vaizdo su taškais piešia taškus „</w:t>
       </w:r>
       <w:proofErr w:type="spellStart"/>
@@ -8603,7 +10111,7 @@
         <w:t xml:space="preserve">“ erdvėje. </w:t>
       </w:r>
     </w:p>
-    <w:bookmarkEnd w:id="44"/>
+    <w:bookmarkEnd w:id="43"/>
     <w:p>
       <w:r>
         <w:t>„</w:t>
@@ -8671,7 +10179,7 @@
                     <pic:cNvPicPr/>
                   </pic:nvPicPr>
                   <pic:blipFill>
-                    <a:blip r:embed="rId27"/>
+                    <a:blip r:embed="rId29"/>
                     <a:stretch>
                       <a:fillRect/>
                     </a:stretch>
@@ -8758,11 +10266,11 @@
       <w:pPr>
         <w:pStyle w:val="Heading2"/>
       </w:pPr>
-      <w:bookmarkStart w:id="62" w:name="_Toc70263306"/>
+      <w:bookmarkStart w:id="67" w:name="_Toc70372812"/>
       <w:r>
         <w:t>Furjė Transformacija</w:t>
       </w:r>
-      <w:bookmarkEnd w:id="62"/>
+      <w:bookmarkEnd w:id="67"/>
     </w:p>
     <w:p>
       <w:pPr>
@@ -8839,7 +10347,7 @@
                     <pic:cNvPicPr/>
                   </pic:nvPicPr>
                   <pic:blipFill rotWithShape="1">
-                    <a:blip r:embed="rId28"/>
+                    <a:blip r:embed="rId30"/>
                     <a:srcRect l="314"/>
                     <a:stretch/>
                   </pic:blipFill>
@@ -9177,8 +10685,8 @@
             <w:pPr>
               <w:pStyle w:val="Caption"/>
             </w:pPr>
-            <w:bookmarkStart w:id="63" w:name="_Ref42033115"/>
-            <w:bookmarkStart w:id="64" w:name="_Ref42028254"/>
+            <w:bookmarkStart w:id="68" w:name="_Ref42033115"/>
+            <w:bookmarkStart w:id="69" w:name="_Ref42028254"/>
             <w:r>
               <w:t>(2.</w:t>
             </w:r>
@@ -9216,16 +10724,16 @@
               <w:rPr>
                 <w:noProof/>
               </w:rPr>
-              <w:t>5</w:t>
+              <w:t>6</w:t>
             </w:r>
             <w:r>
               <w:fldChar w:fldCharType="end"/>
             </w:r>
-            <w:bookmarkEnd w:id="64"/>
+            <w:bookmarkEnd w:id="69"/>
             <w:r>
               <w:t>)</w:t>
             </w:r>
-            <w:bookmarkEnd w:id="63"/>
+            <w:bookmarkEnd w:id="68"/>
           </w:p>
           <w:p/>
         </w:tc>
@@ -9543,7 +11051,7 @@
             <w:pPr>
               <w:pStyle w:val="Caption"/>
             </w:pPr>
-            <w:bookmarkStart w:id="65" w:name="_Ref42033203"/>
+            <w:bookmarkStart w:id="70" w:name="_Ref42033203"/>
             <w:r>
               <w:t>(2.</w:t>
             </w:r>
@@ -9581,7 +11089,7 @@
               <w:rPr>
                 <w:noProof/>
               </w:rPr>
-              <w:t>6</w:t>
+              <w:t>7</w:t>
             </w:r>
             <w:r>
               <w:fldChar w:fldCharType="end"/>
@@ -9589,7 +11097,7 @@
             <w:r>
               <w:t>)</w:t>
             </w:r>
-            <w:bookmarkEnd w:id="65"/>
+            <w:bookmarkEnd w:id="70"/>
           </w:p>
           <w:p>
             <w:pPr>
@@ -9618,7 +11126,7 @@
       <w:pPr>
         <w:pStyle w:val="Heading3"/>
       </w:pPr>
-      <w:bookmarkStart w:id="66" w:name="_Toc70263307"/>
+      <w:bookmarkStart w:id="71" w:name="_Toc70372813"/>
       <w:r>
         <w:t>„</w:t>
       </w:r>
@@ -9630,7 +11138,7 @@
       <w:r>
         <w:t>“ greitosios Furjė transformacijos algoritmas</w:t>
       </w:r>
-      <w:bookmarkEnd w:id="66"/>
+      <w:bookmarkEnd w:id="71"/>
     </w:p>
     <w:p>
       <w:pPr>
@@ -9898,7 +11406,7 @@
               <w:pStyle w:val="Caption"/>
               <w:jc w:val="right"/>
             </w:pPr>
-            <w:bookmarkStart w:id="67" w:name="_Ref42036578"/>
+            <w:bookmarkStart w:id="72" w:name="_Ref42036578"/>
             <w:r>
               <w:t>(2.</w:t>
             </w:r>
@@ -9936,7 +11444,7 @@
               <w:rPr>
                 <w:noProof/>
               </w:rPr>
-              <w:t>7</w:t>
+              <w:t>8</w:t>
             </w:r>
             <w:r>
               <w:fldChar w:fldCharType="end"/>
@@ -9944,7 +11452,7 @@
             <w:r>
               <w:t>)</w:t>
             </w:r>
-            <w:bookmarkEnd w:id="67"/>
+            <w:bookmarkEnd w:id="72"/>
           </w:p>
           <w:p>
             <w:pPr>
@@ -10381,7 +11889,7 @@
               <w:pStyle w:val="Caption"/>
               <w:jc w:val="right"/>
             </w:pPr>
-            <w:bookmarkStart w:id="68" w:name="_Ref42036591"/>
+            <w:bookmarkStart w:id="73" w:name="_Ref42036591"/>
             <w:r>
               <w:t>(2.</w:t>
             </w:r>
@@ -10419,7 +11927,7 @@
               <w:rPr>
                 <w:noProof/>
               </w:rPr>
-              <w:t>8</w:t>
+              <w:t>9</w:t>
             </w:r>
             <w:r>
               <w:fldChar w:fldCharType="end"/>
@@ -10427,7 +11935,7 @@
             <w:r>
               <w:t>)</w:t>
             </w:r>
-            <w:bookmarkEnd w:id="68"/>
+            <w:bookmarkEnd w:id="73"/>
           </w:p>
           <w:p>
             <w:pPr>
@@ -10689,7 +12197,7 @@
               <w:rPr>
                 <w:noProof/>
               </w:rPr>
-              <w:t>9</w:t>
+              <w:t>10</w:t>
             </w:r>
             <w:r>
               <w:fldChar w:fldCharType="end"/>
@@ -11186,7 +12694,7 @@
               <w:rPr>
                 <w:noProof/>
               </w:rPr>
-              <w:t>10</w:t>
+              <w:t>11</w:t>
             </w:r>
             <w:r>
               <w:fldChar w:fldCharType="end"/>
@@ -11208,7 +12716,7 @@
       <w:pPr>
         <w:pStyle w:val="Tekstas"/>
       </w:pPr>
-      <w:bookmarkStart w:id="69" w:name="_Ref42018002"/>
+      <w:bookmarkStart w:id="74" w:name="_Ref42018002"/>
       <w:r>
         <w:t xml:space="preserve">Pirmiausia algoritmas apskaičiuoja lygių ir nelyginių indeksuotų verčių </w:t>
       </w:r>
@@ -11300,7 +12808,7 @@
                     <pic:cNvPicPr/>
                   </pic:nvPicPr>
                   <pic:blipFill rotWithShape="1">
-                    <a:blip r:embed="rId29"/>
+                    <a:blip r:embed="rId31"/>
                     <a:srcRect r="19296" b="8440"/>
                     <a:stretch/>
                   </pic:blipFill>
@@ -11392,11 +12900,11 @@
       <w:pPr>
         <w:pStyle w:val="Heading2"/>
       </w:pPr>
-      <w:bookmarkStart w:id="70" w:name="_Toc70263308"/>
+      <w:bookmarkStart w:id="75" w:name="_Toc70372814"/>
       <w:r>
         <w:t>Aukšto dažnio filtrai</w:t>
       </w:r>
-      <w:bookmarkEnd w:id="70"/>
+      <w:bookmarkEnd w:id="75"/>
     </w:p>
     <w:p>
       <w:pPr>
@@ -11505,13 +13013,13 @@
       <w:pPr>
         <w:pStyle w:val="Heading3"/>
       </w:pPr>
-      <w:bookmarkStart w:id="71" w:name="_Toc70263309"/>
+      <w:bookmarkStart w:id="76" w:name="_Toc70372815"/>
       <w:r>
         <w:t>Idealusis filtras</w:t>
       </w:r>
-      <w:bookmarkEnd w:id="71"/>
-    </w:p>
-    <w:bookmarkEnd w:id="69"/>
+      <w:bookmarkEnd w:id="76"/>
+    </w:p>
+    <w:bookmarkEnd w:id="74"/>
     <w:p>
       <w:pPr>
         <w:pStyle w:val="Tekstas"/>
@@ -11712,7 +13220,7 @@
               <w:pStyle w:val="Caption"/>
               <w:jc w:val="right"/>
             </w:pPr>
-            <w:bookmarkStart w:id="72" w:name="_Ref42097176"/>
+            <w:bookmarkStart w:id="77" w:name="_Ref42097176"/>
             <w:r>
               <w:t>(2.</w:t>
             </w:r>
@@ -11750,7 +13258,7 @@
               <w:rPr>
                 <w:noProof/>
               </w:rPr>
-              <w:t>11</w:t>
+              <w:t>12</w:t>
             </w:r>
             <w:r>
               <w:fldChar w:fldCharType="end"/>
@@ -11758,7 +13266,7 @@
             <w:r>
               <w:t>)</w:t>
             </w:r>
-            <w:bookmarkEnd w:id="72"/>
+            <w:bookmarkEnd w:id="77"/>
           </w:p>
           <w:p>
             <w:pPr>
@@ -11843,7 +13351,7 @@
                     </pic:cNvPicPr>
                   </pic:nvPicPr>
                   <pic:blipFill>
-                    <a:blip r:embed="rId30"/>
+                    <a:blip r:embed="rId32"/>
                     <a:stretch>
                       <a:fillRect/>
                     </a:stretch>
@@ -11934,7 +13442,7 @@
       <w:pPr>
         <w:pStyle w:val="Heading3"/>
       </w:pPr>
-      <w:bookmarkStart w:id="73" w:name="_Toc70263310"/>
+      <w:bookmarkStart w:id="78" w:name="_Toc70372816"/>
       <w:r>
         <w:t>„</w:t>
       </w:r>
@@ -11946,7 +13454,7 @@
       <w:r>
         <w:t>“ filtras</w:t>
       </w:r>
-      <w:bookmarkEnd w:id="73"/>
+      <w:bookmarkEnd w:id="78"/>
     </w:p>
     <w:p>
       <w:pPr>
@@ -12200,7 +13708,7 @@
               <w:rPr>
                 <w:noProof/>
               </w:rPr>
-              <w:t>12</w:t>
+              <w:t>13</w:t>
             </w:r>
             <w:r>
               <w:fldChar w:fldCharType="end"/>
@@ -12219,7 +13727,7 @@
       </w:tr>
     </w:tbl>
     <w:p>
-      <w:bookmarkStart w:id="74" w:name="_Ref42018292"/>
+      <w:bookmarkStart w:id="79" w:name="_Ref42018292"/>
       <w:r>
         <w:lastRenderedPageBreak/>
         <w:t xml:space="preserve">,kur </w:t>
@@ -12300,7 +13808,7 @@
                     </pic:cNvPicPr>
                   </pic:nvPicPr>
                   <pic:blipFill>
-                    <a:blip r:embed="rId31"/>
+                    <a:blip r:embed="rId33"/>
                     <a:stretch>
                       <a:fillRect/>
                     </a:stretch>
@@ -12394,20 +13902,20 @@
       <w:r>
         <w:t>. Todėl išfiltruotas vaizdas erdviniame domene turės ryškesnius kraštus.</w:t>
       </w:r>
-      <w:bookmarkStart w:id="75" w:name="_Toc42121010"/>
+      <w:bookmarkStart w:id="80" w:name="_Toc42121010"/>
     </w:p>
     <w:p>
       <w:pPr>
         <w:pStyle w:val="Heading3"/>
       </w:pPr>
-      <w:bookmarkStart w:id="76" w:name="_Toc70263311"/>
+      <w:bookmarkStart w:id="81" w:name="_Toc70372817"/>
       <w:r>
         <w:t>Gauso filtras</w:t>
       </w:r>
-      <w:bookmarkEnd w:id="76"/>
-    </w:p>
-    <w:bookmarkEnd w:id="74"/>
-    <w:bookmarkEnd w:id="75"/>
+      <w:bookmarkEnd w:id="81"/>
+    </w:p>
+    <w:bookmarkEnd w:id="79"/>
+    <w:bookmarkEnd w:id="80"/>
     <w:p>
       <w:pPr>
         <w:pStyle w:val="Tekstas"/>
@@ -12657,7 +14165,7 @@
               <w:rPr>
                 <w:noProof/>
               </w:rPr>
-              <w:t>13</w:t>
+              <w:t>14</w:t>
             </w:r>
             <w:r>
               <w:fldChar w:fldCharType="end"/>
@@ -12772,7 +14280,7 @@
                     </pic:cNvPicPr>
                   </pic:nvPicPr>
                   <pic:blipFill>
-                    <a:blip r:embed="rId32"/>
+                    <a:blip r:embed="rId34"/>
                     <a:stretch>
                       <a:fillRect/>
                     </a:stretch>
@@ -12849,7 +14357,7 @@
       <w:pPr>
         <w:pStyle w:val="Heading1"/>
       </w:pPr>
-      <w:bookmarkStart w:id="77" w:name="_Toc70263312"/>
+      <w:bookmarkStart w:id="82" w:name="_Toc70372818"/>
       <w:r>
         <w:lastRenderedPageBreak/>
         <w:t>Lazerio linijos aptikimo m</w:t>
@@ -12857,7 +14365,7 @@
       <w:r>
         <w:t>etodologija</w:t>
       </w:r>
-      <w:bookmarkEnd w:id="77"/>
+      <w:bookmarkEnd w:id="82"/>
     </w:p>
     <w:p>
       <w:pPr>
@@ -13054,16 +14562,16 @@
       <w:pPr>
         <w:pStyle w:val="Heading3"/>
       </w:pPr>
-      <w:bookmarkStart w:id="78" w:name="_Toc70263313"/>
-      <w:bookmarkStart w:id="79" w:name="_Toc503646981"/>
-      <w:bookmarkStart w:id="80" w:name="_Toc503648371"/>
-      <w:bookmarkStart w:id="81" w:name="_Toc503651315"/>
-      <w:bookmarkStart w:id="82" w:name="_Toc505346891"/>
-      <w:bookmarkStart w:id="83" w:name="_Toc536789833"/>
+      <w:bookmarkStart w:id="83" w:name="_Toc503646981"/>
+      <w:bookmarkStart w:id="84" w:name="_Toc503648371"/>
+      <w:bookmarkStart w:id="85" w:name="_Toc503651315"/>
+      <w:bookmarkStart w:id="86" w:name="_Toc505346891"/>
+      <w:bookmarkStart w:id="87" w:name="_Toc536789833"/>
+      <w:bookmarkStart w:id="88" w:name="_Toc70372819"/>
       <w:r>
         <w:t>Aukšto dažnio filtrų tyrimas</w:t>
       </w:r>
-      <w:bookmarkEnd w:id="78"/>
+      <w:bookmarkEnd w:id="88"/>
     </w:p>
     <w:p>
       <w:pPr>
@@ -13098,7 +14606,7 @@
                     <pic:cNvPicPr/>
                   </pic:nvPicPr>
                   <pic:blipFill>
-                    <a:blip r:embed="rId33"/>
+                    <a:blip r:embed="rId35"/>
                     <a:stretch>
                       <a:fillRect/>
                     </a:stretch>
@@ -13217,7 +14725,7 @@
                     <pic:cNvPicPr/>
                   </pic:nvPicPr>
                   <pic:blipFill>
-                    <a:blip r:embed="rId34"/>
+                    <a:blip r:embed="rId36"/>
                     <a:stretch>
                       <a:fillRect/>
                     </a:stretch>
@@ -14364,7 +15872,7 @@
                     <pic:cNvPicPr/>
                   </pic:nvPicPr>
                   <pic:blipFill>
-                    <a:blip r:embed="rId35"/>
+                    <a:blip r:embed="rId37"/>
                     <a:stretch>
                       <a:fillRect/>
                     </a:stretch>
@@ -14420,138 +15928,6 @@
             <wp:extent cx="6120130" cy="3422082"/>
             <wp:effectExtent l="0" t="0" r="0" b="6985"/>
             <wp:docPr id="39" name="Picture 39"/>
-            <wp:cNvGraphicFramePr>
-              <a:graphicFrameLocks xmlns:a="http://schemas.openxmlformats.org/drawingml/2006/main" noChangeAspect="1"/>
-            </wp:cNvGraphicFramePr>
-            <a:graphic xmlns:a="http://schemas.openxmlformats.org/drawingml/2006/main">
-              <a:graphicData uri="http://schemas.openxmlformats.org/drawingml/2006/picture">
-                <pic:pic xmlns:pic="http://schemas.openxmlformats.org/drawingml/2006/picture">
-                  <pic:nvPicPr>
-                    <pic:cNvPr id="1" name=""/>
-                    <pic:cNvPicPr/>
-                  </pic:nvPicPr>
-                  <pic:blipFill>
-                    <a:blip r:embed="rId36"/>
-                    <a:stretch>
-                      <a:fillRect/>
-                    </a:stretch>
-                  </pic:blipFill>
-                  <pic:spPr>
-                    <a:xfrm>
-                      <a:off x="0" y="0"/>
-                      <a:ext cx="6120130" cy="3422082"/>
-                    </a:xfrm>
-                    <a:prstGeom prst="rect">
-                      <a:avLst/>
-                    </a:prstGeom>
-                  </pic:spPr>
-                </pic:pic>
-              </a:graphicData>
-            </a:graphic>
-          </wp:inline>
-        </w:drawing>
-      </w:r>
-    </w:p>
-    <w:p>
-      <w:pPr>
-        <w:pStyle w:val="Caption"/>
-      </w:pPr>
-      <w:r>
-        <w:t>2.</w:t>
-      </w:r>
-      <w:r>
-        <w:t>9</w:t>
-      </w:r>
-      <w:r>
-        <w:t xml:space="preserve"> </w:t>
-      </w:r>
-      <w:r>
-        <w:t>pav. Paliktas triukšmas pikseliais (pirma nuotrauka)</w:t>
-      </w:r>
-    </w:p>
-    <w:p/>
-    <w:p>
-      <w:pPr>
-        <w:keepNext/>
-        <w:jc w:val="center"/>
-      </w:pPr>
-      <w:r>
-        <w:rPr>
-          <w:noProof/>
-        </w:rPr>
-        <w:drawing>
-          <wp:inline distT="0" distB="0" distL="0" distR="0" wp14:anchorId="09AC08BE" wp14:editId="27D80CA2">
-            <wp:extent cx="6022357" cy="2947739"/>
-            <wp:effectExtent l="0" t="0" r="0" b="5080"/>
-            <wp:docPr id="40" name="Picture 40"/>
-            <wp:cNvGraphicFramePr>
-              <a:graphicFrameLocks xmlns:a="http://schemas.openxmlformats.org/drawingml/2006/main" noChangeAspect="1"/>
-            </wp:cNvGraphicFramePr>
-            <a:graphic xmlns:a="http://schemas.openxmlformats.org/drawingml/2006/main">
-              <a:graphicData uri="http://schemas.openxmlformats.org/drawingml/2006/picture">
-                <pic:pic xmlns:pic="http://schemas.openxmlformats.org/drawingml/2006/picture">
-                  <pic:nvPicPr>
-                    <pic:cNvPr id="1" name=""/>
-                    <pic:cNvPicPr/>
-                  </pic:nvPicPr>
-                  <pic:blipFill>
-                    <a:blip r:embed="rId37"/>
-                    <a:stretch>
-                      <a:fillRect/>
-                    </a:stretch>
-                  </pic:blipFill>
-                  <pic:spPr>
-                    <a:xfrm>
-                      <a:off x="0" y="0"/>
-                      <a:ext cx="6041542" cy="2957129"/>
-                    </a:xfrm>
-                    <a:prstGeom prst="rect">
-                      <a:avLst/>
-                    </a:prstGeom>
-                  </pic:spPr>
-                </pic:pic>
-              </a:graphicData>
-            </a:graphic>
-          </wp:inline>
-        </w:drawing>
-      </w:r>
-    </w:p>
-    <w:p>
-      <w:pPr>
-        <w:pStyle w:val="Caption"/>
-      </w:pPr>
-      <w:r>
-        <w:t>2.</w:t>
-      </w:r>
-      <w:r>
-        <w:t>10</w:t>
-      </w:r>
-      <w:r>
-        <w:t xml:space="preserve"> </w:t>
-      </w:r>
-      <w:r>
-        <w:t>pav. Išfiltruoti lazerio linijos pikseliai procentais (antra nuotrauka)</w:t>
-      </w:r>
-    </w:p>
-    <w:p/>
-    <w:p/>
-    <w:p/>
-    <w:p/>
-    <w:p>
-      <w:pPr>
-        <w:keepNext/>
-        <w:jc w:val="center"/>
-      </w:pPr>
-      <w:r>
-        <w:rPr>
-          <w:noProof/>
-        </w:rPr>
-        <w:lastRenderedPageBreak/>
-        <w:drawing>
-          <wp:inline distT="0" distB="0" distL="0" distR="0" wp14:anchorId="266971C1" wp14:editId="363DB6DB">
-            <wp:extent cx="6120130" cy="3407700"/>
-            <wp:effectExtent l="0" t="0" r="0" b="2540"/>
-            <wp:docPr id="24" name="Picture 24"/>
             <wp:cNvGraphicFramePr>
               <a:graphicFrameLocks xmlns:a="http://schemas.openxmlformats.org/drawingml/2006/main" noChangeAspect="1"/>
             </wp:cNvGraphicFramePr>
@@ -14571,7 +15947,7 @@
                   <pic:spPr>
                     <a:xfrm>
                       <a:off x="0" y="0"/>
-                      <a:ext cx="6120130" cy="3407700"/>
+                      <a:ext cx="6120130" cy="3422082"/>
                     </a:xfrm>
                     <a:prstGeom prst="rect">
                       <a:avLst/>
@@ -14592,13 +15968,13 @@
         <w:t>2.</w:t>
       </w:r>
       <w:r>
-        <w:t>11</w:t>
+        <w:t>9</w:t>
       </w:r>
       <w:r>
         <w:t xml:space="preserve"> </w:t>
       </w:r>
       <w:r>
-        <w:t>pav. Paliktas triukšmas pikseliais (antra nuotrauka)</w:t>
+        <w:t>pav. Paliktas triukšmas pikseliais (pirma nuotrauka)</w:t>
       </w:r>
     </w:p>
     <w:p/>
@@ -14612,10 +15988,10 @@
           <w:noProof/>
         </w:rPr>
         <w:drawing>
-          <wp:inline distT="0" distB="0" distL="0" distR="0" wp14:anchorId="789CBCCE" wp14:editId="30043574">
-            <wp:extent cx="5825490" cy="2842816"/>
-            <wp:effectExtent l="0" t="0" r="3810" b="0"/>
-            <wp:docPr id="25" name="Picture 25"/>
+          <wp:inline distT="0" distB="0" distL="0" distR="0" wp14:anchorId="09AC08BE" wp14:editId="27D80CA2">
+            <wp:extent cx="6022357" cy="2947739"/>
+            <wp:effectExtent l="0" t="0" r="0" b="5080"/>
+            <wp:docPr id="40" name="Picture 40"/>
             <wp:cNvGraphicFramePr>
               <a:graphicFrameLocks xmlns:a="http://schemas.openxmlformats.org/drawingml/2006/main" noChangeAspect="1"/>
             </wp:cNvGraphicFramePr>
@@ -14635,6 +16011,138 @@
                   <pic:spPr>
                     <a:xfrm>
                       <a:off x="0" y="0"/>
+                      <a:ext cx="6041542" cy="2957129"/>
+                    </a:xfrm>
+                    <a:prstGeom prst="rect">
+                      <a:avLst/>
+                    </a:prstGeom>
+                  </pic:spPr>
+                </pic:pic>
+              </a:graphicData>
+            </a:graphic>
+          </wp:inline>
+        </w:drawing>
+      </w:r>
+    </w:p>
+    <w:p>
+      <w:pPr>
+        <w:pStyle w:val="Caption"/>
+      </w:pPr>
+      <w:r>
+        <w:t>2.</w:t>
+      </w:r>
+      <w:r>
+        <w:t>10</w:t>
+      </w:r>
+      <w:r>
+        <w:t xml:space="preserve"> </w:t>
+      </w:r>
+      <w:r>
+        <w:t>pav. Išfiltruoti lazerio linijos pikseliai procentais (antra nuotrauka)</w:t>
+      </w:r>
+    </w:p>
+    <w:p/>
+    <w:p/>
+    <w:p/>
+    <w:p/>
+    <w:p>
+      <w:pPr>
+        <w:keepNext/>
+        <w:jc w:val="center"/>
+      </w:pPr>
+      <w:r>
+        <w:rPr>
+          <w:noProof/>
+        </w:rPr>
+        <w:lastRenderedPageBreak/>
+        <w:drawing>
+          <wp:inline distT="0" distB="0" distL="0" distR="0" wp14:anchorId="266971C1" wp14:editId="363DB6DB">
+            <wp:extent cx="6120130" cy="3407700"/>
+            <wp:effectExtent l="0" t="0" r="0" b="2540"/>
+            <wp:docPr id="24" name="Picture 24"/>
+            <wp:cNvGraphicFramePr>
+              <a:graphicFrameLocks xmlns:a="http://schemas.openxmlformats.org/drawingml/2006/main" noChangeAspect="1"/>
+            </wp:cNvGraphicFramePr>
+            <a:graphic xmlns:a="http://schemas.openxmlformats.org/drawingml/2006/main">
+              <a:graphicData uri="http://schemas.openxmlformats.org/drawingml/2006/picture">
+                <pic:pic xmlns:pic="http://schemas.openxmlformats.org/drawingml/2006/picture">
+                  <pic:nvPicPr>
+                    <pic:cNvPr id="1" name=""/>
+                    <pic:cNvPicPr/>
+                  </pic:nvPicPr>
+                  <pic:blipFill>
+                    <a:blip r:embed="rId40"/>
+                    <a:stretch>
+                      <a:fillRect/>
+                    </a:stretch>
+                  </pic:blipFill>
+                  <pic:spPr>
+                    <a:xfrm>
+                      <a:off x="0" y="0"/>
+                      <a:ext cx="6120130" cy="3407700"/>
+                    </a:xfrm>
+                    <a:prstGeom prst="rect">
+                      <a:avLst/>
+                    </a:prstGeom>
+                  </pic:spPr>
+                </pic:pic>
+              </a:graphicData>
+            </a:graphic>
+          </wp:inline>
+        </w:drawing>
+      </w:r>
+    </w:p>
+    <w:p>
+      <w:pPr>
+        <w:pStyle w:val="Caption"/>
+      </w:pPr>
+      <w:r>
+        <w:t>2.</w:t>
+      </w:r>
+      <w:r>
+        <w:t>11</w:t>
+      </w:r>
+      <w:r>
+        <w:t xml:space="preserve"> </w:t>
+      </w:r>
+      <w:r>
+        <w:t>pav. Paliktas triukšmas pikseliais (antra nuotrauka)</w:t>
+      </w:r>
+    </w:p>
+    <w:p/>
+    <w:p>
+      <w:pPr>
+        <w:keepNext/>
+        <w:jc w:val="center"/>
+      </w:pPr>
+      <w:r>
+        <w:rPr>
+          <w:noProof/>
+        </w:rPr>
+        <w:drawing>
+          <wp:inline distT="0" distB="0" distL="0" distR="0" wp14:anchorId="789CBCCE" wp14:editId="30043574">
+            <wp:extent cx="5825490" cy="2842816"/>
+            <wp:effectExtent l="0" t="0" r="3810" b="0"/>
+            <wp:docPr id="25" name="Picture 25"/>
+            <wp:cNvGraphicFramePr>
+              <a:graphicFrameLocks xmlns:a="http://schemas.openxmlformats.org/drawingml/2006/main" noChangeAspect="1"/>
+            </wp:cNvGraphicFramePr>
+            <a:graphic xmlns:a="http://schemas.openxmlformats.org/drawingml/2006/main">
+              <a:graphicData uri="http://schemas.openxmlformats.org/drawingml/2006/picture">
+                <pic:pic xmlns:pic="http://schemas.openxmlformats.org/drawingml/2006/picture">
+                  <pic:nvPicPr>
+                    <pic:cNvPr id="1" name=""/>
+                    <pic:cNvPicPr/>
+                  </pic:nvPicPr>
+                  <pic:blipFill>
+                    <a:blip r:embed="rId41"/>
+                    <a:stretch>
+                      <a:fillRect/>
+                    </a:stretch>
+                  </pic:blipFill>
+                  <pic:spPr>
+                    <a:xfrm>
+                      <a:off x="0" y="0"/>
                       <a:ext cx="5841317" cy="2850540"/>
                     </a:xfrm>
                     <a:prstGeom prst="rect">
@@ -14695,7 +16203,7 @@
                     <pic:cNvPicPr/>
                   </pic:nvPicPr>
                   <pic:blipFill>
-                    <a:blip r:embed="rId40"/>
+                    <a:blip r:embed="rId42"/>
                     <a:stretch>
                       <a:fillRect/>
                     </a:stretch>
@@ -15094,12 +16602,12 @@
       <w:pPr>
         <w:pStyle w:val="Heading3"/>
       </w:pPr>
-      <w:bookmarkStart w:id="84" w:name="_Toc70263314"/>
+      <w:bookmarkStart w:id="89" w:name="_Toc70372820"/>
       <w:r>
         <w:lastRenderedPageBreak/>
         <w:t>Dažnių spektro filtravimas</w:t>
       </w:r>
-      <w:bookmarkEnd w:id="84"/>
+      <w:bookmarkEnd w:id="89"/>
     </w:p>
     <w:p>
       <w:pPr>
@@ -15167,7 +16675,7 @@
                     </pic:cNvPicPr>
                   </pic:nvPicPr>
                   <pic:blipFill>
-                    <a:blip r:embed="rId41"/>
+                    <a:blip r:embed="rId43"/>
                     <a:stretch>
                       <a:fillRect/>
                     </a:stretch>
@@ -15260,7 +16768,7 @@
                     <pic:cNvPicPr/>
                   </pic:nvPicPr>
                   <pic:blipFill>
-                    <a:blip r:embed="rId42"/>
+                    <a:blip r:embed="rId44"/>
                     <a:stretch>
                       <a:fillRect/>
                     </a:stretch>
@@ -15382,7 +16890,7 @@
                     </pic:cNvPicPr>
                   </pic:nvPicPr>
                   <pic:blipFill>
-                    <a:blip r:embed="rId43"/>
+                    <a:blip r:embed="rId45"/>
                     <a:stretch>
                       <a:fillRect/>
                     </a:stretch>
@@ -15468,7 +16976,7 @@
                     <pic:cNvPicPr/>
                   </pic:nvPicPr>
                   <pic:blipFill>
-                    <a:blip r:embed="rId44"/>
+                    <a:blip r:embed="rId46"/>
                     <a:stretch>
                       <a:fillRect/>
                     </a:stretch>
@@ -15570,7 +17078,7 @@
                     <pic:cNvPicPr/>
                   </pic:nvPicPr>
                   <pic:blipFill>
-                    <a:blip r:embed="rId45"/>
+                    <a:blip r:embed="rId47"/>
                     <a:stretch>
                       <a:fillRect/>
                     </a:stretch>
@@ -15638,11 +17146,11 @@
       <w:pPr>
         <w:pStyle w:val="Heading2"/>
       </w:pPr>
-      <w:bookmarkStart w:id="85" w:name="_Toc70263315"/>
+      <w:bookmarkStart w:id="90" w:name="_Toc70372821"/>
       <w:r>
         <w:t>Filtro dydžio parinkimas</w:t>
       </w:r>
-      <w:bookmarkEnd w:id="85"/>
+      <w:bookmarkEnd w:id="90"/>
     </w:p>
     <w:p>
       <w:pPr>
@@ -15739,7 +17247,7 @@
                     </pic:cNvPicPr>
                   </pic:nvPicPr>
                   <pic:blipFill rotWithShape="1">
-                    <a:blip r:embed="rId46">
+                    <a:blip r:embed="rId48">
                       <a:extLst>
                         <a:ext uri="{28A0092B-C50C-407E-A947-70E740481C1C}">
                           <a14:useLocalDpi xmlns:a14="http://schemas.microsoft.com/office/drawing/2010/main" val="0"/>
@@ -15932,7 +17440,7 @@
           <w:noProof/>
         </w:rPr>
         <w:drawing>
-          <wp:inline distT="0" distB="0" distL="0" distR="0" wp14:anchorId="3A162884" wp14:editId="7F1D1BED">
+          <wp:inline distT="0" distB="0" distL="0" distR="0" wp14:anchorId="3A162884" wp14:editId="6C965AF3">
             <wp:extent cx="6081712" cy="3433762"/>
             <wp:effectExtent l="0" t="0" r="14605" b="14605"/>
             <wp:docPr id="27" name="Chart 27">
@@ -15945,7 +17453,7 @@
             <wp:cNvGraphicFramePr/>
             <a:graphic xmlns:a="http://schemas.openxmlformats.org/drawingml/2006/main">
               <a:graphicData uri="http://schemas.openxmlformats.org/drawingml/2006/chart">
-                <c:chart xmlns:c="http://schemas.openxmlformats.org/drawingml/2006/chart" xmlns:r="http://schemas.openxmlformats.org/officeDocument/2006/relationships" r:id="rId47"/>
+                <c:chart xmlns:c="http://schemas.openxmlformats.org/drawingml/2006/chart" xmlns:r="http://schemas.openxmlformats.org/officeDocument/2006/relationships" r:id="rId49"/>
               </a:graphicData>
             </a:graphic>
           </wp:inline>
@@ -16033,7 +17541,7 @@
       <w:pPr>
         <w:pStyle w:val="Antratbenr"/>
       </w:pPr>
-      <w:bookmarkStart w:id="86" w:name="_Toc70263316"/>
+      <w:bookmarkStart w:id="91" w:name="_Toc70372822"/>
       <w:r>
         <w:lastRenderedPageBreak/>
         <w:t>Išvados</w:t>
@@ -16041,7 +17549,7 @@
       <w:r>
         <w:t xml:space="preserve"> ir rezultatai</w:t>
       </w:r>
-      <w:bookmarkEnd w:id="86"/>
+      <w:bookmarkEnd w:id="91"/>
     </w:p>
     <w:p>
       <w:pPr>
@@ -16201,17 +17709,17 @@
       <w:pPr>
         <w:pStyle w:val="Antratbenr"/>
       </w:pPr>
-      <w:bookmarkStart w:id="87" w:name="_Toc70263317"/>
+      <w:bookmarkStart w:id="92" w:name="_Toc70372823"/>
       <w:r>
         <w:lastRenderedPageBreak/>
         <w:t>Literatūros sąrašas</w:t>
       </w:r>
-      <w:bookmarkEnd w:id="79"/>
-      <w:bookmarkEnd w:id="80"/>
-      <w:bookmarkEnd w:id="81"/>
-      <w:bookmarkEnd w:id="82"/>
       <w:bookmarkEnd w:id="83"/>
+      <w:bookmarkEnd w:id="84"/>
+      <w:bookmarkEnd w:id="85"/>
+      <w:bookmarkEnd w:id="86"/>
       <w:bookmarkEnd w:id="87"/>
+      <w:bookmarkEnd w:id="92"/>
     </w:p>
     <w:p/>
     <w:p/>
@@ -16220,7 +17728,7 @@
       <w:pPr>
         <w:pStyle w:val="ListNumber"/>
       </w:pPr>
-      <w:bookmarkStart w:id="88" w:name="_Ref70282585"/>
+      <w:bookmarkStart w:id="93" w:name="_Ref70282585"/>
       <w:proofErr w:type="spellStart"/>
       <w:r>
         <w:t>Chan</w:t>
@@ -16359,13 +17867,13 @@
       <w:r>
         <w:t>: 10.1109/ICIAS.2014.6869550.</w:t>
       </w:r>
-      <w:bookmarkEnd w:id="88"/>
+      <w:bookmarkEnd w:id="93"/>
     </w:p>
     <w:p>
       <w:pPr>
         <w:pStyle w:val="ListNumber"/>
       </w:pPr>
-      <w:bookmarkStart w:id="89" w:name="_Ref70283398"/>
+      <w:bookmarkStart w:id="94" w:name="_Ref70283398"/>
       <w:r>
         <w:t xml:space="preserve">R. C. </w:t>
       </w:r>
@@ -16438,13 +17946,13 @@
         </w:rPr>
         <w:fldChar w:fldCharType="end"/>
       </w:r>
-      <w:bookmarkEnd w:id="89"/>
+      <w:bookmarkEnd w:id="94"/>
     </w:p>
     <w:p>
       <w:pPr>
         <w:pStyle w:val="ListNumber"/>
       </w:pPr>
-      <w:bookmarkStart w:id="90" w:name="_Ref70283532"/>
+      <w:bookmarkStart w:id="95" w:name="_Ref70283532"/>
       <w:proofErr w:type="spellStart"/>
       <w:r>
         <w:t>John</w:t>
@@ -16496,26 +18004,26 @@
       <w:r>
         <w:t>http://citeseerx.ist.psu.edu/viewdoc/download?doi=10.1.1.420.3300&amp;rep=rep1&amp;type=pdf</w:t>
       </w:r>
-      <w:bookmarkEnd w:id="90"/>
+      <w:bookmarkEnd w:id="95"/>
     </w:p>
     <w:p>
       <w:pPr>
         <w:pStyle w:val="ListNumber"/>
       </w:pPr>
-      <w:bookmarkStart w:id="91" w:name="_Ref70283687"/>
+      <w:bookmarkStart w:id="96" w:name="_Ref70283687"/>
       <w:r>
         <w:t xml:space="preserve">Algimantas Juozapavičius, Tadas Meškauskas; Vaizdų ir signalų analizė ir apdorojimas; </w:t>
       </w:r>
-      <w:r>
-        <w:t>https://www.ebooks.ktu.lt/eb/244/vaizdu-ir-signalu-analize-ir-apdorojimas/</w:t>
-      </w:r>
-      <w:bookmarkEnd w:id="91"/>
+      <w:bookmarkEnd w:id="96"/>
+      <w:r>
+        <w:t>https://www.ebooks.ktu.lt/eb/451/vaizdu-apdorojimas/</w:t>
+      </w:r>
     </w:p>
     <w:p>
       <w:pPr>
         <w:pStyle w:val="ListNumber"/>
       </w:pPr>
-      <w:bookmarkStart w:id="92" w:name="_Ref70291429"/>
+      <w:bookmarkStart w:id="97" w:name="_Ref70291429"/>
       <w:proofErr w:type="spellStart"/>
       <w:r>
         <w:t>Different</w:t>
@@ -16612,7 +18120,7 @@
       <w:r>
         <w:t xml:space="preserve"> </w:t>
       </w:r>
-      <w:hyperlink r:id="rId48" w:history="1">
+      <w:hyperlink r:id="rId50" w:history="1">
         <w:r>
           <w:rPr>
             <w:rStyle w:val="Hyperlink"/>
@@ -16620,13 +18128,13 @@
           <w:t>https://scholarworks.uark.edu/cgi/viewcontent.cgi?article=1067&amp;context=csceuht</w:t>
         </w:r>
       </w:hyperlink>
-      <w:bookmarkEnd w:id="92"/>
+      <w:bookmarkEnd w:id="97"/>
     </w:p>
     <w:p>
       <w:pPr>
         <w:pStyle w:val="ListNumber"/>
       </w:pPr>
-      <w:bookmarkStart w:id="93" w:name="_Ref70349505"/>
+      <w:bookmarkStart w:id="98" w:name="_Ref70349505"/>
       <w:r>
         <w:rPr>
           <w:sz w:val="27"/>
@@ -16752,7 +18260,7 @@
         </w:rPr>
         <w:t xml:space="preserve">n </w:t>
       </w:r>
-      <w:hyperlink r:id="rId49" w:history="1">
+      <w:hyperlink r:id="rId51" w:history="1">
         <w:r>
           <w:rPr>
             <w:rStyle w:val="Hyperlink"/>
@@ -16760,9 +18268,9 @@
           <w:t>https://www.sciencedirect.com/science/article/pii/S0030399214000061</w:t>
         </w:r>
       </w:hyperlink>
-      <w:bookmarkEnd w:id="93"/>
-    </w:p>
-    <w:bookmarkStart w:id="94" w:name="_Ref70349518"/>
+      <w:bookmarkEnd w:id="98"/>
+    </w:p>
+    <w:bookmarkStart w:id="99" w:name="_Ref70349518"/>
     <w:p>
       <w:pPr>
         <w:pStyle w:val="ListNumber"/>
@@ -16933,9 +18441,9 @@
       <w:r>
         <w:t>, IEEE</w:t>
       </w:r>
-      <w:bookmarkEnd w:id="94"/>
-    </w:p>
-    <w:bookmarkStart w:id="95" w:name="_Ref70354474"/>
+      <w:bookmarkEnd w:id="99"/>
+    </w:p>
+    <w:bookmarkStart w:id="100" w:name="_Ref70354474"/>
     <w:p>
       <w:pPr>
         <w:pStyle w:val="ListNumber"/>
@@ -16991,7 +18499,298 @@
       <w:r>
         <w:t xml:space="preserve"> University 60 PUBLICATIONS   1,064 CITATI</w:t>
       </w:r>
-      <w:bookmarkEnd w:id="95"/>
+      <w:bookmarkEnd w:id="100"/>
+    </w:p>
+    <w:bookmarkStart w:id="101" w:name="_Ref70371175"/>
+    <w:p>
+      <w:pPr>
+        <w:pStyle w:val="ListNumber"/>
+      </w:pPr>
+      <w:r>
+        <w:fldChar w:fldCharType="begin"/>
+      </w:r>
+      <w:r>
+        <w:instrText xml:space="preserve"> HYPERLINK "</w:instrText>
+      </w:r>
+      <w:r>
+        <w:instrText>https://www.researchgate.net/profile/Muhammad-Fauzi-6/publication/309114385_Fast_obstacle_distance_estimation_using_laser_line_imaging_technique_for_smart_wheelchair/links/59e789e5458515c3630f92de/Fast-obstacle-distance-estimation-using-laser-line-imaging-technique-for-smart-wheelchair.pdf</w:instrText>
+      </w:r>
+      <w:r>
+        <w:instrText xml:space="preserve">" </w:instrText>
+      </w:r>
+      <w:r>
+        <w:fldChar w:fldCharType="separate"/>
+      </w:r>
+      <w:r>
+        <w:rPr>
+          <w:rStyle w:val="Hyperlink"/>
+        </w:rPr>
+        <w:t>https://www.researchgate.net/profile/Muhammad-Fauzi-6/publicati</w:t>
+      </w:r>
+      <w:r>
+        <w:rPr>
+          <w:rStyle w:val="Hyperlink"/>
+        </w:rPr>
+        <w:t>o</w:t>
+      </w:r>
+      <w:r>
+        <w:rPr>
+          <w:rStyle w:val="Hyperlink"/>
+        </w:rPr>
+        <w:t>n/309114385_Fast_obstacle_distance_estimation_using_laser_line_imaging_technique_for_smart_wheelchair/links/59e789e5458515c3630f92de/Fast-obstacle-distance-estimation-using-laser-line-imaging-technique-for-smart-wheelchair.pdf</w:t>
+      </w:r>
+      <w:r>
+        <w:fldChar w:fldCharType="end"/>
+      </w:r>
+      <w:r>
+        <w:t>; WHEELCHAIR</w:t>
+      </w:r>
+      <w:bookmarkEnd w:id="101"/>
+    </w:p>
+    <w:bookmarkStart w:id="102" w:name="_Ref70364222"/>
+    <w:p>
+      <w:pPr>
+        <w:pStyle w:val="ListNumber"/>
+      </w:pPr>
+      <w:r>
+        <w:fldChar w:fldCharType="begin"/>
+      </w:r>
+      <w:r>
+        <w:instrText xml:space="preserve"> HYPERLINK "</w:instrText>
+      </w:r>
+      <w:r>
+        <w:instrText>https://ieeexplore.ieee.org/stamp/stamp.jsp?tp=&amp;arnumber=6815509</w:instrText>
+      </w:r>
+      <w:r>
+        <w:instrText xml:space="preserve">" </w:instrText>
+      </w:r>
+      <w:r>
+        <w:fldChar w:fldCharType="separate"/>
+      </w:r>
+      <w:r>
+        <w:rPr>
+          <w:rStyle w:val="Hyperlink"/>
+        </w:rPr>
+        <w:t>https://ieeexplore.ieee.org/stamp/stamp.jsp?tp=&amp;arnumber=6815509</w:t>
+      </w:r>
+      <w:r>
+        <w:fldChar w:fldCharType="end"/>
+      </w:r>
+      <w:r>
+        <w:t xml:space="preserve">; </w:t>
+      </w:r>
+      <w:r>
+        <w:t xml:space="preserve">A </w:t>
+      </w:r>
+      <w:proofErr w:type="spellStart"/>
+      <w:r>
+        <w:t>Method</w:t>
+      </w:r>
+      <w:proofErr w:type="spellEnd"/>
+      <w:r>
+        <w:t xml:space="preserve"> </w:t>
+      </w:r>
+      <w:proofErr w:type="spellStart"/>
+      <w:r>
+        <w:t>for</w:t>
+      </w:r>
+      <w:proofErr w:type="spellEnd"/>
+      <w:r>
+        <w:t xml:space="preserve"> </w:t>
+      </w:r>
+      <w:proofErr w:type="spellStart"/>
+      <w:r>
+        <w:t>Image</w:t>
+      </w:r>
+      <w:proofErr w:type="spellEnd"/>
+      <w:r>
+        <w:t xml:space="preserve"> </w:t>
+      </w:r>
+      <w:proofErr w:type="spellStart"/>
+      <w:r>
+        <w:t>Processing</w:t>
+      </w:r>
+      <w:proofErr w:type="spellEnd"/>
+      <w:r>
+        <w:t xml:space="preserve"> </w:t>
+      </w:r>
+      <w:proofErr w:type="spellStart"/>
+      <w:r>
+        <w:t>and</w:t>
+      </w:r>
+      <w:proofErr w:type="spellEnd"/>
+      <w:r>
+        <w:t xml:space="preserve"> </w:t>
+      </w:r>
+      <w:proofErr w:type="spellStart"/>
+      <w:r>
+        <w:t>Distance</w:t>
+      </w:r>
+      <w:proofErr w:type="spellEnd"/>
+      <w:r>
+        <w:t xml:space="preserve"> </w:t>
+      </w:r>
+      <w:proofErr w:type="spellStart"/>
+      <w:r>
+        <w:t>Measuring</w:t>
+      </w:r>
+      <w:proofErr w:type="spellEnd"/>
+      <w:r>
+        <w:t xml:space="preserve"> </w:t>
+      </w:r>
+      <w:proofErr w:type="spellStart"/>
+      <w:r>
+        <w:t>Based</w:t>
+      </w:r>
+      <w:proofErr w:type="spellEnd"/>
+      <w:r>
+        <w:t xml:space="preserve"> </w:t>
+      </w:r>
+      <w:proofErr w:type="spellStart"/>
+      <w:r>
+        <w:t>on</w:t>
+      </w:r>
+      <w:proofErr w:type="spellEnd"/>
+      <w:r>
+        <w:t xml:space="preserve"> </w:t>
+      </w:r>
+      <w:proofErr w:type="spellStart"/>
+      <w:r>
+        <w:t>Laser</w:t>
+      </w:r>
+      <w:proofErr w:type="spellEnd"/>
+      <w:r>
+        <w:t xml:space="preserve"> </w:t>
+      </w:r>
+      <w:proofErr w:type="spellStart"/>
+      <w:r>
+        <w:t>Distance</w:t>
+      </w:r>
+      <w:proofErr w:type="spellEnd"/>
+      <w:r>
+        <w:t xml:space="preserve"> </w:t>
+      </w:r>
+      <w:proofErr w:type="spellStart"/>
+      <w:r>
+        <w:t>Triangulation</w:t>
+      </w:r>
+      <w:bookmarkEnd w:id="102"/>
+      <w:proofErr w:type="spellEnd"/>
+    </w:p>
+    <w:bookmarkStart w:id="103" w:name="_Ref70366368"/>
+    <w:p>
+      <w:pPr>
+        <w:pStyle w:val="ListNumber"/>
+      </w:pPr>
+      <w:r>
+        <w:fldChar w:fldCharType="begin"/>
+      </w:r>
+      <w:r>
+        <w:instrText xml:space="preserve"> HYPERLINK "</w:instrText>
+      </w:r>
+      <w:r>
+        <w:instrText>https://ieeexplore.ieee.org/stamp/stamp.jsp?tp=&amp;arnumber=7129023</w:instrText>
+      </w:r>
+      <w:r>
+        <w:instrText xml:space="preserve">" </w:instrText>
+      </w:r>
+      <w:r>
+        <w:fldChar w:fldCharType="separate"/>
+      </w:r>
+      <w:r>
+        <w:rPr>
+          <w:rStyle w:val="Hyperlink"/>
+        </w:rPr>
+        <w:t>https://ieeexplore.ieee.org/stamp/stamp.jsp?tp=&amp;arnumber=7129023</w:t>
+      </w:r>
+      <w:r>
+        <w:fldChar w:fldCharType="end"/>
+      </w:r>
+      <w:r>
+        <w:t xml:space="preserve">; </w:t>
+      </w:r>
+      <w:r>
+        <w:rPr>
+          <w:rFonts w:ascii="NimbusRomNo9L-Regu" w:hAnsi="NimbusRomNo9L-Regu" w:cs="NimbusRomNo9L-Regu"/>
+          <w:sz w:val="20"/>
+          <w:szCs w:val="20"/>
+          <w:lang w:val="en-US"/>
+        </w:rPr>
+        <w:t>The Laser Color detection for 3D Range Scanning Using Gaussian Mixture Model</w:t>
+      </w:r>
+      <w:r>
+        <w:rPr>
+          <w:rFonts w:ascii="NimbusRomNo9L-Regu" w:hAnsi="NimbusRomNo9L-Regu" w:cs="NimbusRomNo9L-Regu"/>
+          <w:sz w:val="20"/>
+          <w:szCs w:val="20"/>
+          <w:lang w:val="en-US"/>
+        </w:rPr>
+        <w:t xml:space="preserve"> P. Chmelar</w:t>
+      </w:r>
+      <w:bookmarkEnd w:id="103"/>
+    </w:p>
+    <w:bookmarkStart w:id="104" w:name="_Ref70366371"/>
+    <w:p>
+      <w:pPr>
+        <w:pStyle w:val="ListNumber"/>
+      </w:pPr>
+      <w:r>
+        <w:fldChar w:fldCharType="begin"/>
+      </w:r>
+      <w:r>
+        <w:instrText xml:space="preserve"> HYPERLINK "</w:instrText>
+      </w:r>
+      <w:r>
+        <w:instrText>https://www.researchgate.net/publication/350124875_Laser_spot_detection</w:instrText>
+      </w:r>
+      <w:r>
+        <w:instrText xml:space="preserve">" </w:instrText>
+      </w:r>
+      <w:r>
+        <w:fldChar w:fldCharType="separate"/>
+      </w:r>
+      <w:r>
+        <w:rPr>
+          <w:rStyle w:val="Hyperlink"/>
+        </w:rPr>
+        <w:t>https://www.researchgate.net/publication/350124875_Laser_spot_detection</w:t>
+      </w:r>
+      <w:r>
+        <w:fldChar w:fldCharType="end"/>
+      </w:r>
+      <w:r>
+        <w:t xml:space="preserve">; </w:t>
+      </w:r>
+      <w:r>
+        <w:rPr>
+          <w:rFonts w:ascii="NimbusRomNo9L-Regu" w:hAnsi="NimbusRomNo9L-Regu" w:cs="NimbusRomNo9L-Regu"/>
+          <w:sz w:val="20"/>
+          <w:szCs w:val="20"/>
+          <w:lang w:val="en-US"/>
+        </w:rPr>
+        <w:t>Laser Spot Detection</w:t>
+      </w:r>
+      <w:r>
+        <w:rPr>
+          <w:rFonts w:ascii="NimbusRomNo9L-Regu" w:hAnsi="NimbusRomNo9L-Regu" w:cs="NimbusRomNo9L-Regu"/>
+          <w:sz w:val="20"/>
+          <w:szCs w:val="20"/>
+          <w:lang w:val="en-US"/>
+        </w:rPr>
+        <w:t xml:space="preserve"> </w:t>
+      </w:r>
+      <w:proofErr w:type="spellStart"/>
+      <w:r>
+        <w:rPr>
+          <w:rFonts w:ascii="NimbusRomNo9L-Regu" w:hAnsi="NimbusRomNo9L-Regu" w:cs="NimbusRomNo9L-Regu"/>
+          <w:sz w:val="20"/>
+          <w:szCs w:val="20"/>
+          <w:lang w:val="en-US"/>
+        </w:rPr>
+        <w:t>M.Mesko</w:t>
+      </w:r>
+      <w:bookmarkEnd w:id="104"/>
+      <w:proofErr w:type="spellEnd"/>
     </w:p>
     <w:p>
       <w:pPr>
@@ -17116,7 +18915,7 @@
       <w:r>
         <w:t xml:space="preserve">prieiga: </w:t>
       </w:r>
-      <w:hyperlink r:id="rId50" w:history="1">
+      <w:hyperlink r:id="rId52" w:history="1">
         <w:r>
           <w:rPr>
             <w:rStyle w:val="Hyperlink"/>
@@ -17206,7 +19005,7 @@
       <w:r>
         <w:t xml:space="preserve">prieiga: </w:t>
       </w:r>
-      <w:hyperlink r:id="rId51" w:history="1">
+      <w:hyperlink r:id="rId53" w:history="1">
         <w:r>
           <w:rPr>
             <w:rStyle w:val="Hyperlink"/>
@@ -17222,6 +19021,7 @@
       </w:pPr>
       <w:proofErr w:type="spellStart"/>
       <w:r>
+        <w:lastRenderedPageBreak/>
         <w:t>P.Kasparaitis</w:t>
       </w:r>
       <w:proofErr w:type="spellEnd"/>
@@ -17266,7 +19066,7 @@
       <w:r>
         <w:t xml:space="preserve">prieiga: </w:t>
       </w:r>
-      <w:hyperlink r:id="rId52" w:history="1">
+      <w:hyperlink r:id="rId54" w:history="1">
         <w:r>
           <w:rPr>
             <w:rStyle w:val="Hyperlink"/>
@@ -17474,7 +19274,7 @@
         </w:rPr>
         <w:t xml:space="preserve">prieiga: </w:t>
       </w:r>
-      <w:hyperlink r:id="rId53" w:history="1">
+      <w:hyperlink r:id="rId55" w:history="1">
         <w:r>
           <w:rPr>
             <w:rStyle w:val="Hyperlink"/>
@@ -17529,7 +19329,7 @@
       <w:r>
         <w:t xml:space="preserve">prieiga: </w:t>
       </w:r>
-      <w:hyperlink r:id="rId54" w:history="1">
+      <w:hyperlink r:id="rId56" w:history="1">
         <w:r>
           <w:rPr>
             <w:rStyle w:val="Hyperlink"/>
@@ -17627,7 +19427,7 @@
       <w:r>
         <w:t xml:space="preserve">5d.] Internetinė prieiga: </w:t>
       </w:r>
-      <w:hyperlink r:id="rId55" w:history="1">
+      <w:hyperlink r:id="rId57" w:history="1">
         <w:r>
           <w:rPr>
             <w:rStyle w:val="Hyperlink"/>
@@ -17643,7 +19443,6 @@
       </w:pPr>
       <w:proofErr w:type="spellStart"/>
       <w:r>
-        <w:lastRenderedPageBreak/>
         <w:t>Image</w:t>
       </w:r>
       <w:proofErr w:type="spellEnd"/>
@@ -17684,7 +19483,7 @@
       <w:r>
         <w:t xml:space="preserve">5d.] Internetinė prieiga: </w:t>
       </w:r>
-      <w:hyperlink r:id="rId56" w:history="1">
+      <w:hyperlink r:id="rId58" w:history="1">
         <w:r>
           <w:rPr>
             <w:rStyle w:val="Hyperlink"/>
@@ -17742,7 +19541,7 @@
       <w:r>
         <w:t xml:space="preserve">Internetinė prieiga: </w:t>
       </w:r>
-      <w:hyperlink r:id="rId57" w:history="1">
+      <w:hyperlink r:id="rId59" w:history="1">
         <w:r>
           <w:rPr>
             <w:rStyle w:val="Hyperlink"/>
@@ -17904,7 +19703,7 @@
       <w:r>
         <w:t xml:space="preserve">d.], Internetinė prieiga: </w:t>
       </w:r>
-      <w:hyperlink r:id="rId58" w:history="1">
+      <w:hyperlink r:id="rId60" w:history="1">
         <w:r>
           <w:rPr>
             <w:rStyle w:val="Hyperlink"/>
@@ -17922,7 +19721,7 @@
           <w:u w:val="none"/>
         </w:rPr>
       </w:pPr>
-      <w:bookmarkStart w:id="96" w:name="_Ref42021249"/>
+      <w:bookmarkStart w:id="105" w:name="_Ref42021249"/>
       <w:r>
         <w:t xml:space="preserve">R. </w:t>
       </w:r>
@@ -18053,7 +19852,7 @@
       <w:r>
         <w:t xml:space="preserve"> </w:t>
       </w:r>
-      <w:hyperlink r:id="rId59" w:history="1">
+      <w:hyperlink r:id="rId61" w:history="1">
         <w:r>
           <w:rPr>
             <w:rStyle w:val="Hyperlink"/>
@@ -18062,7 +19861,7 @@
           <w:t>https://homepages.inf.ed.ac.uk/rbf/HIPR2/fourier.htm?fbclid=IwAR13t9VTIgHMP28giCfS5GDb-8clbLk97yMXQsaJveVj_cySkk330gvnh-I</w:t>
         </w:r>
       </w:hyperlink>
-      <w:bookmarkEnd w:id="96"/>
+      <w:bookmarkEnd w:id="105"/>
     </w:p>
     <w:p>
       <w:pPr>
@@ -18072,7 +19871,7 @@
           <w:iCs/>
         </w:rPr>
       </w:pPr>
-      <w:bookmarkStart w:id="97" w:name="_Ref42033800"/>
+      <w:bookmarkStart w:id="106" w:name="_Ref42033800"/>
       <w:r>
         <w:t>“</w:t>
       </w:r>
@@ -18172,7 +19971,7 @@
       <w:r>
         <w:t xml:space="preserve"> C++”. [žiūrėta 2020-06-02]. Internetinė prieiga:  </w:t>
       </w:r>
-      <w:hyperlink r:id="rId60" w:history="1">
+      <w:hyperlink r:id="rId62" w:history="1">
         <w:r>
           <w:rPr>
             <w:rStyle w:val="Hyperlink"/>
@@ -18181,7 +19980,7 @@
           <w:t>http://www.librow.com/articles/article-10</w:t>
         </w:r>
       </w:hyperlink>
-      <w:bookmarkEnd w:id="97"/>
+      <w:bookmarkEnd w:id="106"/>
     </w:p>
     <w:p>
       <w:pPr>
@@ -18191,7 +19990,7 @@
           <w:iCs/>
         </w:rPr>
       </w:pPr>
-      <w:bookmarkStart w:id="98" w:name="_Ref42034266"/>
+      <w:bookmarkStart w:id="107" w:name="_Ref42034266"/>
       <w:r>
         <w:t xml:space="preserve">T. </w:t>
       </w:r>
@@ -18310,7 +20109,7 @@
       <w:r>
         <w:t xml:space="preserve">prieiga: </w:t>
       </w:r>
-      <w:hyperlink r:id="rId61" w:history="1">
+      <w:hyperlink r:id="rId63" w:history="1">
         <w:r>
           <w:rPr>
             <w:rStyle w:val="Hyperlink"/>
@@ -18319,7 +20118,7 @@
           <w:t>https://www.khanacademy.org/computing/computer-science/algorithms/merge-sort/a/divide-and-conquer-algorithms</w:t>
         </w:r>
       </w:hyperlink>
-      <w:bookmarkEnd w:id="98"/>
+      <w:bookmarkEnd w:id="107"/>
     </w:p>
     <w:p>
       <w:pPr>
@@ -18329,7 +20128,7 @@
           <w:iCs/>
         </w:rPr>
       </w:pPr>
-      <w:bookmarkStart w:id="99" w:name="_Ref42038103"/>
+      <w:bookmarkStart w:id="108" w:name="_Ref42038103"/>
       <w:r>
         <w:t xml:space="preserve">C. </w:t>
       </w:r>
@@ -18459,7 +20258,7 @@
       <w:r>
         <w:t xml:space="preserve">Internetinė prieiga: </w:t>
       </w:r>
-      <w:hyperlink r:id="rId62" w:history="1">
+      <w:hyperlink r:id="rId64" w:history="1">
         <w:r>
           <w:rPr>
             <w:rStyle w:val="Hyperlink"/>
@@ -18468,7 +20267,7 @@
           <w:t>https://medium.com/@hicraigchen/digital-image-processing-using-fourier-transform-in-python-bcb49424fd82</w:t>
         </w:r>
       </w:hyperlink>
-      <w:bookmarkEnd w:id="99"/>
+      <w:bookmarkEnd w:id="108"/>
     </w:p>
     <w:p>
       <w:pPr>
@@ -18478,7 +20277,7 @@
           <w:iCs/>
         </w:rPr>
       </w:pPr>
-      <w:bookmarkStart w:id="100" w:name="_Ref42037519"/>
+      <w:bookmarkStart w:id="109" w:name="_Ref42037519"/>
       <w:r>
         <w:t xml:space="preserve">P. </w:t>
       </w:r>
@@ -18589,7 +20388,7 @@
       <w:r>
         <w:t xml:space="preserve">1998. [žiūrėta 2020-06-02]. Internetinė prieiga: </w:t>
       </w:r>
-      <w:hyperlink r:id="rId63" w:history="1">
+      <w:hyperlink r:id="rId65" w:history="1">
         <w:r>
           <w:rPr>
             <w:rStyle w:val="Hyperlink"/>
@@ -18598,7 +20397,7 @@
           <w:t>http://paulbourke.net/miscellaneous/imagefilter/</w:t>
         </w:r>
       </w:hyperlink>
-      <w:bookmarkEnd w:id="100"/>
+      <w:bookmarkEnd w:id="109"/>
     </w:p>
     <w:p>
       <w:pPr>
@@ -18798,7 +20597,7 @@
       <w:r>
         <w:t xml:space="preserve">. [žiūrėta 2020-06-02]. Internetinė prieiga: </w:t>
       </w:r>
-      <w:hyperlink r:id="rId64" w:history="1">
+      <w:hyperlink r:id="rId66" w:history="1">
         <w:r>
           <w:rPr>
             <w:rStyle w:val="Hyperlink"/>
@@ -18816,7 +20615,7 @@
           <w:iCs/>
         </w:rPr>
       </w:pPr>
-      <w:bookmarkStart w:id="101" w:name="_Ref42042347"/>
+      <w:bookmarkStart w:id="110" w:name="_Ref42042347"/>
       <w:r>
         <w:t xml:space="preserve">R. </w:t>
       </w:r>
@@ -18919,7 +20718,7 @@
       <w:r>
         <w:t xml:space="preserve">. [žiūrėta 2020-06-02]. Internetinė prieiga: </w:t>
       </w:r>
-      <w:hyperlink r:id="rId65" w:history="1">
+      <w:hyperlink r:id="rId67" w:history="1">
         <w:r>
           <w:rPr>
             <w:rStyle w:val="Hyperlink"/>
@@ -18928,7 +20727,7 @@
           <w:t>https://homepages.inf.ed.ac.uk/rbf/HIPR2/hough.htm</w:t>
         </w:r>
       </w:hyperlink>
-      <w:bookmarkEnd w:id="101"/>
+      <w:bookmarkEnd w:id="110"/>
     </w:p>
     <w:sdt>
       <w:sdtPr>
@@ -19025,7 +20824,16 @@
               <w:iCs/>
               <w:color w:val="000000"/>
             </w:rPr>
-            <w:t>International journal of electrical and computer engineering (Malacca, Malacca)</w:t>
+            <w:t xml:space="preserve">International journal </w:t>
+          </w:r>
+          <w:r>
+            <w:rPr>
+              <w:i/>
+              <w:iCs/>
+              <w:color w:val="000000"/>
+            </w:rPr>
+            <w:lastRenderedPageBreak/>
+            <w:t>of electrical and computer engineering (Malacca, Malacca)</w:t>
           </w:r>
           <w:r>
             <w:rPr>
@@ -19033,7 +20841,7 @@
             </w:rPr>
             <w:t xml:space="preserve">. 2016;6(4):1602. </w:t>
           </w:r>
-          <w:hyperlink r:id="rId66" w:tgtFrame="_blank" w:history="1">
+          <w:hyperlink r:id="rId68" w:tgtFrame="_blank" w:history="1">
             <w:r>
               <w:rPr>
                 <w:rStyle w:val="Hyperlink"/>
@@ -19119,7 +20927,7 @@
             </w:rPr>
             <w:t xml:space="preserve">. Jun 2014:1-4. </w:t>
           </w:r>
-          <w:hyperlink r:id="rId67" w:tgtFrame="_blank" w:history="1">
+          <w:hyperlink r:id="rId69" w:tgtFrame="_blank" w:history="1">
             <w:r>
               <w:rPr>
                 <w:rStyle w:val="Hyperlink"/>
@@ -19175,8 +20983,8 @@
       </w:pPr>
     </w:p>
     <w:sectPr>
-      <w:footerReference w:type="default" r:id="rId68"/>
-      <w:footerReference w:type="first" r:id="rId69"/>
+      <w:footerReference w:type="default" r:id="rId70"/>
+      <w:footerReference w:type="first" r:id="rId71"/>
       <w:pgSz w:w="11906" w:h="16838" w:code="9"/>
       <w:pgMar w:top="1134" w:right="567" w:bottom="1134" w:left="1701" w:header="720" w:footer="720" w:gutter="0"/>
       <w:cols w:space="720"/>
@@ -25088,6 +26896,15 @@
     <w:pitch w:val="default"/>
     <w:sig w:usb0="00000003" w:usb1="00000000" w:usb2="00000000" w:usb3="00000000" w:csb0="00000001" w:csb1="00000000"/>
   </w:font>
+  <w:font w:name="NimbusRomNo9L-Regu">
+    <w:altName w:val="Calibri"/>
+    <w:panose1 w:val="00000000000000000000"/>
+    <w:charset w:val="00"/>
+    <w:family w:val="auto"/>
+    <w:notTrueType/>
+    <w:pitch w:val="default"/>
+    <w:sig w:usb0="00000003" w:usb1="00000000" w:usb2="00000000" w:usb3="00000000" w:csb0="00000001" w:csb1="00000000"/>
+  </w:font>
 </w:fonts>
 </file>
 
@@ -25107,8 +26924,8 @@
   </w:compat>
   <w:rsids>
     <w:rsidRoot w:val="00EA2873"/>
-    <w:rsid w:val="0017599B"/>
     <w:rsid w:val="0019670C"/>
+    <w:rsid w:val="003B1FB2"/>
     <w:rsid w:val="007853A0"/>
     <w:rsid w:val="00EA2873"/>
   </w:rsids>
@@ -25564,7 +27381,7 @@
     <w:basedOn w:val="DefaultParagraphFont"/>
     <w:uiPriority w:val="99"/>
     <w:semiHidden/>
-    <w:rsid w:val="00EA2873"/>
+    <w:rsid w:val="007853A0"/>
     <w:rPr>
       <w:color w:val="808080"/>
     </w:rPr>

</xml_diff>

<commit_message>
docx* add distance estimation literature analysis
</commit_message>
<xml_diff>
--- a/Tadas_Ivanovas_Magistras.docx
+++ b/Tadas_Ivanovas_Magistras.docx
@@ -487,11 +487,11 @@
         <w:br w:type="page"/>
       </w:r>
     </w:p>
-    <w:bookmarkStart w:id="32" w:name="_Toc70372798" w:displacedByCustomXml="next"/>
-    <w:bookmarkStart w:id="33" w:name="_Toc42630923" w:displacedByCustomXml="next"/>
+    <w:bookmarkStart w:id="32" w:name="_Toc43032741" w:displacedByCustomXml="next"/>
+    <w:bookmarkStart w:id="33" w:name="_Toc30113695" w:displacedByCustomXml="next"/>
     <w:bookmarkStart w:id="34" w:name="_Toc42626077" w:displacedByCustomXml="next"/>
-    <w:bookmarkStart w:id="35" w:name="_Toc30113695" w:displacedByCustomXml="next"/>
-    <w:bookmarkStart w:id="36" w:name="_Toc43032741" w:displacedByCustomXml="next"/>
+    <w:bookmarkStart w:id="35" w:name="_Toc42630923" w:displacedByCustomXml="next"/>
+    <w:bookmarkStart w:id="36" w:name="_Toc70372798" w:displacedByCustomXml="next"/>
     <w:sdt>
       <w:sdtPr>
         <w:rPr>
@@ -3071,8 +3071,8 @@
       <w:pPr>
         <w:pStyle w:val="Heading1"/>
       </w:pPr>
-      <w:bookmarkStart w:id="43" w:name="_Hlk70263448"/>
-      <w:bookmarkStart w:id="44" w:name="_Toc70372800"/>
+      <w:bookmarkStart w:id="43" w:name="_Toc70372800"/>
+      <w:bookmarkStart w:id="44" w:name="_Hlk70263448"/>
       <w:r>
         <w:lastRenderedPageBreak/>
         <w:t xml:space="preserve">Lazerio linijos aptikimo metodų </w:t>
@@ -3080,7 +3080,7 @@
       <w:r>
         <w:t>apžvalga</w:t>
       </w:r>
-      <w:bookmarkEnd w:id="44"/>
+      <w:bookmarkEnd w:id="43"/>
     </w:p>
     <w:p>
       <w:pPr>
@@ -4584,13 +4584,7 @@
                     <w:rPr>
                       <w:rFonts w:ascii="Cambria Math" w:hAnsi="Cambria Math"/>
                     </w:rPr>
-                    <m:t>i,j</m:t>
-                  </m:r>
-                  <m:r>
-                    <w:rPr>
-                      <w:rFonts w:ascii="Cambria Math" w:hAnsi="Cambria Math"/>
-                    </w:rPr>
-                    <m:t xml:space="preserve"> </m:t>
+                    <m:t xml:space="preserve">i,j </m:t>
                   </m:r>
                 </m:sub>
               </m:sSub>
@@ -4598,13 +4592,7 @@
                 <w:rPr>
                   <w:rFonts w:ascii="Cambria Math" w:hAnsi="Cambria Math"/>
                 </w:rPr>
-                <m:t>=</m:t>
-              </m:r>
-              <m:r>
-                <w:rPr>
-                  <w:rFonts w:ascii="Cambria Math" w:hAnsi="Cambria Math"/>
-                </w:rPr>
-                <m:t xml:space="preserve"> max{|</m:t>
+                <m:t>= max{|</m:t>
               </m:r>
               <m:sSubSup>
                 <m:sSubSupPr>
@@ -4700,13 +4688,7 @@
                     <w:rPr>
                       <w:rFonts w:ascii="Cambria Math" w:hAnsi="Cambria Math"/>
                     </w:rPr>
-                    <m:t>|</m:t>
-                  </m:r>
-                  <m:r>
-                    <w:rPr>
-                      <w:rFonts w:ascii="Cambria Math" w:hAnsi="Cambria Math"/>
-                    </w:rPr>
-                    <m:t>I</m:t>
+                    <m:t>|I</m:t>
                   </m:r>
                 </m:e>
                 <m:sub>
@@ -4770,37 +4752,7 @@
                 <w:rPr>
                   <w:rFonts w:ascii="Cambria Math" w:hAnsi="Cambria Math"/>
                 </w:rPr>
-                <m:t>|</m:t>
-              </m:r>
-              <m:r>
-                <w:rPr>
-                  <w:rFonts w:ascii="Cambria Math" w:hAnsi="Cambria Math"/>
-                </w:rPr>
-                <m:t xml:space="preserve">}, </m:t>
-              </m:r>
-              <m:r>
-                <w:rPr>
-                  <w:rFonts w:ascii="Cambria Math" w:hAnsi="Cambria Math"/>
-                </w:rPr>
-                <m:t>i∈[0,m), j</m:t>
-              </m:r>
-              <m:r>
-                <w:rPr>
-                  <w:rFonts w:ascii="Cambria Math" w:hAnsi="Cambria Math"/>
-                </w:rPr>
-                <m:t>∈[0,</m:t>
-              </m:r>
-              <m:r>
-                <w:rPr>
-                  <w:rFonts w:ascii="Cambria Math" w:hAnsi="Cambria Math"/>
-                </w:rPr>
-                <m:t>n</m:t>
-              </m:r>
-              <m:r>
-                <w:rPr>
-                  <w:rFonts w:ascii="Cambria Math" w:hAnsi="Cambria Math"/>
-                </w:rPr>
-                <m:t>)</m:t>
+                <m:t>|}, i∈[0,m), j∈[0,n)</m:t>
               </m:r>
             </m:oMath>
             <w:r>
@@ -5630,13 +5582,7 @@
                 <w:rPr>
                   <w:rFonts w:ascii="Cambria Math" w:hAnsi="Cambria Math"/>
                 </w:rPr>
-                <m:t>(w)</m:t>
-              </m:r>
-              <m:r>
-                <w:rPr>
-                  <w:rFonts w:ascii="Cambria Math" w:hAnsi="Cambria Math"/>
-                </w:rPr>
-                <m:t xml:space="preserve">= </m:t>
+                <m:t xml:space="preserve">(w)= </m:t>
               </m:r>
               <m:f>
                 <m:fPr>
@@ -5698,13 +5644,7 @@
                         <w:rPr>
                           <w:rFonts w:ascii="Cambria Math" w:hAnsi="Cambria Math"/>
                         </w:rPr>
-                        <m:t xml:space="preserve"> - </m:t>
-                      </m:r>
-                      <m:r>
-                        <w:rPr>
-                          <w:rFonts w:ascii="Cambria Math" w:hAnsi="Cambria Math"/>
-                        </w:rPr>
-                        <m:t>(w/2)</m:t>
+                        <m:t xml:space="preserve"> - (w/2)</m:t>
                       </m:r>
                     </m:sub>
                     <m:sup>
@@ -5780,19 +5720,7 @@
                         <w:rPr>
                           <w:rFonts w:ascii="Cambria Math" w:hAnsi="Cambria Math"/>
                         </w:rPr>
-                        <m:t xml:space="preserve"> </m:t>
-                      </m:r>
-                      <m:r>
-                        <w:rPr>
-                          <w:rFonts w:ascii="Cambria Math" w:hAnsi="Cambria Math"/>
-                        </w:rPr>
-                        <m:t>∙</m:t>
-                      </m:r>
-                      <m:r>
-                        <w:rPr>
-                          <w:rFonts w:ascii="Cambria Math" w:hAnsi="Cambria Math"/>
-                        </w:rPr>
-                        <m:t xml:space="preserve"> j</m:t>
+                        <m:t xml:space="preserve"> ∙ j</m:t>
                       </m:r>
                     </m:e>
                   </m:nary>
@@ -6649,10 +6577,7 @@
         <w:fldChar w:fldCharType="separate"/>
       </w:r>
       <w:r>
-        <w:t>1</w:t>
-      </w:r>
-      <w:r>
-        <w:t>2</w:t>
+        <w:t>12</w:t>
       </w:r>
       <w:r>
         <w:fldChar w:fldCharType="end"/>
@@ -6760,10 +6685,7 @@
         <w:t xml:space="preserve"> </w:t>
       </w:r>
       <w:r>
-        <w:t xml:space="preserve">Lazerio linijos </w:t>
-      </w:r>
-      <w:r>
-        <w:t>aptikimo algoritmo struktūrinė schema</w:t>
+        <w:t>Lazerio linijos aptikimo algoritmo struktūrinė schema</w:t>
       </w:r>
     </w:p>
     <w:p/>
@@ -6845,9 +6767,9 @@
         </w:rPr>
         <w:lastRenderedPageBreak/>
         <w:drawing>
-          <wp:inline distT="0" distB="0" distL="0" distR="0" wp14:anchorId="2C3A7D14" wp14:editId="2A72A177">
-            <wp:extent cx="4718649" cy="2019970"/>
-            <wp:effectExtent l="0" t="0" r="6350" b="0"/>
+          <wp:inline distT="0" distB="0" distL="0" distR="0" wp14:anchorId="2C3A7D14" wp14:editId="70530711">
+            <wp:extent cx="5017677" cy="2147978"/>
+            <wp:effectExtent l="0" t="0" r="0" b="5080"/>
             <wp:docPr id="42" name="Picture 42"/>
             <wp:cNvGraphicFramePr>
               <a:graphicFrameLocks xmlns:a="http://schemas.openxmlformats.org/drawingml/2006/main" noChangeAspect="1"/>
@@ -6868,7 +6790,7 @@
                   <pic:spPr>
                     <a:xfrm>
                       <a:off x="0" y="0"/>
-                      <a:ext cx="4741958" cy="2029948"/>
+                      <a:ext cx="5046763" cy="2160429"/>
                     </a:xfrm>
                     <a:prstGeom prst="rect">
                       <a:avLst/>
@@ -7650,31 +7572,132 @@
       </w:pPr>
       <w:bookmarkStart w:id="58" w:name="_Toc70372804"/>
       <w:r>
-        <w:t>Lazerio linijos aptikimas paremtas spalvų segmentavimu</w:t>
+        <w:t xml:space="preserve">Lazerio linijos aptikimas </w:t>
       </w:r>
       <w:bookmarkEnd w:id="58"/>
+      <w:r>
+        <w:t>atstumo nustatymui</w:t>
+      </w:r>
     </w:p>
     <w:p>
       <w:pPr>
         <w:pStyle w:val="Tekstas"/>
       </w:pPr>
       <w:r>
-        <w:t>Šį algoritmą galima suskirstyti į</w:t>
-      </w:r>
-      <w:r>
-        <w:t xml:space="preserve"> tris nuoseklius žingsnius, kurie</w:t>
-      </w:r>
-      <w:r>
-        <w:t xml:space="preserve"> yra pavaizduoti (1.1 pav.).</w:t>
-      </w:r>
-      <w:r>
-        <w:t xml:space="preserve"> Kiekvienas žingsnis detaliau yra aptariamas posk</w:t>
-      </w:r>
-      <w:r>
-        <w:t>y</w:t>
-      </w:r>
-      <w:r>
-        <w:t>ryje.</w:t>
+        <w:t>Lazerio linijos projekcijos aptikimas šiandien labai plačiai naudojamas</w:t>
+      </w:r>
+      <w:r>
+        <w:t xml:space="preserve"> įvairiose </w:t>
+      </w:r>
+      <w:proofErr w:type="spellStart"/>
+      <w:r>
+        <w:t>robotikos</w:t>
+      </w:r>
+      <w:proofErr w:type="spellEnd"/>
+      <w:r>
+        <w:t xml:space="preserve"> bei elektroninių matavimo prietaisų srityse.</w:t>
+      </w:r>
+      <w:r>
+        <w:t xml:space="preserve"> Aptikimo sistemos kokybė </w:t>
+      </w:r>
+      <w:r>
+        <w:t xml:space="preserve">yra priklausoma nuo lazerio linijos </w:t>
+      </w:r>
+      <w:r>
+        <w:t xml:space="preserve">projekcijos ant įvairių objektų </w:t>
+      </w:r>
+      <w:r>
+        <w:t>aptikimo tikslumo.</w:t>
+      </w:r>
+      <w:r>
+        <w:t xml:space="preserve"> Toliau pateiktas algoritmas yra paremtas RGB spalvų segmentavimu ir</w:t>
+      </w:r>
+      <w:r>
+        <w:t xml:space="preserve"> atskirų linijos komponentų žymėjimu</w:t>
+      </w:r>
+      <w:r>
+        <w:t xml:space="preserve"> (žr. </w:t>
+      </w:r>
+      <w:r>
+        <w:fldChar w:fldCharType="begin"/>
+      </w:r>
+      <w:r>
+        <w:instrText xml:space="preserve"> REF _Ref70450728 \h </w:instrText>
+      </w:r>
+      <w:r>
+        <w:fldChar w:fldCharType="separate"/>
+      </w:r>
+      <w:r>
+        <w:rPr>
+          <w:noProof/>
+        </w:rPr>
+        <w:t>1</w:t>
+      </w:r>
+      <w:r>
+        <w:t>.</w:t>
+      </w:r>
+      <w:r>
+        <w:rPr>
+          <w:noProof/>
+        </w:rPr>
+        <w:t>9</w:t>
+      </w:r>
+      <w:r>
+        <w:t xml:space="preserve"> pav.</w:t>
+      </w:r>
+      <w:r>
+        <w:fldChar w:fldCharType="end"/>
+      </w:r>
+      <w:r>
+        <w:t>)</w:t>
+      </w:r>
+      <w:r>
+        <w:t xml:space="preserve">. Būtent šio algoritmo pagrindu yra </w:t>
+      </w:r>
+      <w:r>
+        <w:t>sukurta atstumų nustatymo sistema</w:t>
+      </w:r>
+      <w:r>
+        <w:t xml:space="preserve"> veikianti </w:t>
+      </w:r>
+      <w:r>
+        <w:t>kartu su autonominiu robotu</w:t>
+      </w:r>
+      <w:r>
+        <w:t xml:space="preserve">, kuris </w:t>
+      </w:r>
+      <w:r>
+        <w:t>gali tirti nepažįstamas vietas ir kurti tų vietų žemėlapius</w:t>
+      </w:r>
+      <w:r>
+        <w:t xml:space="preserve"> </w:t>
+      </w:r>
+      <w:r>
+        <w:t>[</w:t>
+      </w:r>
+      <w:r>
+        <w:fldChar w:fldCharType="begin"/>
+      </w:r>
+      <w:r>
+        <w:instrText xml:space="preserve"> REF _Ref70450265 \r \h </w:instrText>
+      </w:r>
+      <w:r>
+        <w:fldChar w:fldCharType="separate"/>
+      </w:r>
+      <w:r>
+        <w:t>13</w:t>
+      </w:r>
+      <w:r>
+        <w:fldChar w:fldCharType="end"/>
+      </w:r>
+      <w:r>
+        <w:t>]</w:t>
+      </w:r>
+      <w:r>
+        <w:t xml:space="preserve">. </w:t>
+      </w:r>
+      <w:r>
+        <w:t>Šiame poskyryje vėlgi yra aptariama tik lazerio linijos aptikimo metodika nekalbant apie jos pritaikymą konkrečiai aplikacijai.</w:t>
       </w:r>
     </w:p>
     <w:p>
@@ -7687,10 +7710,11 @@
         <w:rPr>
           <w:noProof/>
         </w:rPr>
+        <w:lastRenderedPageBreak/>
         <w:drawing>
-          <wp:inline distT="0" distB="0" distL="0" distR="0" wp14:anchorId="5BEE8A2D" wp14:editId="0B1F85F7">
-            <wp:extent cx="3690448" cy="532738"/>
-            <wp:effectExtent l="0" t="0" r="5715" b="1270"/>
+          <wp:inline distT="0" distB="0" distL="0" distR="0" wp14:anchorId="5BEE8A2D" wp14:editId="2FD9F454">
+            <wp:extent cx="4242807" cy="612475"/>
+            <wp:effectExtent l="0" t="0" r="5715" b="0"/>
             <wp:docPr id="4" name="Picture 4"/>
             <wp:cNvGraphicFramePr>
               <a:graphicFrameLocks xmlns:a="http://schemas.openxmlformats.org/drawingml/2006/main" noChangeAspect="1"/>
@@ -7720,7 +7744,7 @@
                   <pic:spPr bwMode="auto">
                     <a:xfrm>
                       <a:off x="0" y="0"/>
-                      <a:ext cx="3959944" cy="571641"/>
+                      <a:ext cx="4606129" cy="664923"/>
                     </a:xfrm>
                     <a:prstGeom prst="rect">
                       <a:avLst/>
@@ -7737,10 +7761,11 @@
         </w:drawing>
       </w:r>
     </w:p>
-    <w:p>
-      <w:pPr>
-        <w:pStyle w:val="Figure"/>
-        <w:framePr w:wrap="notBeside"/>
+    <w:bookmarkStart w:id="59" w:name="_Ref70450728"/>
+    <w:p>
+      <w:pPr>
+        <w:pStyle w:val="Caption"/>
+        <w:framePr w:hSpace="510" w:wrap="notBeside" w:vAnchor="text" w:hAnchor="margin" w:xAlign="center" w:y="1"/>
       </w:pPr>
       <w:r>
         <w:fldChar w:fldCharType="begin"/>
@@ -7782,58 +7807,116 @@
         <w:fldChar w:fldCharType="end"/>
       </w:r>
       <w:r>
-        <w:t xml:space="preserve"> pav. Pagrindinės algoritmo dalys</w:t>
-      </w:r>
-    </w:p>
-    <w:p>
-      <w:pPr>
-        <w:pStyle w:val="Heading3"/>
-      </w:pPr>
-      <w:bookmarkStart w:id="59" w:name="_Toc70372805"/>
-      <w:r>
-        <w:lastRenderedPageBreak/>
-        <w:t>Vaizdo normalizavimas</w:t>
+        <w:t xml:space="preserve"> pav.</w:t>
       </w:r>
       <w:bookmarkEnd w:id="59"/>
+      <w:r>
+        <w:t xml:space="preserve"> Lazerio linijos aptikimo algoritmo struktūrinė schema</w:t>
+      </w:r>
     </w:p>
     <w:p>
       <w:pPr>
         <w:pStyle w:val="Tekstas"/>
       </w:pPr>
-      <w:r>
-        <w:t>Vaizdo normalizavimas</w:t>
+    </w:p>
+    <w:p>
+      <w:pPr>
+        <w:pStyle w:val="Tekstas"/>
+      </w:pPr>
+      <w:r>
+        <w:t>Priešlaikinio</w:t>
+      </w:r>
+      <w:r>
+        <w:t xml:space="preserve"> apdorojimo (angl. </w:t>
+      </w:r>
+      <w:proofErr w:type="spellStart"/>
+      <w:r>
+        <w:rPr>
+          <w:i/>
+          <w:iCs/>
+        </w:rPr>
+        <w:t>pre-processing</w:t>
+      </w:r>
+      <w:proofErr w:type="spellEnd"/>
+      <w:r>
+        <w:t>) metu yra labai svarbu atlikti vaizdo normalizavimą.</w:t>
       </w:r>
       <w:r>
         <w:t xml:space="preserve"> </w:t>
       </w:r>
       <w:r>
-        <w:t>[3]</w:t>
-      </w:r>
-      <w:r>
-        <w:t xml:space="preserve"> yra būtinas tuo atveju, kai</w:t>
-      </w:r>
-      <w:r>
-        <w:t xml:space="preserve"> į kameros kadrą patenka mažai šviesą atspindinčių objektų vaizdai.</w:t>
-      </w:r>
-      <w:r>
-        <w:t xml:space="preserve"> Normalizavimas yra atliekamas keičiant spalvoto vaizdo raudono</w:t>
-      </w:r>
-      <w:r>
-        <w:t xml:space="preserve"> (kadangi šiuo atveju yra kalbama apie raudoną lazerio liniją)</w:t>
-      </w:r>
-      <w:r>
-        <w:t xml:space="preserve"> kanalo</w:t>
-      </w:r>
-      <w:r>
-        <w:t xml:space="preserve"> intensyvumo reikšmes.</w:t>
-      </w:r>
-      <w:r>
-        <w:t xml:space="preserve"> Normalizuota spalvos intensyvumo reikšmė yra apskaičiuojama pagal formulę:</w:t>
+        <w:t>Šis paprastas būdas leidžia koreguoti vaizdo pikselių</w:t>
+      </w:r>
+      <w:r>
+        <w:t xml:space="preserve"> reikšmes taip, jog </w:t>
+      </w:r>
+      <w:r>
+        <w:t xml:space="preserve">visas kadras įgyja didesnį bendrą kontrastą, taip išryškindamas </w:t>
+      </w:r>
+      <w:r>
+        <w:t>silpnai</w:t>
+      </w:r>
+      <w:r>
+        <w:t xml:space="preserve"> matomus objektus</w:t>
+      </w:r>
+      <w:r>
+        <w:t xml:space="preserve"> </w:t>
+      </w:r>
+      <w:r>
+        <w:t xml:space="preserve">(žr. </w:t>
+      </w:r>
+      <w:r>
+        <w:fldChar w:fldCharType="begin"/>
+      </w:r>
+      <w:r>
+        <w:instrText xml:space="preserve"> REF _Ref70451787 \h </w:instrText>
+      </w:r>
+      <w:r>
+        <w:fldChar w:fldCharType="separate"/>
+      </w:r>
+      <w:r>
+        <w:rPr>
+          <w:noProof/>
+        </w:rPr>
+        <w:t>1</w:t>
+      </w:r>
+      <w:r>
+        <w:t>.</w:t>
+      </w:r>
+      <w:r>
+        <w:rPr>
+          <w:noProof/>
+        </w:rPr>
+        <w:t>10</w:t>
+      </w:r>
+      <w:r>
+        <w:t xml:space="preserve"> pav.</w:t>
+      </w:r>
+      <w:r>
+        <w:fldChar w:fldCharType="end"/>
+      </w:r>
+      <w:r>
+        <w:t>)</w:t>
+      </w:r>
+      <w:r>
+        <w:t>.</w:t>
+      </w:r>
+      <w:r>
+        <w:t xml:space="preserve"> Šiuo atveju tokia pikselių intensyvumo reikšmių korekcija yra atliekama tik </w:t>
+      </w:r>
+      <w:r>
+        <w:t xml:space="preserve">su raudonuoju kadro kanalu, nes </w:t>
+      </w:r>
+      <w:r>
+        <w:t xml:space="preserve">norimos aptikti lazerio linijos spalva yra raudona. </w:t>
+      </w:r>
+      <w:r>
+        <w:t>Normalizavimas yra apskaičiuojamas pagal formulę:</w:t>
       </w:r>
     </w:p>
     <w:tbl>
       <w:tblPr>
-        <w:tblStyle w:val="Lentelscel1"/>
+        <w:tblStyle w:val="TableGrid"/>
         <w:tblW w:w="0" w:type="auto"/>
         <w:tblBorders>
           <w:top w:val="none" w:sz="0" w:space="0" w:color="auto"/>
@@ -7846,184 +7929,245 @@
         <w:tblLook w:val="04A0" w:firstRow="1" w:lastRow="0" w:firstColumn="1" w:lastColumn="0" w:noHBand="0" w:noVBand="1"/>
       </w:tblPr>
       <w:tblGrid>
-        <w:gridCol w:w="3209"/>
-        <w:gridCol w:w="3209"/>
-        <w:gridCol w:w="3210"/>
+        <w:gridCol w:w="8647"/>
+        <w:gridCol w:w="702"/>
       </w:tblGrid>
       <w:tr>
         <w:tc>
           <w:tcPr>
-            <w:tcW w:w="3209" w:type="dxa"/>
-          </w:tcPr>
-          <w:p/>
-        </w:tc>
-        <w:tc>
-          <w:tcPr>
-            <w:tcW w:w="3209" w:type="dxa"/>
-            <w:vAlign w:val="center"/>
+            <w:tcW w:w="8647" w:type="dxa"/>
           </w:tcPr>
           <w:p>
             <w:pPr>
-              <w:pStyle w:val="Tekstas"/>
+              <w:spacing w:line="240" w:lineRule="auto"/>
               <w:jc w:val="center"/>
               <w:rPr>
-                <w:lang w:val="en-US"/>
+                <w:rFonts w:eastAsiaTheme="minorEastAsia"/>
               </w:rPr>
             </w:pPr>
-            <m:oMathPara>
-              <m:oMath>
-                <m:sSub>
-                  <m:sSubPr>
-                    <m:ctrlPr>
-                      <w:rPr>
-                        <w:rFonts w:ascii="Cambria Math" w:eastAsiaTheme="minorHAnsi" w:hAnsi="Cambria Math"/>
-                      </w:rPr>
-                    </m:ctrlPr>
-                  </m:sSubPr>
-                  <m:e>
-                    <m:r>
-                      <w:rPr>
-                        <w:rFonts w:ascii="Cambria Math" w:hAnsi="Cambria Math"/>
-                      </w:rPr>
-                      <m:t>I</m:t>
-                    </m:r>
-                  </m:e>
-                  <m:sub>
-                    <m:r>
-                      <w:rPr>
-                        <w:rFonts w:ascii="Cambria Math" w:hAnsi="Cambria Math"/>
-                      </w:rPr>
-                      <m:t>Ni</m:t>
-                    </m:r>
-                  </m:sub>
-                </m:sSub>
-                <m:d>
-                  <m:dPr>
-                    <m:ctrlPr>
-                      <w:rPr>
-                        <w:rFonts w:ascii="Cambria Math" w:hAnsi="Cambria Math"/>
-                      </w:rPr>
-                    </m:ctrlPr>
-                  </m:dPr>
-                  <m:e>
-                    <m:r>
-                      <w:rPr>
-                        <w:rFonts w:ascii="Cambria Math" w:hAnsi="Cambria Math"/>
-                      </w:rPr>
-                      <m:t>R</m:t>
-                    </m:r>
-                  </m:e>
-                </m:d>
-                <m:r>
-                  <m:rPr>
-                    <m:sty m:val="p"/>
-                  </m:rPr>
-                  <w:rPr>
-                    <w:rFonts w:ascii="Cambria Math" w:hAnsi="Cambria Math"/>
-                    <w:lang w:val="en-US"/>
-                  </w:rPr>
-                  <m:t xml:space="preserve">= </m:t>
-                </m:r>
-                <m:f>
-                  <m:fPr>
-                    <m:ctrlPr>
-                      <w:rPr>
-                        <w:rFonts w:ascii="Cambria Math" w:eastAsiaTheme="minorHAnsi" w:hAnsi="Cambria Math"/>
-                        <w:lang w:val="en-US"/>
-                      </w:rPr>
-                    </m:ctrlPr>
-                  </m:fPr>
-                  <m:num>
-                    <m:sSub>
-                      <m:sSubPr>
-                        <m:ctrlPr>
-                          <w:rPr>
-                            <w:rFonts w:ascii="Cambria Math" w:eastAsiaTheme="minorHAnsi" w:hAnsi="Cambria Math"/>
-                            <w:lang w:val="en-US"/>
-                          </w:rPr>
-                        </m:ctrlPr>
-                      </m:sSubPr>
-                      <m:e>
-                        <m:r>
-                          <w:rPr>
-                            <w:rFonts w:ascii="Cambria Math" w:hAnsi="Cambria Math"/>
-                            <w:lang w:val="en-US"/>
-                          </w:rPr>
-                          <m:t>R</m:t>
-                        </m:r>
-                      </m:e>
-                      <m:sub>
-                        <m:r>
-                          <w:rPr>
-                            <w:rFonts w:ascii="Cambria Math" w:hAnsi="Cambria Math"/>
-                            <w:lang w:val="en-US"/>
-                          </w:rPr>
-                          <m:t>i</m:t>
-                        </m:r>
-                      </m:sub>
-                    </m:sSub>
-                  </m:num>
-                  <m:den>
-                    <m:r>
-                      <m:rPr>
-                        <m:sty m:val="p"/>
-                      </m:rPr>
-                      <w:rPr>
-                        <w:rFonts w:ascii="Cambria Math" w:hAnsi="Cambria Math"/>
-                        <w:lang w:val="en-US"/>
-                      </w:rPr>
-                      <m:t>max⁡(</m:t>
-                    </m:r>
-                    <m:r>
-                      <w:rPr>
-                        <w:rFonts w:ascii="Cambria Math" w:hAnsi="Cambria Math"/>
-                        <w:lang w:val="en-US"/>
-                      </w:rPr>
-                      <m:t>R</m:t>
-                    </m:r>
-                    <m:r>
-                      <m:rPr>
-                        <m:sty m:val="p"/>
-                      </m:rPr>
-                      <w:rPr>
-                        <w:rFonts w:ascii="Cambria Math" w:hAnsi="Cambria Math"/>
-                        <w:lang w:val="en-US"/>
-                      </w:rPr>
-                      <m:t>)</m:t>
-                    </m:r>
-                  </m:den>
-                </m:f>
-              </m:oMath>
-            </m:oMathPara>
+          </w:p>
+          <w:p>
+            <w:pPr>
+              <w:spacing w:line="240" w:lineRule="auto"/>
+              <w:jc w:val="center"/>
+            </w:pPr>
+            <m:oMath>
+              <m:sSub>
+                <m:sSubPr>
+                  <m:ctrlPr>
+                    <w:rPr>
+                      <w:rFonts w:ascii="Cambria Math" w:hAnsi="Cambria Math"/>
+                    </w:rPr>
+                  </m:ctrlPr>
+                </m:sSubPr>
+                <m:e>
+                  <m:r>
+                    <w:rPr>
+                      <w:rFonts w:ascii="Cambria Math" w:hAnsi="Cambria Math"/>
+                    </w:rPr>
+                    <m:t>I</m:t>
+                  </m:r>
+                </m:e>
+                <m:sub>
+                  <m:r>
+                    <w:rPr>
+                      <w:rFonts w:ascii="Cambria Math" w:hAnsi="Cambria Math"/>
+                    </w:rPr>
+                    <m:t>Ni</m:t>
+                  </m:r>
+                </m:sub>
+              </m:sSub>
+              <m:d>
+                <m:dPr>
+                  <m:ctrlPr>
+                    <w:rPr>
+                      <w:rFonts w:ascii="Cambria Math" w:hAnsi="Cambria Math"/>
+                    </w:rPr>
+                  </m:ctrlPr>
+                </m:dPr>
+                <m:e>
+                  <m:r>
+                    <w:rPr>
+                      <w:rFonts w:ascii="Cambria Math" w:hAnsi="Cambria Math"/>
+                    </w:rPr>
+                    <m:t>R</m:t>
+                  </m:r>
+                </m:e>
+              </m:d>
+              <m:r>
+                <m:rPr>
+                  <m:sty m:val="p"/>
+                </m:rPr>
+                <w:rPr>
+                  <w:rFonts w:ascii="Cambria Math" w:hAnsi="Cambria Math"/>
+                  <w:lang w:val="en-US"/>
+                </w:rPr>
+                <m:t xml:space="preserve">= </m:t>
+              </m:r>
+              <m:f>
+                <m:fPr>
+                  <m:ctrlPr>
+                    <w:rPr>
+                      <w:rFonts w:ascii="Cambria Math" w:hAnsi="Cambria Math"/>
+                      <w:lang w:val="en-US"/>
+                    </w:rPr>
+                  </m:ctrlPr>
+                </m:fPr>
+                <m:num>
+                  <m:sSub>
+                    <m:sSubPr>
+                      <m:ctrlPr>
+                        <w:rPr>
+                          <w:rFonts w:ascii="Cambria Math" w:hAnsi="Cambria Math"/>
+                          <w:lang w:val="en-US"/>
+                        </w:rPr>
+                      </m:ctrlPr>
+                    </m:sSubPr>
+                    <m:e>
+                      <m:r>
+                        <w:rPr>
+                          <w:rFonts w:ascii="Cambria Math" w:hAnsi="Cambria Math"/>
+                          <w:lang w:val="en-US"/>
+                        </w:rPr>
+                        <m:t>R</m:t>
+                      </m:r>
+                    </m:e>
+                    <m:sub>
+                      <m:r>
+                        <w:rPr>
+                          <w:rFonts w:ascii="Cambria Math" w:hAnsi="Cambria Math"/>
+                          <w:lang w:val="en-US"/>
+                        </w:rPr>
+                        <m:t>i</m:t>
+                      </m:r>
+                    </m:sub>
+                  </m:sSub>
+                </m:num>
+                <m:den>
+                  <m:r>
+                    <m:rPr>
+                      <m:sty m:val="p"/>
+                    </m:rPr>
+                    <w:rPr>
+                      <w:rFonts w:ascii="Cambria Math" w:hAnsi="Cambria Math"/>
+                      <w:lang w:val="en-US"/>
+                    </w:rPr>
+                    <m:t>max⁡(</m:t>
+                  </m:r>
+                  <m:r>
+                    <w:rPr>
+                      <w:rFonts w:ascii="Cambria Math" w:hAnsi="Cambria Math"/>
+                      <w:lang w:val="en-US"/>
+                    </w:rPr>
+                    <m:t>R</m:t>
+                  </m:r>
+                  <m:r>
+                    <m:rPr>
+                      <m:sty m:val="p"/>
+                    </m:rPr>
+                    <w:rPr>
+                      <w:rFonts w:ascii="Cambria Math" w:hAnsi="Cambria Math"/>
+                      <w:lang w:val="en-US"/>
+                    </w:rPr>
+                    <m:t>)</m:t>
+                  </m:r>
+                </m:den>
+              </m:f>
+            </m:oMath>
+            <w:r>
+              <w:rPr>
+                <w:rFonts w:eastAsiaTheme="minorEastAsia"/>
+              </w:rPr>
+              <w:t>,</w:t>
+            </w:r>
           </w:p>
         </w:tc>
         <w:tc>
           <w:tcPr>
-            <w:tcW w:w="3210" w:type="dxa"/>
-            <w:vAlign w:val="center"/>
+            <w:tcW w:w="702" w:type="dxa"/>
           </w:tcPr>
           <w:p>
             <w:pPr>
-              <w:tabs>
-                <w:tab w:val="left" w:pos="2492"/>
-                <w:tab w:val="left" w:pos="2835"/>
-              </w:tabs>
-              <w:jc w:val="right"/>
-              <w:rPr>
-                <w:lang w:val="en-US"/>
-              </w:rPr>
+              <w:spacing w:line="240" w:lineRule="auto"/>
             </w:pPr>
-            <w:r>
-              <w:t>(1.1)</w:t>
+          </w:p>
+          <w:p>
+            <w:pPr>
+              <w:spacing w:line="240" w:lineRule="auto"/>
+            </w:pPr>
+            <w:r>
+              <w:t>(</w:t>
+            </w:r>
+            <w:r>
+              <w:fldChar w:fldCharType="begin"/>
+            </w:r>
+            <w:r>
+              <w:instrText xml:space="preserve"> STYLEREF 1 \s </w:instrText>
+            </w:r>
+            <w:r>
+              <w:fldChar w:fldCharType="separate"/>
+            </w:r>
+            <w:r>
+              <w:rPr>
+                <w:noProof/>
+              </w:rPr>
+              <w:t>1</w:t>
+            </w:r>
+            <w:r>
+              <w:fldChar w:fldCharType="end"/>
+            </w:r>
+            <w:r>
+              <w:t>.</w:t>
+            </w:r>
+            <w:r>
+              <w:fldChar w:fldCharType="begin"/>
+            </w:r>
+            <w:r>
+              <w:instrText xml:space="preserve"> SEQ Equation \* ARABIC \s 1 </w:instrText>
+            </w:r>
+            <w:r>
+              <w:fldChar w:fldCharType="separate"/>
+            </w:r>
+            <w:r>
+              <w:rPr>
+                <w:noProof/>
+              </w:rPr>
+              <w:t>5</w:t>
+            </w:r>
+            <w:r>
+              <w:fldChar w:fldCharType="end"/>
+            </w:r>
+            <w:r>
+              <w:t>)</w:t>
             </w:r>
           </w:p>
         </w:tc>
       </w:tr>
     </w:tbl>
+    <w:p/>
+    <w:p/>
     <w:p>
       <w:pPr>
         <w:pStyle w:val="Tekstas"/>
       </w:pPr>
+      <w:r>
+        <w:rPr>
+          <w:iCs/>
+        </w:rPr>
+        <w:t>č</w:t>
+      </w:r>
+      <w:r>
+        <w:rPr>
+          <w:iCs/>
+        </w:rPr>
+        <w:t>ia</w:t>
+      </w:r>
+      <w:r>
+        <w:rPr>
+          <w:i/>
+        </w:rPr>
+        <w:t xml:space="preserve"> </w:t>
+      </w:r>
       <w:proofErr w:type="spellStart"/>
       <w:r>
         <w:rPr>
@@ -8046,7 +8190,16 @@
         <w:t>(R)</w:t>
       </w:r>
       <w:r>
-        <w:t xml:space="preserve"> – normalizuota raudono kanalo reikšmė, </w:t>
+        <w:t xml:space="preserve"> – </w:t>
+      </w:r>
+      <w:r>
+        <w:t xml:space="preserve">normalizuota raudonojo </w:t>
+      </w:r>
+      <w:r>
+        <w:t>kanalo pikselio intensyvumo reikšmė</w:t>
+      </w:r>
+      <w:r>
+        <w:t xml:space="preserve">, </w:t>
       </w:r>
       <w:r>
         <w:rPr>
@@ -8081,9 +8234,9 @@
           <w:noProof/>
         </w:rPr>
         <w:drawing>
-          <wp:inline distT="0" distB="0" distL="0" distR="0" wp14:anchorId="671E9E2C" wp14:editId="1F5907D0">
-            <wp:extent cx="1892410" cy="1113846"/>
-            <wp:effectExtent l="0" t="0" r="0" b="0"/>
+          <wp:inline distT="0" distB="0" distL="0" distR="0" wp14:anchorId="671E9E2C" wp14:editId="7CA44751">
+            <wp:extent cx="2329132" cy="1370894"/>
+            <wp:effectExtent l="0" t="0" r="0" b="1270"/>
             <wp:docPr id="5" name="Picture 5"/>
             <wp:cNvGraphicFramePr>
               <a:graphicFrameLocks xmlns:a="http://schemas.openxmlformats.org/drawingml/2006/main" noChangeAspect="1"/>
@@ -8113,7 +8266,7 @@
                   <pic:spPr bwMode="auto">
                     <a:xfrm>
                       <a:off x="0" y="0"/>
-                      <a:ext cx="1892410" cy="1113846"/>
+                      <a:ext cx="2388053" cy="1405574"/>
                     </a:xfrm>
                     <a:prstGeom prst="rect">
                       <a:avLst/>
@@ -8130,6 +8283,7 @@
         </w:drawing>
       </w:r>
     </w:p>
+    <w:bookmarkStart w:id="60" w:name="_Ref70451787"/>
     <w:p>
       <w:pPr>
         <w:pStyle w:val="Figure"/>
@@ -8175,7 +8329,17 @@
         <w:fldChar w:fldCharType="end"/>
       </w:r>
       <w:r>
-        <w:t xml:space="preserve"> pav. normalizavimo proceso pavyzdys (a) originali nuotrauka</w:t>
+        <w:t xml:space="preserve"> pav.</w:t>
+      </w:r>
+      <w:bookmarkEnd w:id="60"/>
+      <w:r>
+        <w:t xml:space="preserve"> </w:t>
+      </w:r>
+      <w:r>
+        <w:t>Vaizdo normalizavimo pavyzdys</w:t>
+      </w:r>
+      <w:r>
+        <w:t xml:space="preserve"> (a) originali nuotrauka</w:t>
       </w:r>
     </w:p>
     <w:p>
@@ -8187,7 +8351,28 @@
         <w:t>(b) normalizuota nuotrauka</w:t>
       </w:r>
       <w:r>
-        <w:t xml:space="preserve"> [1]</w:t>
+        <w:t xml:space="preserve"> </w:t>
+      </w:r>
+      <w:r>
+        <w:t>[</w:t>
+      </w:r>
+      <w:r>
+        <w:fldChar w:fldCharType="begin"/>
+      </w:r>
+      <w:r>
+        <w:instrText xml:space="preserve"> REF _Ref70450265 \r \h </w:instrText>
+      </w:r>
+      <w:r>
+        <w:fldChar w:fldCharType="separate"/>
+      </w:r>
+      <w:r>
+        <w:t>13</w:t>
+      </w:r>
+      <w:r>
+        <w:fldChar w:fldCharType="end"/>
+      </w:r>
+      <w:r>
+        <w:t>]</w:t>
       </w:r>
     </w:p>
     <w:p>
@@ -8195,113 +8380,54 @@
         <w:pStyle w:val="Tekstas"/>
       </w:pPr>
       <w:r>
-        <w:t xml:space="preserve">Iš (1.2 pav.) matyti, jog normalizavimo algoritmas pasiteisino, linija yra paryškinta, tačiau nėra akcentuota tai, jog toks viso kadro apdorojimas lygiai taip pat išryškina ir nepageidaujamas </w:t>
-      </w:r>
-      <w:r>
-        <w:t>nuotraukos vietas, kurios vėliau turi būti filtruojamos kaip triukšmas.</w:t>
-      </w:r>
-    </w:p>
-    <w:p>
-      <w:pPr>
-        <w:pStyle w:val="Heading3"/>
-      </w:pPr>
-      <w:bookmarkStart w:id="60" w:name="_Toc70372806"/>
-      <w:r>
-        <w:t>RGB segmentavimas</w:t>
-      </w:r>
-      <w:bookmarkEnd w:id="60"/>
-    </w:p>
-    <w:p>
-      <w:pPr>
-        <w:pStyle w:val="Tekstas"/>
-      </w:pPr>
-      <w:r>
-        <w:t xml:space="preserve">Spalvos segmentavimas yra pati svarbiausia algoritmo dalis. </w:t>
-      </w:r>
-      <w:r>
-        <w:t>Teisingas segmentavimas turi didelę įtaką lazerio linijos taškų suradimo tikslumui. Monochromatin</w:t>
-      </w:r>
-      <w:r>
-        <w:t>is</w:t>
+        <w:t xml:space="preserve">Turint jau normalizuotą vaizdą </w:t>
+      </w:r>
+      <w:r>
+        <w:t xml:space="preserve">toliau yra atliekamas spalvų segmentavimas. </w:t>
+      </w:r>
+      <w:r>
+        <w:t>Tai yra pati svarbiausia šio algoritmo dalis, nes būtent</w:t>
+      </w:r>
+      <w:r>
+        <w:t xml:space="preserve"> segmentavimo būdu yra atrenkami visi pikseliai kadre, kurie priklauso lazerio linijai.</w:t>
       </w:r>
       <w:r>
         <w:t xml:space="preserve"> </w:t>
       </w:r>
       <w:r>
-        <w:t>lazeri</w:t>
-      </w:r>
-      <w:r>
-        <w:t>s</w:t>
-      </w:r>
+        <w:t xml:space="preserve">Kadangi </w:t>
+      </w:r>
+      <w:proofErr w:type="spellStart"/>
+      <w:r>
+        <w:t>monochromatinė</w:t>
+      </w:r>
+      <w:proofErr w:type="spellEnd"/>
       <w:r>
         <w:t xml:space="preserve"> </w:t>
       </w:r>
       <w:r>
-        <w:t>išspinduliuoja šviesą raudonoje spektro dalyje, o vaizdo matrica yra suskirstyta į tris atskirus kanalus</w:t>
-      </w:r>
-      <w:r>
-        <w:t xml:space="preserve"> R(angl. </w:t>
-      </w:r>
-      <w:r>
-        <w:rPr>
-          <w:lang w:val="en-US"/>
-        </w:rPr>
-        <w:t>Red</w:t>
-      </w:r>
-      <w:r>
-        <w:t xml:space="preserve">), </w:t>
-      </w:r>
-      <w:proofErr w:type="gramStart"/>
-      <w:r>
-        <w:t>G(</w:t>
-      </w:r>
-      <w:proofErr w:type="gramEnd"/>
-      <w:r>
-        <w:t xml:space="preserve">angl. </w:t>
-      </w:r>
-      <w:r>
-        <w:rPr>
-          <w:lang w:val="en-US"/>
-        </w:rPr>
-        <w:t>Green</w:t>
-      </w:r>
-      <w:r>
-        <w:t xml:space="preserve">) ir </w:t>
-      </w:r>
-      <w:proofErr w:type="gramStart"/>
-      <w:r>
-        <w:t>B(</w:t>
-      </w:r>
-      <w:proofErr w:type="gramEnd"/>
-      <w:r>
-        <w:t xml:space="preserve">angl. </w:t>
-      </w:r>
-      <w:r>
-        <w:rPr>
-          <w:lang w:val="en-US"/>
-        </w:rPr>
-        <w:t>Blue</w:t>
-      </w:r>
-      <w:r>
-        <w:t>).</w:t>
-      </w:r>
-      <w:r>
-        <w:t xml:space="preserve"> </w:t>
-      </w:r>
-      <w:r>
-        <w:t>Raudonas kanalas reprezentuoja lazerio šviesą. Likę du kanalai (</w:t>
-      </w:r>
-      <w:r>
-        <w:t>G ir B) yra svarbūs baltos šviesos fono įvertinimui.</w:t>
-      </w:r>
-      <w:r>
-        <w:t xml:space="preserve"> Lazerio šviesos išskyrimas iš fono yra atliekamas </w:t>
-      </w:r>
-      <w:r>
-        <w:t xml:space="preserve">išfiltruojant kiekvieno spalvos kanalo reikšmes pagal slenkstines ribas. Vienas nuotraukos pikselis yra laikomas raudona lazerio šviesa, jei atitinka </w:t>
-      </w:r>
-      <w:r>
-        <w:t>išraišką:</w:t>
+        <w:t xml:space="preserve">raudona </w:t>
+      </w:r>
+      <w:r>
+        <w:t>lazerio linijos šviesa</w:t>
+      </w:r>
+      <w:r>
+        <w:t xml:space="preserve"> didžiausias pikselių intensyvumo reikšmes sukelia būtent raudonajame vaizdo kanale</w:t>
+      </w:r>
+      <w:r>
+        <w:t>, log</w:t>
+      </w:r>
+      <w:r>
+        <w:t>iška, jog</w:t>
+      </w:r>
+      <w:r>
+        <w:t xml:space="preserve"> būtent raudonasis kanalas atspindi pagrindines lazerio savybes. Likę du – žaliasis ir mėlynasis kanalai reikalingi</w:t>
+      </w:r>
+      <w:r>
+        <w:t xml:space="preserve"> baltos spalvos fone įvertinimui. Taigi, lazerio linijai priklausančių pikselių išskyrimas iš </w:t>
+      </w:r>
+      <w:r>
+        <w:t>fono yra atliekamas nustačius konkrečias slenkstines ribas kiekvienam kanalui. Vienas pikselis laikomas priklausančiu raudonai lazerio linijai, jeigu atitinka išraišką:</w:t>
       </w:r>
     </w:p>
     <w:tbl>
@@ -8319,193 +8445,200 @@
         <w:tblLook w:val="04A0" w:firstRow="1" w:lastRow="0" w:firstColumn="1" w:lastColumn="0" w:noHBand="0" w:noVBand="1"/>
       </w:tblPr>
       <w:tblGrid>
-        <w:gridCol w:w="279"/>
         <w:gridCol w:w="8647"/>
         <w:gridCol w:w="702"/>
       </w:tblGrid>
       <w:tr>
         <w:tc>
           <w:tcPr>
-            <w:tcW w:w="279" w:type="dxa"/>
-          </w:tcPr>
-          <w:p/>
-        </w:tc>
-        <w:tc>
-          <w:tcPr>
             <w:tcW w:w="8647" w:type="dxa"/>
           </w:tcPr>
           <w:p>
-            <m:oMathPara>
-              <m:oMathParaPr>
-                <m:jc m:val="center"/>
-              </m:oMathParaPr>
-              <m:oMath>
-                <m:sSub>
-                  <m:sSubPr>
-                    <m:ctrlPr>
-                      <w:rPr>
-                        <w:rFonts w:ascii="Cambria Math" w:hAnsi="Cambria Math"/>
-                        <w:i/>
-                      </w:rPr>
-                    </m:ctrlPr>
-                  </m:sSubPr>
-                  <m:e>
-                    <m:r>
-                      <w:rPr>
-                        <w:rFonts w:ascii="Cambria Math" w:hAnsi="Cambria Math"/>
-                      </w:rPr>
-                      <m:t>I</m:t>
-                    </m:r>
-                  </m:e>
-                  <m:sub>
-                    <m:r>
-                      <w:rPr>
-                        <w:rFonts w:ascii="Cambria Math" w:hAnsi="Cambria Math"/>
-                      </w:rPr>
-                      <m:t xml:space="preserve">L </m:t>
-                    </m:r>
-                  </m:sub>
-                </m:sSub>
-                <m:r>
-                  <w:rPr>
-                    <w:rFonts w:ascii="Cambria Math" w:hAnsi="Cambria Math"/>
-                  </w:rPr>
-                  <m:t>=I</m:t>
-                </m:r>
-                <m:d>
-                  <m:dPr>
-                    <m:ctrlPr>
-                      <w:rPr>
-                        <w:rFonts w:ascii="Cambria Math" w:hAnsi="Cambria Math"/>
-                        <w:i/>
-                      </w:rPr>
-                    </m:ctrlPr>
-                  </m:dPr>
-                  <m:e>
-                    <m:r>
-                      <w:rPr>
-                        <w:rFonts w:ascii="Cambria Math" w:hAnsi="Cambria Math"/>
-                      </w:rPr>
-                      <m:t>R&gt;</m:t>
-                    </m:r>
-                    <m:sSub>
-                      <m:sSubPr>
-                        <m:ctrlPr>
-                          <w:rPr>
-                            <w:rFonts w:ascii="Cambria Math" w:hAnsi="Cambria Math"/>
-                            <w:i/>
-                          </w:rPr>
-                        </m:ctrlPr>
-                      </m:sSubPr>
-                      <m:e>
-                        <m:r>
-                          <w:rPr>
-                            <w:rFonts w:ascii="Cambria Math" w:hAnsi="Cambria Math"/>
-                          </w:rPr>
-                          <m:t>T</m:t>
-                        </m:r>
-                      </m:e>
-                      <m:sub>
-                        <m:r>
-                          <w:rPr>
-                            <w:rFonts w:ascii="Cambria Math" w:hAnsi="Cambria Math"/>
-                          </w:rPr>
-                          <m:t>R</m:t>
-                        </m:r>
-                      </m:sub>
-                    </m:sSub>
-                  </m:e>
-                </m:d>
-                <m:r>
-                  <w:rPr>
-                    <w:rFonts w:ascii="Cambria Math" w:hAnsi="Cambria Math"/>
-                  </w:rPr>
-                  <m:t xml:space="preserve"> &amp; I</m:t>
-                </m:r>
-                <m:d>
-                  <m:dPr>
-                    <m:ctrlPr>
-                      <w:rPr>
-                        <w:rFonts w:ascii="Cambria Math" w:hAnsi="Cambria Math"/>
-                        <w:i/>
-                      </w:rPr>
-                    </m:ctrlPr>
-                  </m:dPr>
-                  <m:e>
-                    <m:r>
-                      <w:rPr>
-                        <w:rFonts w:ascii="Cambria Math" w:hAnsi="Cambria Math"/>
-                      </w:rPr>
-                      <m:t xml:space="preserve">G&lt; </m:t>
-                    </m:r>
-                    <m:sSub>
-                      <m:sSubPr>
-                        <m:ctrlPr>
-                          <w:rPr>
-                            <w:rFonts w:ascii="Cambria Math" w:hAnsi="Cambria Math"/>
-                            <w:i/>
-                          </w:rPr>
-                        </m:ctrlPr>
-                      </m:sSubPr>
-                      <m:e>
-                        <m:r>
-                          <w:rPr>
-                            <w:rFonts w:ascii="Cambria Math" w:hAnsi="Cambria Math"/>
-                          </w:rPr>
-                          <m:t>T</m:t>
-                        </m:r>
-                      </m:e>
-                      <m:sub>
-                        <m:r>
-                          <w:rPr>
-                            <w:rFonts w:ascii="Cambria Math" w:hAnsi="Cambria Math"/>
-                          </w:rPr>
-                          <m:t>G</m:t>
-                        </m:r>
-                      </m:sub>
-                    </m:sSub>
-                  </m:e>
-                </m:d>
-                <m:r>
-                  <w:rPr>
-                    <w:rFonts w:ascii="Cambria Math" w:hAnsi="Cambria Math"/>
-                  </w:rPr>
-                  <m:t xml:space="preserve"> &amp; I(B&lt;</m:t>
-                </m:r>
-                <m:sSub>
-                  <m:sSubPr>
-                    <m:ctrlPr>
-                      <w:rPr>
-                        <w:rFonts w:ascii="Cambria Math" w:hAnsi="Cambria Math"/>
-                        <w:i/>
-                      </w:rPr>
-                    </m:ctrlPr>
-                  </m:sSubPr>
-                  <m:e>
-                    <m:r>
-                      <w:rPr>
-                        <w:rFonts w:ascii="Cambria Math" w:hAnsi="Cambria Math"/>
-                      </w:rPr>
-                      <m:t>T</m:t>
-                    </m:r>
-                  </m:e>
-                  <m:sub>
-                    <m:r>
-                      <w:rPr>
-                        <w:rFonts w:ascii="Cambria Math" w:hAnsi="Cambria Math"/>
-                      </w:rPr>
-                      <m:t>B</m:t>
-                    </m:r>
-                  </m:sub>
-                </m:sSub>
-                <m:r>
-                  <w:rPr>
-                    <w:rFonts w:ascii="Cambria Math" w:hAnsi="Cambria Math"/>
-                  </w:rPr>
-                  <m:t>)</m:t>
-                </m:r>
-              </m:oMath>
-            </m:oMathPara>
+            <w:pPr>
+              <w:spacing w:line="240" w:lineRule="auto"/>
+              <w:jc w:val="center"/>
+              <w:rPr>
+                <w:rFonts w:eastAsiaTheme="minorEastAsia"/>
+              </w:rPr>
+            </w:pPr>
+          </w:p>
+          <w:p>
+            <w:pPr>
+              <w:spacing w:line="240" w:lineRule="auto"/>
+              <w:jc w:val="center"/>
+            </w:pPr>
+            <m:oMath>
+              <m:sSub>
+                <m:sSubPr>
+                  <m:ctrlPr>
+                    <w:rPr>
+                      <w:rFonts w:ascii="Cambria Math" w:hAnsi="Cambria Math"/>
+                      <w:i/>
+                    </w:rPr>
+                  </m:ctrlPr>
+                </m:sSubPr>
+                <m:e>
+                  <m:r>
+                    <w:rPr>
+                      <w:rFonts w:ascii="Cambria Math" w:hAnsi="Cambria Math"/>
+                    </w:rPr>
+                    <m:t>I</m:t>
+                  </m:r>
+                </m:e>
+                <m:sub>
+                  <m:r>
+                    <w:rPr>
+                      <w:rFonts w:ascii="Cambria Math" w:hAnsi="Cambria Math"/>
+                    </w:rPr>
+                    <m:t xml:space="preserve">L </m:t>
+                  </m:r>
+                </m:sub>
+              </m:sSub>
+              <m:r>
+                <w:rPr>
+                  <w:rFonts w:ascii="Cambria Math" w:hAnsi="Cambria Math"/>
+                </w:rPr>
+                <m:t>=I</m:t>
+              </m:r>
+              <m:d>
+                <m:dPr>
+                  <m:ctrlPr>
+                    <w:rPr>
+                      <w:rFonts w:ascii="Cambria Math" w:hAnsi="Cambria Math"/>
+                      <w:i/>
+                    </w:rPr>
+                  </m:ctrlPr>
+                </m:dPr>
+                <m:e>
+                  <m:r>
+                    <w:rPr>
+                      <w:rFonts w:ascii="Cambria Math" w:hAnsi="Cambria Math"/>
+                    </w:rPr>
+                    <m:t>R&gt;</m:t>
+                  </m:r>
+                  <m:sSub>
+                    <m:sSubPr>
+                      <m:ctrlPr>
+                        <w:rPr>
+                          <w:rFonts w:ascii="Cambria Math" w:hAnsi="Cambria Math"/>
+                          <w:i/>
+                        </w:rPr>
+                      </m:ctrlPr>
+                    </m:sSubPr>
+                    <m:e>
+                      <m:r>
+                        <w:rPr>
+                          <w:rFonts w:ascii="Cambria Math" w:hAnsi="Cambria Math"/>
+                        </w:rPr>
+                        <m:t>T</m:t>
+                      </m:r>
+                    </m:e>
+                    <m:sub>
+                      <m:r>
+                        <w:rPr>
+                          <w:rFonts w:ascii="Cambria Math" w:hAnsi="Cambria Math"/>
+                        </w:rPr>
+                        <m:t>R</m:t>
+                      </m:r>
+                    </m:sub>
+                  </m:sSub>
+                </m:e>
+              </m:d>
+              <m:r>
+                <w:rPr>
+                  <w:rFonts w:ascii="Cambria Math" w:hAnsi="Cambria Math"/>
+                </w:rPr>
+                <m:t xml:space="preserve"> &amp; I</m:t>
+              </m:r>
+              <m:d>
+                <m:dPr>
+                  <m:ctrlPr>
+                    <w:rPr>
+                      <w:rFonts w:ascii="Cambria Math" w:hAnsi="Cambria Math"/>
+                      <w:i/>
+                    </w:rPr>
+                  </m:ctrlPr>
+                </m:dPr>
+                <m:e>
+                  <m:r>
+                    <w:rPr>
+                      <w:rFonts w:ascii="Cambria Math" w:hAnsi="Cambria Math"/>
+                    </w:rPr>
+                    <m:t xml:space="preserve">G&lt; </m:t>
+                  </m:r>
+                  <m:sSub>
+                    <m:sSubPr>
+                      <m:ctrlPr>
+                        <w:rPr>
+                          <w:rFonts w:ascii="Cambria Math" w:hAnsi="Cambria Math"/>
+                          <w:i/>
+                        </w:rPr>
+                      </m:ctrlPr>
+                    </m:sSubPr>
+                    <m:e>
+                      <m:r>
+                        <w:rPr>
+                          <w:rFonts w:ascii="Cambria Math" w:hAnsi="Cambria Math"/>
+                        </w:rPr>
+                        <m:t>T</m:t>
+                      </m:r>
+                    </m:e>
+                    <m:sub>
+                      <m:r>
+                        <w:rPr>
+                          <w:rFonts w:ascii="Cambria Math" w:hAnsi="Cambria Math"/>
+                        </w:rPr>
+                        <m:t>G</m:t>
+                      </m:r>
+                    </m:sub>
+                  </m:sSub>
+                </m:e>
+              </m:d>
+              <m:r>
+                <w:rPr>
+                  <w:rFonts w:ascii="Cambria Math" w:hAnsi="Cambria Math"/>
+                </w:rPr>
+                <m:t xml:space="preserve"> &amp; I(B&lt;</m:t>
+              </m:r>
+              <m:sSub>
+                <m:sSubPr>
+                  <m:ctrlPr>
+                    <w:rPr>
+                      <w:rFonts w:ascii="Cambria Math" w:hAnsi="Cambria Math"/>
+                      <w:i/>
+                    </w:rPr>
+                  </m:ctrlPr>
+                </m:sSubPr>
+                <m:e>
+                  <m:r>
+                    <w:rPr>
+                      <w:rFonts w:ascii="Cambria Math" w:hAnsi="Cambria Math"/>
+                    </w:rPr>
+                    <m:t>T</m:t>
+                  </m:r>
+                </m:e>
+                <m:sub>
+                  <m:r>
+                    <w:rPr>
+                      <w:rFonts w:ascii="Cambria Math" w:hAnsi="Cambria Math"/>
+                    </w:rPr>
+                    <m:t>B</m:t>
+                  </m:r>
+                </m:sub>
+              </m:sSub>
+              <m:r>
+                <w:rPr>
+                  <w:rFonts w:ascii="Cambria Math" w:hAnsi="Cambria Math"/>
+                </w:rPr>
+                <m:t>)</m:t>
+              </m:r>
+            </m:oMath>
+            <w:r>
+              <w:rPr>
+                <w:rFonts w:eastAsiaTheme="minorEastAsia"/>
+              </w:rPr>
+              <w:t>,</w:t>
+            </w:r>
           </w:p>
         </w:tc>
         <w:tc>
@@ -8514,24 +8647,73 @@
           </w:tcPr>
           <w:p>
             <w:pPr>
-              <w:jc w:val="right"/>
+              <w:spacing w:line="240" w:lineRule="auto"/>
             </w:pPr>
-            <w:r>
-              <w:t>(1.2)</w:t>
+          </w:p>
+          <w:p>
+            <w:pPr>
+              <w:spacing w:line="240" w:lineRule="auto"/>
+            </w:pPr>
+            <w:r>
+              <w:t>(</w:t>
+            </w:r>
+            <w:r>
+              <w:fldChar w:fldCharType="begin"/>
+            </w:r>
+            <w:r>
+              <w:instrText xml:space="preserve"> STYLEREF 1 \s </w:instrText>
+            </w:r>
+            <w:r>
+              <w:fldChar w:fldCharType="separate"/>
+            </w:r>
+            <w:r>
+              <w:rPr>
+                <w:noProof/>
+              </w:rPr>
+              <w:t>1</w:t>
+            </w:r>
+            <w:r>
+              <w:fldChar w:fldCharType="end"/>
+            </w:r>
+            <w:r>
+              <w:t>.</w:t>
+            </w:r>
+            <w:r>
+              <w:fldChar w:fldCharType="begin"/>
+            </w:r>
+            <w:r>
+              <w:instrText xml:space="preserve"> SEQ Equation \* ARABIC \s 1 </w:instrText>
+            </w:r>
+            <w:r>
+              <w:fldChar w:fldCharType="separate"/>
+            </w:r>
+            <w:r>
+              <w:rPr>
+                <w:noProof/>
+              </w:rPr>
+              <w:t>6</w:t>
+            </w:r>
+            <w:r>
+              <w:fldChar w:fldCharType="end"/>
+            </w:r>
+            <w:r>
+              <w:t>)</w:t>
             </w:r>
           </w:p>
         </w:tc>
       </w:tr>
     </w:tbl>
-    <w:p>
-      <w:r>
-        <w:tab/>
-      </w:r>
-    </w:p>
+    <w:p/>
     <w:p>
       <w:pPr>
         <w:pStyle w:val="Tekstas"/>
       </w:pPr>
+      <w:r>
+        <w:rPr>
+          <w:iCs/>
+        </w:rPr>
+        <w:t xml:space="preserve">čia </w:t>
+      </w:r>
       <w:r>
         <w:rPr>
           <w:i/>
@@ -8552,13 +8734,10 @@
         <w:t xml:space="preserve"> </w:t>
       </w:r>
       <w:r>
-        <w:t xml:space="preserve">išfiltruoti lazerio </w:t>
-      </w:r>
-      <w:r>
-        <w:t xml:space="preserve">linijos </w:t>
-      </w:r>
-      <w:r>
-        <w:t>šviesos pikseliai. T</w:t>
+        <w:t>išskirti iš fono lazerio linijos pikseliai</w:t>
+      </w:r>
+      <w:r>
+        <w:t>. T</w:t>
       </w:r>
       <w:r>
         <w:rPr>
@@ -8593,16 +8772,47 @@
       <w:r>
         <w:t>yra atitinkamų spalvos kanalų slenkstinės ribos.</w:t>
       </w:r>
-    </w:p>
-    <w:p>
-      <w:pPr>
-        <w:pStyle w:val="Tekstas"/>
-      </w:pPr>
-      <w:r>
-        <w:t>Prieš pradedant segmentavimą</w:t>
-      </w:r>
-      <w:r>
-        <w:t>, visos trys slenkstinės ribos ir įvairūs kameros parametrai turi būti nustatomi rankiniu būdu.</w:t>
+      <w:r>
+        <w:t xml:space="preserve"> Dar prieš pradedant spalvų segmentavimą visos trys slenkstinės ribos kiekvienam vaizdo kanalui turi būti parinktos rankiniu būdu atsižvelgiant</w:t>
+      </w:r>
+      <w:r>
+        <w:t xml:space="preserve"> į fono sąlygas. </w:t>
+      </w:r>
+      <w:r>
+        <w:t xml:space="preserve">Tinkamai suderinus šiuos parametrus, yra gaunamas binarinis lazerio linijos vaizdas (žr. </w:t>
+      </w:r>
+      <w:r>
+        <w:fldChar w:fldCharType="begin"/>
+      </w:r>
+      <w:r>
+        <w:instrText xml:space="preserve"> REF _Ref70453085 \h </w:instrText>
+      </w:r>
+      <w:r>
+        <w:fldChar w:fldCharType="separate"/>
+      </w:r>
+      <w:r>
+        <w:rPr>
+          <w:noProof/>
+        </w:rPr>
+        <w:t>1</w:t>
+      </w:r>
+      <w:r>
+        <w:t>.</w:t>
+      </w:r>
+      <w:r>
+        <w:rPr>
+          <w:noProof/>
+        </w:rPr>
+        <w:t>11</w:t>
+      </w:r>
+      <w:r>
+        <w:t xml:space="preserve"> pav.</w:t>
+      </w:r>
+      <w:r>
+        <w:fldChar w:fldCharType="end"/>
+      </w:r>
+      <w:r>
+        <w:t>).</w:t>
       </w:r>
     </w:p>
     <w:p>
@@ -8666,6 +8876,7 @@
         </w:drawing>
       </w:r>
     </w:p>
+    <w:bookmarkStart w:id="61" w:name="_Ref70453085"/>
     <w:p>
       <w:pPr>
         <w:pStyle w:val="Caption"/>
@@ -8711,13 +8922,47 @@
         <w:fldChar w:fldCharType="end"/>
       </w:r>
       <w:r>
-        <w:t xml:space="preserve"> pav. </w:t>
-      </w:r>
-      <w:r>
-        <w:t>Segmentavimo proceso pavyzdys (a) eksperimentinė nuotrauka, (b) gautas vaizdas po spalvų segmentavimo</w:t>
-      </w:r>
-      <w:r>
-        <w:t xml:space="preserve"> [1]</w:t>
+        <w:t xml:space="preserve"> pav.</w:t>
+      </w:r>
+      <w:bookmarkEnd w:id="61"/>
+      <w:r>
+        <w:t xml:space="preserve"> </w:t>
+      </w:r>
+      <w:r>
+        <w:t>Spalvų segmentavimo rezultatas</w:t>
+      </w:r>
+      <w:r>
+        <w:t xml:space="preserve"> (a) </w:t>
+      </w:r>
+      <w:r>
+        <w:t>originalus vaizdas</w:t>
+      </w:r>
+      <w:r>
+        <w:t xml:space="preserve">, (b) </w:t>
+      </w:r>
+      <w:r>
+        <w:t xml:space="preserve">binarinis lazerio linijos vaizdas </w:t>
+      </w:r>
+      <w:r>
+        <w:t>[</w:t>
+      </w:r>
+      <w:r>
+        <w:fldChar w:fldCharType="begin"/>
+      </w:r>
+      <w:r>
+        <w:instrText xml:space="preserve"> REF _Ref70450265 \r \h </w:instrText>
+      </w:r>
+      <w:r>
+        <w:fldChar w:fldCharType="separate"/>
+      </w:r>
+      <w:r>
+        <w:t>13</w:t>
+      </w:r>
+      <w:r>
+        <w:fldChar w:fldCharType="end"/>
+      </w:r>
+      <w:r>
+        <w:t>]</w:t>
       </w:r>
     </w:p>
     <w:p>
@@ -8725,67 +8970,55 @@
         <w:pStyle w:val="Tekstas"/>
       </w:pPr>
       <w:r>
-        <w:t>Iš (1.3 pav.) matyti, jog pateiktas spalvų segmentavimo algoritmas puikiai veikia, tačiau galima įžvelgti</w:t>
-      </w:r>
-      <w:r>
-        <w:t xml:space="preserve"> jo didelį trūkumą. Visos slenkstinės ribos ir kameros parametrai turi būti suderinami ranka ir pritaikyti esamam fonui, apšvietimui. Algoritmas</w:t>
-      </w:r>
-      <w:r>
-        <w:t xml:space="preserve"> visiškai neturi prisitaikymo prie kintančių aplinkos veiksnių savybės.</w:t>
-      </w:r>
-    </w:p>
-    <w:p>
-      <w:pPr>
-        <w:pStyle w:val="Heading3"/>
-      </w:pPr>
-      <w:bookmarkStart w:id="61" w:name="_Toc70372807"/>
-      <w:r>
-        <w:t>Komponentų žymėjimas</w:t>
-      </w:r>
-      <w:bookmarkEnd w:id="61"/>
-    </w:p>
-    <w:p>
-      <w:pPr>
-        <w:pStyle w:val="Tekstas"/>
-      </w:pPr>
-      <w:r>
-        <w:t>Iš</w:t>
-      </w:r>
-      <w:r>
-        <w:t>skirtos vertikalios lazerio linijos vaizdui buvo pritaikyt</w:t>
-      </w:r>
-      <w:r>
-        <w:t>os morfologinės operacijos [4]</w:t>
-      </w:r>
-      <w:r>
-        <w:t>, siekiant</w:t>
-      </w:r>
-      <w:r>
-        <w:t xml:space="preserve"> užpildyti pertrūkusias linijos vietas.</w:t>
-      </w:r>
-      <w:r>
-        <w:t xml:space="preserve"> </w:t>
-      </w:r>
-      <w:r>
-        <w:t xml:space="preserve">Tada kiekvienas linijos segmentas (komponentas) yra pažymimas skirtingu numeriu [5]. Yra galimi </w:t>
-      </w:r>
-      <w:r>
-        <w:t>du skirtingi komponentų sujungimo</w:t>
-      </w:r>
-      <w:r>
-        <w:t xml:space="preserve"> [6]</w:t>
-      </w:r>
-      <w:r>
-        <w:t xml:space="preserve"> </w:t>
-      </w:r>
-      <w:r>
-        <w:t xml:space="preserve">(1.4 pav.) </w:t>
-      </w:r>
-      <w:r>
-        <w:t>būdai</w:t>
+        <w:t xml:space="preserve">Tada turimas binarinis vaizdas (žr. </w:t>
+      </w:r>
+      <w:r>
+        <w:fldChar w:fldCharType="begin"/>
+      </w:r>
+      <w:r>
+        <w:instrText xml:space="preserve"> REF _Ref70453085 \h </w:instrText>
+      </w:r>
+      <w:r>
+        <w:fldChar w:fldCharType="separate"/>
+      </w:r>
+      <w:r>
+        <w:rPr>
+          <w:noProof/>
+        </w:rPr>
+        <w:t>1</w:t>
       </w:r>
       <w:r>
         <w:t>.</w:t>
+      </w:r>
+      <w:r>
+        <w:rPr>
+          <w:noProof/>
+        </w:rPr>
+        <w:t>11</w:t>
+      </w:r>
+      <w:r>
+        <w:t xml:space="preserve"> pav.</w:t>
+      </w:r>
+      <w:r>
+        <w:fldChar w:fldCharType="end"/>
+      </w:r>
+      <w:r>
+        <w:t xml:space="preserve"> (b)) yra apdorojamas morfologinėmis operacijomis</w:t>
+      </w:r>
+      <w:r>
+        <w:t xml:space="preserve">, kurios </w:t>
+      </w:r>
+      <w:r>
+        <w:t xml:space="preserve">pašalina smulkius lazerio linijos pertrūkimus ir užpildo skyles. </w:t>
+      </w:r>
+      <w:r>
+        <w:t xml:space="preserve">Po to yra atliekamas </w:t>
+      </w:r>
+      <w:r>
+        <w:t xml:space="preserve">skirtingų linijos segmentų žymėjimas pagal pikselių </w:t>
+      </w:r>
+      <w:r>
+        <w:t xml:space="preserve">tarpusavio pozicijos sąryšį. </w:t>
       </w:r>
     </w:p>
     <w:p>
@@ -8905,7 +9138,25 @@
         <w:t>sąryšio būdas (b) aštuonių pikselių sąryšio būdas</w:t>
       </w:r>
       <w:r>
-        <w:t xml:space="preserve"> [1]</w:t>
+        <w:t xml:space="preserve"> [</w:t>
+      </w:r>
+      <w:r>
+        <w:fldChar w:fldCharType="begin"/>
+      </w:r>
+      <w:r>
+        <w:instrText xml:space="preserve"> REF _Ref70450265 \r \h </w:instrText>
+      </w:r>
+      <w:r>
+        <w:fldChar w:fldCharType="separate"/>
+      </w:r>
+      <w:r>
+        <w:t>13</w:t>
+      </w:r>
+      <w:r>
+        <w:fldChar w:fldCharType="end"/>
+      </w:r>
+      <w:r>
+        <w:t>]</w:t>
       </w:r>
       <w:r>
         <w:t xml:space="preserve"> </w:t>
@@ -9955,7 +10206,7 @@
               <w:rPr>
                 <w:noProof/>
               </w:rPr>
-              <w:t>5</w:t>
+              <w:t>7</w:t>
             </w:r>
             <w:r>
               <w:fldChar w:fldCharType="end"/>
@@ -10111,7 +10362,7 @@
         <w:t xml:space="preserve">“ erdvėje. </w:t>
       </w:r>
     </w:p>
-    <w:bookmarkEnd w:id="43"/>
+    <w:bookmarkEnd w:id="44"/>
     <w:p>
       <w:r>
         <w:t>„</w:t>
@@ -10143,15 +10394,15 @@
         </m:r>
       </m:oMath>
       <w:r>
-        <w:t>, atitinkamai pagal (2.10) išraišką. Tai yra du parametrai, apibrėžiantys liniją skirtinga forma, kaip matome (2.20 pav.). Šioje matematinėje erdvėje linija yra apibrėžiama kaip taškas. Apskaičiuotos „Hough“ erdvės pavyzd</w:t>
-      </w:r>
-      <w:proofErr w:type="spellStart"/>
-      <w:r>
-        <w:t>ys</w:t>
-      </w:r>
-      <w:proofErr w:type="spellEnd"/>
-      <w:r>
-        <w:t xml:space="preserve"> yra pateiktas (2.20 pav.).</w:t>
+        <w:t>, atitinkamai pagal (2.10) išraišką. Tai yra du parametrai, apibrėžiantys liniją skirtinga forma, kaip matome (2.20 pav.). Šioje matematinėje erdvėje linija yra apibrėžiama kaip taškas. Apskaičiuotos „</w:t>
+      </w:r>
+      <w:proofErr w:type="spellStart"/>
+      <w:r>
+        <w:t>Hough</w:t>
+      </w:r>
+      <w:proofErr w:type="spellEnd"/>
+      <w:r>
+        <w:t>“ erdvės pavyzdys yra pateiktas (2.20 pav.).</w:t>
       </w:r>
     </w:p>
     <w:p>
@@ -10685,8 +10936,8 @@
             <w:pPr>
               <w:pStyle w:val="Caption"/>
             </w:pPr>
-            <w:bookmarkStart w:id="68" w:name="_Ref42033115"/>
-            <w:bookmarkStart w:id="69" w:name="_Ref42028254"/>
+            <w:bookmarkStart w:id="68" w:name="_Ref42028254"/>
+            <w:bookmarkStart w:id="69" w:name="_Ref42033115"/>
             <w:r>
               <w:t>(2.</w:t>
             </w:r>
@@ -10724,16 +10975,16 @@
               <w:rPr>
                 <w:noProof/>
               </w:rPr>
-              <w:t>6</w:t>
+              <w:t>8</w:t>
             </w:r>
             <w:r>
               <w:fldChar w:fldCharType="end"/>
             </w:r>
+            <w:bookmarkEnd w:id="68"/>
+            <w:r>
+              <w:t>)</w:t>
+            </w:r>
             <w:bookmarkEnd w:id="69"/>
-            <w:r>
-              <w:t>)</w:t>
-            </w:r>
-            <w:bookmarkEnd w:id="68"/>
           </w:p>
           <w:p/>
         </w:tc>
@@ -11089,7 +11340,7 @@
               <w:rPr>
                 <w:noProof/>
               </w:rPr>
-              <w:t>7</w:t>
+              <w:t>9</w:t>
             </w:r>
             <w:r>
               <w:fldChar w:fldCharType="end"/>
@@ -11211,9 +11462,9 @@
         <w:tblLook w:val="04A0" w:firstRow="1" w:lastRow="0" w:firstColumn="1" w:lastColumn="0" w:noHBand="0" w:noVBand="1"/>
       </w:tblPr>
       <w:tblGrid>
-        <w:gridCol w:w="518"/>
-        <w:gridCol w:w="8317"/>
-        <w:gridCol w:w="803"/>
+        <w:gridCol w:w="514"/>
+        <w:gridCol w:w="8211"/>
+        <w:gridCol w:w="913"/>
       </w:tblGrid>
       <w:tr>
         <w:trPr>
@@ -11444,7 +11695,7 @@
               <w:rPr>
                 <w:noProof/>
               </w:rPr>
-              <w:t>8</w:t>
+              <w:t>10</w:t>
             </w:r>
             <w:r>
               <w:fldChar w:fldCharType="end"/>
@@ -11927,7 +12178,7 @@
               <w:rPr>
                 <w:noProof/>
               </w:rPr>
-              <w:t>9</w:t>
+              <w:t>11</w:t>
             </w:r>
             <w:r>
               <w:fldChar w:fldCharType="end"/>
@@ -12197,7 +12448,7 @@
               <w:rPr>
                 <w:noProof/>
               </w:rPr>
-              <w:t>10</w:t>
+              <w:t>12</w:t>
             </w:r>
             <w:r>
               <w:fldChar w:fldCharType="end"/>
@@ -12694,7 +12945,7 @@
               <w:rPr>
                 <w:noProof/>
               </w:rPr>
-              <w:t>11</w:t>
+              <w:t>13</w:t>
             </w:r>
             <w:r>
               <w:fldChar w:fldCharType="end"/>
@@ -13258,7 +13509,7 @@
               <w:rPr>
                 <w:noProof/>
               </w:rPr>
-              <w:t>12</w:t>
+              <w:t>14</w:t>
             </w:r>
             <w:r>
               <w:fldChar w:fldCharType="end"/>
@@ -13708,7 +13959,7 @@
               <w:rPr>
                 <w:noProof/>
               </w:rPr>
-              <w:t>13</w:t>
+              <w:t>15</w:t>
             </w:r>
             <w:r>
               <w:fldChar w:fldCharType="end"/>
@@ -14165,7 +14416,7 @@
               <w:rPr>
                 <w:noProof/>
               </w:rPr>
-              <w:t>14</w:t>
+              <w:t>16</w:t>
             </w:r>
             <w:r>
               <w:fldChar w:fldCharType="end"/>
@@ -14562,16 +14813,16 @@
       <w:pPr>
         <w:pStyle w:val="Heading3"/>
       </w:pPr>
-      <w:bookmarkStart w:id="83" w:name="_Toc503646981"/>
-      <w:bookmarkStart w:id="84" w:name="_Toc503648371"/>
-      <w:bookmarkStart w:id="85" w:name="_Toc503651315"/>
-      <w:bookmarkStart w:id="86" w:name="_Toc505346891"/>
-      <w:bookmarkStart w:id="87" w:name="_Toc536789833"/>
-      <w:bookmarkStart w:id="88" w:name="_Toc70372819"/>
+      <w:bookmarkStart w:id="83" w:name="_Toc70372819"/>
+      <w:bookmarkStart w:id="84" w:name="_Toc503646981"/>
+      <w:bookmarkStart w:id="85" w:name="_Toc503648371"/>
+      <w:bookmarkStart w:id="86" w:name="_Toc503651315"/>
+      <w:bookmarkStart w:id="87" w:name="_Toc505346891"/>
+      <w:bookmarkStart w:id="88" w:name="_Toc536789833"/>
       <w:r>
         <w:t>Aukšto dažnio filtrų tyrimas</w:t>
       </w:r>
-      <w:bookmarkEnd w:id="88"/>
+      <w:bookmarkEnd w:id="83"/>
     </w:p>
     <w:p>
       <w:pPr>
@@ -17714,11 +17965,11 @@
         <w:lastRenderedPageBreak/>
         <w:t>Literatūros sąrašas</w:t>
       </w:r>
-      <w:bookmarkEnd w:id="83"/>
       <w:bookmarkEnd w:id="84"/>
       <w:bookmarkEnd w:id="85"/>
       <w:bookmarkEnd w:id="86"/>
       <w:bookmarkEnd w:id="87"/>
+      <w:bookmarkEnd w:id="88"/>
       <w:bookmarkEnd w:id="92"/>
     </w:p>
     <w:p/>
@@ -18300,14 +18551,181 @@
         <w:fldChar w:fldCharType="end"/>
       </w:r>
       <w:r>
+        <w:t xml:space="preserve">; A </w:t>
+      </w:r>
+      <w:proofErr w:type="spellStart"/>
+      <w:r>
+        <w:t>Review</w:t>
+      </w:r>
+      <w:proofErr w:type="spellEnd"/>
+      <w:r>
+        <w:t xml:space="preserve"> </w:t>
+      </w:r>
+      <w:proofErr w:type="spellStart"/>
+      <w:r>
+        <w:t>of</w:t>
+      </w:r>
+      <w:proofErr w:type="spellEnd"/>
+      <w:r>
+        <w:t xml:space="preserve"> </w:t>
+      </w:r>
+      <w:proofErr w:type="spellStart"/>
+      <w:r>
+        <w:t>the</w:t>
+      </w:r>
+      <w:proofErr w:type="spellEnd"/>
+      <w:r>
+        <w:t xml:space="preserve"> </w:t>
+      </w:r>
+      <w:proofErr w:type="spellStart"/>
+      <w:r>
+        <w:t>Pinned</w:t>
+      </w:r>
+      <w:proofErr w:type="spellEnd"/>
+      <w:r>
+        <w:t xml:space="preserve"> </w:t>
+      </w:r>
+      <w:proofErr w:type="spellStart"/>
+      <w:r>
+        <w:t>Photodiode</w:t>
+      </w:r>
+      <w:proofErr w:type="spellEnd"/>
+      <w:r>
+        <w:t xml:space="preserve"> </w:t>
+      </w:r>
+      <w:proofErr w:type="spellStart"/>
+      <w:r>
+        <w:t>for</w:t>
+      </w:r>
+      <w:proofErr w:type="spellEnd"/>
+      <w:r>
+        <w:t xml:space="preserve"> CCD </w:t>
+      </w:r>
+      <w:proofErr w:type="spellStart"/>
+      <w:r>
+        <w:t>and</w:t>
+      </w:r>
+      <w:proofErr w:type="spellEnd"/>
+      <w:r>
+        <w:t xml:space="preserve"> CMOS </w:t>
+      </w:r>
+      <w:proofErr w:type="spellStart"/>
+      <w:r>
+        <w:t>Image</w:t>
+      </w:r>
+      <w:proofErr w:type="spellEnd"/>
+      <w:r>
+        <w:t xml:space="preserve"> </w:t>
+      </w:r>
+      <w:proofErr w:type="spellStart"/>
+      <w:r>
+        <w:t>Sensors</w:t>
+      </w:r>
+      <w:proofErr w:type="spellEnd"/>
+      <w:r>
+        <w:t xml:space="preserve"> </w:t>
+      </w:r>
+      <w:proofErr w:type="spellStart"/>
+      <w:r>
+        <w:t>Eric</w:t>
+      </w:r>
+      <w:proofErr w:type="spellEnd"/>
+      <w:r>
+        <w:t xml:space="preserve"> R. </w:t>
+      </w:r>
+      <w:proofErr w:type="spellStart"/>
+      <w:r>
+        <w:t>Fossum</w:t>
+      </w:r>
+      <w:proofErr w:type="spellEnd"/>
+      <w:r>
+        <w:t xml:space="preserve">, </w:t>
+      </w:r>
+      <w:proofErr w:type="spellStart"/>
+      <w:r>
+        <w:t>Fellow</w:t>
+      </w:r>
+      <w:proofErr w:type="spellEnd"/>
+      <w:r>
+        <w:t xml:space="preserve">, IEEE, </w:t>
+      </w:r>
+      <w:proofErr w:type="spellStart"/>
+      <w:r>
+        <w:t>and</w:t>
+      </w:r>
+      <w:proofErr w:type="spellEnd"/>
+      <w:r>
+        <w:t xml:space="preserve"> </w:t>
+      </w:r>
+      <w:proofErr w:type="spellStart"/>
+      <w:r>
+        <w:t>Donald</w:t>
+      </w:r>
+      <w:proofErr w:type="spellEnd"/>
+      <w:r>
+        <w:t xml:space="preserve"> B. </w:t>
+      </w:r>
+      <w:proofErr w:type="spellStart"/>
+      <w:r>
+        <w:t>Hondongwa</w:t>
+      </w:r>
+      <w:proofErr w:type="spellEnd"/>
+      <w:r>
+        <w:t xml:space="preserve">, </w:t>
+      </w:r>
+      <w:proofErr w:type="spellStart"/>
+      <w:r>
+        <w:t>Student</w:t>
+      </w:r>
+      <w:proofErr w:type="spellEnd"/>
+      <w:r>
+        <w:t xml:space="preserve"> </w:t>
+      </w:r>
+      <w:proofErr w:type="spellStart"/>
+      <w:r>
+        <w:t>Member</w:t>
+      </w:r>
+      <w:proofErr w:type="spellEnd"/>
+      <w:r>
+        <w:t>, IEEE</w:t>
+      </w:r>
+      <w:bookmarkEnd w:id="99"/>
+    </w:p>
+    <w:bookmarkStart w:id="100" w:name="_Ref70354474"/>
+    <w:p>
+      <w:pPr>
+        <w:pStyle w:val="ListNumber"/>
+      </w:pPr>
+      <w:r>
+        <w:fldChar w:fldCharType="begin"/>
+      </w:r>
+      <w:r>
+        <w:instrText xml:space="preserve"> HYPERLINK "</w:instrText>
+      </w:r>
+      <w:r>
+        <w:instrText>https://www.researchgate.net/publication/252062037_A_Simple_Algorithm_for_Fitting_a_Gaussian_Function_DSP_Tips_and_Tricks</w:instrText>
+      </w:r>
+      <w:r>
+        <w:instrText xml:space="preserve">" </w:instrText>
+      </w:r>
+      <w:r>
+        <w:fldChar w:fldCharType="separate"/>
+      </w:r>
+      <w:r>
+        <w:rPr>
+          <w:rStyle w:val="Hyperlink"/>
+        </w:rPr>
+        <w:t>https://www.researchgate.net/publication/252062037_A_Simple_Algorithm_for_Fitting_a_Gaussian_Function_DSP_Tips_and_Tricks</w:t>
+      </w:r>
+      <w:r>
+        <w:fldChar w:fldCharType="end"/>
+      </w:r>
+      <w:r>
         <w:t xml:space="preserve">; </w:t>
       </w:r>
-      <w:r>
-        <w:t xml:space="preserve">A </w:t>
-      </w:r>
-      <w:proofErr w:type="spellStart"/>
-      <w:r>
-        <w:t>Review</w:t>
+      <w:proofErr w:type="spellStart"/>
+      <w:r>
+        <w:t>Hongwei</w:t>
       </w:r>
       <w:proofErr w:type="spellEnd"/>
       <w:r>
@@ -18315,7 +18733,7 @@
       </w:r>
       <w:proofErr w:type="spellStart"/>
       <w:r>
-        <w:t>of</w:t>
+        <w:t>Guo</w:t>
       </w:r>
       <w:proofErr w:type="spellEnd"/>
       <w:r>
@@ -18323,127 +18741,15 @@
       </w:r>
       <w:proofErr w:type="spellStart"/>
       <w:r>
-        <w:t>the</w:t>
-      </w:r>
-      <w:proofErr w:type="spellEnd"/>
-      <w:r>
-        <w:t xml:space="preserve"> </w:t>
-      </w:r>
-      <w:proofErr w:type="spellStart"/>
-      <w:r>
-        <w:t>Pinned</w:t>
-      </w:r>
-      <w:proofErr w:type="spellEnd"/>
-      <w:r>
-        <w:t xml:space="preserve"> </w:t>
-      </w:r>
-      <w:proofErr w:type="spellStart"/>
-      <w:r>
-        <w:t>Photodiode</w:t>
-      </w:r>
-      <w:proofErr w:type="spellEnd"/>
-      <w:r>
-        <w:t xml:space="preserve"> </w:t>
-      </w:r>
-      <w:proofErr w:type="spellStart"/>
-      <w:r>
-        <w:t>for</w:t>
-      </w:r>
-      <w:proofErr w:type="spellEnd"/>
-      <w:r>
-        <w:t xml:space="preserve"> CCD </w:t>
-      </w:r>
-      <w:proofErr w:type="spellStart"/>
-      <w:r>
-        <w:t>and</w:t>
-      </w:r>
-      <w:proofErr w:type="spellEnd"/>
-      <w:r>
-        <w:t xml:space="preserve"> CMOS </w:t>
-      </w:r>
-      <w:proofErr w:type="spellStart"/>
-      <w:r>
-        <w:t>Image</w:t>
-      </w:r>
-      <w:proofErr w:type="spellEnd"/>
-      <w:r>
-        <w:t xml:space="preserve"> </w:t>
-      </w:r>
-      <w:proofErr w:type="spellStart"/>
-      <w:r>
-        <w:t>Sensors</w:t>
-      </w:r>
-      <w:proofErr w:type="spellEnd"/>
-      <w:r>
-        <w:t xml:space="preserve"> </w:t>
-      </w:r>
-      <w:proofErr w:type="spellStart"/>
-      <w:r>
-        <w:t>Eric</w:t>
-      </w:r>
-      <w:proofErr w:type="spellEnd"/>
-      <w:r>
-        <w:t xml:space="preserve"> R. </w:t>
-      </w:r>
-      <w:proofErr w:type="spellStart"/>
-      <w:r>
-        <w:t>Fossum</w:t>
-      </w:r>
-      <w:proofErr w:type="spellEnd"/>
-      <w:r>
-        <w:t xml:space="preserve">, </w:t>
-      </w:r>
-      <w:proofErr w:type="spellStart"/>
-      <w:r>
-        <w:t>Fellow</w:t>
-      </w:r>
-      <w:proofErr w:type="spellEnd"/>
-      <w:r>
-        <w:t xml:space="preserve">, IEEE, </w:t>
-      </w:r>
-      <w:proofErr w:type="spellStart"/>
-      <w:r>
-        <w:t>and</w:t>
-      </w:r>
-      <w:proofErr w:type="spellEnd"/>
-      <w:r>
-        <w:t xml:space="preserve"> </w:t>
-      </w:r>
-      <w:proofErr w:type="spellStart"/>
-      <w:r>
-        <w:t>Donald</w:t>
-      </w:r>
-      <w:proofErr w:type="spellEnd"/>
-      <w:r>
-        <w:t xml:space="preserve"> B. </w:t>
-      </w:r>
-      <w:proofErr w:type="spellStart"/>
-      <w:r>
-        <w:t>Hondongwa</w:t>
-      </w:r>
-      <w:proofErr w:type="spellEnd"/>
-      <w:r>
-        <w:t xml:space="preserve">, </w:t>
-      </w:r>
-      <w:proofErr w:type="spellStart"/>
-      <w:r>
-        <w:t>Student</w:t>
-      </w:r>
-      <w:proofErr w:type="spellEnd"/>
-      <w:r>
-        <w:t xml:space="preserve"> </w:t>
-      </w:r>
-      <w:proofErr w:type="spellStart"/>
-      <w:r>
-        <w:t>Member</w:t>
-      </w:r>
-      <w:proofErr w:type="spellEnd"/>
-      <w:r>
-        <w:t>, IEEE</w:t>
-      </w:r>
-      <w:bookmarkEnd w:id="99"/>
-    </w:p>
-    <w:bookmarkStart w:id="100" w:name="_Ref70354474"/>
+        <w:t>Shanghai</w:t>
+      </w:r>
+      <w:proofErr w:type="spellEnd"/>
+      <w:r>
+        <w:t xml:space="preserve"> University 60 PUBLICATIONS   1,064 CITATI</w:t>
+      </w:r>
+      <w:bookmarkEnd w:id="100"/>
+    </w:p>
+    <w:bookmarkStart w:id="101" w:name="_Ref70371175"/>
     <w:p>
       <w:pPr>
         <w:pStyle w:val="ListNumber"/>
@@ -18455,7 +18761,7 @@
         <w:instrText xml:space="preserve"> HYPERLINK "</w:instrText>
       </w:r>
       <w:r>
-        <w:instrText>https://www.researchgate.net/publication/252062037_A_Simple_Algorithm_for_Fitting_a_Gaussian_Function_DSP_Tips_and_Tricks</w:instrText>
+        <w:instrText>https://www.researchgate.net/profile/Muhammad-Fauzi-6/publication/309114385_Fast_obstacle_distance_estimation_using_laser_line_imaging_technique_for_smart_wheelchair/links/59e789e5458515c3630f92de/Fast-obstacle-distance-estimation-using-laser-line-imaging-technique-for-smart-wheelchair.pdf</w:instrText>
       </w:r>
       <w:r>
         <w:instrText xml:space="preserve">" </w:instrText>
@@ -18467,41 +18773,17 @@
         <w:rPr>
           <w:rStyle w:val="Hyperlink"/>
         </w:rPr>
-        <w:t>https://www.researchgate.net/publication/252062037_A_Simple_Algorithm_for_Fitting_a_Gaussian_Function_DSP_Tips_and_Tricks</w:t>
+        <w:t>https://www.researchgate.net/profile/Muhammad-Fauzi-6/publication/309114385_Fast_obstacle_distance_estimation_using_laser_line_imaging_technique_for_smart_wheelchair/links/59e789e5458515c3630f92de/Fast-obstacle-distance-estimation-using-laser-line-imaging-technique-for-smart-wheelchair.pdf</w:t>
       </w:r>
       <w:r>
         <w:fldChar w:fldCharType="end"/>
       </w:r>
       <w:r>
-        <w:t xml:space="preserve">; </w:t>
-      </w:r>
-      <w:proofErr w:type="spellStart"/>
-      <w:r>
-        <w:t>Hongwei</w:t>
-      </w:r>
-      <w:proofErr w:type="spellEnd"/>
-      <w:r>
-        <w:t xml:space="preserve"> </w:t>
-      </w:r>
-      <w:proofErr w:type="spellStart"/>
-      <w:r>
-        <w:t>Guo</w:t>
-      </w:r>
-      <w:proofErr w:type="spellEnd"/>
-      <w:r>
-        <w:t xml:space="preserve"> </w:t>
-      </w:r>
-      <w:proofErr w:type="spellStart"/>
-      <w:r>
-        <w:t>Shanghai</w:t>
-      </w:r>
-      <w:proofErr w:type="spellEnd"/>
-      <w:r>
-        <w:t xml:space="preserve"> University 60 PUBLICATIONS   1,064 CITATI</w:t>
-      </w:r>
-      <w:bookmarkEnd w:id="100"/>
-    </w:p>
-    <w:bookmarkStart w:id="101" w:name="_Ref70371175"/>
+        <w:t>; WHEELCHAIR</w:t>
+      </w:r>
+      <w:bookmarkEnd w:id="101"/>
+    </w:p>
+    <w:bookmarkStart w:id="102" w:name="_Ref70364222"/>
     <w:p>
       <w:pPr>
         <w:pStyle w:val="ListNumber"/>
@@ -18513,7 +18795,7 @@
         <w:instrText xml:space="preserve"> HYPERLINK "</w:instrText>
       </w:r>
       <w:r>
-        <w:instrText>https://www.researchgate.net/profile/Muhammad-Fauzi-6/publication/309114385_Fast_obstacle_distance_estimation_using_laser_line_imaging_technique_for_smart_wheelchair/links/59e789e5458515c3630f92de/Fast-obstacle-distance-estimation-using-laser-line-imaging-technique-for-smart-wheelchair.pdf</w:instrText>
+        <w:instrText>https://ieeexplore.ieee.org/stamp/stamp.jsp?tp=&amp;arnumber=6815509</w:instrText>
       </w:r>
       <w:r>
         <w:instrText xml:space="preserve">" </w:instrText>
@@ -18525,62 +18807,13 @@
         <w:rPr>
           <w:rStyle w:val="Hyperlink"/>
         </w:rPr>
-        <w:t>https://www.researchgate.net/profile/Muhammad-Fauzi-6/publicati</w:t>
-      </w:r>
-      <w:r>
-        <w:rPr>
-          <w:rStyle w:val="Hyperlink"/>
-        </w:rPr>
-        <w:t>o</w:t>
-      </w:r>
-      <w:r>
-        <w:rPr>
-          <w:rStyle w:val="Hyperlink"/>
-        </w:rPr>
-        <w:t>n/309114385_Fast_obstacle_distance_estimation_using_laser_line_imaging_technique_for_smart_wheelchair/links/59e789e5458515c3630f92de/Fast-obstacle-distance-estimation-using-laser-line-imaging-technique-for-smart-wheelchair.pdf</w:t>
+        <w:t>https://ieeexplore.ieee.org/stamp/stamp.jsp?tp=&amp;arnumber=6815509</w:t>
       </w:r>
       <w:r>
         <w:fldChar w:fldCharType="end"/>
       </w:r>
       <w:r>
-        <w:t>; WHEELCHAIR</w:t>
-      </w:r>
-      <w:bookmarkEnd w:id="101"/>
-    </w:p>
-    <w:bookmarkStart w:id="102" w:name="_Ref70364222"/>
-    <w:p>
-      <w:pPr>
-        <w:pStyle w:val="ListNumber"/>
-      </w:pPr>
-      <w:r>
-        <w:fldChar w:fldCharType="begin"/>
-      </w:r>
-      <w:r>
-        <w:instrText xml:space="preserve"> HYPERLINK "</w:instrText>
-      </w:r>
-      <w:r>
-        <w:instrText>https://ieeexplore.ieee.org/stamp/stamp.jsp?tp=&amp;arnumber=6815509</w:instrText>
-      </w:r>
-      <w:r>
-        <w:instrText xml:space="preserve">" </w:instrText>
-      </w:r>
-      <w:r>
-        <w:fldChar w:fldCharType="separate"/>
-      </w:r>
-      <w:r>
-        <w:rPr>
-          <w:rStyle w:val="Hyperlink"/>
-        </w:rPr>
-        <w:t>https://ieeexplore.ieee.org/stamp/stamp.jsp?tp=&amp;arnumber=6815509</w:t>
-      </w:r>
-      <w:r>
-        <w:fldChar w:fldCharType="end"/>
-      </w:r>
-      <w:r>
-        <w:t xml:space="preserve">; </w:t>
-      </w:r>
-      <w:r>
-        <w:t xml:space="preserve">A </w:t>
+        <w:t xml:space="preserve">; A </w:t>
       </w:r>
       <w:proofErr w:type="spellStart"/>
       <w:r>
@@ -18716,7 +18949,41 @@
           <w:szCs w:val="20"/>
           <w:lang w:val="en-US"/>
         </w:rPr>
-        <w:t>The Laser Color detection for 3D Range Scanning Using Gaussian Mixture Model</w:t>
+        <w:t>The Laser Color detection for 3D Range Scanning Using Gaussian Mixture Model P. Chmelar</w:t>
+      </w:r>
+      <w:bookmarkEnd w:id="103"/>
+    </w:p>
+    <w:bookmarkStart w:id="104" w:name="_Ref70366371"/>
+    <w:p>
+      <w:pPr>
+        <w:pStyle w:val="ListNumber"/>
+      </w:pPr>
+      <w:r>
+        <w:fldChar w:fldCharType="begin"/>
+      </w:r>
+      <w:r>
+        <w:instrText xml:space="preserve"> HYPERLINK "</w:instrText>
+      </w:r>
+      <w:r>
+        <w:instrText>https://www.researchgate.net/publication/350124875_Laser_spot_detection</w:instrText>
+      </w:r>
+      <w:r>
+        <w:instrText xml:space="preserve">" </w:instrText>
+      </w:r>
+      <w:r>
+        <w:fldChar w:fldCharType="separate"/>
+      </w:r>
+      <w:r>
+        <w:rPr>
+          <w:rStyle w:val="Hyperlink"/>
+        </w:rPr>
+        <w:t>https://www.researchgate.net/publication/350124875_Laser_spot_detection</w:t>
+      </w:r>
+      <w:r>
+        <w:fldChar w:fldCharType="end"/>
+      </w:r>
+      <w:r>
+        <w:t xml:space="preserve">; </w:t>
       </w:r>
       <w:r>
         <w:rPr>
@@ -18725,42 +18992,9 @@
           <w:szCs w:val="20"/>
           <w:lang w:val="en-US"/>
         </w:rPr>
-        <w:t xml:space="preserve"> P. Chmelar</w:t>
-      </w:r>
-      <w:bookmarkEnd w:id="103"/>
-    </w:p>
-    <w:bookmarkStart w:id="104" w:name="_Ref70366371"/>
-    <w:p>
-      <w:pPr>
-        <w:pStyle w:val="ListNumber"/>
-      </w:pPr>
-      <w:r>
-        <w:fldChar w:fldCharType="begin"/>
-      </w:r>
-      <w:r>
-        <w:instrText xml:space="preserve"> HYPERLINK "</w:instrText>
-      </w:r>
-      <w:r>
-        <w:instrText>https://www.researchgate.net/publication/350124875_Laser_spot_detection</w:instrText>
-      </w:r>
-      <w:r>
-        <w:instrText xml:space="preserve">" </w:instrText>
-      </w:r>
-      <w:r>
-        <w:fldChar w:fldCharType="separate"/>
-      </w:r>
-      <w:r>
-        <w:rPr>
-          <w:rStyle w:val="Hyperlink"/>
-        </w:rPr>
-        <w:t>https://www.researchgate.net/publication/350124875_Laser_spot_detection</w:t>
-      </w:r>
-      <w:r>
-        <w:fldChar w:fldCharType="end"/>
-      </w:r>
-      <w:r>
-        <w:t xml:space="preserve">; </w:t>
-      </w:r>
+        <w:t xml:space="preserve">Laser Spot Detection </w:t>
+      </w:r>
+      <w:proofErr w:type="spellStart"/>
       <w:r>
         <w:rPr>
           <w:rFonts w:ascii="NimbusRomNo9L-Regu" w:hAnsi="NimbusRomNo9L-Regu" w:cs="NimbusRomNo9L-Regu"/>
@@ -18768,28 +19002,120 @@
           <w:szCs w:val="20"/>
           <w:lang w:val="en-US"/>
         </w:rPr>
-        <w:t>Laser Spot Detection</w:t>
-      </w:r>
-      <w:r>
-        <w:rPr>
-          <w:rFonts w:ascii="NimbusRomNo9L-Regu" w:hAnsi="NimbusRomNo9L-Regu" w:cs="NimbusRomNo9L-Regu"/>
-          <w:sz w:val="20"/>
-          <w:szCs w:val="20"/>
-          <w:lang w:val="en-US"/>
-        </w:rPr>
+        <w:t>M.Mesko</w:t>
+      </w:r>
+      <w:bookmarkEnd w:id="104"/>
+      <w:proofErr w:type="spellEnd"/>
+    </w:p>
+    <w:bookmarkStart w:id="105" w:name="_Ref70450265"/>
+    <w:p>
+      <w:pPr>
+        <w:pStyle w:val="ListNumber"/>
+      </w:pPr>
+      <w:r>
+        <w:fldChar w:fldCharType="begin"/>
+      </w:r>
+      <w:r>
+        <w:instrText xml:space="preserve"> HYPERLINK "</w:instrText>
+      </w:r>
+      <w:r>
+        <w:instrText>https://publications.waset.org/9996622/the-laser-line-detection-for-autonomous-mapping-based-on-color-segmentation</w:instrText>
+      </w:r>
+      <w:r>
+        <w:instrText xml:space="preserve">" </w:instrText>
+      </w:r>
+      <w:r>
+        <w:fldChar w:fldCharType="separate"/>
+      </w:r>
+      <w:r>
+        <w:rPr>
+          <w:rStyle w:val="Hyperlink"/>
+        </w:rPr>
+        <w:t>https://publications.waset.org/9996622/the-laser-line-detection-for-autonomous-mapping-based-on-color-segmentation</w:t>
+      </w:r>
+      <w:r>
+        <w:fldChar w:fldCharType="end"/>
+      </w:r>
+      <w:r>
+        <w:t xml:space="preserve">; </w:t>
+      </w:r>
+      <w:proofErr w:type="spellStart"/>
+      <w:r>
+        <w:t>The</w:t>
+      </w:r>
+      <w:proofErr w:type="spellEnd"/>
+      <w:r>
         <w:t xml:space="preserve"> </w:t>
       </w:r>
       <w:proofErr w:type="spellStart"/>
       <w:r>
-        <w:rPr>
-          <w:rFonts w:ascii="NimbusRomNo9L-Regu" w:hAnsi="NimbusRomNo9L-Regu" w:cs="NimbusRomNo9L-Regu"/>
-          <w:sz w:val="20"/>
-          <w:szCs w:val="20"/>
-          <w:lang w:val="en-US"/>
-        </w:rPr>
-        <w:t>M.Mesko</w:t>
-      </w:r>
-      <w:bookmarkEnd w:id="104"/>
+        <w:t>Laser</w:t>
+      </w:r>
+      <w:proofErr w:type="spellEnd"/>
+      <w:r>
+        <w:t xml:space="preserve"> Line </w:t>
+      </w:r>
+      <w:proofErr w:type="spellStart"/>
+      <w:r>
+        <w:t>Detection</w:t>
+      </w:r>
+      <w:proofErr w:type="spellEnd"/>
+      <w:r>
+        <w:t xml:space="preserve"> </w:t>
+      </w:r>
+      <w:proofErr w:type="spellStart"/>
+      <w:r>
+        <w:t>for</w:t>
+      </w:r>
+      <w:proofErr w:type="spellEnd"/>
+      <w:r>
+        <w:t xml:space="preserve"> </w:t>
+      </w:r>
+      <w:proofErr w:type="spellStart"/>
+      <w:r>
+        <w:t>Autonomous</w:t>
+      </w:r>
+      <w:proofErr w:type="spellEnd"/>
+      <w:r>
+        <w:t xml:space="preserve"> </w:t>
+      </w:r>
+      <w:proofErr w:type="spellStart"/>
+      <w:r>
+        <w:t>Mapping</w:t>
+      </w:r>
+      <w:proofErr w:type="spellEnd"/>
+      <w:r>
+        <w:t xml:space="preserve"> </w:t>
+      </w:r>
+      <w:proofErr w:type="spellStart"/>
+      <w:r>
+        <w:t>Based</w:t>
+      </w:r>
+      <w:proofErr w:type="spellEnd"/>
+      <w:r>
+        <w:t xml:space="preserve"> </w:t>
+      </w:r>
+      <w:proofErr w:type="spellStart"/>
+      <w:r>
+        <w:t>On</w:t>
+      </w:r>
+      <w:proofErr w:type="spellEnd"/>
+      <w:r>
+        <w:t xml:space="preserve"> </w:t>
+      </w:r>
+      <w:proofErr w:type="spellStart"/>
+      <w:r>
+        <w:t>Color</w:t>
+      </w:r>
+      <w:proofErr w:type="spellEnd"/>
+      <w:r>
+        <w:t xml:space="preserve"> </w:t>
+      </w:r>
+      <w:proofErr w:type="spellStart"/>
+      <w:r>
+        <w:t>Segmentation</w:t>
+      </w:r>
+      <w:bookmarkEnd w:id="105"/>
       <w:proofErr w:type="spellEnd"/>
     </w:p>
     <w:p>
@@ -18847,6 +19173,7 @@
         <w:pStyle w:val="ListNumber"/>
       </w:pPr>
       <w:r>
+        <w:lastRenderedPageBreak/>
         <w:t xml:space="preserve">Yining </w:t>
       </w:r>
       <w:proofErr w:type="spellStart"/>
@@ -19021,7 +19348,6 @@
       </w:pPr>
       <w:proofErr w:type="spellStart"/>
       <w:r>
-        <w:lastRenderedPageBreak/>
         <w:t>P.Kasparaitis</w:t>
       </w:r>
       <w:proofErr w:type="spellEnd"/>
@@ -19721,7 +20047,7 @@
           <w:u w:val="none"/>
         </w:rPr>
       </w:pPr>
-      <w:bookmarkStart w:id="105" w:name="_Ref42021249"/>
+      <w:bookmarkStart w:id="106" w:name="_Ref42021249"/>
       <w:r>
         <w:t xml:space="preserve">R. </w:t>
       </w:r>
@@ -19861,7 +20187,7 @@
           <w:t>https://homepages.inf.ed.ac.uk/rbf/HIPR2/fourier.htm?fbclid=IwAR13t9VTIgHMP28giCfS5GDb-8clbLk97yMXQsaJveVj_cySkk330gvnh-I</w:t>
         </w:r>
       </w:hyperlink>
-      <w:bookmarkEnd w:id="105"/>
+      <w:bookmarkEnd w:id="106"/>
     </w:p>
     <w:p>
       <w:pPr>
@@ -19871,7 +20197,7 @@
           <w:iCs/>
         </w:rPr>
       </w:pPr>
-      <w:bookmarkStart w:id="106" w:name="_Ref42033800"/>
+      <w:bookmarkStart w:id="107" w:name="_Ref42033800"/>
       <w:r>
         <w:t>“</w:t>
       </w:r>
@@ -19980,7 +20306,7 @@
           <w:t>http://www.librow.com/articles/article-10</w:t>
         </w:r>
       </w:hyperlink>
-      <w:bookmarkEnd w:id="106"/>
+      <w:bookmarkEnd w:id="107"/>
     </w:p>
     <w:p>
       <w:pPr>
@@ -19990,7 +20316,7 @@
           <w:iCs/>
         </w:rPr>
       </w:pPr>
-      <w:bookmarkStart w:id="107" w:name="_Ref42034266"/>
+      <w:bookmarkStart w:id="108" w:name="_Ref42034266"/>
       <w:r>
         <w:t xml:space="preserve">T. </w:t>
       </w:r>
@@ -20118,7 +20444,7 @@
           <w:t>https://www.khanacademy.org/computing/computer-science/algorithms/merge-sort/a/divide-and-conquer-algorithms</w:t>
         </w:r>
       </w:hyperlink>
-      <w:bookmarkEnd w:id="107"/>
+      <w:bookmarkEnd w:id="108"/>
     </w:p>
     <w:p>
       <w:pPr>
@@ -20128,7 +20454,7 @@
           <w:iCs/>
         </w:rPr>
       </w:pPr>
-      <w:bookmarkStart w:id="108" w:name="_Ref42038103"/>
+      <w:bookmarkStart w:id="109" w:name="_Ref42038103"/>
       <w:r>
         <w:t xml:space="preserve">C. </w:t>
       </w:r>
@@ -20267,7 +20593,7 @@
           <w:t>https://medium.com/@hicraigchen/digital-image-processing-using-fourier-transform-in-python-bcb49424fd82</w:t>
         </w:r>
       </w:hyperlink>
-      <w:bookmarkEnd w:id="108"/>
+      <w:bookmarkEnd w:id="109"/>
     </w:p>
     <w:p>
       <w:pPr>
@@ -20277,7 +20603,7 @@
           <w:iCs/>
         </w:rPr>
       </w:pPr>
-      <w:bookmarkStart w:id="109" w:name="_Ref42037519"/>
+      <w:bookmarkStart w:id="110" w:name="_Ref42037519"/>
       <w:r>
         <w:t xml:space="preserve">P. </w:t>
       </w:r>
@@ -20397,7 +20723,7 @@
           <w:t>http://paulbourke.net/miscellaneous/imagefilter/</w:t>
         </w:r>
       </w:hyperlink>
-      <w:bookmarkEnd w:id="109"/>
+      <w:bookmarkEnd w:id="110"/>
     </w:p>
     <w:p>
       <w:pPr>
@@ -20615,7 +20941,7 @@
           <w:iCs/>
         </w:rPr>
       </w:pPr>
-      <w:bookmarkStart w:id="110" w:name="_Ref42042347"/>
+      <w:bookmarkStart w:id="111" w:name="_Ref42042347"/>
       <w:r>
         <w:t xml:space="preserve">R. </w:t>
       </w:r>
@@ -20727,7 +21053,7 @@
           <w:t>https://homepages.inf.ed.ac.uk/rbf/HIPR2/hough.htm</w:t>
         </w:r>
       </w:hyperlink>
-      <w:bookmarkEnd w:id="110"/>
+      <w:bookmarkEnd w:id="111"/>
     </w:p>
     <w:sdt>
       <w:sdtPr>
@@ -20824,16 +21150,7 @@
               <w:iCs/>
               <w:color w:val="000000"/>
             </w:rPr>
-            <w:t xml:space="preserve">International journal </w:t>
-          </w:r>
-          <w:r>
-            <w:rPr>
-              <w:i/>
-              <w:iCs/>
-              <w:color w:val="000000"/>
-            </w:rPr>
-            <w:lastRenderedPageBreak/>
-            <w:t>of electrical and computer engineering (Malacca, Malacca)</w:t>
+            <w:t>International journal of electrical and computer engineering (Malacca, Malacca)</w:t>
           </w:r>
           <w:r>
             <w:rPr>
@@ -26925,8 +27242,10 @@
   <w:rsids>
     <w:rsidRoot w:val="00EA2873"/>
     <w:rsid w:val="0019670C"/>
+    <w:rsid w:val="0025210B"/>
     <w:rsid w:val="003B1FB2"/>
     <w:rsid w:val="007853A0"/>
+    <w:rsid w:val="00C558E1"/>
     <w:rsid w:val="00EA2873"/>
   </w:rsids>
   <m:mathPr>
@@ -27697,27 +28016,6 @@
 </file>
 
 <file path=customXml/item2.xml><?xml version="1.0" encoding="utf-8"?>
-<b:Sources xmlns:b="http://schemas.openxmlformats.org/officeDocument/2006/bibliography" xmlns="http://schemas.openxmlformats.org/officeDocument/2006/bibliography" SelectedStyle="\APASixthEditionOfficeOnline.xsl" StyleName="APA" Version="6"/>
-</file>
-
-<file path=customXml/item3.xml><?xml version="1.0" encoding="utf-8"?>
-<p:properties xmlns:p="http://schemas.microsoft.com/office/2006/metadata/properties" xmlns:xsi="http://www.w3.org/2001/XMLSchema-instance" xmlns:pc="http://schemas.microsoft.com/office/infopath/2007/PartnerControls">
-  <documentManagement>
-    <Modifikuoti xmlns="6f570473-4b36-4c39-a776-03401f4bff93" xsi:nil="true"/>
-  </documentManagement>
-</p:properties>
-</file>
-
-<file path=customXml/item4.xml><?xml version="1.0" encoding="utf-8"?>
-<?mso-contentType ?>
-<FormTemplates xmlns="http://schemas.microsoft.com/sharepoint/v3/contenttype/forms">
-  <Display>DocumentLibraryForm</Display>
-  <Edit>DocumentLibraryForm</Edit>
-  <New>DocumentLibraryForm</New>
-</FormTemplates>
-</file>
-
-<file path=customXml/item5.xml><?xml version="1.0" encoding="utf-8"?>
 <ct:contentTypeSchema xmlns:ct="http://schemas.microsoft.com/office/2006/metadata/contentType" xmlns:ma="http://schemas.microsoft.com/office/2006/metadata/properties/metaAttributes" ct:_="" ma:_="" ma:contentTypeName="Dokumentas" ma:contentTypeID="0x01010085A0B56825ACE44AA56534054A45F39F" ma:contentTypeVersion="11" ma:contentTypeDescription="Kurkite naują dokumentą." ma:contentTypeScope="" ma:versionID="08344b7ecf1b226b4682b2348b9bd111">
   <xsd:schema xmlns:xsd="http://www.w3.org/2001/XMLSchema" xmlns:xs="http://www.w3.org/2001/XMLSchema" xmlns:p="http://schemas.microsoft.com/office/2006/metadata/properties" xmlns:ns2="620836a7-bc45-472c-88d2-4326827033e8" xmlns:ns3="6f570473-4b36-4c39-a776-03401f4bff93" targetNamespace="http://schemas.microsoft.com/office/2006/metadata/properties" ma:root="true" ma:fieldsID="1bb24d6dc74f8175b24c903340b3273a" ns2:_="" ns3:_="">
     <xsd:import namespace="620836a7-bc45-472c-88d2-4326827033e8"/>
@@ -27928,6 +28226,27 @@
 </ct:contentTypeSchema>
 </file>
 
+<file path=customXml/item3.xml><?xml version="1.0" encoding="utf-8"?>
+<p:properties xmlns:p="http://schemas.microsoft.com/office/2006/metadata/properties" xmlns:xsi="http://www.w3.org/2001/XMLSchema-instance" xmlns:pc="http://schemas.microsoft.com/office/infopath/2007/PartnerControls">
+  <documentManagement>
+    <Modifikuoti xmlns="6f570473-4b36-4c39-a776-03401f4bff93" xsi:nil="true"/>
+  </documentManagement>
+</p:properties>
+</file>
+
+<file path=customXml/item4.xml><?xml version="1.0" encoding="utf-8"?>
+<?mso-contentType ?>
+<FormTemplates xmlns="http://schemas.microsoft.com/sharepoint/v3/contenttype/forms">
+  <Display>DocumentLibraryForm</Display>
+  <Edit>DocumentLibraryForm</Edit>
+  <New>DocumentLibraryForm</New>
+</FormTemplates>
+</file>
+
+<file path=customXml/item5.xml><?xml version="1.0" encoding="utf-8"?>
+<b:Sources xmlns:b="http://schemas.openxmlformats.org/officeDocument/2006/bibliography" xmlns="http://schemas.openxmlformats.org/officeDocument/2006/bibliography" SelectedStyle="\APASixthEditionOfficeOnline.xsl" StyleName="APA" Version="6"/>
+</file>
+
 <file path=customXml/itemProps1.xml><?xml version="1.0" encoding="utf-8"?>
 <ds:datastoreItem xmlns:ds="http://schemas.openxmlformats.org/officeDocument/2006/customXml" ds:itemID="{55AF091B-3C7A-41E3-B477-F2FDAA23CFDA}">
   <ds:schemaRefs>
@@ -27937,9 +28256,20 @@
 </file>
 
 <file path=customXml/itemProps2.xml><?xml version="1.0" encoding="utf-8"?>
-<ds:datastoreItem xmlns:ds="http://schemas.openxmlformats.org/officeDocument/2006/customXml" ds:itemID="{418C2556-312B-466A-990F-239C415E0AD8}">
+<ds:datastoreItem xmlns:ds="http://schemas.openxmlformats.org/officeDocument/2006/customXml" ds:itemID="{14FBED83-53D8-4358-9230-A571F9972CF2}">
   <ds:schemaRefs>
-    <ds:schemaRef ds:uri="http://schemas.openxmlformats.org/officeDocument/2006/bibliography"/>
+    <ds:schemaRef ds:uri="http://schemas.microsoft.com/office/2006/metadata/contentType"/>
+    <ds:schemaRef ds:uri="http://schemas.microsoft.com/office/2006/metadata/properties/metaAttributes"/>
+    <ds:schemaRef ds:uri="http://www.w3.org/2001/XMLSchema"/>
+    <ds:schemaRef ds:uri="http://schemas.microsoft.com/office/2006/metadata/properties"/>
+    <ds:schemaRef ds:uri="620836a7-bc45-472c-88d2-4326827033e8"/>
+    <ds:schemaRef ds:uri="6f570473-4b36-4c39-a776-03401f4bff93"/>
+    <ds:schemaRef ds:uri="http://schemas.microsoft.com/office/2006/documentManagement/types"/>
+    <ds:schemaRef ds:uri="http://schemas.microsoft.com/office/infopath/2007/PartnerControls"/>
+    <ds:schemaRef ds:uri="http://schemas.openxmlformats.org/package/2006/metadata/core-properties"/>
+    <ds:schemaRef ds:uri="http://purl.org/dc/elements/1.1/"/>
+    <ds:schemaRef ds:uri="http://purl.org/dc/terms/"/>
+    <ds:schemaRef ds:uri="http://schemas.microsoft.com/internal/obd"/>
   </ds:schemaRefs>
 </ds:datastoreItem>
 </file>
@@ -27963,20 +28293,9 @@
 </file>
 
 <file path=customXml/itemProps5.xml><?xml version="1.0" encoding="utf-8"?>
-<ds:datastoreItem xmlns:ds="http://schemas.openxmlformats.org/officeDocument/2006/customXml" ds:itemID="{14FBED83-53D8-4358-9230-A571F9972CF2}">
+<ds:datastoreItem xmlns:ds="http://schemas.openxmlformats.org/officeDocument/2006/customXml" ds:itemID="{418C2556-312B-466A-990F-239C415E0AD8}">
   <ds:schemaRefs>
-    <ds:schemaRef ds:uri="http://schemas.microsoft.com/office/2006/metadata/contentType"/>
-    <ds:schemaRef ds:uri="http://schemas.microsoft.com/office/2006/metadata/properties/metaAttributes"/>
-    <ds:schemaRef ds:uri="http://www.w3.org/2001/XMLSchema"/>
-    <ds:schemaRef ds:uri="http://schemas.microsoft.com/office/2006/metadata/properties"/>
-    <ds:schemaRef ds:uri="620836a7-bc45-472c-88d2-4326827033e8"/>
-    <ds:schemaRef ds:uri="6f570473-4b36-4c39-a776-03401f4bff93"/>
-    <ds:schemaRef ds:uri="http://schemas.microsoft.com/office/2006/documentManagement/types"/>
-    <ds:schemaRef ds:uri="http://schemas.microsoft.com/office/infopath/2007/PartnerControls"/>
-    <ds:schemaRef ds:uri="http://schemas.openxmlformats.org/package/2006/metadata/core-properties"/>
-    <ds:schemaRef ds:uri="http://purl.org/dc/elements/1.1/"/>
-    <ds:schemaRef ds:uri="http://purl.org/dc/terms/"/>
-    <ds:schemaRef ds:uri="http://schemas.microsoft.com/internal/obd"/>
+    <ds:schemaRef ds:uri="http://schemas.openxmlformats.org/officeDocument/2006/bibliography"/>
   </ds:schemaRefs>
 </ds:datastoreItem>
 </file>
</xml_diff>

<commit_message>
a lot of garbage
</commit_message>
<xml_diff>
--- a/Tadas_Ivanovas_Magistras.docx
+++ b/Tadas_Ivanovas_Magistras.docx
@@ -82,7 +82,7 @@
       <w:bookmarkStart w:id="4" w:name="_Toc61805847"/>
       <w:bookmarkStart w:id="5" w:name="_Toc61822670"/>
       <w:bookmarkStart w:id="6" w:name="_Toc61951534"/>
-      <w:bookmarkStart w:id="7" w:name="_Toc70372794"/>
+      <w:bookmarkStart w:id="7" w:name="_Toc70455438"/>
       <w:r>
         <w:rPr>
           <w:b/>
@@ -118,7 +118,7 @@
       <w:bookmarkStart w:id="12" w:name="_Toc61805848"/>
       <w:bookmarkStart w:id="13" w:name="_Toc61822671"/>
       <w:bookmarkStart w:id="14" w:name="_Toc61951535"/>
-      <w:bookmarkStart w:id="15" w:name="_Toc70372795"/>
+      <w:bookmarkStart w:id="15" w:name="_Toc70455439"/>
       <w:r>
         <w:rPr>
           <w:b/>
@@ -162,7 +162,7 @@
       <w:bookmarkStart w:id="20" w:name="_Toc61805849"/>
       <w:bookmarkStart w:id="21" w:name="_Toc61822672"/>
       <w:bookmarkStart w:id="22" w:name="_Toc61951536"/>
-      <w:bookmarkStart w:id="23" w:name="_Toc70372796"/>
+      <w:bookmarkStart w:id="23" w:name="_Toc70455440"/>
       <w:r>
         <w:rPr>
           <w:b/>
@@ -198,7 +198,7 @@
       <w:bookmarkStart w:id="28" w:name="_Toc61805850"/>
       <w:bookmarkStart w:id="29" w:name="_Toc61822673"/>
       <w:bookmarkStart w:id="30" w:name="_Toc61951537"/>
-      <w:bookmarkStart w:id="31" w:name="_Toc70372797"/>
+      <w:bookmarkStart w:id="31" w:name="_Toc70455441"/>
       <w:r>
         <w:rPr>
           <w:b/>
@@ -487,11 +487,11 @@
         <w:br w:type="page"/>
       </w:r>
     </w:p>
-    <w:bookmarkStart w:id="32" w:name="_Toc43032741" w:displacedByCustomXml="next"/>
-    <w:bookmarkStart w:id="33" w:name="_Toc30113695" w:displacedByCustomXml="next"/>
-    <w:bookmarkStart w:id="34" w:name="_Toc42626077" w:displacedByCustomXml="next"/>
-    <w:bookmarkStart w:id="35" w:name="_Toc42630923" w:displacedByCustomXml="next"/>
-    <w:bookmarkStart w:id="36" w:name="_Toc70372798" w:displacedByCustomXml="next"/>
+    <w:bookmarkStart w:id="32" w:name="_Toc70455442" w:displacedByCustomXml="next"/>
+    <w:bookmarkStart w:id="33" w:name="_Toc43032741" w:displacedByCustomXml="next"/>
+    <w:bookmarkStart w:id="34" w:name="_Toc30113695" w:displacedByCustomXml="next"/>
+    <w:bookmarkStart w:id="35" w:name="_Toc42626077" w:displacedByCustomXml="next"/>
+    <w:bookmarkStart w:id="36" w:name="_Toc42630923" w:displacedByCustomXml="next"/>
     <w:sdt>
       <w:sdtPr>
         <w:rPr>
@@ -559,7 +559,7 @@
               <w:lang w:val="en-US"/>
             </w:rPr>
           </w:pPr>
-          <w:hyperlink w:anchor="_Toc70372794" w:history="1">
+          <w:hyperlink w:anchor="_Toc70455438" w:history="1">
             <w:r>
               <w:rPr>
                 <w:rStyle w:val="Hyperlink"/>
@@ -583,7 +583,7 @@
               <w:rPr>
                 <w:webHidden/>
               </w:rPr>
-              <w:instrText xml:space="preserve"> PAGEREF _Toc70372794 \h </w:instrText>
+              <w:instrText xml:space="preserve"> PAGEREF _Toc70455438 \h </w:instrText>
             </w:r>
             <w:r>
               <w:rPr>
@@ -621,7 +621,7 @@
               <w:lang w:val="en-US"/>
             </w:rPr>
           </w:pPr>
-          <w:hyperlink w:anchor="_Toc70372795" w:history="1">
+          <w:hyperlink w:anchor="_Toc70455439" w:history="1">
             <w:r>
               <w:rPr>
                 <w:rStyle w:val="Hyperlink"/>
@@ -645,7 +645,7 @@
               <w:rPr>
                 <w:webHidden/>
               </w:rPr>
-              <w:instrText xml:space="preserve"> PAGEREF _Toc70372795 \h </w:instrText>
+              <w:instrText xml:space="preserve"> PAGEREF _Toc70455439 \h </w:instrText>
             </w:r>
             <w:r>
               <w:rPr>
@@ -683,7 +683,7 @@
               <w:lang w:val="en-US"/>
             </w:rPr>
           </w:pPr>
-          <w:hyperlink w:anchor="_Toc70372796" w:history="1">
+          <w:hyperlink w:anchor="_Toc70455440" w:history="1">
             <w:r>
               <w:rPr>
                 <w:rStyle w:val="Hyperlink"/>
@@ -707,7 +707,7 @@
               <w:rPr>
                 <w:webHidden/>
               </w:rPr>
-              <w:instrText xml:space="preserve"> PAGEREF _Toc70372796 \h </w:instrText>
+              <w:instrText xml:space="preserve"> PAGEREF _Toc70455440 \h </w:instrText>
             </w:r>
             <w:r>
               <w:rPr>
@@ -745,7 +745,7 @@
               <w:lang w:val="en-US"/>
             </w:rPr>
           </w:pPr>
-          <w:hyperlink w:anchor="_Toc70372797" w:history="1">
+          <w:hyperlink w:anchor="_Toc70455441" w:history="1">
             <w:r>
               <w:rPr>
                 <w:rStyle w:val="Hyperlink"/>
@@ -769,7 +769,7 @@
               <w:rPr>
                 <w:webHidden/>
               </w:rPr>
-              <w:instrText xml:space="preserve"> PAGEREF _Toc70372797 \h </w:instrText>
+              <w:instrText xml:space="preserve"> PAGEREF _Toc70455441 \h </w:instrText>
             </w:r>
             <w:r>
               <w:rPr>
@@ -807,7 +807,7 @@
               <w:lang w:val="en-US"/>
             </w:rPr>
           </w:pPr>
-          <w:hyperlink w:anchor="_Toc70372798" w:history="1">
+          <w:hyperlink w:anchor="_Toc70455442" w:history="1">
             <w:r>
               <w:rPr>
                 <w:rStyle w:val="Hyperlink"/>
@@ -830,7 +830,7 @@
               <w:rPr>
                 <w:webHidden/>
               </w:rPr>
-              <w:instrText xml:space="preserve"> PAGEREF _Toc70372798 \h </w:instrText>
+              <w:instrText xml:space="preserve"> PAGEREF _Toc70455442 \h </w:instrText>
             </w:r>
             <w:r>
               <w:rPr>
@@ -868,7 +868,7 @@
               <w:lang w:val="en-US"/>
             </w:rPr>
           </w:pPr>
-          <w:hyperlink w:anchor="_Toc70372799" w:history="1">
+          <w:hyperlink w:anchor="_Toc70455443" w:history="1">
             <w:r>
               <w:rPr>
                 <w:rStyle w:val="Hyperlink"/>
@@ -891,7 +891,7 @@
               <w:rPr>
                 <w:webHidden/>
               </w:rPr>
-              <w:instrText xml:space="preserve"> PAGEREF _Toc70372799 \h </w:instrText>
+              <w:instrText xml:space="preserve"> PAGEREF _Toc70455443 \h </w:instrText>
             </w:r>
             <w:r>
               <w:rPr>
@@ -929,7 +929,7 @@
               <w:lang w:val="en-US"/>
             </w:rPr>
           </w:pPr>
-          <w:hyperlink w:anchor="_Toc70372800" w:history="1">
+          <w:hyperlink w:anchor="_Toc70455444" w:history="1">
             <w:r>
               <w:rPr>
                 <w:rStyle w:val="Hyperlink"/>
@@ -968,7 +968,7 @@
               <w:rPr>
                 <w:webHidden/>
               </w:rPr>
-              <w:instrText xml:space="preserve"> PAGEREF _Toc70372800 \h </w:instrText>
+              <w:instrText xml:space="preserve"> PAGEREF _Toc70455444 \h </w:instrText>
             </w:r>
             <w:r>
               <w:rPr>
@@ -1005,7 +1005,7 @@
               <w:lang w:val="en-US"/>
             </w:rPr>
           </w:pPr>
-          <w:hyperlink w:anchor="_Toc70372801" w:history="1">
+          <w:hyperlink w:anchor="_Toc70455445" w:history="1">
             <w:r>
               <w:rPr>
                 <w:rStyle w:val="Hyperlink"/>
@@ -1043,7 +1043,7 @@
               <w:rPr>
                 <w:webHidden/>
               </w:rPr>
-              <w:instrText xml:space="preserve"> PAGEREF _Toc70372801 \h </w:instrText>
+              <w:instrText xml:space="preserve"> PAGEREF _Toc70455445 \h </w:instrText>
             </w:r>
             <w:r>
               <w:rPr>
@@ -1080,7 +1080,7 @@
               <w:lang w:val="en-US"/>
             </w:rPr>
           </w:pPr>
-          <w:hyperlink w:anchor="_Toc70372802" w:history="1">
+          <w:hyperlink w:anchor="_Toc70455446" w:history="1">
             <w:r>
               <w:rPr>
                 <w:rStyle w:val="Hyperlink"/>
@@ -1118,7 +1118,7 @@
               <w:rPr>
                 <w:webHidden/>
               </w:rPr>
-              <w:instrText xml:space="preserve"> PAGEREF _Toc70372802 \h </w:instrText>
+              <w:instrText xml:space="preserve"> PAGEREF _Toc70455446 \h </w:instrText>
             </w:r>
             <w:r>
               <w:rPr>
@@ -1155,7 +1155,7 @@
               <w:lang w:val="en-US"/>
             </w:rPr>
           </w:pPr>
-          <w:hyperlink w:anchor="_Toc70372803" w:history="1">
+          <w:hyperlink w:anchor="_Toc70455447" w:history="1">
             <w:r>
               <w:rPr>
                 <w:rStyle w:val="Hyperlink"/>
@@ -1193,7 +1193,7 @@
               <w:rPr>
                 <w:webHidden/>
               </w:rPr>
-              <w:instrText xml:space="preserve"> PAGEREF _Toc70372803 \h </w:instrText>
+              <w:instrText xml:space="preserve"> PAGEREF _Toc70455447 \h </w:instrText>
             </w:r>
             <w:r>
               <w:rPr>
@@ -1230,7 +1230,7 @@
               <w:lang w:val="en-US"/>
             </w:rPr>
           </w:pPr>
-          <w:hyperlink w:anchor="_Toc70372804" w:history="1">
+          <w:hyperlink w:anchor="_Toc70455448" w:history="1">
             <w:r>
               <w:rPr>
                 <w:rStyle w:val="Hyperlink"/>
@@ -1250,7 +1250,7 @@
               <w:rPr>
                 <w:rStyle w:val="Hyperlink"/>
               </w:rPr>
-              <w:t>Lazerio linijos aptikimas paremtas spalvų segmentavimu</w:t>
+              <w:t>Lazerio linijos aptikimas atstumo nustatymui</w:t>
             </w:r>
             <w:r>
               <w:rPr>
@@ -1268,7 +1268,7 @@
               <w:rPr>
                 <w:webHidden/>
               </w:rPr>
-              <w:instrText xml:space="preserve"> PAGEREF _Toc70372804 \h </w:instrText>
+              <w:instrText xml:space="preserve"> PAGEREF _Toc70455448 \h </w:instrText>
             </w:r>
             <w:r>
               <w:rPr>
@@ -1286,6 +1286,81 @@
                 <w:webHidden/>
               </w:rPr>
               <w:t>9</w:t>
+            </w:r>
+            <w:r>
+              <w:rPr>
+                <w:webHidden/>
+              </w:rPr>
+              <w:fldChar w:fldCharType="end"/>
+            </w:r>
+          </w:hyperlink>
+        </w:p>
+        <w:p>
+          <w:pPr>
+            <w:pStyle w:val="TOC2"/>
+            <w:rPr>
+              <w:rFonts w:asciiTheme="minorHAnsi" w:eastAsiaTheme="minorEastAsia" w:hAnsiTheme="minorHAnsi" w:cstheme="minorBidi"/>
+              <w:sz w:val="22"/>
+              <w:szCs w:val="22"/>
+              <w:lang w:val="en-US"/>
+            </w:rPr>
+          </w:pPr>
+          <w:hyperlink w:anchor="_Toc70455449" w:history="1">
+            <w:r>
+              <w:rPr>
+                <w:rStyle w:val="Hyperlink"/>
+              </w:rPr>
+              <w:t>1.5.</w:t>
+            </w:r>
+            <w:r>
+              <w:rPr>
+                <w:rFonts w:asciiTheme="minorHAnsi" w:eastAsiaTheme="minorEastAsia" w:hAnsiTheme="minorHAnsi" w:cstheme="minorBidi"/>
+                <w:sz w:val="22"/>
+                <w:szCs w:val="22"/>
+                <w:lang w:val="en-US"/>
+              </w:rPr>
+              <w:tab/>
+            </w:r>
+            <w:r>
+              <w:rPr>
+                <w:rStyle w:val="Hyperlink"/>
+              </w:rPr>
+              <w:t>3D lazerio linijos skeneris</w:t>
+            </w:r>
+            <w:r>
+              <w:rPr>
+                <w:webHidden/>
+              </w:rPr>
+              <w:tab/>
+            </w:r>
+            <w:r>
+              <w:rPr>
+                <w:webHidden/>
+              </w:rPr>
+              <w:fldChar w:fldCharType="begin"/>
+            </w:r>
+            <w:r>
+              <w:rPr>
+                <w:webHidden/>
+              </w:rPr>
+              <w:instrText xml:space="preserve"> PAGEREF _Toc70455449 \h </w:instrText>
+            </w:r>
+            <w:r>
+              <w:rPr>
+                <w:webHidden/>
+              </w:rPr>
+            </w:r>
+            <w:r>
+              <w:rPr>
+                <w:webHidden/>
+              </w:rPr>
+              <w:fldChar w:fldCharType="separate"/>
+            </w:r>
+            <w:r>
+              <w:rPr>
+                <w:webHidden/>
+              </w:rPr>
+              <w:t>12</w:t>
             </w:r>
             <w:r>
               <w:rPr>
@@ -1306,12 +1381,12 @@
               <w:lang w:val="en-US"/>
             </w:rPr>
           </w:pPr>
-          <w:hyperlink w:anchor="_Toc70372805" w:history="1">
+          <w:hyperlink w:anchor="_Toc70455450" w:history="1">
             <w:r>
               <w:rPr>
                 <w:rStyle w:val="Hyperlink"/>
               </w:rPr>
-              <w:t>1.4.1.</w:t>
+              <w:t>1.5.1.</w:t>
             </w:r>
             <w:r>
               <w:rPr>
@@ -1327,7 +1402,7 @@
               <w:rPr>
                 <w:rStyle w:val="Hyperlink"/>
               </w:rPr>
-              <w:t>Vaizdo normalizavimas</w:t>
+              <w:t>Baltos šviesos filtravimas</w:t>
             </w:r>
             <w:r>
               <w:rPr>
@@ -1345,7 +1420,7 @@
               <w:rPr>
                 <w:webHidden/>
               </w:rPr>
-              <w:instrText xml:space="preserve"> PAGEREF _Toc70372805 \h </w:instrText>
+              <w:instrText xml:space="preserve"> PAGEREF _Toc70455450 \h </w:instrText>
             </w:r>
             <w:r>
               <w:rPr>
@@ -1362,7 +1437,7 @@
               <w:rPr>
                 <w:webHidden/>
               </w:rPr>
-              <w:t>9</w:t>
+              <w:t>12</w:t>
             </w:r>
             <w:r>
               <w:rPr>
@@ -1383,12 +1458,12 @@
               <w:lang w:val="en-US"/>
             </w:rPr>
           </w:pPr>
-          <w:hyperlink w:anchor="_Toc70372806" w:history="1">
+          <w:hyperlink w:anchor="_Toc70455451" w:history="1">
             <w:r>
               <w:rPr>
                 <w:rStyle w:val="Hyperlink"/>
               </w:rPr>
-              <w:t>1.4.2.</w:t>
+              <w:t>1.5.2.</w:t>
             </w:r>
             <w:r>
               <w:rPr>
@@ -1404,7 +1479,7 @@
               <w:rPr>
                 <w:rStyle w:val="Hyperlink"/>
               </w:rPr>
-              <w:t>RGB segmentavimas</w:t>
+              <w:t>Lazerio linijos taškų radimas</w:t>
             </w:r>
             <w:r>
               <w:rPr>
@@ -1422,7 +1497,7 @@
               <w:rPr>
                 <w:webHidden/>
               </w:rPr>
-              <w:instrText xml:space="preserve"> PAGEREF _Toc70372806 \h </w:instrText>
+              <w:instrText xml:space="preserve"> PAGEREF _Toc70455451 \h </w:instrText>
             </w:r>
             <w:r>
               <w:rPr>
@@ -1439,7 +1514,157 @@
               <w:rPr>
                 <w:webHidden/>
               </w:rPr>
-              <w:t>10</w:t>
+              <w:t>13</w:t>
+            </w:r>
+            <w:r>
+              <w:rPr>
+                <w:webHidden/>
+              </w:rPr>
+              <w:fldChar w:fldCharType="end"/>
+            </w:r>
+          </w:hyperlink>
+        </w:p>
+        <w:p>
+          <w:pPr>
+            <w:pStyle w:val="TOC2"/>
+            <w:rPr>
+              <w:rFonts w:asciiTheme="minorHAnsi" w:eastAsiaTheme="minorEastAsia" w:hAnsiTheme="minorHAnsi" w:cstheme="minorBidi"/>
+              <w:sz w:val="22"/>
+              <w:szCs w:val="22"/>
+              <w:lang w:val="en-US"/>
+            </w:rPr>
+          </w:pPr>
+          <w:hyperlink w:anchor="_Toc70455452" w:history="1">
+            <w:r>
+              <w:rPr>
+                <w:rStyle w:val="Hyperlink"/>
+              </w:rPr>
+              <w:t>1.6.</w:t>
+            </w:r>
+            <w:r>
+              <w:rPr>
+                <w:rFonts w:asciiTheme="minorHAnsi" w:eastAsiaTheme="minorEastAsia" w:hAnsiTheme="minorHAnsi" w:cstheme="minorBidi"/>
+                <w:sz w:val="22"/>
+                <w:szCs w:val="22"/>
+                <w:lang w:val="en-US"/>
+              </w:rPr>
+              <w:tab/>
+            </w:r>
+            <w:r>
+              <w:rPr>
+                <w:rStyle w:val="Hyperlink"/>
+              </w:rPr>
+              <w:t>„Hough“ transformacija</w:t>
+            </w:r>
+            <w:r>
+              <w:rPr>
+                <w:webHidden/>
+              </w:rPr>
+              <w:tab/>
+            </w:r>
+            <w:r>
+              <w:rPr>
+                <w:webHidden/>
+              </w:rPr>
+              <w:fldChar w:fldCharType="begin"/>
+            </w:r>
+            <w:r>
+              <w:rPr>
+                <w:webHidden/>
+              </w:rPr>
+              <w:instrText xml:space="preserve"> PAGEREF _Toc70455452 \h </w:instrText>
+            </w:r>
+            <w:r>
+              <w:rPr>
+                <w:webHidden/>
+              </w:rPr>
+            </w:r>
+            <w:r>
+              <w:rPr>
+                <w:webHidden/>
+              </w:rPr>
+              <w:fldChar w:fldCharType="separate"/>
+            </w:r>
+            <w:r>
+              <w:rPr>
+                <w:webHidden/>
+              </w:rPr>
+              <w:t>14</w:t>
+            </w:r>
+            <w:r>
+              <w:rPr>
+                <w:webHidden/>
+              </w:rPr>
+              <w:fldChar w:fldCharType="end"/>
+            </w:r>
+          </w:hyperlink>
+        </w:p>
+        <w:p>
+          <w:pPr>
+            <w:pStyle w:val="TOC2"/>
+            <w:rPr>
+              <w:rFonts w:asciiTheme="minorHAnsi" w:eastAsiaTheme="minorEastAsia" w:hAnsiTheme="minorHAnsi" w:cstheme="minorBidi"/>
+              <w:sz w:val="22"/>
+              <w:szCs w:val="22"/>
+              <w:lang w:val="en-US"/>
+            </w:rPr>
+          </w:pPr>
+          <w:hyperlink w:anchor="_Toc70455453" w:history="1">
+            <w:r>
+              <w:rPr>
+                <w:rStyle w:val="Hyperlink"/>
+              </w:rPr>
+              <w:t>1.7.</w:t>
+            </w:r>
+            <w:r>
+              <w:rPr>
+                <w:rFonts w:asciiTheme="minorHAnsi" w:eastAsiaTheme="minorEastAsia" w:hAnsiTheme="minorHAnsi" w:cstheme="minorBidi"/>
+                <w:sz w:val="22"/>
+                <w:szCs w:val="22"/>
+                <w:lang w:val="en-US"/>
+              </w:rPr>
+              <w:tab/>
+            </w:r>
+            <w:r>
+              <w:rPr>
+                <w:rStyle w:val="Hyperlink"/>
+              </w:rPr>
+              <w:t>Furjė Transformacija</w:t>
+            </w:r>
+            <w:r>
+              <w:rPr>
+                <w:webHidden/>
+              </w:rPr>
+              <w:tab/>
+            </w:r>
+            <w:r>
+              <w:rPr>
+                <w:webHidden/>
+              </w:rPr>
+              <w:fldChar w:fldCharType="begin"/>
+            </w:r>
+            <w:r>
+              <w:rPr>
+                <w:webHidden/>
+              </w:rPr>
+              <w:instrText xml:space="preserve"> PAGEREF _Toc70455453 \h </w:instrText>
+            </w:r>
+            <w:r>
+              <w:rPr>
+                <w:webHidden/>
+              </w:rPr>
+            </w:r>
+            <w:r>
+              <w:rPr>
+                <w:webHidden/>
+              </w:rPr>
+              <w:fldChar w:fldCharType="separate"/>
+            </w:r>
+            <w:r>
+              <w:rPr>
+                <w:webHidden/>
+              </w:rPr>
+              <w:t>15</w:t>
             </w:r>
             <w:r>
               <w:rPr>
@@ -1460,12 +1685,12 @@
               <w:lang w:val="en-US"/>
             </w:rPr>
           </w:pPr>
-          <w:hyperlink w:anchor="_Toc70372807" w:history="1">
+          <w:hyperlink w:anchor="_Toc70455454" w:history="1">
             <w:r>
               <w:rPr>
                 <w:rStyle w:val="Hyperlink"/>
               </w:rPr>
-              <w:t>1.4.3.</w:t>
+              <w:t>1.7.1.</w:t>
             </w:r>
             <w:r>
               <w:rPr>
@@ -1481,7 +1706,7 @@
               <w:rPr>
                 <w:rStyle w:val="Hyperlink"/>
               </w:rPr>
-              <w:t>Komponentų žymėjimas</w:t>
+              <w:t>„Cooley-Tukey“ greitosios Furjė transformacijos algoritmas</w:t>
             </w:r>
             <w:r>
               <w:rPr>
@@ -1499,7 +1724,7 @@
               <w:rPr>
                 <w:webHidden/>
               </w:rPr>
-              <w:instrText xml:space="preserve"> PAGEREF _Toc70372807 \h </w:instrText>
+              <w:instrText xml:space="preserve"> PAGEREF _Toc70455454 \h </w:instrText>
             </w:r>
             <w:r>
               <w:rPr>
@@ -1516,7 +1741,7 @@
               <w:rPr>
                 <w:webHidden/>
               </w:rPr>
-              <w:t>11</w:t>
+              <w:t>17</w:t>
             </w:r>
             <w:r>
               <w:rPr>
@@ -1536,12 +1761,12 @@
               <w:lang w:val="en-US"/>
             </w:rPr>
           </w:pPr>
-          <w:hyperlink w:anchor="_Toc70372808" w:history="1">
+          <w:hyperlink w:anchor="_Toc70455455" w:history="1">
             <w:r>
               <w:rPr>
                 <w:rStyle w:val="Hyperlink"/>
               </w:rPr>
-              <w:t>1.5.</w:t>
+              <w:t>1.8.</w:t>
             </w:r>
             <w:r>
               <w:rPr>
@@ -1556,7 +1781,7 @@
               <w:rPr>
                 <w:rStyle w:val="Hyperlink"/>
               </w:rPr>
-              <w:t>Lazerio linijos aptikimas ieškant pikselių intensyvumo pikų.</w:t>
+              <w:t>Aukšto dažnio filtrai</w:t>
             </w:r>
             <w:r>
               <w:rPr>
@@ -1574,7 +1799,7 @@
               <w:rPr>
                 <w:webHidden/>
               </w:rPr>
-              <w:instrText xml:space="preserve"> PAGEREF _Toc70372808 \h </w:instrText>
+              <w:instrText xml:space="preserve"> PAGEREF _Toc70455455 \h </w:instrText>
             </w:r>
             <w:r>
               <w:rPr>
@@ -1591,7 +1816,7 @@
               <w:rPr>
                 <w:webHidden/>
               </w:rPr>
-              <w:t>12</w:t>
+              <w:t>18</w:t>
             </w:r>
             <w:r>
               <w:rPr>
@@ -1612,12 +1837,12 @@
               <w:lang w:val="en-US"/>
             </w:rPr>
           </w:pPr>
-          <w:hyperlink w:anchor="_Toc70372809" w:history="1">
+          <w:hyperlink w:anchor="_Toc70455456" w:history="1">
             <w:r>
               <w:rPr>
                 <w:rStyle w:val="Hyperlink"/>
               </w:rPr>
-              <w:t>1.5.1.</w:t>
+              <w:t>1.8.1.</w:t>
             </w:r>
             <w:r>
               <w:rPr>
@@ -1633,7 +1858,7 @@
               <w:rPr>
                 <w:rStyle w:val="Hyperlink"/>
               </w:rPr>
-              <w:t>Baltos šviesos filtravimas</w:t>
+              <w:t>Idealusis filtras</w:t>
             </w:r>
             <w:r>
               <w:rPr>
@@ -1651,7 +1876,7 @@
               <w:rPr>
                 <w:webHidden/>
               </w:rPr>
-              <w:instrText xml:space="preserve"> PAGEREF _Toc70372809 \h </w:instrText>
+              <w:instrText xml:space="preserve"> PAGEREF _Toc70455456 \h </w:instrText>
             </w:r>
             <w:r>
               <w:rPr>
@@ -1668,7 +1893,7 @@
               <w:rPr>
                 <w:webHidden/>
               </w:rPr>
-              <w:t>13</w:t>
+              <w:t>19</w:t>
             </w:r>
             <w:r>
               <w:rPr>
@@ -1689,12 +1914,12 @@
               <w:lang w:val="en-US"/>
             </w:rPr>
           </w:pPr>
-          <w:hyperlink w:anchor="_Toc70372810" w:history="1">
+          <w:hyperlink w:anchor="_Toc70455457" w:history="1">
             <w:r>
               <w:rPr>
                 <w:rStyle w:val="Hyperlink"/>
               </w:rPr>
-              <w:t>1.5.2.</w:t>
+              <w:t>1.8.2.</w:t>
             </w:r>
             <w:r>
               <w:rPr>
@@ -1710,7 +1935,7 @@
               <w:rPr>
                 <w:rStyle w:val="Hyperlink"/>
               </w:rPr>
-              <w:t>Lazerio linijos taškų radimas</w:t>
+              <w:t>„Butterworth“ filtras</w:t>
             </w:r>
             <w:r>
               <w:rPr>
@@ -1728,7 +1953,7 @@
               <w:rPr>
                 <w:webHidden/>
               </w:rPr>
-              <w:instrText xml:space="preserve"> PAGEREF _Toc70372810 \h </w:instrText>
+              <w:instrText xml:space="preserve"> PAGEREF _Toc70455457 \h </w:instrText>
             </w:r>
             <w:r>
               <w:rPr>
@@ -1745,157 +1970,7 @@
               <w:rPr>
                 <w:webHidden/>
               </w:rPr>
-              <w:t>13</w:t>
-            </w:r>
-            <w:r>
-              <w:rPr>
-                <w:webHidden/>
-              </w:rPr>
-              <w:fldChar w:fldCharType="end"/>
-            </w:r>
-          </w:hyperlink>
-        </w:p>
-        <w:p>
-          <w:pPr>
-            <w:pStyle w:val="TOC2"/>
-            <w:rPr>
-              <w:rFonts w:asciiTheme="minorHAnsi" w:eastAsiaTheme="minorEastAsia" w:hAnsiTheme="minorHAnsi" w:cstheme="minorBidi"/>
-              <w:sz w:val="22"/>
-              <w:szCs w:val="22"/>
-              <w:lang w:val="en-US"/>
-            </w:rPr>
-          </w:pPr>
-          <w:hyperlink w:anchor="_Toc70372811" w:history="1">
-            <w:r>
-              <w:rPr>
-                <w:rStyle w:val="Hyperlink"/>
-              </w:rPr>
-              <w:t>1.6.</w:t>
-            </w:r>
-            <w:r>
-              <w:rPr>
-                <w:rFonts w:asciiTheme="minorHAnsi" w:eastAsiaTheme="minorEastAsia" w:hAnsiTheme="minorHAnsi" w:cstheme="minorBidi"/>
-                <w:sz w:val="22"/>
-                <w:szCs w:val="22"/>
-                <w:lang w:val="en-US"/>
-              </w:rPr>
-              <w:tab/>
-            </w:r>
-            <w:r>
-              <w:rPr>
-                <w:rStyle w:val="Hyperlink"/>
-              </w:rPr>
-              <w:t>„Hough“ transformacija</w:t>
-            </w:r>
-            <w:r>
-              <w:rPr>
-                <w:webHidden/>
-              </w:rPr>
-              <w:tab/>
-            </w:r>
-            <w:r>
-              <w:rPr>
-                <w:webHidden/>
-              </w:rPr>
-              <w:fldChar w:fldCharType="begin"/>
-            </w:r>
-            <w:r>
-              <w:rPr>
-                <w:webHidden/>
-              </w:rPr>
-              <w:instrText xml:space="preserve"> PAGEREF _Toc70372811 \h </w:instrText>
-            </w:r>
-            <w:r>
-              <w:rPr>
-                <w:webHidden/>
-              </w:rPr>
-            </w:r>
-            <w:r>
-              <w:rPr>
-                <w:webHidden/>
-              </w:rPr>
-              <w:fldChar w:fldCharType="separate"/>
-            </w:r>
-            <w:r>
-              <w:rPr>
-                <w:webHidden/>
-              </w:rPr>
-              <w:t>14</w:t>
-            </w:r>
-            <w:r>
-              <w:rPr>
-                <w:webHidden/>
-              </w:rPr>
-              <w:fldChar w:fldCharType="end"/>
-            </w:r>
-          </w:hyperlink>
-        </w:p>
-        <w:p>
-          <w:pPr>
-            <w:pStyle w:val="TOC2"/>
-            <w:rPr>
-              <w:rFonts w:asciiTheme="minorHAnsi" w:eastAsiaTheme="minorEastAsia" w:hAnsiTheme="minorHAnsi" w:cstheme="minorBidi"/>
-              <w:sz w:val="22"/>
-              <w:szCs w:val="22"/>
-              <w:lang w:val="en-US"/>
-            </w:rPr>
-          </w:pPr>
-          <w:hyperlink w:anchor="_Toc70372812" w:history="1">
-            <w:r>
-              <w:rPr>
-                <w:rStyle w:val="Hyperlink"/>
-              </w:rPr>
-              <w:t>1.7.</w:t>
-            </w:r>
-            <w:r>
-              <w:rPr>
-                <w:rFonts w:asciiTheme="minorHAnsi" w:eastAsiaTheme="minorEastAsia" w:hAnsiTheme="minorHAnsi" w:cstheme="minorBidi"/>
-                <w:sz w:val="22"/>
-                <w:szCs w:val="22"/>
-                <w:lang w:val="en-US"/>
-              </w:rPr>
-              <w:tab/>
-            </w:r>
-            <w:r>
-              <w:rPr>
-                <w:rStyle w:val="Hyperlink"/>
-              </w:rPr>
-              <w:t>Furjė Transformacija</w:t>
-            </w:r>
-            <w:r>
-              <w:rPr>
-                <w:webHidden/>
-              </w:rPr>
-              <w:tab/>
-            </w:r>
-            <w:r>
-              <w:rPr>
-                <w:webHidden/>
-              </w:rPr>
-              <w:fldChar w:fldCharType="begin"/>
-            </w:r>
-            <w:r>
-              <w:rPr>
-                <w:webHidden/>
-              </w:rPr>
-              <w:instrText xml:space="preserve"> PAGEREF _Toc70372812 \h </w:instrText>
-            </w:r>
-            <w:r>
-              <w:rPr>
-                <w:webHidden/>
-              </w:rPr>
-            </w:r>
-            <w:r>
-              <w:rPr>
-                <w:webHidden/>
-              </w:rPr>
-              <w:fldChar w:fldCharType="separate"/>
-            </w:r>
-            <w:r>
-              <w:rPr>
-                <w:webHidden/>
-              </w:rPr>
-              <w:t>15</w:t>
+              <w:t>19</w:t>
             </w:r>
             <w:r>
               <w:rPr>
@@ -1916,12 +1991,12 @@
               <w:lang w:val="en-US"/>
             </w:rPr>
           </w:pPr>
-          <w:hyperlink w:anchor="_Toc70372813" w:history="1">
+          <w:hyperlink w:anchor="_Toc70455458" w:history="1">
             <w:r>
               <w:rPr>
                 <w:rStyle w:val="Hyperlink"/>
               </w:rPr>
-              <w:t>1.7.1.</w:t>
+              <w:t>1.8.3.</w:t>
             </w:r>
             <w:r>
               <w:rPr>
@@ -1937,7 +2012,7 @@
               <w:rPr>
                 <w:rStyle w:val="Hyperlink"/>
               </w:rPr>
-              <w:t>„Cooley-Tukey“ greitosios Furjė transformacijos algoritmas</w:t>
+              <w:t>Gauso filtras</w:t>
             </w:r>
             <w:r>
               <w:rPr>
@@ -1955,7 +2030,7 @@
               <w:rPr>
                 <w:webHidden/>
               </w:rPr>
-              <w:instrText xml:space="preserve"> PAGEREF _Toc70372813 \h </w:instrText>
+              <w:instrText xml:space="preserve"> PAGEREF _Toc70455458 \h </w:instrText>
             </w:r>
             <w:r>
               <w:rPr>
@@ -1972,7 +2047,7 @@
               <w:rPr>
                 <w:webHidden/>
               </w:rPr>
-              <w:t>17</w:t>
+              <w:t>20</w:t>
             </w:r>
             <w:r>
               <w:rPr>
@@ -1984,24 +2059,26 @@
         </w:p>
         <w:p>
           <w:pPr>
-            <w:pStyle w:val="TOC2"/>
+            <w:pStyle w:val="TOC1"/>
             <w:rPr>
               <w:rFonts w:asciiTheme="minorHAnsi" w:eastAsiaTheme="minorEastAsia" w:hAnsiTheme="minorHAnsi" w:cstheme="minorBidi"/>
+              <w:bCs w:val="0"/>
               <w:sz w:val="22"/>
               <w:szCs w:val="22"/>
               <w:lang w:val="en-US"/>
             </w:rPr>
           </w:pPr>
-          <w:hyperlink w:anchor="_Toc70372814" w:history="1">
+          <w:hyperlink w:anchor="_Toc70455459" w:history="1">
             <w:r>
               <w:rPr>
                 <w:rStyle w:val="Hyperlink"/>
               </w:rPr>
-              <w:t>1.8.</w:t>
+              <w:t>2.</w:t>
             </w:r>
             <w:r>
               <w:rPr>
                 <w:rFonts w:asciiTheme="minorHAnsi" w:eastAsiaTheme="minorEastAsia" w:hAnsiTheme="minorHAnsi" w:cstheme="minorBidi"/>
+                <w:bCs w:val="0"/>
                 <w:sz w:val="22"/>
                 <w:szCs w:val="22"/>
                 <w:lang w:val="en-US"/>
@@ -2012,7 +2089,7 @@
               <w:rPr>
                 <w:rStyle w:val="Hyperlink"/>
               </w:rPr>
-              <w:t>Aukšto dažnio filtrai</w:t>
+              <w:t>Lazerio linijos aptikimo metodologija</w:t>
             </w:r>
             <w:r>
               <w:rPr>
@@ -2030,7 +2107,7 @@
               <w:rPr>
                 <w:webHidden/>
               </w:rPr>
-              <w:instrText xml:space="preserve"> PAGEREF _Toc70372814 \h </w:instrText>
+              <w:instrText xml:space="preserve"> PAGEREF _Toc70455459 \h </w:instrText>
             </w:r>
             <w:r>
               <w:rPr>
@@ -2047,7 +2124,7 @@
               <w:rPr>
                 <w:webHidden/>
               </w:rPr>
-              <w:t>18</w:t>
+              <w:t>22</w:t>
             </w:r>
             <w:r>
               <w:rPr>
@@ -2068,12 +2145,12 @@
               <w:lang w:val="en-US"/>
             </w:rPr>
           </w:pPr>
-          <w:hyperlink w:anchor="_Toc70372815" w:history="1">
+          <w:hyperlink w:anchor="_Toc70455460" w:history="1">
             <w:r>
               <w:rPr>
                 <w:rStyle w:val="Hyperlink"/>
               </w:rPr>
-              <w:t>1.8.1.</w:t>
+              <w:t>2.1.1.</w:t>
             </w:r>
             <w:r>
               <w:rPr>
@@ -2089,7 +2166,7 @@
               <w:rPr>
                 <w:rStyle w:val="Hyperlink"/>
               </w:rPr>
-              <w:t>Idealusis filtras</w:t>
+              <w:t>Aukšto dažnio filtrų tyrimas</w:t>
             </w:r>
             <w:r>
               <w:rPr>
@@ -2107,7 +2184,7 @@
               <w:rPr>
                 <w:webHidden/>
               </w:rPr>
-              <w:instrText xml:space="preserve"> PAGEREF _Toc70372815 \h </w:instrText>
+              <w:instrText xml:space="preserve"> PAGEREF _Toc70455460 \h </w:instrText>
             </w:r>
             <w:r>
               <w:rPr>
@@ -2124,7 +2201,7 @@
               <w:rPr>
                 <w:webHidden/>
               </w:rPr>
-              <w:t>19</w:t>
+              <w:t>22</w:t>
             </w:r>
             <w:r>
               <w:rPr>
@@ -2145,12 +2222,12 @@
               <w:lang w:val="en-US"/>
             </w:rPr>
           </w:pPr>
-          <w:hyperlink w:anchor="_Toc70372816" w:history="1">
+          <w:hyperlink w:anchor="_Toc70455461" w:history="1">
             <w:r>
               <w:rPr>
                 <w:rStyle w:val="Hyperlink"/>
               </w:rPr>
-              <w:t>1.8.2.</w:t>
+              <w:t>2.1.2.</w:t>
             </w:r>
             <w:r>
               <w:rPr>
@@ -2166,7 +2243,7 @@
               <w:rPr>
                 <w:rStyle w:val="Hyperlink"/>
               </w:rPr>
-              <w:t>„Butterworth“ filtras</w:t>
+              <w:t>Dažnių spektro filtravimas</w:t>
             </w:r>
             <w:r>
               <w:rPr>
@@ -2184,7 +2261,7 @@
               <w:rPr>
                 <w:webHidden/>
               </w:rPr>
-              <w:instrText xml:space="preserve"> PAGEREF _Toc70372816 \h </w:instrText>
+              <w:instrText xml:space="preserve"> PAGEREF _Toc70455461 \h </w:instrText>
             </w:r>
             <w:r>
               <w:rPr>
@@ -2201,7 +2278,7 @@
               <w:rPr>
                 <w:webHidden/>
               </w:rPr>
-              <w:t>19</w:t>
+              <w:t>28</w:t>
             </w:r>
             <w:r>
               <w:rPr>
@@ -2213,26 +2290,24 @@
         </w:p>
         <w:p>
           <w:pPr>
-            <w:pStyle w:val="TOC3"/>
+            <w:pStyle w:val="TOC2"/>
             <w:rPr>
               <w:rFonts w:asciiTheme="minorHAnsi" w:eastAsiaTheme="minorEastAsia" w:hAnsiTheme="minorHAnsi" w:cstheme="minorBidi"/>
-              <w:iCs w:val="0"/>
               <w:sz w:val="22"/>
               <w:szCs w:val="22"/>
               <w:lang w:val="en-US"/>
             </w:rPr>
           </w:pPr>
-          <w:hyperlink w:anchor="_Toc70372817" w:history="1">
+          <w:hyperlink w:anchor="_Toc70455462" w:history="1">
             <w:r>
               <w:rPr>
                 <w:rStyle w:val="Hyperlink"/>
               </w:rPr>
-              <w:t>1.8.3.</w:t>
+              <w:t>2.2.</w:t>
             </w:r>
             <w:r>
               <w:rPr>
                 <w:rFonts w:asciiTheme="minorHAnsi" w:eastAsiaTheme="minorEastAsia" w:hAnsiTheme="minorHAnsi" w:cstheme="minorBidi"/>
-                <w:iCs w:val="0"/>
                 <w:sz w:val="22"/>
                 <w:szCs w:val="22"/>
                 <w:lang w:val="en-US"/>
@@ -2243,7 +2318,7 @@
               <w:rPr>
                 <w:rStyle w:val="Hyperlink"/>
               </w:rPr>
-              <w:t>Gauso filtras</w:t>
+              <w:t>Filtro dydžio parinkimas</w:t>
             </w:r>
             <w:r>
               <w:rPr>
@@ -2261,7 +2336,7 @@
               <w:rPr>
                 <w:webHidden/>
               </w:rPr>
-              <w:instrText xml:space="preserve"> PAGEREF _Toc70372817 \h </w:instrText>
+              <w:instrText xml:space="preserve"> PAGEREF _Toc70455462 \h </w:instrText>
             </w:r>
             <w:r>
               <w:rPr>
@@ -2278,7 +2353,7 @@
               <w:rPr>
                 <w:webHidden/>
               </w:rPr>
-              <w:t>20</w:t>
+              <w:t>30</w:t>
             </w:r>
             <w:r>
               <w:rPr>
@@ -2299,292 +2374,47 @@
               <w:lang w:val="en-US"/>
             </w:rPr>
           </w:pPr>
-          <w:hyperlink w:anchor="_Toc70372818" w:history="1">
+          <w:hyperlink w:anchor="_Toc70455463" w:history="1">
             <w:r>
               <w:rPr>
                 <w:rStyle w:val="Hyperlink"/>
               </w:rPr>
-              <w:t>2.</w:t>
-            </w:r>
-            <w:r>
-              <w:rPr>
-                <w:rFonts w:asciiTheme="minorHAnsi" w:eastAsiaTheme="minorEastAsia" w:hAnsiTheme="minorHAnsi" w:cstheme="minorBidi"/>
-                <w:bCs w:val="0"/>
-                <w:sz w:val="22"/>
-                <w:szCs w:val="22"/>
-                <w:lang w:val="en-US"/>
+              <w:t>Išvados ir rezultatai</w:t>
+            </w:r>
+            <w:r>
+              <w:rPr>
+                <w:webHidden/>
               </w:rPr>
               <w:tab/>
             </w:r>
             <w:r>
               <w:rPr>
-                <w:rStyle w:val="Hyperlink"/>
-              </w:rPr>
-              <w:t>Lazerio linijos aptikimo metodologija</w:t>
-            </w:r>
-            <w:r>
-              <w:rPr>
                 <w:webHidden/>
               </w:rPr>
-              <w:tab/>
+              <w:fldChar w:fldCharType="begin"/>
             </w:r>
             <w:r>
               <w:rPr>
                 <w:webHidden/>
               </w:rPr>
-              <w:fldChar w:fldCharType="begin"/>
+              <w:instrText xml:space="preserve"> PAGEREF _Toc70455463 \h </w:instrText>
             </w:r>
             <w:r>
               <w:rPr>
                 <w:webHidden/>
               </w:rPr>
-              <w:instrText xml:space="preserve"> PAGEREF _Toc70372818 \h </w:instrText>
             </w:r>
             <w:r>
               <w:rPr>
                 <w:webHidden/>
               </w:rPr>
+              <w:fldChar w:fldCharType="separate"/>
             </w:r>
             <w:r>
               <w:rPr>
                 <w:webHidden/>
               </w:rPr>
-              <w:fldChar w:fldCharType="separate"/>
-            </w:r>
-            <w:r>
-              <w:rPr>
-                <w:webHidden/>
-              </w:rPr>
-              <w:t>22</w:t>
-            </w:r>
-            <w:r>
-              <w:rPr>
-                <w:webHidden/>
-              </w:rPr>
-              <w:fldChar w:fldCharType="end"/>
-            </w:r>
-          </w:hyperlink>
-        </w:p>
-        <w:p>
-          <w:pPr>
-            <w:pStyle w:val="TOC3"/>
-            <w:rPr>
-              <w:rFonts w:asciiTheme="minorHAnsi" w:eastAsiaTheme="minorEastAsia" w:hAnsiTheme="minorHAnsi" w:cstheme="minorBidi"/>
-              <w:iCs w:val="0"/>
-              <w:sz w:val="22"/>
-              <w:szCs w:val="22"/>
-              <w:lang w:val="en-US"/>
-            </w:rPr>
-          </w:pPr>
-          <w:hyperlink w:anchor="_Toc70372819" w:history="1">
-            <w:r>
-              <w:rPr>
-                <w:rStyle w:val="Hyperlink"/>
-              </w:rPr>
-              <w:t>2.1.1.</w:t>
-            </w:r>
-            <w:r>
-              <w:rPr>
-                <w:rFonts w:asciiTheme="minorHAnsi" w:eastAsiaTheme="minorEastAsia" w:hAnsiTheme="minorHAnsi" w:cstheme="minorBidi"/>
-                <w:iCs w:val="0"/>
-                <w:sz w:val="22"/>
-                <w:szCs w:val="22"/>
-                <w:lang w:val="en-US"/>
-              </w:rPr>
-              <w:tab/>
-            </w:r>
-            <w:r>
-              <w:rPr>
-                <w:rStyle w:val="Hyperlink"/>
-              </w:rPr>
-              <w:t>Aukšto dažnio filtrų tyrimas</w:t>
-            </w:r>
-            <w:r>
-              <w:rPr>
-                <w:webHidden/>
-              </w:rPr>
-              <w:tab/>
-            </w:r>
-            <w:r>
-              <w:rPr>
-                <w:webHidden/>
-              </w:rPr>
-              <w:fldChar w:fldCharType="begin"/>
-            </w:r>
-            <w:r>
-              <w:rPr>
-                <w:webHidden/>
-              </w:rPr>
-              <w:instrText xml:space="preserve"> PAGEREF _Toc70372819 \h </w:instrText>
-            </w:r>
-            <w:r>
-              <w:rPr>
-                <w:webHidden/>
-              </w:rPr>
-            </w:r>
-            <w:r>
-              <w:rPr>
-                <w:webHidden/>
-              </w:rPr>
-              <w:fldChar w:fldCharType="separate"/>
-            </w:r>
-            <w:r>
-              <w:rPr>
-                <w:webHidden/>
-              </w:rPr>
-              <w:t>22</w:t>
-            </w:r>
-            <w:r>
-              <w:rPr>
-                <w:webHidden/>
-              </w:rPr>
-              <w:fldChar w:fldCharType="end"/>
-            </w:r>
-          </w:hyperlink>
-        </w:p>
-        <w:p>
-          <w:pPr>
-            <w:pStyle w:val="TOC3"/>
-            <w:rPr>
-              <w:rFonts w:asciiTheme="minorHAnsi" w:eastAsiaTheme="minorEastAsia" w:hAnsiTheme="minorHAnsi" w:cstheme="minorBidi"/>
-              <w:iCs w:val="0"/>
-              <w:sz w:val="22"/>
-              <w:szCs w:val="22"/>
-              <w:lang w:val="en-US"/>
-            </w:rPr>
-          </w:pPr>
-          <w:hyperlink w:anchor="_Toc70372820" w:history="1">
-            <w:r>
-              <w:rPr>
-                <w:rStyle w:val="Hyperlink"/>
-              </w:rPr>
-              <w:t>2.1.2.</w:t>
-            </w:r>
-            <w:r>
-              <w:rPr>
-                <w:rFonts w:asciiTheme="minorHAnsi" w:eastAsiaTheme="minorEastAsia" w:hAnsiTheme="minorHAnsi" w:cstheme="minorBidi"/>
-                <w:iCs w:val="0"/>
-                <w:sz w:val="22"/>
-                <w:szCs w:val="22"/>
-                <w:lang w:val="en-US"/>
-              </w:rPr>
-              <w:tab/>
-            </w:r>
-            <w:r>
-              <w:rPr>
-                <w:rStyle w:val="Hyperlink"/>
-              </w:rPr>
-              <w:t>Dažnių spektro filtravimas</w:t>
-            </w:r>
-            <w:r>
-              <w:rPr>
-                <w:webHidden/>
-              </w:rPr>
-              <w:tab/>
-            </w:r>
-            <w:r>
-              <w:rPr>
-                <w:webHidden/>
-              </w:rPr>
-              <w:fldChar w:fldCharType="begin"/>
-            </w:r>
-            <w:r>
-              <w:rPr>
-                <w:webHidden/>
-              </w:rPr>
-              <w:instrText xml:space="preserve"> PAGEREF _Toc70372820 \h </w:instrText>
-            </w:r>
-            <w:r>
-              <w:rPr>
-                <w:webHidden/>
-              </w:rPr>
-            </w:r>
-            <w:r>
-              <w:rPr>
-                <w:webHidden/>
-              </w:rPr>
-              <w:fldChar w:fldCharType="separate"/>
-            </w:r>
-            <w:r>
-              <w:rPr>
-                <w:webHidden/>
-              </w:rPr>
-              <w:t>28</w:t>
-            </w:r>
-            <w:r>
-              <w:rPr>
-                <w:webHidden/>
-              </w:rPr>
-              <w:fldChar w:fldCharType="end"/>
-            </w:r>
-          </w:hyperlink>
-        </w:p>
-        <w:p>
-          <w:pPr>
-            <w:pStyle w:val="TOC2"/>
-            <w:rPr>
-              <w:rFonts w:asciiTheme="minorHAnsi" w:eastAsiaTheme="minorEastAsia" w:hAnsiTheme="minorHAnsi" w:cstheme="minorBidi"/>
-              <w:sz w:val="22"/>
-              <w:szCs w:val="22"/>
-              <w:lang w:val="en-US"/>
-            </w:rPr>
-          </w:pPr>
-          <w:hyperlink w:anchor="_Toc70372821" w:history="1">
-            <w:r>
-              <w:rPr>
-                <w:rStyle w:val="Hyperlink"/>
-              </w:rPr>
-              <w:t>2.2.</w:t>
-            </w:r>
-            <w:r>
-              <w:rPr>
-                <w:rFonts w:asciiTheme="minorHAnsi" w:eastAsiaTheme="minorEastAsia" w:hAnsiTheme="minorHAnsi" w:cstheme="minorBidi"/>
-                <w:sz w:val="22"/>
-                <w:szCs w:val="22"/>
-                <w:lang w:val="en-US"/>
-              </w:rPr>
-              <w:tab/>
-            </w:r>
-            <w:r>
-              <w:rPr>
-                <w:rStyle w:val="Hyperlink"/>
-              </w:rPr>
-              <w:t>Filtro dydžio parinkimas</w:t>
-            </w:r>
-            <w:r>
-              <w:rPr>
-                <w:webHidden/>
-              </w:rPr>
-              <w:tab/>
-            </w:r>
-            <w:r>
-              <w:rPr>
-                <w:webHidden/>
-              </w:rPr>
-              <w:fldChar w:fldCharType="begin"/>
-            </w:r>
-            <w:r>
-              <w:rPr>
-                <w:webHidden/>
-              </w:rPr>
-              <w:instrText xml:space="preserve"> PAGEREF _Toc70372821 \h </w:instrText>
-            </w:r>
-            <w:r>
-              <w:rPr>
-                <w:webHidden/>
-              </w:rPr>
-            </w:r>
-            <w:r>
-              <w:rPr>
-                <w:webHidden/>
-              </w:rPr>
-              <w:fldChar w:fldCharType="separate"/>
-            </w:r>
-            <w:r>
-              <w:rPr>
-                <w:webHidden/>
-              </w:rPr>
-              <w:t>30</w:t>
+              <w:t>33</w:t>
             </w:r>
             <w:r>
               <w:rPr>
@@ -2605,12 +2435,12 @@
               <w:lang w:val="en-US"/>
             </w:rPr>
           </w:pPr>
-          <w:hyperlink w:anchor="_Toc70372822" w:history="1">
+          <w:hyperlink w:anchor="_Toc70455464" w:history="1">
             <w:r>
               <w:rPr>
                 <w:rStyle w:val="Hyperlink"/>
               </w:rPr>
-              <w:t>Išvados ir rezultatai</w:t>
+              <w:t>Literatūros sąrašas</w:t>
             </w:r>
             <w:r>
               <w:rPr>
@@ -2628,68 +2458,7 @@
               <w:rPr>
                 <w:webHidden/>
               </w:rPr>
-              <w:instrText xml:space="preserve"> PAGEREF _Toc70372822 \h </w:instrText>
-            </w:r>
-            <w:r>
-              <w:rPr>
-                <w:webHidden/>
-              </w:rPr>
-            </w:r>
-            <w:r>
-              <w:rPr>
-                <w:webHidden/>
-              </w:rPr>
-              <w:fldChar w:fldCharType="separate"/>
-            </w:r>
-            <w:r>
-              <w:rPr>
-                <w:webHidden/>
-              </w:rPr>
-              <w:t>33</w:t>
-            </w:r>
-            <w:r>
-              <w:rPr>
-                <w:webHidden/>
-              </w:rPr>
-              <w:fldChar w:fldCharType="end"/>
-            </w:r>
-          </w:hyperlink>
-        </w:p>
-        <w:p>
-          <w:pPr>
-            <w:pStyle w:val="TOC1"/>
-            <w:rPr>
-              <w:rFonts w:asciiTheme="minorHAnsi" w:eastAsiaTheme="minorEastAsia" w:hAnsiTheme="minorHAnsi" w:cstheme="minorBidi"/>
-              <w:bCs w:val="0"/>
-              <w:sz w:val="22"/>
-              <w:szCs w:val="22"/>
-              <w:lang w:val="en-US"/>
-            </w:rPr>
-          </w:pPr>
-          <w:hyperlink w:anchor="_Toc70372823" w:history="1">
-            <w:r>
-              <w:rPr>
-                <w:rStyle w:val="Hyperlink"/>
-              </w:rPr>
-              <w:t>Literatūros sąrašas</w:t>
-            </w:r>
-            <w:r>
-              <w:rPr>
-                <w:webHidden/>
-              </w:rPr>
-              <w:tab/>
-            </w:r>
-            <w:r>
-              <w:rPr>
-                <w:webHidden/>
-              </w:rPr>
-              <w:fldChar w:fldCharType="begin"/>
-            </w:r>
-            <w:r>
-              <w:rPr>
-                <w:webHidden/>
-              </w:rPr>
-              <w:instrText xml:space="preserve"> PAGEREF _Toc70372823 \h </w:instrText>
+              <w:instrText xml:space="preserve"> PAGEREF _Toc70455464 \h </w:instrText>
             </w:r>
             <w:r>
               <w:rPr>
@@ -2758,7 +2527,7 @@
       <w:bookmarkStart w:id="39" w:name="_Toc503651300"/>
       <w:bookmarkStart w:id="40" w:name="_Toc505346876"/>
       <w:bookmarkStart w:id="41" w:name="_Toc536789818"/>
-      <w:bookmarkStart w:id="42" w:name="_Toc70372799"/>
+      <w:bookmarkStart w:id="42" w:name="_Toc70455443"/>
       <w:r>
         <w:lastRenderedPageBreak/>
         <w:t>Įvadas</w:t>
@@ -3071,8 +2840,8 @@
       <w:pPr>
         <w:pStyle w:val="Heading1"/>
       </w:pPr>
-      <w:bookmarkStart w:id="43" w:name="_Toc70372800"/>
-      <w:bookmarkStart w:id="44" w:name="_Hlk70263448"/>
+      <w:bookmarkStart w:id="43" w:name="_Hlk70263448"/>
+      <w:bookmarkStart w:id="44" w:name="_Toc70455444"/>
       <w:r>
         <w:lastRenderedPageBreak/>
         <w:t xml:space="preserve">Lazerio linijos aptikimo metodų </w:t>
@@ -3080,7 +2849,7 @@
       <w:r>
         <w:t>apžvalga</w:t>
       </w:r>
-      <w:bookmarkEnd w:id="43"/>
+      <w:bookmarkEnd w:id="44"/>
     </w:p>
     <w:p>
       <w:pPr>
@@ -3137,7 +2906,7 @@
         <w:pStyle w:val="Heading2"/>
       </w:pPr>
       <w:bookmarkStart w:id="45" w:name="_Ref70282342"/>
-      <w:bookmarkStart w:id="46" w:name="_Toc70372801"/>
+      <w:bookmarkStart w:id="46" w:name="_Toc70455445"/>
       <w:r>
         <w:t>Kelio linijų aptikimo algoritmas</w:t>
       </w:r>
@@ -4230,7 +3999,7 @@
       <w:pPr>
         <w:pStyle w:val="Heading2"/>
       </w:pPr>
-      <w:bookmarkStart w:id="50" w:name="_Toc70372802"/>
+      <w:bookmarkStart w:id="50" w:name="_Toc70455446"/>
       <w:r>
         <w:lastRenderedPageBreak/>
         <w:t>Lazerio linijos aptikimas</w:t>
@@ -6312,7 +6081,7 @@
           <w:rFonts w:eastAsiaTheme="minorEastAsia"/>
         </w:rPr>
       </w:pPr>
-      <w:bookmarkStart w:id="55" w:name="_Toc70372803"/>
+      <w:bookmarkStart w:id="55" w:name="_Toc70455447"/>
       <w:r>
         <w:rPr>
           <w:rFonts w:eastAsiaTheme="minorEastAsia"/>
@@ -7570,14 +7339,14 @@
       <w:pPr>
         <w:pStyle w:val="Heading2"/>
       </w:pPr>
-      <w:bookmarkStart w:id="58" w:name="_Toc70372804"/>
+      <w:bookmarkStart w:id="58" w:name="_Toc70455448"/>
       <w:r>
         <w:t xml:space="preserve">Lazerio linijos aptikimas </w:t>
       </w:r>
+      <w:r>
+        <w:t>atstumo nustatymui</w:t>
+      </w:r>
       <w:bookmarkEnd w:id="58"/>
-      <w:r>
-        <w:t>atstumo nustatymui</w:t>
-      </w:r>
     </w:p>
     <w:p>
       <w:pPr>
@@ -7813,11 +7582,6 @@
       <w:r>
         <w:t xml:space="preserve"> Lazerio linijos aptikimo algoritmo struktūrinė schema</w:t>
       </w:r>
-    </w:p>
-    <w:p>
-      <w:pPr>
-        <w:pStyle w:val="Tekstas"/>
-      </w:pPr>
     </w:p>
     <w:p>
       <w:pPr>
@@ -8654,6 +8418,7 @@
             <w:pPr>
               <w:spacing w:line="240" w:lineRule="auto"/>
             </w:pPr>
+            <w:bookmarkStart w:id="61" w:name="_Ref70455220"/>
             <w:r>
               <w:t>(</w:t>
             </w:r>
@@ -8699,6 +8464,7 @@
             <w:r>
               <w:t>)</w:t>
             </w:r>
+            <w:bookmarkEnd w:id="61"/>
           </w:p>
         </w:tc>
       </w:tr>
@@ -8827,8 +8593,8 @@
         </w:rPr>
         <w:lastRenderedPageBreak/>
         <w:drawing>
-          <wp:inline distT="0" distB="0" distL="0" distR="0" wp14:anchorId="22B2DE82" wp14:editId="208066A0">
-            <wp:extent cx="5017273" cy="2180015"/>
+          <wp:inline distT="0" distB="0" distL="0" distR="0" wp14:anchorId="22B2DE82" wp14:editId="578CB4F6">
+            <wp:extent cx="3778370" cy="1641710"/>
             <wp:effectExtent l="0" t="0" r="0" b="0"/>
             <wp:docPr id="7" name="Picture 7"/>
             <wp:cNvGraphicFramePr>
@@ -8859,7 +8625,7 @@
                   <pic:spPr bwMode="auto">
                     <a:xfrm>
                       <a:off x="0" y="0"/>
-                      <a:ext cx="5191822" cy="2255857"/>
+                      <a:ext cx="3931473" cy="1708234"/>
                     </a:xfrm>
                     <a:prstGeom prst="rect">
                       <a:avLst/>
@@ -8876,7 +8642,7 @@
         </w:drawing>
       </w:r>
     </w:p>
-    <w:bookmarkStart w:id="61" w:name="_Ref70453085"/>
+    <w:bookmarkStart w:id="62" w:name="_Ref70453085"/>
     <w:p>
       <w:pPr>
         <w:pStyle w:val="Caption"/>
@@ -8924,7 +8690,7 @@
       <w:r>
         <w:t xml:space="preserve"> pav.</w:t>
       </w:r>
-      <w:bookmarkEnd w:id="61"/>
+      <w:bookmarkEnd w:id="62"/>
       <w:r>
         <w:t xml:space="preserve"> </w:t>
       </w:r>
@@ -9018,7 +8784,43 @@
         <w:t xml:space="preserve">skirtingų linijos segmentų žymėjimas pagal pikselių </w:t>
       </w:r>
       <w:r>
-        <w:t xml:space="preserve">tarpusavio pozicijos sąryšį. </w:t>
+        <w:t>tarpusavio pozicijos sąryšį</w:t>
+      </w:r>
+      <w:r>
+        <w:t xml:space="preserve">, kuris gali būti nusakomas dviem būdais (žr. </w:t>
+      </w:r>
+      <w:r>
+        <w:fldChar w:fldCharType="begin"/>
+      </w:r>
+      <w:r>
+        <w:instrText xml:space="preserve"> REF _Ref70454157 \h </w:instrText>
+      </w:r>
+      <w:r>
+        <w:fldChar w:fldCharType="separate"/>
+      </w:r>
+      <w:r>
+        <w:rPr>
+          <w:noProof/>
+        </w:rPr>
+        <w:t>1</w:t>
+      </w:r>
+      <w:r>
+        <w:t>.</w:t>
+      </w:r>
+      <w:r>
+        <w:rPr>
+          <w:noProof/>
+        </w:rPr>
+        <w:t>12</w:t>
+      </w:r>
+      <w:r>
+        <w:t xml:space="preserve"> pav.</w:t>
+      </w:r>
+      <w:r>
+        <w:fldChar w:fldCharType="end"/>
+      </w:r>
+      <w:r>
+        <w:t>).</w:t>
       </w:r>
     </w:p>
     <w:p>
@@ -9032,9 +8834,9 @@
           <w:noProof/>
         </w:rPr>
         <w:drawing>
-          <wp:inline distT="0" distB="0" distL="0" distR="0" wp14:anchorId="108A8C8D" wp14:editId="59EA716A">
-            <wp:extent cx="3546282" cy="2082922"/>
-            <wp:effectExtent l="0" t="0" r="0" b="0"/>
+          <wp:inline distT="0" distB="0" distL="0" distR="0" wp14:anchorId="108A8C8D" wp14:editId="13C904C0">
+            <wp:extent cx="2819888" cy="1656272"/>
+            <wp:effectExtent l="0" t="0" r="0" b="1270"/>
             <wp:docPr id="11" name="Picture 11"/>
             <wp:cNvGraphicFramePr>
               <a:graphicFrameLocks xmlns:a="http://schemas.openxmlformats.org/drawingml/2006/main" noChangeAspect="1"/>
@@ -9064,7 +8866,7 @@
                   <pic:spPr bwMode="auto">
                     <a:xfrm>
                       <a:off x="0" y="0"/>
-                      <a:ext cx="3580365" cy="2102941"/>
+                      <a:ext cx="2878191" cy="1690517"/>
                     </a:xfrm>
                     <a:prstGeom prst="rect">
                       <a:avLst/>
@@ -9081,6 +8883,7 @@
         </w:drawing>
       </w:r>
     </w:p>
+    <w:bookmarkStart w:id="63" w:name="_Ref70454157"/>
     <w:p>
       <w:pPr>
         <w:pStyle w:val="Figure"/>
@@ -9126,7 +8929,11 @@
         <w:fldChar w:fldCharType="end"/>
       </w:r>
       <w:r>
-        <w:t xml:space="preserve"> pav. Sužymėti komponentai (a) </w:t>
+        <w:t xml:space="preserve"> pav.</w:t>
+      </w:r>
+      <w:bookmarkEnd w:id="63"/>
+      <w:r>
+        <w:t xml:space="preserve"> Sužymėti komponentai (a) </w:t>
       </w:r>
       <w:r>
         <w:t xml:space="preserve">keturių </w:t>
@@ -9170,40 +8977,183 @@
         <w:pStyle w:val="Tekstas"/>
       </w:pPr>
       <w:r>
-        <w:t>Keturių pikselių sąryšio būdas</w:t>
-      </w:r>
-      <w:r>
-        <w:t xml:space="preserve"> (angl. </w:t>
-      </w:r>
-      <w:r>
-        <w:rPr>
+        <w:t>Keturių pikselių sąryšio būdas (angl. 4–</w:t>
+      </w:r>
+      <w:r>
+        <w:rPr>
+          <w:i/>
+          <w:iCs/>
+        </w:rPr>
+        <w:t>p</w:t>
+      </w:r>
+      <w:proofErr w:type="spellStart"/>
+      <w:r>
+        <w:rPr>
+          <w:i/>
+          <w:iCs/>
           <w:lang w:val="en-US"/>
         </w:rPr>
-        <w:t>pixel connectivity</w:t>
-      </w:r>
-      <w:r>
-        <w:t>)</w:t>
-      </w:r>
-      <w:r>
-        <w:t xml:space="preserve"> (1.4 pav. (a))</w:t>
-      </w:r>
-      <w:r>
-        <w:t xml:space="preserve"> sujungia atskirus komponentus </w:t>
-      </w:r>
-      <w:r>
-        <w:t xml:space="preserve">į vieną </w:t>
-      </w:r>
-      <w:r>
-        <w:t>tik vertikalia ir horizontalia kryptimis.</w:t>
-      </w:r>
-      <w:r>
-        <w:t xml:space="preserve"> Aštuonių pikselių sąryšio būdas </w:t>
-      </w:r>
-      <w:r>
-        <w:t xml:space="preserve">taip pat prideda pikselius, kurie yra įstrižai </w:t>
-      </w:r>
-      <w:r>
-        <w:t>vienas kitam. Šiam algoritmui yra naudojamas keturių pikselių sąryšio būdas.</w:t>
+        <w:t>ixel</w:t>
+      </w:r>
+      <w:proofErr w:type="spellEnd"/>
+      <w:r>
+        <w:rPr>
+          <w:i/>
+          <w:iCs/>
+          <w:lang w:val="en-US"/>
+        </w:rPr>
+        <w:t xml:space="preserve"> connectivity</w:t>
+      </w:r>
+      <w:r>
+        <w:t>) (</w:t>
+      </w:r>
+      <w:r>
+        <w:t xml:space="preserve">žr. </w:t>
+      </w:r>
+      <w:r>
+        <w:fldChar w:fldCharType="begin"/>
+      </w:r>
+      <w:r>
+        <w:instrText xml:space="preserve"> REF _Ref70454157 \h </w:instrText>
+      </w:r>
+      <w:r>
+        <w:fldChar w:fldCharType="separate"/>
+      </w:r>
+      <w:r>
+        <w:rPr>
+          <w:noProof/>
+        </w:rPr>
+        <w:t>1</w:t>
+      </w:r>
+      <w:r>
+        <w:t>.</w:t>
+      </w:r>
+      <w:r>
+        <w:rPr>
+          <w:noProof/>
+        </w:rPr>
+        <w:t>12</w:t>
+      </w:r>
+      <w:r>
+        <w:t xml:space="preserve"> pav.</w:t>
+      </w:r>
+      <w:r>
+        <w:fldChar w:fldCharType="end"/>
+      </w:r>
+      <w:r>
+        <w:t xml:space="preserve"> </w:t>
+      </w:r>
+      <w:r>
+        <w:t xml:space="preserve">(a)) </w:t>
+      </w:r>
+      <w:r>
+        <w:t>sujungia atskirus pikselius į viena komponentą, jeigu šie lie</w:t>
+      </w:r>
+      <w:r>
+        <w:t>čiasi tik vertikalia ar horizontalia kryptimis</w:t>
+      </w:r>
+      <w:r>
+        <w:t>, o aštuonių pikselių sąryšio būdas</w:t>
+      </w:r>
+      <w:r>
+        <w:t xml:space="preserve"> (</w:t>
+      </w:r>
+      <w:r>
+        <w:t xml:space="preserve">angl. </w:t>
+      </w:r>
+      <w:r>
+        <w:t>8</w:t>
+      </w:r>
+      <w:r>
+        <w:t>–</w:t>
+      </w:r>
+      <w:r>
+        <w:rPr>
+          <w:i/>
+          <w:iCs/>
+        </w:rPr>
+        <w:t>p</w:t>
+      </w:r>
+      <w:proofErr w:type="spellStart"/>
+      <w:r>
+        <w:rPr>
+          <w:i/>
+          <w:iCs/>
+          <w:lang w:val="en-US"/>
+        </w:rPr>
+        <w:t>ixel</w:t>
+      </w:r>
+      <w:proofErr w:type="spellEnd"/>
+      <w:r>
+        <w:rPr>
+          <w:i/>
+          <w:iCs/>
+          <w:lang w:val="en-US"/>
+        </w:rPr>
+        <w:t xml:space="preserve"> connectivity</w:t>
+      </w:r>
+      <w:r>
+        <w:t xml:space="preserve">) </w:t>
+      </w:r>
+      <w:r>
+        <w:t xml:space="preserve">(žr. </w:t>
+      </w:r>
+      <w:r>
+        <w:fldChar w:fldCharType="begin"/>
+      </w:r>
+      <w:r>
+        <w:instrText xml:space="preserve"> REF _Ref70454157 \h </w:instrText>
+      </w:r>
+      <w:r>
+        <w:fldChar w:fldCharType="separate"/>
+      </w:r>
+      <w:r>
+        <w:rPr>
+          <w:noProof/>
+        </w:rPr>
+        <w:t>1</w:t>
+      </w:r>
+      <w:r>
+        <w:t>.</w:t>
+      </w:r>
+      <w:r>
+        <w:rPr>
+          <w:noProof/>
+        </w:rPr>
+        <w:t>12</w:t>
+      </w:r>
+      <w:r>
+        <w:t xml:space="preserve"> pav.</w:t>
+      </w:r>
+      <w:r>
+        <w:fldChar w:fldCharType="end"/>
+      </w:r>
+      <w:r>
+        <w:t xml:space="preserve"> (</w:t>
+      </w:r>
+      <w:r>
+        <w:t>b</w:t>
+      </w:r>
+      <w:r>
+        <w:t>))</w:t>
+      </w:r>
+      <w:r>
+        <w:t>prie to pačio prideda ir pikselius, kurie ribojasi</w:t>
+      </w:r>
+      <w:r>
+        <w:t xml:space="preserve"> įstrižai. Šiam algoritmui yra naudojamas </w:t>
+      </w:r>
+      <w:r>
+        <w:t>pirmasis</w:t>
+      </w:r>
+      <w:r>
+        <w:t xml:space="preserve"> būdas.</w:t>
+      </w:r>
+      <w:r>
+        <w:t xml:space="preserve"> </w:t>
+      </w:r>
+      <w:r>
+        <w:t>Atskirų lazerio linijos komponentų žymėjimas yra naudingas tuo, jog galima aptikti ir nustatyti atstumus iki skirtingų objektų, ant kurių yra projektuojama lazerio linija.</w:t>
       </w:r>
     </w:p>
     <w:p>
@@ -9216,11 +9166,10 @@
         <w:rPr>
           <w:noProof/>
         </w:rPr>
-        <w:lastRenderedPageBreak/>
         <w:drawing>
-          <wp:inline distT="0" distB="0" distL="0" distR="0" wp14:anchorId="1138E277" wp14:editId="00E7486F">
-            <wp:extent cx="3405283" cy="2536466"/>
-            <wp:effectExtent l="0" t="0" r="5080" b="0"/>
+          <wp:inline distT="0" distB="0" distL="0" distR="0" wp14:anchorId="1138E277" wp14:editId="78F6499D">
+            <wp:extent cx="2527540" cy="1882670"/>
+            <wp:effectExtent l="0" t="0" r="6350" b="3810"/>
             <wp:docPr id="12" name="Picture 12"/>
             <wp:cNvGraphicFramePr>
               <a:graphicFrameLocks xmlns:a="http://schemas.openxmlformats.org/drawingml/2006/main" noChangeAspect="1"/>
@@ -9250,7 +9199,7 @@
                   <pic:spPr bwMode="auto">
                     <a:xfrm>
                       <a:off x="0" y="0"/>
-                      <a:ext cx="3434968" cy="2558577"/>
+                      <a:ext cx="2601064" cy="1937435"/>
                     </a:xfrm>
                     <a:prstGeom prst="rect">
                       <a:avLst/>
@@ -9312,10 +9261,34 @@
         <w:fldChar w:fldCharType="end"/>
       </w:r>
       <w:r>
-        <w:t xml:space="preserve"> pav. Sužymėti komponentai </w:t>
-      </w:r>
-      <w:r>
-        <w:t>[1]</w:t>
+        <w:t xml:space="preserve"> pav. Sužymėti </w:t>
+      </w:r>
+      <w:r>
+        <w:t xml:space="preserve">lazerio linijos </w:t>
+      </w:r>
+      <w:r>
+        <w:t xml:space="preserve">komponentai </w:t>
+      </w:r>
+      <w:r>
+        <w:t>[</w:t>
+      </w:r>
+      <w:r>
+        <w:fldChar w:fldCharType="begin"/>
+      </w:r>
+      <w:r>
+        <w:instrText xml:space="preserve"> REF _Ref70450265 \r \h </w:instrText>
+      </w:r>
+      <w:r>
+        <w:fldChar w:fldCharType="separate"/>
+      </w:r>
+      <w:r>
+        <w:t>13</w:t>
+      </w:r>
+      <w:r>
+        <w:fldChar w:fldCharType="end"/>
+      </w:r>
+      <w:r>
+        <w:t>]</w:t>
       </w:r>
     </w:p>
     <w:p>
@@ -9323,24 +9296,94 @@
         <w:pStyle w:val="Tekstas"/>
       </w:pPr>
       <w:r>
-        <w:t xml:space="preserve">Tokiu būdu galima skaičiuoti bei aptikti skirtingus objektus ir paviršius, ant kurių yra projektuojama raudona lazerio linijos šviesa. </w:t>
-      </w:r>
-      <w:r>
-        <w:t>Komponentų žymėjimas yra svarbus tolimesnei algoritmo vystymui, tobulinimui.</w:t>
+        <w:lastRenderedPageBreak/>
+        <w:t xml:space="preserve">Taigi, </w:t>
+      </w:r>
+      <w:r>
+        <w:t>šiame posk</w:t>
+      </w:r>
+      <w:r>
+        <w:t xml:space="preserve">yryje pateiktas lazerio aptikimo algoritmas iš esmės yra paremtas tik spalvų segmentavimu nustatant slenkstines ribas kiekvienam kanalui RGB vaizde. </w:t>
+      </w:r>
+      <w:r>
+        <w:t>Toks būdas</w:t>
+      </w:r>
+      <w:r>
+        <w:t xml:space="preserve"> reikalauja labai tikslaus slenkstinių ribų nustatymo</w:t>
+      </w:r>
+      <w:r>
+        <w:t xml:space="preserve">, kuris turi būti </w:t>
+      </w:r>
+      <w:r>
+        <w:t xml:space="preserve">koreguojamas atsižvelgiant į tai, kaip ryškiai yra atspindima lazerio šviesa. </w:t>
+      </w:r>
+      <w:r>
+        <w:t xml:space="preserve">Taip pat turi būti garantuota, jog turimam vaizde nebus daugiau pikselių, </w:t>
+      </w:r>
+      <w:r>
+        <w:t xml:space="preserve">apart lazerio linijos, kurie atitinka </w:t>
+      </w:r>
+      <w:r>
+        <w:fldChar w:fldCharType="begin"/>
+      </w:r>
+      <w:r>
+        <w:instrText xml:space="preserve"> REF _Ref70455220 \h </w:instrText>
+      </w:r>
+      <w:r>
+        <w:fldChar w:fldCharType="separate"/>
+      </w:r>
+      <w:r>
+        <w:t>(</w:t>
+      </w:r>
+      <w:r>
+        <w:rPr>
+          <w:noProof/>
+        </w:rPr>
+        <w:t>1</w:t>
+      </w:r>
+      <w:r>
+        <w:t>.</w:t>
+      </w:r>
+      <w:r>
+        <w:rPr>
+          <w:noProof/>
+        </w:rPr>
+        <w:t>6</w:t>
+      </w:r>
+      <w:r>
+        <w:t>)</w:t>
+      </w:r>
+      <w:r>
+        <w:fldChar w:fldCharType="end"/>
+      </w:r>
+      <w:r>
+        <w:t xml:space="preserve"> išraišką.</w:t>
       </w:r>
     </w:p>
     <w:p>
       <w:pPr>
         <w:pStyle w:val="Heading2"/>
       </w:pPr>
-      <w:bookmarkStart w:id="62" w:name="_Toc70372808"/>
-      <w:r>
-        <w:t xml:space="preserve">Lazerio linijos </w:t>
-      </w:r>
-      <w:r>
-        <w:t>aptikimas ieškant pikselių intensyvumo pikų.</w:t>
-      </w:r>
-      <w:bookmarkEnd w:id="62"/>
+      <w:bookmarkStart w:id="64" w:name="_Toc70455449"/>
+      <w:r>
+        <w:t>3D</w:t>
+      </w:r>
+      <w:r>
+        <w:t xml:space="preserve"> </w:t>
+      </w:r>
+      <w:r>
+        <w:t xml:space="preserve">lazerio linijos </w:t>
+      </w:r>
+      <w:r>
+        <w:t>sk</w:t>
+      </w:r>
+      <w:r>
+        <w:t>e</w:t>
+      </w:r>
+      <w:r>
+        <w:t>neris</w:t>
+      </w:r>
+      <w:bookmarkEnd w:id="64"/>
     </w:p>
     <w:p>
       <w:pPr>
@@ -9473,12 +9516,11 @@
       <w:pPr>
         <w:pStyle w:val="Heading3"/>
       </w:pPr>
-      <w:bookmarkStart w:id="63" w:name="_Toc70372809"/>
-      <w:r>
-        <w:lastRenderedPageBreak/>
+      <w:bookmarkStart w:id="65" w:name="_Toc70455450"/>
+      <w:r>
         <w:t>Baltos šviesos filtravimas</w:t>
       </w:r>
-      <w:bookmarkEnd w:id="63"/>
+      <w:bookmarkEnd w:id="65"/>
     </w:p>
     <w:p>
       <w:pPr>
@@ -9790,6 +9832,7 @@
         <w:t xml:space="preserve">būdu šviesa, kuri sklinda iš nepageidaujamų aplinkos šviesos šaltinių yra išfiltruojama. </w:t>
       </w:r>
       <w:r>
+        <w:lastRenderedPageBreak/>
         <w:t xml:space="preserve">Pasėkoje to, yra gaunami ryškesni intensyvumų pikai, kurie įtakoja </w:t>
       </w:r>
       <w:r>
@@ -9960,14 +10003,14 @@
       <w:pPr>
         <w:pStyle w:val="Heading3"/>
       </w:pPr>
-      <w:bookmarkStart w:id="64" w:name="_Toc70372810"/>
+      <w:bookmarkStart w:id="66" w:name="_Toc70455451"/>
       <w:r>
         <w:t xml:space="preserve">Lazerio linijos taškų </w:t>
       </w:r>
       <w:r>
         <w:t>radimas</w:t>
       </w:r>
-      <w:bookmarkEnd w:id="64"/>
+      <w:bookmarkEnd w:id="66"/>
     </w:p>
     <w:p>
       <w:pPr>
@@ -9980,81 +10023,78 @@
         <w:t xml:space="preserve">kiekvienas nuotraukos pikselių stulpelis yra skanuojamas paeiliui. Siekiant surasti </w:t>
       </w:r>
       <w:r>
-        <w:t xml:space="preserve">taškus, turi būti randami pikselių intensyvumo kitimo pikai. Yra skirtingų būdų, </w:t>
-      </w:r>
+        <w:t xml:space="preserve">taškus, turi būti randami pikselių intensyvumo kitimo pikai. Yra skirtingų būdų, norint aptikti pikus, tačiau algoritmas turi būti pakankamai optimalus, nes tai </w:t>
+      </w:r>
+      <w:r>
+        <w:t>smarkiai įtakos aptikimo algoritmo veikimo trukmę.</w:t>
+      </w:r>
+    </w:p>
+    <w:p>
+      <w:pPr>
+        <w:pStyle w:val="Tekstas"/>
+      </w:pPr>
+      <w:r>
+        <w:t>Šiam algoritmui anksčiau buvo taikomas statinės slenkstinės ribos</w:t>
+      </w:r>
+      <w:r>
+        <w:t>[8]</w:t>
+      </w:r>
+      <w:r>
+        <w:t xml:space="preserve"> metodas.</w:t>
+      </w:r>
+      <w:r>
+        <w:t xml:space="preserve"> Kadangi skanavimo metu aplinkos apšvieta yra kintama, šis metodas nėra tinkamas patikimam pikų radimo algoritmui įgyvendinti. </w:t>
+      </w:r>
+    </w:p>
+    <w:p>
+      <w:pPr>
+        <w:pStyle w:val="Tekstas"/>
+      </w:pPr>
+      <w:r>
+        <w:t xml:space="preserve">Norint pakelti pikų radimo patikimumą, buvo pritaikytas sudėtinis vidurkis (angl. </w:t>
+      </w:r>
+      <w:r>
+        <w:rPr>
+          <w:lang w:val="en-US"/>
+        </w:rPr>
+        <w:t>running average</w:t>
+      </w:r>
+      <w:r>
+        <w:t>)</w:t>
+      </w:r>
+      <w:r>
+        <w:t xml:space="preserve"> [9]</w:t>
+      </w:r>
+      <w:r>
+        <w:t>, kurio dėka, kintantys fono pikselių intensyvumo lygiai yra kompensuojami.</w:t>
+      </w:r>
+      <w:r>
+        <w:t xml:space="preserve"> Kiekviename skanuojamo nuotraukos stulpelio taške yra skaičiuojamas sudėtinis vidurkis</w:t>
+      </w:r>
+      <w:r>
+        <w:t xml:space="preserve">. Norint aptikti pikus, yra nustatoma slenkstinė riba (angl. </w:t>
+      </w:r>
+      <w:r>
+        <w:rPr>
+          <w:lang w:val="en-US"/>
+        </w:rPr>
+        <w:t>threshold</w:t>
+      </w:r>
+      <w:r>
+        <w:t xml:space="preserve">), prie kurios taip pat yra pridedama kita statinė slenkstinė riba. </w:t>
+      </w:r>
+      <w:r>
+        <w:t>Tada visos reikšmės, kurios yra aukščiau nustatytos ribos yra laikomos lazerio linijos taškais.</w:t>
+      </w:r>
+    </w:p>
+    <w:p/>
+    <w:p>
+      <w:pPr>
+        <w:pStyle w:val="Heading2"/>
+      </w:pPr>
+      <w:bookmarkStart w:id="67" w:name="_Toc70455452"/>
       <w:r>
         <w:lastRenderedPageBreak/>
-        <w:t xml:space="preserve">norint aptikti pikus, tačiau algoritmas turi būti pakankamai optimalus, nes tai </w:t>
-      </w:r>
-      <w:r>
-        <w:t>smarkiai įtakos aptikimo algoritmo veikimo trukmę.</w:t>
-      </w:r>
-    </w:p>
-    <w:p>
-      <w:pPr>
-        <w:pStyle w:val="Tekstas"/>
-      </w:pPr>
-      <w:r>
-        <w:t>Šiam algoritmui anksčiau buvo taikomas statinės slenkstinės ribos</w:t>
-      </w:r>
-      <w:r>
-        <w:t>[8]</w:t>
-      </w:r>
-      <w:r>
-        <w:t xml:space="preserve"> metodas.</w:t>
-      </w:r>
-      <w:r>
-        <w:t xml:space="preserve"> Kadangi skanavimo metu aplinkos apšvieta yra kintama, šis metodas nėra tinkamas patikimam pikų radimo algoritmui įgyvendinti. </w:t>
-      </w:r>
-    </w:p>
-    <w:p>
-      <w:pPr>
-        <w:pStyle w:val="Tekstas"/>
-      </w:pPr>
-      <w:r>
-        <w:t xml:space="preserve">Norint pakelti pikų radimo patikimumą, buvo pritaikytas sudėtinis vidurkis (angl. </w:t>
-      </w:r>
-      <w:r>
-        <w:rPr>
-          <w:lang w:val="en-US"/>
-        </w:rPr>
-        <w:t>running average</w:t>
-      </w:r>
-      <w:r>
-        <w:t>)</w:t>
-      </w:r>
-      <w:r>
-        <w:t xml:space="preserve"> [9]</w:t>
-      </w:r>
-      <w:r>
-        <w:t>, kurio dėka, kintantys fono pikselių intensyvumo lygiai yra kompensuojami.</w:t>
-      </w:r>
-      <w:r>
-        <w:t xml:space="preserve"> Kiekviename skanuojamo nuotraukos stulpelio taške yra skaičiuojamas sudėtinis vidurkis</w:t>
-      </w:r>
-      <w:r>
-        <w:t xml:space="preserve">. Norint aptikti pikus, yra nustatoma slenkstinė riba (angl. </w:t>
-      </w:r>
-      <w:r>
-        <w:rPr>
-          <w:lang w:val="en-US"/>
-        </w:rPr>
-        <w:t>threshold</w:t>
-      </w:r>
-      <w:r>
-        <w:t xml:space="preserve">), prie kurios taip pat yra pridedama kita statinė slenkstinė riba. </w:t>
-      </w:r>
-      <w:r>
-        <w:t>Tada visos reikšmės, kurios yra aukščiau nustatytos ribos yra laikomos lazerio linijos taškais.</w:t>
-      </w:r>
-    </w:p>
-    <w:p/>
-    <w:p>
-      <w:pPr>
-        <w:pStyle w:val="Heading2"/>
-      </w:pPr>
-      <w:bookmarkStart w:id="65" w:name="_Toc70372811"/>
-      <w:r>
         <w:t>„</w:t>
       </w:r>
       <w:proofErr w:type="spellStart"/>
@@ -10065,7 +10105,7 @@
       <w:r>
         <w:t>“ transformacija</w:t>
       </w:r>
-      <w:bookmarkEnd w:id="65"/>
+      <w:bookmarkEnd w:id="67"/>
       <w:r>
         <w:t xml:space="preserve"> </w:t>
       </w:r>
@@ -10162,7 +10202,7 @@
               <w:pStyle w:val="Caption"/>
               <w:jc w:val="right"/>
             </w:pPr>
-            <w:bookmarkStart w:id="66" w:name="_Ref42102525"/>
+            <w:bookmarkStart w:id="68" w:name="_Ref42102525"/>
           </w:p>
           <w:p>
             <w:pPr>
@@ -10214,7 +10254,7 @@
             <w:r>
               <w:t>)</w:t>
             </w:r>
-            <w:bookmarkEnd w:id="66"/>
+            <w:bookmarkEnd w:id="68"/>
           </w:p>
           <w:p>
             <w:pPr>
@@ -10350,7 +10390,6 @@
     <w:p/>
     <w:p>
       <w:r>
-        <w:lastRenderedPageBreak/>
         <w:t>Įvestis į šį algoritmą turi būti dvejetainis vaizdas. Jį nesunkiai galima gauti išfiltruotai nuotraukai pritaikius paprastos slenkstinės ribos metodą. Tada algoritmas iš dvejetainio vaizdo su taškais piešia taškus „</w:t>
       </w:r>
       <w:proofErr w:type="spellStart"/>
@@ -10362,7 +10401,7 @@
         <w:t xml:space="preserve">“ erdvėje. </w:t>
       </w:r>
     </w:p>
-    <w:bookmarkEnd w:id="44"/>
+    <w:bookmarkEnd w:id="43"/>
     <w:p>
       <w:r>
         <w:t>„</w:t>
@@ -10414,6 +10453,7 @@
         <w:rPr>
           <w:noProof/>
         </w:rPr>
+        <w:lastRenderedPageBreak/>
         <w:drawing>
           <wp:inline distT="0" distB="0" distL="0" distR="0" wp14:anchorId="638A8008" wp14:editId="535E8F5E">
             <wp:extent cx="3514476" cy="3514476"/>
@@ -10517,11 +10557,11 @@
       <w:pPr>
         <w:pStyle w:val="Heading2"/>
       </w:pPr>
-      <w:bookmarkStart w:id="67" w:name="_Toc70372812"/>
+      <w:bookmarkStart w:id="69" w:name="_Toc70455453"/>
       <w:r>
         <w:t>Furjė Transformacija</w:t>
       </w:r>
-      <w:bookmarkEnd w:id="67"/>
+      <w:bookmarkEnd w:id="69"/>
     </w:p>
     <w:p>
       <w:pPr>
@@ -10936,8 +10976,8 @@
             <w:pPr>
               <w:pStyle w:val="Caption"/>
             </w:pPr>
-            <w:bookmarkStart w:id="68" w:name="_Ref42028254"/>
-            <w:bookmarkStart w:id="69" w:name="_Ref42033115"/>
+            <w:bookmarkStart w:id="70" w:name="_Ref42028254"/>
+            <w:bookmarkStart w:id="71" w:name="_Ref42033115"/>
             <w:r>
               <w:t>(2.</w:t>
             </w:r>
@@ -10980,11 +11020,11 @@
             <w:r>
               <w:fldChar w:fldCharType="end"/>
             </w:r>
-            <w:bookmarkEnd w:id="68"/>
+            <w:bookmarkEnd w:id="70"/>
             <w:r>
               <w:t>)</w:t>
             </w:r>
-            <w:bookmarkEnd w:id="69"/>
+            <w:bookmarkEnd w:id="71"/>
           </w:p>
           <w:p/>
         </w:tc>
@@ -11302,7 +11342,7 @@
             <w:pPr>
               <w:pStyle w:val="Caption"/>
             </w:pPr>
-            <w:bookmarkStart w:id="70" w:name="_Ref42033203"/>
+            <w:bookmarkStart w:id="72" w:name="_Ref42033203"/>
             <w:r>
               <w:t>(2.</w:t>
             </w:r>
@@ -11348,7 +11388,7 @@
             <w:r>
               <w:t>)</w:t>
             </w:r>
-            <w:bookmarkEnd w:id="70"/>
+            <w:bookmarkEnd w:id="72"/>
           </w:p>
           <w:p>
             <w:pPr>
@@ -11377,7 +11417,7 @@
       <w:pPr>
         <w:pStyle w:val="Heading3"/>
       </w:pPr>
-      <w:bookmarkStart w:id="71" w:name="_Toc70372813"/>
+      <w:bookmarkStart w:id="73" w:name="_Toc70455454"/>
       <w:r>
         <w:t>„</w:t>
       </w:r>
@@ -11389,7 +11429,7 @@
       <w:r>
         <w:t>“ greitosios Furjė transformacijos algoritmas</w:t>
       </w:r>
-      <w:bookmarkEnd w:id="71"/>
+      <w:bookmarkEnd w:id="73"/>
     </w:p>
     <w:p>
       <w:pPr>
@@ -11657,7 +11697,7 @@
               <w:pStyle w:val="Caption"/>
               <w:jc w:val="right"/>
             </w:pPr>
-            <w:bookmarkStart w:id="72" w:name="_Ref42036578"/>
+            <w:bookmarkStart w:id="74" w:name="_Ref42036578"/>
             <w:r>
               <w:t>(2.</w:t>
             </w:r>
@@ -11703,7 +11743,7 @@
             <w:r>
               <w:t>)</w:t>
             </w:r>
-            <w:bookmarkEnd w:id="72"/>
+            <w:bookmarkEnd w:id="74"/>
           </w:p>
           <w:p>
             <w:pPr>
@@ -12140,7 +12180,7 @@
               <w:pStyle w:val="Caption"/>
               <w:jc w:val="right"/>
             </w:pPr>
-            <w:bookmarkStart w:id="73" w:name="_Ref42036591"/>
+            <w:bookmarkStart w:id="75" w:name="_Ref42036591"/>
             <w:r>
               <w:t>(2.</w:t>
             </w:r>
@@ -12186,7 +12226,7 @@
             <w:r>
               <w:t>)</w:t>
             </w:r>
-            <w:bookmarkEnd w:id="73"/>
+            <w:bookmarkEnd w:id="75"/>
           </w:p>
           <w:p>
             <w:pPr>
@@ -12967,7 +13007,7 @@
       <w:pPr>
         <w:pStyle w:val="Tekstas"/>
       </w:pPr>
-      <w:bookmarkStart w:id="74" w:name="_Ref42018002"/>
+      <w:bookmarkStart w:id="76" w:name="_Ref42018002"/>
       <w:r>
         <w:t xml:space="preserve">Pirmiausia algoritmas apskaičiuoja lygių ir nelyginių indeksuotų verčių </w:t>
       </w:r>
@@ -13151,11 +13191,11 @@
       <w:pPr>
         <w:pStyle w:val="Heading2"/>
       </w:pPr>
-      <w:bookmarkStart w:id="75" w:name="_Toc70372814"/>
+      <w:bookmarkStart w:id="77" w:name="_Toc70455455"/>
       <w:r>
         <w:t>Aukšto dažnio filtrai</w:t>
       </w:r>
-      <w:bookmarkEnd w:id="75"/>
+      <w:bookmarkEnd w:id="77"/>
     </w:p>
     <w:p>
       <w:pPr>
@@ -13264,13 +13304,13 @@
       <w:pPr>
         <w:pStyle w:val="Heading3"/>
       </w:pPr>
-      <w:bookmarkStart w:id="76" w:name="_Toc70372815"/>
+      <w:bookmarkStart w:id="78" w:name="_Toc70455456"/>
       <w:r>
         <w:t>Idealusis filtras</w:t>
       </w:r>
-      <w:bookmarkEnd w:id="76"/>
-    </w:p>
-    <w:bookmarkEnd w:id="74"/>
+      <w:bookmarkEnd w:id="78"/>
+    </w:p>
+    <w:bookmarkEnd w:id="76"/>
     <w:p>
       <w:pPr>
         <w:pStyle w:val="Tekstas"/>
@@ -13471,7 +13511,7 @@
               <w:pStyle w:val="Caption"/>
               <w:jc w:val="right"/>
             </w:pPr>
-            <w:bookmarkStart w:id="77" w:name="_Ref42097176"/>
+            <w:bookmarkStart w:id="79" w:name="_Ref42097176"/>
             <w:r>
               <w:t>(2.</w:t>
             </w:r>
@@ -13517,7 +13557,7 @@
             <w:r>
               <w:t>)</w:t>
             </w:r>
-            <w:bookmarkEnd w:id="77"/>
+            <w:bookmarkEnd w:id="79"/>
           </w:p>
           <w:p>
             <w:pPr>
@@ -13693,7 +13733,7 @@
       <w:pPr>
         <w:pStyle w:val="Heading3"/>
       </w:pPr>
-      <w:bookmarkStart w:id="78" w:name="_Toc70372816"/>
+      <w:bookmarkStart w:id="80" w:name="_Toc70455457"/>
       <w:r>
         <w:t>„</w:t>
       </w:r>
@@ -13705,7 +13745,7 @@
       <w:r>
         <w:t>“ filtras</w:t>
       </w:r>
-      <w:bookmarkEnd w:id="78"/>
+      <w:bookmarkEnd w:id="80"/>
     </w:p>
     <w:p>
       <w:pPr>
@@ -13978,7 +14018,7 @@
       </w:tr>
     </w:tbl>
     <w:p>
-      <w:bookmarkStart w:id="79" w:name="_Ref42018292"/>
+      <w:bookmarkStart w:id="81" w:name="_Ref42018292"/>
       <w:r>
         <w:lastRenderedPageBreak/>
         <w:t xml:space="preserve">,kur </w:t>
@@ -14153,20 +14193,20 @@
       <w:r>
         <w:t>. Todėl išfiltruotas vaizdas erdviniame domene turės ryškesnius kraštus.</w:t>
       </w:r>
-      <w:bookmarkStart w:id="80" w:name="_Toc42121010"/>
+      <w:bookmarkStart w:id="82" w:name="_Toc42121010"/>
     </w:p>
     <w:p>
       <w:pPr>
         <w:pStyle w:val="Heading3"/>
       </w:pPr>
-      <w:bookmarkStart w:id="81" w:name="_Toc70372817"/>
+      <w:bookmarkStart w:id="83" w:name="_Toc70455458"/>
       <w:r>
         <w:t>Gauso filtras</w:t>
       </w:r>
-      <w:bookmarkEnd w:id="81"/>
-    </w:p>
-    <w:bookmarkEnd w:id="79"/>
-    <w:bookmarkEnd w:id="80"/>
+      <w:bookmarkEnd w:id="83"/>
+    </w:p>
+    <w:bookmarkEnd w:id="81"/>
+    <w:bookmarkEnd w:id="82"/>
     <w:p>
       <w:pPr>
         <w:pStyle w:val="Tekstas"/>
@@ -14608,7 +14648,7 @@
       <w:pPr>
         <w:pStyle w:val="Heading1"/>
       </w:pPr>
-      <w:bookmarkStart w:id="82" w:name="_Toc70372818"/>
+      <w:bookmarkStart w:id="84" w:name="_Toc70455459"/>
       <w:r>
         <w:lastRenderedPageBreak/>
         <w:t>Lazerio linijos aptikimo m</w:t>
@@ -14616,7 +14656,7 @@
       <w:r>
         <w:t>etodologija</w:t>
       </w:r>
-      <w:bookmarkEnd w:id="82"/>
+      <w:bookmarkEnd w:id="84"/>
     </w:p>
     <w:p>
       <w:pPr>
@@ -14813,16 +14853,16 @@
       <w:pPr>
         <w:pStyle w:val="Heading3"/>
       </w:pPr>
-      <w:bookmarkStart w:id="83" w:name="_Toc70372819"/>
-      <w:bookmarkStart w:id="84" w:name="_Toc503646981"/>
-      <w:bookmarkStart w:id="85" w:name="_Toc503648371"/>
-      <w:bookmarkStart w:id="86" w:name="_Toc503651315"/>
-      <w:bookmarkStart w:id="87" w:name="_Toc505346891"/>
-      <w:bookmarkStart w:id="88" w:name="_Toc536789833"/>
+      <w:bookmarkStart w:id="85" w:name="_Toc503646981"/>
+      <w:bookmarkStart w:id="86" w:name="_Toc503648371"/>
+      <w:bookmarkStart w:id="87" w:name="_Toc503651315"/>
+      <w:bookmarkStart w:id="88" w:name="_Toc505346891"/>
+      <w:bookmarkStart w:id="89" w:name="_Toc536789833"/>
+      <w:bookmarkStart w:id="90" w:name="_Toc70455460"/>
       <w:r>
         <w:t>Aukšto dažnio filtrų tyrimas</w:t>
       </w:r>
-      <w:bookmarkEnd w:id="83"/>
+      <w:bookmarkEnd w:id="90"/>
     </w:p>
     <w:p>
       <w:pPr>
@@ -16853,12 +16893,12 @@
       <w:pPr>
         <w:pStyle w:val="Heading3"/>
       </w:pPr>
-      <w:bookmarkStart w:id="89" w:name="_Toc70372820"/>
+      <w:bookmarkStart w:id="91" w:name="_Toc70455461"/>
       <w:r>
         <w:lastRenderedPageBreak/>
         <w:t>Dažnių spektro filtravimas</w:t>
       </w:r>
-      <w:bookmarkEnd w:id="89"/>
+      <w:bookmarkEnd w:id="91"/>
     </w:p>
     <w:p>
       <w:pPr>
@@ -17397,11 +17437,11 @@
       <w:pPr>
         <w:pStyle w:val="Heading2"/>
       </w:pPr>
-      <w:bookmarkStart w:id="90" w:name="_Toc70372821"/>
+      <w:bookmarkStart w:id="92" w:name="_Toc70455462"/>
       <w:r>
         <w:t>Filtro dydžio parinkimas</w:t>
       </w:r>
-      <w:bookmarkEnd w:id="90"/>
+      <w:bookmarkEnd w:id="92"/>
     </w:p>
     <w:p>
       <w:pPr>
@@ -17792,7 +17832,7 @@
       <w:pPr>
         <w:pStyle w:val="Antratbenr"/>
       </w:pPr>
-      <w:bookmarkStart w:id="91" w:name="_Toc70372822"/>
+      <w:bookmarkStart w:id="93" w:name="_Toc70455463"/>
       <w:r>
         <w:lastRenderedPageBreak/>
         <w:t>Išvados</w:t>
@@ -17800,7 +17840,7 @@
       <w:r>
         <w:t xml:space="preserve"> ir rezultatai</w:t>
       </w:r>
-      <w:bookmarkEnd w:id="91"/>
+      <w:bookmarkEnd w:id="93"/>
     </w:p>
     <w:p>
       <w:pPr>
@@ -17960,17 +18000,17 @@
       <w:pPr>
         <w:pStyle w:val="Antratbenr"/>
       </w:pPr>
-      <w:bookmarkStart w:id="92" w:name="_Toc70372823"/>
+      <w:bookmarkStart w:id="94" w:name="_Toc70455464"/>
       <w:r>
         <w:lastRenderedPageBreak/>
         <w:t>Literatūros sąrašas</w:t>
       </w:r>
-      <w:bookmarkEnd w:id="84"/>
       <w:bookmarkEnd w:id="85"/>
       <w:bookmarkEnd w:id="86"/>
       <w:bookmarkEnd w:id="87"/>
       <w:bookmarkEnd w:id="88"/>
-      <w:bookmarkEnd w:id="92"/>
+      <w:bookmarkEnd w:id="89"/>
+      <w:bookmarkEnd w:id="94"/>
     </w:p>
     <w:p/>
     <w:p/>
@@ -17979,7 +18019,7 @@
       <w:pPr>
         <w:pStyle w:val="ListNumber"/>
       </w:pPr>
-      <w:bookmarkStart w:id="93" w:name="_Ref70282585"/>
+      <w:bookmarkStart w:id="95" w:name="_Ref70282585"/>
       <w:proofErr w:type="spellStart"/>
       <w:r>
         <w:t>Chan</w:t>
@@ -18086,27 +18126,14 @@
       <w:r>
         <w:t xml:space="preserve"> 2014:1-4. </w:t>
       </w:r>
-      <w:r>
-        <w:fldChar w:fldCharType="begin"/>
-      </w:r>
-      <w:r>
-        <w:instrText xml:space="preserve"> HYPERLINK "https://ieeexplore.ieee.org/document/6869550" \t "_blank" </w:instrText>
-      </w:r>
-      <w:r>
-        <w:fldChar w:fldCharType="separate"/>
-      </w:r>
-      <w:r>
-        <w:rPr>
-          <w:rStyle w:val="Hyperlink"/>
-        </w:rPr>
-        <w:t>https://ieeexplore.ieee.org/document/6869550</w:t>
-      </w:r>
-      <w:r>
-        <w:rPr>
-          <w:rStyle w:val="Hyperlink"/>
-        </w:rPr>
-        <w:fldChar w:fldCharType="end"/>
-      </w:r>
+      <w:hyperlink r:id="rId50" w:tgtFrame="_blank" w:history="1">
+        <w:r>
+          <w:rPr>
+            <w:rStyle w:val="Hyperlink"/>
+          </w:rPr>
+          <w:t>https://ieeexplore.ieee.org/document/6869550</w:t>
+        </w:r>
+      </w:hyperlink>
       <w:r>
         <w:t xml:space="preserve">. </w:t>
       </w:r>
@@ -18118,13 +18145,13 @@
       <w:r>
         <w:t>: 10.1109/ICIAS.2014.6869550.</w:t>
       </w:r>
-      <w:bookmarkEnd w:id="93"/>
+      <w:bookmarkEnd w:id="95"/>
     </w:p>
     <w:p>
       <w:pPr>
         <w:pStyle w:val="ListNumber"/>
       </w:pPr>
-      <w:bookmarkStart w:id="94" w:name="_Ref70283398"/>
+      <w:bookmarkStart w:id="96" w:name="_Ref70283398"/>
       <w:r>
         <w:t xml:space="preserve">R. C. </w:t>
       </w:r>
@@ -18176,34 +18203,21 @@
       <w:r>
         <w:t xml:space="preserve"> Edition, 2008. </w:t>
       </w:r>
-      <w:r>
-        <w:fldChar w:fldCharType="begin"/>
-      </w:r>
-      <w:r>
-        <w:instrText xml:space="preserve"> HYPERLINK "http://sdeuoc.ac.in/sites/default/files/sde_videos/Digital%20Image%20Processing%203rd%20ed.%20-%20R.%20Gonzalez%2C%20R.%20Woods-ilovepdf-compressed.pdf" </w:instrText>
-      </w:r>
-      <w:r>
-        <w:fldChar w:fldCharType="separate"/>
-      </w:r>
-      <w:r>
-        <w:rPr>
-          <w:rStyle w:val="Hyperlink"/>
-        </w:rPr>
-        <w:t>http://sdeuoc.ac.in/sites/default/files/sde_videos/Digital%20Image%20Processing%203rd%20ed.%20-%20R.%20Gonzalez%2C%20R.%20Woods-ilovepdf-compressed.pdf</w:t>
-      </w:r>
-      <w:r>
-        <w:rPr>
-          <w:rStyle w:val="Hyperlink"/>
-        </w:rPr>
-        <w:fldChar w:fldCharType="end"/>
-      </w:r>
-      <w:bookmarkEnd w:id="94"/>
+      <w:hyperlink r:id="rId51" w:history="1">
+        <w:r>
+          <w:rPr>
+            <w:rStyle w:val="Hyperlink"/>
+          </w:rPr>
+          <w:t>http://sdeuoc.ac.in/sites/default/files/sde_videos/Digital%20Image%20Processing%203rd%20ed.%20-%20R.%20Gonzalez%2C%20R.%20Woods-ilovepdf-compressed.pdf</w:t>
+        </w:r>
+      </w:hyperlink>
+      <w:bookmarkEnd w:id="96"/>
     </w:p>
     <w:p>
       <w:pPr>
         <w:pStyle w:val="ListNumber"/>
       </w:pPr>
-      <w:bookmarkStart w:id="95" w:name="_Ref70283532"/>
+      <w:bookmarkStart w:id="97" w:name="_Ref70283532"/>
       <w:proofErr w:type="spellStart"/>
       <w:r>
         <w:t>John</w:t>
@@ -18255,17 +18269,17 @@
       <w:r>
         <w:t>http://citeseerx.ist.psu.edu/viewdoc/download?doi=10.1.1.420.3300&amp;rep=rep1&amp;type=pdf</w:t>
       </w:r>
-      <w:bookmarkEnd w:id="95"/>
+      <w:bookmarkEnd w:id="97"/>
     </w:p>
     <w:p>
       <w:pPr>
         <w:pStyle w:val="ListNumber"/>
       </w:pPr>
-      <w:bookmarkStart w:id="96" w:name="_Ref70283687"/>
+      <w:bookmarkStart w:id="98" w:name="_Ref70283687"/>
       <w:r>
         <w:t xml:space="preserve">Algimantas Juozapavičius, Tadas Meškauskas; Vaizdų ir signalų analizė ir apdorojimas; </w:t>
       </w:r>
-      <w:bookmarkEnd w:id="96"/>
+      <w:bookmarkEnd w:id="98"/>
       <w:r>
         <w:t>https://www.ebooks.ktu.lt/eb/451/vaizdu-apdorojimas/</w:t>
       </w:r>
@@ -18274,7 +18288,7 @@
       <w:pPr>
         <w:pStyle w:val="ListNumber"/>
       </w:pPr>
-      <w:bookmarkStart w:id="97" w:name="_Ref70291429"/>
+      <w:bookmarkStart w:id="99" w:name="_Ref70291429"/>
       <w:proofErr w:type="spellStart"/>
       <w:r>
         <w:t>Different</w:t>
@@ -18371,7 +18385,7 @@
       <w:r>
         <w:t xml:space="preserve"> </w:t>
       </w:r>
-      <w:hyperlink r:id="rId50" w:history="1">
+      <w:hyperlink r:id="rId52" w:history="1">
         <w:r>
           <w:rPr>
             <w:rStyle w:val="Hyperlink"/>
@@ -18379,13 +18393,13 @@
           <w:t>https://scholarworks.uark.edu/cgi/viewcontent.cgi?article=1067&amp;context=csceuht</w:t>
         </w:r>
       </w:hyperlink>
-      <w:bookmarkEnd w:id="97"/>
+      <w:bookmarkEnd w:id="99"/>
     </w:p>
     <w:p>
       <w:pPr>
         <w:pStyle w:val="ListNumber"/>
       </w:pPr>
-      <w:bookmarkStart w:id="98" w:name="_Ref70349505"/>
+      <w:bookmarkStart w:id="100" w:name="_Ref70349505"/>
       <w:r>
         <w:rPr>
           <w:sz w:val="27"/>
@@ -18511,7 +18525,7 @@
         </w:rPr>
         <w:t xml:space="preserve">n </w:t>
       </w:r>
-      <w:hyperlink r:id="rId51" w:history="1">
+      <w:hyperlink r:id="rId53" w:history="1">
         <w:r>
           <w:rPr>
             <w:rStyle w:val="Hyperlink"/>
@@ -18519,9 +18533,9 @@
           <w:t>https://www.sciencedirect.com/science/article/pii/S0030399214000061</w:t>
         </w:r>
       </w:hyperlink>
-      <w:bookmarkEnd w:id="98"/>
-    </w:p>
-    <w:bookmarkStart w:id="99" w:name="_Ref70349518"/>
+      <w:bookmarkEnd w:id="100"/>
+    </w:p>
+    <w:bookmarkStart w:id="101" w:name="_Ref70349518"/>
     <w:p>
       <w:pPr>
         <w:pStyle w:val="ListNumber"/>
@@ -18689,9 +18703,9 @@
       <w:r>
         <w:t>, IEEE</w:t>
       </w:r>
-      <w:bookmarkEnd w:id="99"/>
-    </w:p>
-    <w:bookmarkStart w:id="100" w:name="_Ref70354474"/>
+      <w:bookmarkEnd w:id="101"/>
+    </w:p>
+    <w:bookmarkStart w:id="102" w:name="_Ref70354474"/>
     <w:p>
       <w:pPr>
         <w:pStyle w:val="ListNumber"/>
@@ -18747,9 +18761,9 @@
       <w:r>
         <w:t xml:space="preserve"> University 60 PUBLICATIONS   1,064 CITATI</w:t>
       </w:r>
-      <w:bookmarkEnd w:id="100"/>
-    </w:p>
-    <w:bookmarkStart w:id="101" w:name="_Ref70371175"/>
+      <w:bookmarkEnd w:id="102"/>
+    </w:p>
+    <w:bookmarkStart w:id="103" w:name="_Ref70371175"/>
     <w:p>
       <w:pPr>
         <w:pStyle w:val="ListNumber"/>
@@ -18781,9 +18795,9 @@
       <w:r>
         <w:t>; WHEELCHAIR</w:t>
       </w:r>
-      <w:bookmarkEnd w:id="101"/>
-    </w:p>
-    <w:bookmarkStart w:id="102" w:name="_Ref70364222"/>
+      <w:bookmarkEnd w:id="103"/>
+    </w:p>
+    <w:bookmarkStart w:id="104" w:name="_Ref70364222"/>
     <w:p>
       <w:pPr>
         <w:pStyle w:val="ListNumber"/>
@@ -18907,10 +18921,10 @@
       <w:r>
         <w:t>Triangulation</w:t>
       </w:r>
-      <w:bookmarkEnd w:id="102"/>
-      <w:proofErr w:type="spellEnd"/>
-    </w:p>
-    <w:bookmarkStart w:id="103" w:name="_Ref70366368"/>
+      <w:bookmarkEnd w:id="104"/>
+      <w:proofErr w:type="spellEnd"/>
+    </w:p>
+    <w:bookmarkStart w:id="105" w:name="_Ref70366368"/>
     <w:p>
       <w:pPr>
         <w:pStyle w:val="ListNumber"/>
@@ -18951,9 +18965,9 @@
         </w:rPr>
         <w:t>The Laser Color detection for 3D Range Scanning Using Gaussian Mixture Model P. Chmelar</w:t>
       </w:r>
-      <w:bookmarkEnd w:id="103"/>
-    </w:p>
-    <w:bookmarkStart w:id="104" w:name="_Ref70366371"/>
+      <w:bookmarkEnd w:id="105"/>
+    </w:p>
+    <w:bookmarkStart w:id="106" w:name="_Ref70366371"/>
     <w:p>
       <w:pPr>
         <w:pStyle w:val="ListNumber"/>
@@ -19004,10 +19018,10 @@
         </w:rPr>
         <w:t>M.Mesko</w:t>
       </w:r>
-      <w:bookmarkEnd w:id="104"/>
-      <w:proofErr w:type="spellEnd"/>
-    </w:p>
-    <w:bookmarkStart w:id="105" w:name="_Ref70450265"/>
+      <w:bookmarkEnd w:id="106"/>
+      <w:proofErr w:type="spellEnd"/>
+    </w:p>
+    <w:bookmarkStart w:id="107" w:name="_Ref70450265"/>
     <w:p>
       <w:pPr>
         <w:pStyle w:val="ListNumber"/>
@@ -19115,7 +19129,7 @@
       <w:r>
         <w:t>Segmentation</w:t>
       </w:r>
-      <w:bookmarkEnd w:id="105"/>
+      <w:bookmarkEnd w:id="107"/>
       <w:proofErr w:type="spellEnd"/>
     </w:p>
     <w:p>
@@ -19242,7 +19256,7 @@
       <w:r>
         <w:t xml:space="preserve">prieiga: </w:t>
       </w:r>
-      <w:hyperlink r:id="rId52" w:history="1">
+      <w:hyperlink r:id="rId54" w:history="1">
         <w:r>
           <w:rPr>
             <w:rStyle w:val="Hyperlink"/>
@@ -19332,7 +19346,7 @@
       <w:r>
         <w:t xml:space="preserve">prieiga: </w:t>
       </w:r>
-      <w:hyperlink r:id="rId53" w:history="1">
+      <w:hyperlink r:id="rId55" w:history="1">
         <w:r>
           <w:rPr>
             <w:rStyle w:val="Hyperlink"/>
@@ -19392,7 +19406,7 @@
       <w:r>
         <w:t xml:space="preserve">prieiga: </w:t>
       </w:r>
-      <w:hyperlink r:id="rId54" w:history="1">
+      <w:hyperlink r:id="rId56" w:history="1">
         <w:r>
           <w:rPr>
             <w:rStyle w:val="Hyperlink"/>
@@ -19486,29 +19500,15 @@
         </w:rPr>
         <w:t>. </w:t>
       </w:r>
-      <w:r>
-        <w:fldChar w:fldCharType="begin"/>
-      </w:r>
-      <w:r>
-        <w:instrText xml:space="preserve"> HYPERLINK "http://homepages.inf.ed.ac.uk/rbf/HIPR2/label.htm" </w:instrText>
-      </w:r>
-      <w:r>
-        <w:fldChar w:fldCharType="separate"/>
-      </w:r>
-      <w:r>
-        <w:rPr>
-          <w:rStyle w:val="Hyperlink"/>
-          <w:u w:val="none"/>
-        </w:rPr>
-        <w:t>Connected Component Labeling</w:t>
-      </w:r>
-      <w:r>
-        <w:rPr>
-          <w:rStyle w:val="Hyperlink"/>
-          <w:u w:val="none"/>
-        </w:rPr>
-        <w:fldChar w:fldCharType="end"/>
-      </w:r>
+      <w:hyperlink r:id="rId57" w:history="1">
+        <w:r>
+          <w:rPr>
+            <w:rStyle w:val="Hyperlink"/>
+            <w:u w:val="none"/>
+          </w:rPr>
+          <w:t>Connected Component Labeling</w:t>
+        </w:r>
+      </w:hyperlink>
       <w:r>
         <w:rPr>
           <w:rStyle w:val="HTMLCite"/>
@@ -19600,7 +19600,7 @@
         </w:rPr>
         <w:t xml:space="preserve">prieiga: </w:t>
       </w:r>
-      <w:hyperlink r:id="rId55" w:history="1">
+      <w:hyperlink r:id="rId58" w:history="1">
         <w:r>
           <w:rPr>
             <w:rStyle w:val="Hyperlink"/>
@@ -19655,7 +19655,7 @@
       <w:r>
         <w:t xml:space="preserve">prieiga: </w:t>
       </w:r>
-      <w:hyperlink r:id="rId56" w:history="1">
+      <w:hyperlink r:id="rId59" w:history="1">
         <w:r>
           <w:rPr>
             <w:rStyle w:val="Hyperlink"/>
@@ -19753,7 +19753,7 @@
       <w:r>
         <w:t xml:space="preserve">5d.] Internetinė prieiga: </w:t>
       </w:r>
-      <w:hyperlink r:id="rId57" w:history="1">
+      <w:hyperlink r:id="rId60" w:history="1">
         <w:r>
           <w:rPr>
             <w:rStyle w:val="Hyperlink"/>
@@ -19809,7 +19809,7 @@
       <w:r>
         <w:t xml:space="preserve">5d.] Internetinė prieiga: </w:t>
       </w:r>
-      <w:hyperlink r:id="rId58" w:history="1">
+      <w:hyperlink r:id="rId61" w:history="1">
         <w:r>
           <w:rPr>
             <w:rStyle w:val="Hyperlink"/>
@@ -19867,7 +19867,7 @@
       <w:r>
         <w:t xml:space="preserve">Internetinė prieiga: </w:t>
       </w:r>
-      <w:hyperlink r:id="rId59" w:history="1">
+      <w:hyperlink r:id="rId62" w:history="1">
         <w:r>
           <w:rPr>
             <w:rStyle w:val="Hyperlink"/>
@@ -20029,7 +20029,7 @@
       <w:r>
         <w:t xml:space="preserve">d.], Internetinė prieiga: </w:t>
       </w:r>
-      <w:hyperlink r:id="rId60" w:history="1">
+      <w:hyperlink r:id="rId63" w:history="1">
         <w:r>
           <w:rPr>
             <w:rStyle w:val="Hyperlink"/>
@@ -20047,7 +20047,7 @@
           <w:u w:val="none"/>
         </w:rPr>
       </w:pPr>
-      <w:bookmarkStart w:id="106" w:name="_Ref42021249"/>
+      <w:bookmarkStart w:id="108" w:name="_Ref42021249"/>
       <w:r>
         <w:t xml:space="preserve">R. </w:t>
       </w:r>
@@ -20178,7 +20178,7 @@
       <w:r>
         <w:t xml:space="preserve"> </w:t>
       </w:r>
-      <w:hyperlink r:id="rId61" w:history="1">
+      <w:hyperlink r:id="rId64" w:history="1">
         <w:r>
           <w:rPr>
             <w:rStyle w:val="Hyperlink"/>
@@ -20187,7 +20187,7 @@
           <w:t>https://homepages.inf.ed.ac.uk/rbf/HIPR2/fourier.htm?fbclid=IwAR13t9VTIgHMP28giCfS5GDb-8clbLk97yMXQsaJveVj_cySkk330gvnh-I</w:t>
         </w:r>
       </w:hyperlink>
-      <w:bookmarkEnd w:id="106"/>
+      <w:bookmarkEnd w:id="108"/>
     </w:p>
     <w:p>
       <w:pPr>
@@ -20197,7 +20197,7 @@
           <w:iCs/>
         </w:rPr>
       </w:pPr>
-      <w:bookmarkStart w:id="107" w:name="_Ref42033800"/>
+      <w:bookmarkStart w:id="109" w:name="_Ref42033800"/>
       <w:r>
         <w:t>“</w:t>
       </w:r>
@@ -20297,7 +20297,7 @@
       <w:r>
         <w:t xml:space="preserve"> C++”. [žiūrėta 2020-06-02]. Internetinė prieiga:  </w:t>
       </w:r>
-      <w:hyperlink r:id="rId62" w:history="1">
+      <w:hyperlink r:id="rId65" w:history="1">
         <w:r>
           <w:rPr>
             <w:rStyle w:val="Hyperlink"/>
@@ -20306,7 +20306,7 @@
           <w:t>http://www.librow.com/articles/article-10</w:t>
         </w:r>
       </w:hyperlink>
-      <w:bookmarkEnd w:id="107"/>
+      <w:bookmarkEnd w:id="109"/>
     </w:p>
     <w:p>
       <w:pPr>
@@ -20316,7 +20316,7 @@
           <w:iCs/>
         </w:rPr>
       </w:pPr>
-      <w:bookmarkStart w:id="108" w:name="_Ref42034266"/>
+      <w:bookmarkStart w:id="110" w:name="_Ref42034266"/>
       <w:r>
         <w:t xml:space="preserve">T. </w:t>
       </w:r>
@@ -20435,7 +20435,7 @@
       <w:r>
         <w:t xml:space="preserve">prieiga: </w:t>
       </w:r>
-      <w:hyperlink r:id="rId63" w:history="1">
+      <w:hyperlink r:id="rId66" w:history="1">
         <w:r>
           <w:rPr>
             <w:rStyle w:val="Hyperlink"/>
@@ -20444,7 +20444,7 @@
           <w:t>https://www.khanacademy.org/computing/computer-science/algorithms/merge-sort/a/divide-and-conquer-algorithms</w:t>
         </w:r>
       </w:hyperlink>
-      <w:bookmarkEnd w:id="108"/>
+      <w:bookmarkEnd w:id="110"/>
     </w:p>
     <w:p>
       <w:pPr>
@@ -20454,7 +20454,7 @@
           <w:iCs/>
         </w:rPr>
       </w:pPr>
-      <w:bookmarkStart w:id="109" w:name="_Ref42038103"/>
+      <w:bookmarkStart w:id="111" w:name="_Ref42038103"/>
       <w:r>
         <w:t xml:space="preserve">C. </w:t>
       </w:r>
@@ -20584,7 +20584,7 @@
       <w:r>
         <w:t xml:space="preserve">Internetinė prieiga: </w:t>
       </w:r>
-      <w:hyperlink r:id="rId64" w:history="1">
+      <w:hyperlink r:id="rId67" w:history="1">
         <w:r>
           <w:rPr>
             <w:rStyle w:val="Hyperlink"/>
@@ -20593,7 +20593,7 @@
           <w:t>https://medium.com/@hicraigchen/digital-image-processing-using-fourier-transform-in-python-bcb49424fd82</w:t>
         </w:r>
       </w:hyperlink>
-      <w:bookmarkEnd w:id="109"/>
+      <w:bookmarkEnd w:id="111"/>
     </w:p>
     <w:p>
       <w:pPr>
@@ -20603,7 +20603,7 @@
           <w:iCs/>
         </w:rPr>
       </w:pPr>
-      <w:bookmarkStart w:id="110" w:name="_Ref42037519"/>
+      <w:bookmarkStart w:id="112" w:name="_Ref42037519"/>
       <w:r>
         <w:t xml:space="preserve">P. </w:t>
       </w:r>
@@ -20714,7 +20714,7 @@
       <w:r>
         <w:t xml:space="preserve">1998. [žiūrėta 2020-06-02]. Internetinė prieiga: </w:t>
       </w:r>
-      <w:hyperlink r:id="rId65" w:history="1">
+      <w:hyperlink r:id="rId68" w:history="1">
         <w:r>
           <w:rPr>
             <w:rStyle w:val="Hyperlink"/>
@@ -20723,7 +20723,7 @@
           <w:t>http://paulbourke.net/miscellaneous/imagefilter/</w:t>
         </w:r>
       </w:hyperlink>
-      <w:bookmarkEnd w:id="110"/>
+      <w:bookmarkEnd w:id="112"/>
     </w:p>
     <w:p>
       <w:pPr>
@@ -20923,7 +20923,7 @@
       <w:r>
         <w:t xml:space="preserve">. [žiūrėta 2020-06-02]. Internetinė prieiga: </w:t>
       </w:r>
-      <w:hyperlink r:id="rId66" w:history="1">
+      <w:hyperlink r:id="rId69" w:history="1">
         <w:r>
           <w:rPr>
             <w:rStyle w:val="Hyperlink"/>
@@ -20941,7 +20941,7 @@
           <w:iCs/>
         </w:rPr>
       </w:pPr>
-      <w:bookmarkStart w:id="111" w:name="_Ref42042347"/>
+      <w:bookmarkStart w:id="113" w:name="_Ref42042347"/>
       <w:r>
         <w:t xml:space="preserve">R. </w:t>
       </w:r>
@@ -21044,7 +21044,7 @@
       <w:r>
         <w:t xml:space="preserve">. [žiūrėta 2020-06-02]. Internetinė prieiga: </w:t>
       </w:r>
-      <w:hyperlink r:id="rId67" w:history="1">
+      <w:hyperlink r:id="rId70" w:history="1">
         <w:r>
           <w:rPr>
             <w:rStyle w:val="Hyperlink"/>
@@ -21053,7 +21053,7 @@
           <w:t>https://homepages.inf.ed.ac.uk/rbf/HIPR2/hough.htm</w:t>
         </w:r>
       </w:hyperlink>
-      <w:bookmarkEnd w:id="111"/>
+      <w:bookmarkEnd w:id="113"/>
     </w:p>
     <w:sdt>
       <w:sdtPr>
@@ -21158,7 +21158,7 @@
             </w:rPr>
             <w:t xml:space="preserve">. 2016;6(4):1602. </w:t>
           </w:r>
-          <w:hyperlink r:id="rId68" w:tgtFrame="_blank" w:history="1">
+          <w:hyperlink r:id="rId71" w:tgtFrame="_blank" w:history="1">
             <w:r>
               <w:rPr>
                 <w:rStyle w:val="Hyperlink"/>
@@ -21184,21 +21184,7 @@
             <w:rPr>
               <w:color w:val="000000"/>
             </w:rPr>
-            <w:t>: 10.11591/</w:t>
-          </w:r>
-          <w:proofErr w:type="gramStart"/>
-          <w:r>
-            <w:rPr>
-              <w:color w:val="000000"/>
-            </w:rPr>
-            <w:t>ijece.v</w:t>
-          </w:r>
-          <w:proofErr w:type="gramEnd"/>
-          <w:r>
-            <w:rPr>
-              <w:color w:val="000000"/>
-            </w:rPr>
-            <w:t>6i4.9798.</w:t>
+            <w:t>: 10.11591/ijece.v6i4.9798.</w:t>
           </w:r>
         </w:p>
         <w:p>
@@ -21244,7 +21230,7 @@
             </w:rPr>
             <w:t xml:space="preserve">. Jun 2014:1-4. </w:t>
           </w:r>
-          <w:hyperlink r:id="rId69" w:tgtFrame="_blank" w:history="1">
+          <w:hyperlink r:id="rId72" w:tgtFrame="_blank" w:history="1">
             <w:r>
               <w:rPr>
                 <w:rStyle w:val="Hyperlink"/>
@@ -21300,8 +21286,8 @@
       </w:pPr>
     </w:p>
     <w:sectPr>
-      <w:footerReference w:type="default" r:id="rId70"/>
-      <w:footerReference w:type="first" r:id="rId71"/>
+      <w:footerReference w:type="default" r:id="rId73"/>
+      <w:footerReference w:type="first" r:id="rId74"/>
       <w:pgSz w:w="11906" w:h="16838" w:code="9"/>
       <w:pgMar w:top="1134" w:right="567" w:bottom="1134" w:left="1701" w:header="720" w:footer="720" w:gutter="0"/>
       <w:cols w:space="720"/>
@@ -27245,7 +27231,7 @@
     <w:rsid w:val="0025210B"/>
     <w:rsid w:val="003B1FB2"/>
     <w:rsid w:val="007853A0"/>
-    <w:rsid w:val="00C558E1"/>
+    <w:rsid w:val="00D7638E"/>
     <w:rsid w:val="00EA2873"/>
   </w:rsids>
   <m:mathPr>

</xml_diff>